<commit_message>
Rasbperry Pi in bearbeitung
</commit_message>
<xml_diff>
--- a/Gliederung und Einleitung.docx
+++ b/Gliederung und Einleitung.docx
@@ -1562,6 +1562,9 @@
         <w:t xml:space="preserve"> besser kennen</w:t>
       </w:r>
       <w:r>
+        <w:t>lernen</w:t>
+      </w:r>
+      <w:r>
         <w:t>.</w:t>
       </w:r>
       <w:r>
@@ -1625,9 +1628,128 @@
       </w:r>
     </w:p>
     <w:p>
+      <w:r>
+        <w:t>Raspberry Pi ist ein Einplatinencomputer in Kreditkarten Format. Er wurde von Video</w:t>
+      </w:r>
+      <w:r>
+        <w:t>spiel-schöpfer</w:t>
+      </w:r>
+      <w:r>
+        <w:t xml:space="preserve"> </w:t>
+      </w:r>
+      <w:r>
+        <w:t xml:space="preserve">David für die Raspberry Pi Fundation </w:t>
+      </w:r>
+      <w:r>
+        <w:t>entwickelt</w:t>
+      </w:r>
+      <w:r>
+        <w:t>. In dem Gehäuse steckt ein ARM Prozessor.</w:t>
+      </w:r>
+      <w:r>
+        <w:t xml:space="preserve"> Er ist mit </w:t>
+      </w:r>
+      <w:r>
+        <w:t>allen Anschlüssen</w:t>
+      </w:r>
+      <w:r>
+        <w:t xml:space="preserve"> </w:t>
+      </w:r>
+      <w:r>
+        <w:t>einen üblichen Computer</w:t>
+      </w:r>
+      <w:r>
+        <w:t xml:space="preserve"> Ausgerüstet und bietet dazu noch </w:t>
+      </w:r>
+      <w:r>
+        <w:t>allgemein Allzweckeingabe und Ausgabe Anschlussmöglichkeiten, die in der Fachsprache</w:t>
+      </w:r>
+      <w:r>
+        <w:t xml:space="preserve"> G</w:t>
+      </w:r>
+      <w:r>
+        <w:t>eneral Purpose Input/Output (kurz GPIO) -Pins genannt werden</w:t>
+      </w:r>
+      <w:r>
+        <w:t xml:space="preserve">. </w:t>
+      </w:r>
+      <w:r>
+        <w:t>GPIO</w:t>
+      </w:r>
+      <w:r>
+        <w:t>-Pins</w:t>
+      </w:r>
+      <w:r>
+        <w:t xml:space="preserve"> bieten die Ideale Schnittstelle zur eingebettet </w:t>
+      </w:r>
+      <w:r>
+        <w:t>Welt</w:t>
+      </w:r>
+      <w:r>
+        <w:t xml:space="preserve"> und ermöglich das Einschließen und Steuern von </w:t>
+      </w:r>
+      <w:r>
+        <w:t>Peripherie, Messgeräte, Motor und noch mehr.</w:t>
+      </w:r>
+    </w:p>
+    <w:p>
+      <w:r>
+        <w:t xml:space="preserve">Die Intention seiner Entwicklung war </w:t>
+      </w:r>
+      <w:r>
+        <w:t>ein günstigeres, und einfach zu programmierendes Produkt</w:t>
+      </w:r>
+      <w:r>
+        <w:t xml:space="preserve"> zu entwickelt</w:t>
+      </w:r>
+      <w:r>
+        <w:t>.</w:t>
+      </w:r>
+      <w:r>
+        <w:t xml:space="preserve"> </w:t>
+      </w:r>
+      <w:r>
+        <w:t xml:space="preserve">Der Raspberry Pi kostet ungefähr 35 Euro und bietet mit seinem günstigen Preis </w:t>
+      </w:r>
+      <w:r>
+        <w:t xml:space="preserve">Kinder, Jugendlichen und Interessierten die nicht über die finanziellen Mittel </w:t>
+      </w:r>
+      <w:r>
+        <w:t>und sich fürs Programmieren interessieren und begeister</w:t>
+      </w:r>
+      <w:r>
+        <w:t xml:space="preserve">t die Möglichkeit </w:t>
+      </w:r>
+      <w:r>
+        <w:t>einen Computer</w:t>
+      </w:r>
+      <w:r>
+        <w:t xml:space="preserve"> zu kaufen</w:t>
+      </w:r>
+      <w:r>
+        <w:t xml:space="preserve"> und sich damit einzuarbeiten</w:t>
+      </w:r>
+      <w:r>
+        <w:t>.</w:t>
+      </w:r>
+    </w:p>
+    <w:p>
+      <w:r>
+        <w:t xml:space="preserve">Seit seinem Markteinführung von 2012 ist </w:t>
+      </w:r>
+      <w:r>
+        <w:t xml:space="preserve">Der Raspberry Pi </w:t>
+      </w:r>
+      <w:r>
+        <w:t xml:space="preserve">sehr geliebt von dem computerbegeisterter. Eine Erklärung dafür ist sein Kostenlose und Open Source Betriebssystem Linux und seine GPIO-Pins. </w:t>
+      </w:r>
+      <w:r>
+        <w:t>Er ist in verschiedene Modelle erhältlich. Die gängigsten sind der Model 3 und 2. Der große Unterschied befindet sich in den Anschlussmöglichkeiten und die eingebettet drahtlosen Verbindungsmöglichkeiten. Für diese Bachelorarbeit wird der Model 3 B verwendet.</w:t>
+      </w:r>
       <w:bookmarkStart w:id="16" w:name="_GoBack"/>
       <w:bookmarkEnd w:id="16"/>
     </w:p>
+    <w:p/>
     <w:p/>
     <w:p/>
     <w:p/>
@@ -4419,7 +4541,7 @@
 </file>
 
 <file path=customXml/itemProps1.xml><?xml version="1.0" encoding="utf-8"?>
-<ds:datastoreItem xmlns:ds="http://schemas.openxmlformats.org/officeDocument/2006/customXml" ds:itemID="{AFCCA858-B47D-483D-82B3-6095D875B649}">
+<ds:datastoreItem xmlns:ds="http://schemas.openxmlformats.org/officeDocument/2006/customXml" ds:itemID="{BF24F3AB-163B-42C8-BF66-5D49CBE057ED}">
   <ds:schemaRefs>
     <ds:schemaRef ds:uri="http://schemas.openxmlformats.org/officeDocument/2006/bibliography"/>
   </ds:schemaRefs>

</xml_diff>

<commit_message>
Raspberr Pi: lieferumfang und Bs beschrieben
</commit_message>
<xml_diff>
--- a/Gliederung und Einleitung.docx
+++ b/Gliederung und Einleitung.docx
@@ -150,7 +150,18 @@
         </w:numPr>
       </w:pPr>
       <w:r>
-        <w:t>Datenblatt: Raspberry Pi Modell B</w:t>
+        <w:t>Datenblatt</w:t>
+      </w:r>
+      <w:bookmarkStart w:id="0" w:name="_GoBack"/>
+      <w:bookmarkEnd w:id="0"/>
+      <w:r>
+        <w:t xml:space="preserve"> Raspberry Pi </w:t>
+      </w:r>
+      <w:r>
+        <w:t xml:space="preserve">3 </w:t>
+      </w:r>
+      <w:r>
+        <w:t>Modell B</w:t>
       </w:r>
     </w:p>
     <w:p>
@@ -173,16 +184,16 @@
           <w:numId w:val="13"/>
         </w:numPr>
       </w:pPr>
-      <w:commentRangeStart w:id="0"/>
+      <w:commentRangeStart w:id="1"/>
       <w:r>
         <w:t>Konnektivität</w:t>
       </w:r>
-      <w:commentRangeEnd w:id="0"/>
+      <w:commentRangeEnd w:id="1"/>
       <w:r>
         <w:rPr>
           <w:rStyle w:val="Kommentarzeichen"/>
         </w:rPr>
-        <w:commentReference w:id="0"/>
+        <w:commentReference w:id="1"/>
       </w:r>
     </w:p>
     <w:p>
@@ -217,16 +228,16 @@
           <w:numId w:val="13"/>
         </w:numPr>
       </w:pPr>
-      <w:commentRangeStart w:id="1"/>
+      <w:commentRangeStart w:id="2"/>
       <w:r>
         <w:t>Konnektivität</w:t>
       </w:r>
-      <w:commentRangeEnd w:id="1"/>
+      <w:commentRangeEnd w:id="2"/>
       <w:r>
         <w:rPr>
           <w:rStyle w:val="Kommentarzeichen"/>
         </w:rPr>
-        <w:commentReference w:id="1"/>
+        <w:commentReference w:id="2"/>
       </w:r>
     </w:p>
     <w:p>
@@ -237,16 +248,16 @@
           <w:numId w:val="13"/>
         </w:numPr>
       </w:pPr>
-      <w:commentRangeStart w:id="2"/>
+      <w:commentRangeStart w:id="3"/>
       <w:r>
         <w:t>Android Applikation</w:t>
       </w:r>
-      <w:commentRangeEnd w:id="2"/>
+      <w:commentRangeEnd w:id="3"/>
       <w:r>
         <w:rPr>
           <w:rStyle w:val="Kommentarzeichen"/>
         </w:rPr>
-        <w:commentReference w:id="2"/>
+        <w:commentReference w:id="3"/>
       </w:r>
     </w:p>
     <w:p>
@@ -326,16 +337,16 @@
           <w:numId w:val="13"/>
         </w:numPr>
       </w:pPr>
-      <w:commentRangeStart w:id="3"/>
+      <w:commentRangeStart w:id="4"/>
       <w:r>
         <w:t>Lösungsansätze</w:t>
       </w:r>
-      <w:commentRangeEnd w:id="3"/>
+      <w:commentRangeEnd w:id="4"/>
       <w:r>
         <w:rPr>
           <w:rStyle w:val="Kommentarzeichen"/>
         </w:rPr>
-        <w:commentReference w:id="3"/>
+        <w:commentReference w:id="4"/>
       </w:r>
     </w:p>
     <w:p>
@@ -424,30 +435,30 @@
           <w:numId w:val="13"/>
         </w:numPr>
       </w:pPr>
-      <w:commentRangeStart w:id="4"/>
+      <w:commentRangeStart w:id="5"/>
       <w:r>
         <w:t xml:space="preserve">Inbetriebnahme </w:t>
       </w:r>
-      <w:commentRangeEnd w:id="4"/>
+      <w:commentRangeEnd w:id="5"/>
       <w:r>
         <w:rPr>
           <w:rStyle w:val="Kommentarzeichen"/>
         </w:rPr>
-        <w:commentReference w:id="4"/>
+        <w:commentReference w:id="5"/>
       </w:r>
       <w:r>
         <w:t>und V</w:t>
       </w:r>
-      <w:commentRangeStart w:id="5"/>
+      <w:commentRangeStart w:id="6"/>
       <w:r>
         <w:t>orbereitung</w:t>
       </w:r>
-      <w:commentRangeEnd w:id="5"/>
+      <w:commentRangeEnd w:id="6"/>
       <w:r>
         <w:rPr>
           <w:rStyle w:val="Kommentarzeichen"/>
         </w:rPr>
-        <w:commentReference w:id="5"/>
+        <w:commentReference w:id="6"/>
       </w:r>
     </w:p>
     <w:p>
@@ -458,24 +469,24 @@
           <w:numId w:val="13"/>
         </w:numPr>
       </w:pPr>
-      <w:commentRangeStart w:id="6"/>
       <w:commentRangeStart w:id="7"/>
+      <w:commentRangeStart w:id="8"/>
       <w:r>
         <w:t>Werkzeugen</w:t>
       </w:r>
-      <w:commentRangeEnd w:id="6"/>
+      <w:commentRangeEnd w:id="7"/>
       <w:r>
         <w:rPr>
           <w:rStyle w:val="Kommentarzeichen"/>
         </w:rPr>
-        <w:commentReference w:id="6"/>
-      </w:r>
-      <w:commentRangeEnd w:id="7"/>
+        <w:commentReference w:id="7"/>
+      </w:r>
+      <w:commentRangeEnd w:id="8"/>
       <w:r>
         <w:rPr>
           <w:rStyle w:val="Kommentarzeichen"/>
         </w:rPr>
-        <w:commentReference w:id="7"/>
+        <w:commentReference w:id="8"/>
       </w:r>
     </w:p>
     <w:p>
@@ -501,11 +512,11 @@
       <w:r>
         <w:t>Einrichtung</w:t>
       </w:r>
-      <w:commentRangeStart w:id="8"/>
+      <w:commentRangeStart w:id="9"/>
       <w:r>
         <w:t xml:space="preserve"> </w:t>
       </w:r>
-      <w:commentRangeEnd w:id="8"/>
+      <w:commentRangeEnd w:id="9"/>
       <w:r>
         <w:t>des Webservers</w:t>
       </w:r>
@@ -513,7 +524,7 @@
         <w:rPr>
           <w:rStyle w:val="Kommentarzeichen"/>
         </w:rPr>
-        <w:commentReference w:id="8"/>
+        <w:commentReference w:id="9"/>
       </w:r>
     </w:p>
     <w:p>
@@ -524,16 +535,16 @@
           <w:numId w:val="13"/>
         </w:numPr>
       </w:pPr>
-      <w:commentRangeStart w:id="9"/>
+      <w:commentRangeStart w:id="10"/>
       <w:r>
         <w:t>App Entwicklungsumgebung</w:t>
       </w:r>
-      <w:commentRangeEnd w:id="9"/>
+      <w:commentRangeEnd w:id="10"/>
       <w:r>
         <w:rPr>
           <w:rStyle w:val="Kommentarzeichen"/>
         </w:rPr>
-        <w:commentReference w:id="9"/>
+        <w:commentReference w:id="10"/>
       </w:r>
     </w:p>
     <w:p>
@@ -556,16 +567,16 @@
           <w:numId w:val="13"/>
         </w:numPr>
       </w:pPr>
-      <w:commentRangeStart w:id="10"/>
+      <w:commentRangeStart w:id="11"/>
       <w:r>
         <w:t>Einbindung Externe Library</w:t>
       </w:r>
-      <w:commentRangeEnd w:id="10"/>
+      <w:commentRangeEnd w:id="11"/>
       <w:r>
         <w:rPr>
           <w:rStyle w:val="Kommentarzeichen"/>
         </w:rPr>
-        <w:commentReference w:id="10"/>
+        <w:commentReference w:id="11"/>
       </w:r>
     </w:p>
     <w:p>
@@ -764,12 +775,12 @@
       <w:pPr>
         <w:pStyle w:val="berschrift1"/>
       </w:pPr>
-      <w:bookmarkStart w:id="11" w:name="_Toc504582822"/>
+      <w:bookmarkStart w:id="12" w:name="_Toc504582822"/>
       <w:r>
         <w:lastRenderedPageBreak/>
         <w:t>Einleitung</w:t>
       </w:r>
-      <w:bookmarkEnd w:id="11"/>
+      <w:bookmarkEnd w:id="12"/>
     </w:p>
     <w:p>
       <w:pPr>
@@ -1228,12 +1239,12 @@
           <w:numId w:val="1"/>
         </w:numPr>
       </w:pPr>
-      <w:bookmarkStart w:id="12" w:name="_Toc504582823"/>
+      <w:bookmarkStart w:id="13" w:name="_Toc504582823"/>
       <w:r>
         <w:lastRenderedPageBreak/>
         <w:t>Problemstellung/Zielsetzung</w:t>
       </w:r>
-      <w:bookmarkEnd w:id="12"/>
+      <w:bookmarkEnd w:id="13"/>
     </w:p>
     <w:p>
       <w:r>
@@ -1407,12 +1418,12 @@
           <w:numId w:val="1"/>
         </w:numPr>
       </w:pPr>
-      <w:bookmarkStart w:id="13" w:name="_Toc504582824"/>
+      <w:bookmarkStart w:id="14" w:name="_Toc504582824"/>
       <w:r>
         <w:lastRenderedPageBreak/>
         <w:t>Motivation</w:t>
       </w:r>
-      <w:bookmarkEnd w:id="13"/>
+      <w:bookmarkEnd w:id="14"/>
     </w:p>
     <w:p>
       <w:r>
@@ -1526,12 +1537,12 @@
       <w:pPr>
         <w:pStyle w:val="berschrift1"/>
       </w:pPr>
-      <w:bookmarkStart w:id="14" w:name="_Toc504582825"/>
+      <w:bookmarkStart w:id="15" w:name="_Toc504582825"/>
       <w:r>
         <w:lastRenderedPageBreak/>
         <w:t>Grundlagen</w:t>
       </w:r>
-      <w:bookmarkEnd w:id="14"/>
+      <w:bookmarkEnd w:id="15"/>
     </w:p>
     <w:p>
       <w:r>
@@ -1621,8 +1632,8 @@
           <w:numId w:val="1"/>
         </w:numPr>
       </w:pPr>
-      <w:bookmarkStart w:id="15" w:name="_Toc504582826"/>
-      <w:bookmarkEnd w:id="15"/>
+      <w:bookmarkStart w:id="16" w:name="_Toc504582826"/>
+      <w:bookmarkEnd w:id="16"/>
       <w:r>
         <w:t>Raspberry Pi</w:t>
       </w:r>
@@ -1746,10 +1757,314 @@
       <w:r>
         <w:t>Er ist in verschiedene Modelle erhältlich. Die gängigsten sind der Model 3 und 2. Der große Unterschied befindet sich in den Anschlussmöglichkeiten und die eingebettet drahtlosen Verbindungsmöglichkeiten. Für diese Bachelorarbeit wird der Model 3 B verwendet.</w:t>
       </w:r>
-      <w:bookmarkStart w:id="16" w:name="_GoBack"/>
-      <w:bookmarkEnd w:id="16"/>
-    </w:p>
-    <w:p/>
+    </w:p>
+    <w:p>
+      <w:r>
+        <w:t>//</w:t>
+      </w:r>
+      <w:r>
+        <w:t>In dem Lieferumfang befindet sich der nano-computer und der Stromadapter. Weitere Zubehör muss man sich extra kaufen. Der wichtigste Zubehör ist eine Speicherkarte</w:t>
+      </w:r>
+      <w:r>
+        <w:t>;</w:t>
+      </w:r>
+      <w:r>
+        <w:t xml:space="preserve"> </w:t>
+      </w:r>
+      <w:r>
+        <w:t>er</w:t>
+      </w:r>
+      <w:r>
+        <w:t xml:space="preserve"> wird ersetzt die Festplatte, da der Raspberry kein Eingebautes hast; darauf wird sowohl das Betriebssystem installiert als auch die Programme Installiert.</w:t>
+      </w:r>
+      <w:r>
+        <w:t xml:space="preserve"> </w:t>
+      </w:r>
+      <w:r>
+        <w:t xml:space="preserve">Es gibt zwei Hauptkategorie vom </w:t>
+      </w:r>
+      <w:r>
+        <w:t>Betriebssystem</w:t>
+      </w:r>
+      <w:r>
+        <w:t xml:space="preserve"> für den Raspberry </w:t>
+      </w:r>
+      <w:r>
+        <w:t>P</w:t>
+      </w:r>
+      <w:r>
+        <w:t xml:space="preserve">i: Die Eingebettet und </w:t>
+      </w:r>
+      <w:r>
+        <w:t>die Mehrzwecksysteme</w:t>
+      </w:r>
+      <w:r>
+        <w:t xml:space="preserve">. </w:t>
+      </w:r>
+      <w:r>
+        <w:t xml:space="preserve">Die Eingebettet sind für bestimmte Zwecke </w:t>
+      </w:r>
+      <w:r>
+        <w:t>entwickelt</w:t>
+      </w:r>
+      <w:r>
+        <w:t>.</w:t>
+      </w:r>
+      <w:r>
+        <w:t xml:space="preserve"> Sie besitzen meistens keine graphische Oberfläche.</w:t>
+      </w:r>
+      <w:r>
+        <w:t xml:space="preserve"> </w:t>
+      </w:r>
+      <w:r>
+        <w:t xml:space="preserve">Durch Ihrer </w:t>
+      </w:r>
+      <w:r>
+        <w:lastRenderedPageBreak/>
+        <w:t xml:space="preserve">geringe Anforderungen in Bezug auf </w:t>
+      </w:r>
+      <w:r>
+        <w:t>Energiebedarf</w:t>
+      </w:r>
+      <w:r>
+        <w:t xml:space="preserve"> sowie Arbeits- und Massenspeicher eignen sich </w:t>
+      </w:r>
+      <w:r>
+        <w:t>eingebettet</w:t>
+      </w:r>
+      <w:r>
+        <w:t xml:space="preserve"> </w:t>
+      </w:r>
+      <w:r>
+        <w:t>Betriebssysteme</w:t>
+      </w:r>
+      <w:r>
+        <w:t xml:space="preserve"> für Zeitnah reagierenden </w:t>
+      </w:r>
+      <w:r>
+        <w:t>System</w:t>
+      </w:r>
+      <w:r>
+        <w:t xml:space="preserve"> wie Industrie Anlagen, Dronen</w:t>
+      </w:r>
+      <w:r>
+        <w:t xml:space="preserve"> und Roboter</w:t>
+      </w:r>
+      <w:r>
+        <w:t>.</w:t>
+      </w:r>
+      <w:r>
+        <w:t xml:space="preserve"> Ein Beispiel wäre Minoca OS</w:t>
+      </w:r>
+      <w:r>
+        <w:t xml:space="preserve">. </w:t>
+      </w:r>
+      <w:r>
+        <w:t>Die Meh</w:t>
+      </w:r>
+      <w:r>
+        <w:t>r</w:t>
+      </w:r>
+      <w:r>
+        <w:t>zweck</w:t>
+      </w:r>
+      <w:r>
+        <w:t>s</w:t>
+      </w:r>
+      <w:r>
+        <w:t xml:space="preserve">systeme dagegen brauchen </w:t>
+      </w:r>
+      <w:r>
+        <w:t>v</w:t>
+      </w:r>
+      <w:r>
+        <w:t xml:space="preserve">iele Speicher und Energie und haben längere Reaktionszeit. </w:t>
+      </w:r>
+      <w:r>
+        <w:t>Wie Ihren Namen es erwähnt, eignet sich diese Systeme für Computer gängige Aufgabe</w:t>
+      </w:r>
+      <w:r>
+        <w:t>n</w:t>
+      </w:r>
+      <w:r>
+        <w:t>. Sie haben längere Reaktionszeit,</w:t>
+      </w:r>
+      <w:r>
+        <w:t xml:space="preserve"> brauchen viele Speicher; deren Vorteil ist die einfache Handhabung. Sie besitzen meisten eine Schöne graphische Oberfläche. Auf Internet sind mehrere Mehrzweckssysteme zu finden. Die Üblichen sind Ubuntu, Noobs und Raspbian. </w:t>
+      </w:r>
+      <w:r>
+        <w:t>Das</w:t>
+      </w:r>
+      <w:r>
+        <w:t xml:space="preserve"> beliebteste </w:t>
+      </w:r>
+      <w:r>
+        <w:t xml:space="preserve">Betriebssystem </w:t>
+      </w:r>
+      <w:r>
+        <w:t>ist</w:t>
+      </w:r>
+      <w:r>
+        <w:t xml:space="preserve"> der kostenlose auf Debian Linux basierte und für Raspberry Pi Hardware optimierte</w:t>
+      </w:r>
+      <w:r>
+        <w:t xml:space="preserve"> Raspbian</w:t>
+      </w:r>
+      <w:r>
+        <w:t xml:space="preserve">. Seine Beliebtheit bedankt seine </w:t>
+      </w:r>
+      <w:r>
+        <w:t xml:space="preserve">kostenlose Lizenz, seine schnelle Leistung, Seine vorinstallierte Software und Tools. Raspbian kommt mit mehr als 35.000 Software Pakete und ist offiziell unterstützt von der Raspberry Fondation. Er ist direkt nach Installation Anwendbar. </w:t>
+      </w:r>
+      <w:r>
+        <w:t xml:space="preserve">Besorgt sich man ein Bildschirm, eine Maus, eine Tatstatur und Ihre nötigen Kabel, kann man die an dem Board anschließen und den als vollständige </w:t>
+      </w:r>
+      <w:r>
+        <w:t>Ersatz</w:t>
+      </w:r>
+      <w:r>
+        <w:t xml:space="preserve"> für </w:t>
+      </w:r>
+      <w:r>
+        <w:t>einen Computer</w:t>
+      </w:r>
+      <w:r>
+        <w:t xml:space="preserve"> Nutzen. Der Raspberry Pi reicht mit </w:t>
+      </w:r>
+      <w:r>
+        <w:t>seinen Eigenschaften</w:t>
+      </w:r>
+      <w:r>
+        <w:t xml:space="preserve"> vollkommen aus für gängige Computer Aufgaben. Damit kann man zum Beispiel Problemlos im Internet </w:t>
+      </w:r>
+      <w:r>
+        <w:t>surfen</w:t>
+      </w:r>
+      <w:r>
+        <w:t xml:space="preserve">, Text Schreiben Music Spiele, oder Einige Kleine Spiele Spielen. Zu diesem Zweck wird das Linux Betriebssystem mit einige </w:t>
+      </w:r>
+      <w:r>
+        <w:t>vorinstalliert</w:t>
+      </w:r>
+      <w:r>
+        <w:t xml:space="preserve"> </w:t>
+      </w:r>
+      <w:r>
+        <w:t>Software geliefert. Es kann unter anderen Chrom</w:t>
+      </w:r>
+      <w:r>
+        <w:t>ium</w:t>
+      </w:r>
+      <w:r>
+        <w:t xml:space="preserve"> </w:t>
+      </w:r>
+      <w:r>
+        <w:t>für Internet</w:t>
+      </w:r>
+      <w:r>
+        <w:t>,</w:t>
+      </w:r>
+      <w:r>
+        <w:t xml:space="preserve"> Leafpad und LibreOffice für Textverarbeitung. Für Bild—und Videoverarbeitung kann der Raspberry und </w:t>
+      </w:r>
+      <w:r>
+        <w:t>ressourcenintensive</w:t>
+      </w:r>
+      <w:r>
+        <w:t xml:space="preserve"> spiele kann der </w:t>
+      </w:r>
+      <w:r>
+        <w:t>Computer</w:t>
+      </w:r>
+      <w:r>
+        <w:t xml:space="preserve"> überfordert werden. Der Nutzer kann </w:t>
+      </w:r>
+      <w:r>
+        <w:t>Selbstverständlich</w:t>
+      </w:r>
+      <w:r>
+        <w:t xml:space="preserve"> auch seine </w:t>
+      </w:r>
+      <w:r>
+        <w:t>Eigene</w:t>
+      </w:r>
+      <w:r>
+        <w:t xml:space="preserve"> Programm installieren. Dafür bietet Der Raspberry Pi Repository eine unbegrenzte und abwechslungsreiche Auswahl.</w:t>
+      </w:r>
+      <w:r>
+        <w:t xml:space="preserve"> Gemäß der Grundidee der Entwicklung der Raspberry </w:t>
+      </w:r>
+      <w:r>
+        <w:t>P</w:t>
+      </w:r>
+      <w:r>
+        <w:t xml:space="preserve">i, werden auch Entwicklungstool in </w:t>
+      </w:r>
+      <w:r>
+        <w:t>Betriebssystem</w:t>
+      </w:r>
+      <w:r>
+        <w:t xml:space="preserve"> </w:t>
+      </w:r>
+      <w:r>
+        <w:t>vorinstalliert</w:t>
+      </w:r>
+      <w:r>
+        <w:t xml:space="preserve">. Man kann unter anderen GenyMotion, Python, Greenfoot </w:t>
+      </w:r>
+      <w:r>
+        <w:t>Java</w:t>
+      </w:r>
+      <w:r>
+        <w:t>, Scratch und Bluej Java.</w:t>
+      </w:r>
+      <w:r>
+        <w:t xml:space="preserve"> </w:t>
+      </w:r>
+      <w:r>
+        <w:t xml:space="preserve">Es ist auch möglich </w:t>
+      </w:r>
+      <w:commentRangeStart w:id="17"/>
+      <w:r>
+        <w:t xml:space="preserve">Android </w:t>
+      </w:r>
+      <w:commentRangeEnd w:id="17"/>
+      <w:r>
+        <w:rPr>
+          <w:rStyle w:val="Kommentarzeichen"/>
+        </w:rPr>
+        <w:commentReference w:id="17"/>
+      </w:r>
+      <w:r>
+        <w:t>und Windows auf Raspberry Pi zu installieren.</w:t>
+      </w:r>
+    </w:p>
+    <w:p>
+      <w:r>
+        <w:t>Nach seiner Markeinführung in Februar 2012, hat sich der Raspberry Pi schon 12.5 Millionen Mal verkauft. Für diese Bachelorarbeit wird der Modell 3 B verwendet. Er ist seit Februar 2016 verfügbar.</w:t>
+      </w:r>
+    </w:p>
+    <w:p>
+      <w:pPr>
+        <w:jc w:val="left"/>
+      </w:pPr>
+      <w:r>
+        <w:br w:type="page"/>
+      </w:r>
+    </w:p>
+    <w:p>
+      <w:pPr>
+        <w:pStyle w:val="berschrift1"/>
+        <w:numPr>
+          <w:ilvl w:val="1"/>
+          <w:numId w:val="1"/>
+        </w:numPr>
+      </w:pPr>
+      <w:r>
+        <w:lastRenderedPageBreak/>
+        <w:t>Datenblatt Raspberry Pi 3 Modell B</w:t>
+      </w:r>
+    </w:p>
     <w:p/>
     <w:p/>
     <w:p/>
@@ -1779,7 +2094,7 @@
 
 <file path=word/comments.xml><?xml version="1.0" encoding="utf-8"?>
 <w:comments xmlns:wpc="http://schemas.microsoft.com/office/word/2010/wordprocessingCanvas" xmlns:cx="http://schemas.microsoft.com/office/drawing/2014/chartex" xmlns:cx1="http://schemas.microsoft.com/office/drawing/2015/9/8/chartex" xmlns:cx2="http://schemas.microsoft.com/office/drawing/2015/10/21/chartex" xmlns:cx3="http://schemas.microsoft.com/office/drawing/2016/5/9/chartex" xmlns:cx4="http://schemas.microsoft.com/office/drawing/2016/5/10/chartex" xmlns:cx5="http://schemas.microsoft.com/office/drawing/2016/5/11/chartex" xmlns:cx6="http://schemas.microsoft.com/office/drawing/2016/5/12/chartex" xmlns:cx7="http://schemas.microsoft.com/office/drawing/2016/5/13/chartex" xmlns:cx8="http://schemas.microsoft.com/office/drawing/2016/5/14/chartex" xmlns:mc="http://schemas.openxmlformats.org/markup-compatibility/2006" xmlns:aink="http://schemas.microsoft.com/office/drawing/2016/ink" xmlns:am3d="http://schemas.microsoft.com/office/drawing/2017/model3d" xmlns:o="urn:schemas-microsoft-com:office:office" xmlns:r="http://schemas.openxmlformats.org/officeDocument/2006/relationships" xmlns:m="http://schemas.openxmlformats.org/officeDocument/2006/math" xmlns:v="urn:schemas-microsoft-com:vml" xmlns:wp14="http://schemas.microsoft.com/office/word/2010/wordprocessingDrawing" xmlns:wp="http://schemas.openxmlformats.org/drawingml/2006/wordprocessingDrawing" xmlns:w10="urn:schemas-microsoft-com:office:word" xmlns:w="http://schemas.openxmlformats.org/wordprocessingml/2006/main" xmlns:w14="http://schemas.microsoft.com/office/word/2010/wordml" xmlns:w15="http://schemas.microsoft.com/office/word/2012/wordml" xmlns:w16cid="http://schemas.microsoft.com/office/word/2016/wordml/cid" xmlns:w16se="http://schemas.microsoft.com/office/word/2015/wordml/symex" xmlns:wpg="http://schemas.microsoft.com/office/word/2010/wordprocessingGroup" xmlns:wpi="http://schemas.microsoft.com/office/word/2010/wordprocessingInk" xmlns:wne="http://schemas.microsoft.com/office/word/2006/wordml" xmlns:wps="http://schemas.microsoft.com/office/word/2010/wordprocessingShape" mc:Ignorable="w14 w15 w16se w16cid wp14">
-  <w:comment w:id="0" w:author="AviKenz" w:date="2018-01-21T22:29:00Z" w:initials="A">
+  <w:comment w:id="1" w:author="AviKenz" w:date="2018-01-21T22:29:00Z" w:initials="A">
     <w:p>
       <w:pPr>
         <w:pStyle w:val="Kommentartext"/>
@@ -1798,7 +2113,7 @@
       </w:r>
     </w:p>
   </w:comment>
-  <w:comment w:id="1" w:author="AviKenz" w:date="2018-01-21T22:29:00Z" w:initials="A">
+  <w:comment w:id="2" w:author="AviKenz" w:date="2018-01-21T22:29:00Z" w:initials="A">
     <w:p>
       <w:pPr>
         <w:pStyle w:val="Kommentartext"/>
@@ -1817,7 +2132,7 @@
       </w:r>
     </w:p>
   </w:comment>
-  <w:comment w:id="2" w:author="AviKenz" w:date="2018-01-20T13:14:00Z" w:initials="A">
+  <w:comment w:id="3" w:author="AviKenz" w:date="2018-01-20T13:14:00Z" w:initials="A">
     <w:p>
       <w:pPr>
         <w:pStyle w:val="Kommentartext"/>
@@ -1849,7 +2164,7 @@
       </w:r>
     </w:p>
   </w:comment>
-  <w:comment w:id="3" w:author="AviKenz" w:date="2018-01-21T22:32:00Z" w:initials="A">
+  <w:comment w:id="4" w:author="AviKenz" w:date="2018-01-21T22:32:00Z" w:initials="A">
     <w:p>
       <w:pPr>
         <w:pStyle w:val="Kommentartext"/>
@@ -1865,7 +2180,7 @@
       </w:r>
     </w:p>
   </w:comment>
-  <w:comment w:id="4" w:author="AviKenz" w:date="2018-01-20T17:52:00Z" w:initials="A">
+  <w:comment w:id="5" w:author="AviKenz" w:date="2018-01-20T17:52:00Z" w:initials="A">
     <w:p>
       <w:pPr>
         <w:pStyle w:val="Kommentartext"/>
@@ -1909,7 +2224,7 @@
       </w:r>
     </w:p>
   </w:comment>
-  <w:comment w:id="5" w:author="AviKenz" w:date="2018-01-20T17:50:00Z" w:initials="A">
+  <w:comment w:id="6" w:author="AviKenz" w:date="2018-01-20T17:50:00Z" w:initials="A">
     <w:p>
       <w:pPr>
         <w:pStyle w:val="Kommentartext"/>
@@ -1941,7 +2256,7 @@
       </w:r>
     </w:p>
   </w:comment>
-  <w:comment w:id="6" w:author="AviKenz" w:date="2018-01-20T18:01:00Z" w:initials="A">
+  <w:comment w:id="7" w:author="AviKenz" w:date="2018-01-20T18:01:00Z" w:initials="A">
     <w:p>
       <w:pPr>
         <w:pStyle w:val="Kommentartext"/>
@@ -1961,7 +2276,7 @@
       </w:r>
     </w:p>
   </w:comment>
-  <w:comment w:id="7" w:author="AviKenz" w:date="2018-01-21T22:37:00Z" w:initials="A">
+  <w:comment w:id="8" w:author="AviKenz" w:date="2018-01-21T22:37:00Z" w:initials="A">
     <w:p>
       <w:pPr>
         <w:pStyle w:val="Kommentartext"/>
@@ -1974,7 +2289,7 @@
       </w:r>
     </w:p>
   </w:comment>
-  <w:comment w:id="8" w:author="AviKenz" w:date="2018-01-20T18:06:00Z" w:initials="A">
+  <w:comment w:id="9" w:author="AviKenz" w:date="2018-01-20T18:06:00Z" w:initials="A">
     <w:p>
       <w:pPr>
         <w:pStyle w:val="Kommentartext"/>
@@ -2039,7 +2354,7 @@
       </w:pPr>
     </w:p>
   </w:comment>
-  <w:comment w:id="9" w:author="AviKenz" w:date="2018-01-20T18:09:00Z" w:initials="A">
+  <w:comment w:id="10" w:author="AviKenz" w:date="2018-01-20T18:09:00Z" w:initials="A">
     <w:p>
       <w:pPr>
         <w:pStyle w:val="Kommentartext"/>
@@ -2059,7 +2374,7 @@
       </w:r>
     </w:p>
   </w:comment>
-  <w:comment w:id="10" w:author="AviKenz" w:date="2018-01-20T18:12:00Z" w:initials="A">
+  <w:comment w:id="11" w:author="AviKenz" w:date="2018-01-20T18:12:00Z" w:initials="A">
     <w:p>
       <w:pPr>
         <w:pStyle w:val="Kommentartext"/>
@@ -2089,6 +2404,40 @@
       <w:r>
         <w:t xml:space="preserve"> …</w:t>
       </w:r>
+    </w:p>
+  </w:comment>
+  <w:comment w:id="17" w:author="AviKenz" w:date="2018-01-26T12:02:00Z" w:initials="A">
+    <w:p>
+      <w:pPr>
+        <w:pStyle w:val="Kommentartext"/>
+      </w:pPr>
+      <w:r>
+        <w:rPr>
+          <w:rStyle w:val="Kommentarzeichen"/>
+        </w:rPr>
+        <w:annotationRef/>
+      </w:r>
+      <w:r>
+        <w:t>Link zu tuoriel:</w:t>
+      </w:r>
+    </w:p>
+    <w:p>
+      <w:pPr>
+        <w:pStyle w:val="Kommentartext"/>
+      </w:pPr>
+      <w:hyperlink r:id="rId1" w:tgtFrame="_blank" w:history="1">
+        <w:r>
+          <w:rPr>
+            <w:rStyle w:val="Hyperlink"/>
+            <w:rFonts w:ascii="Arial" w:hAnsi="Arial" w:cs="Arial"/>
+            <w:color w:val="FFFFFF"/>
+            <w:spacing w:val="15"/>
+            <w:sz w:val="36"/>
+            <w:szCs w:val="36"/>
+          </w:rPr>
+          <w:t>https://youtu.be/5J2vsKvJICM</w:t>
+        </w:r>
+      </w:hyperlink>
     </w:p>
   </w:comment>
 </w:comments>
@@ -2107,6 +2456,7 @@
   <w15:commentEx w15:paraId="198DD33C" w15:done="0"/>
   <w15:commentEx w15:paraId="4A83E28E" w15:done="0"/>
   <w15:commentEx w15:paraId="0229813E" w15:done="0"/>
+  <w15:commentEx w15:paraId="155EF346" w15:done="0"/>
 </w15:commentsEx>
 </file>
 
@@ -2123,6 +2473,7 @@
   <w16cid:commentId w16cid:paraId="198DD33C" w16cid:durableId="1E0E0391"/>
   <w16cid:commentId w16cid:paraId="4A83E28E" w16cid:durableId="1E0E0466"/>
   <w16cid:commentId w16cid:paraId="0229813E" w16cid:durableId="1E0E04F1"/>
+  <w16cid:commentId w16cid:paraId="155EF346" w16cid:durableId="1E15973C"/>
 </w16cid:commentsIds>
 </file>
 
@@ -4541,7 +4892,7 @@
 </file>
 
 <file path=customXml/itemProps1.xml><?xml version="1.0" encoding="utf-8"?>
-<ds:datastoreItem xmlns:ds="http://schemas.openxmlformats.org/officeDocument/2006/customXml" ds:itemID="{BF24F3AB-163B-42C8-BF66-5D49CBE057ED}">
+<ds:datastoreItem xmlns:ds="http://schemas.openxmlformats.org/officeDocument/2006/customXml" ds:itemID="{79191AF8-6AC2-4A2E-841B-266DD4720407}">
   <ds:schemaRefs>
     <ds:schemaRef ds:uri="http://schemas.openxmlformats.org/officeDocument/2006/bibliography"/>
   </ds:schemaRefs>

</xml_diff>

<commit_message>
datenblatt Raspberry Pi gescrhrieben
</commit_message>
<xml_diff>
--- a/Gliederung und Einleitung.docx
+++ b/Gliederung und Einleitung.docx
@@ -17,65 +17,17 @@
           <w:szCs w:val="40"/>
           <w:u w:val="single"/>
         </w:rPr>
-        <w:t>Gliederung der schrif</w:t>
-      </w:r>
-      <w:r>
+        <w:t>Gliederung der schriftlichen Arbeit</w:t>
+      </w:r>
+    </w:p>
+    <w:p>
+      <w:pPr>
+        <w:jc w:val="center"/>
         <w:rPr>
           <w:sz w:val="40"/>
           <w:szCs w:val="40"/>
           <w:u w:val="single"/>
         </w:rPr>
-        <w:t>t</w:t>
-      </w:r>
-      <w:r>
-        <w:rPr>
-          <w:sz w:val="40"/>
-          <w:szCs w:val="40"/>
-          <w:u w:val="single"/>
-        </w:rPr>
-        <w:t>liche</w:t>
-      </w:r>
-      <w:r>
-        <w:rPr>
-          <w:sz w:val="40"/>
-          <w:szCs w:val="40"/>
-          <w:u w:val="single"/>
-        </w:rPr>
-        <w:t>n</w:t>
-      </w:r>
-      <w:r>
-        <w:rPr>
-          <w:sz w:val="40"/>
-          <w:szCs w:val="40"/>
-          <w:u w:val="single"/>
-        </w:rPr>
-        <w:t xml:space="preserve"> Arb</w:t>
-      </w:r>
-      <w:r>
-        <w:rPr>
-          <w:sz w:val="40"/>
-          <w:szCs w:val="40"/>
-          <w:u w:val="single"/>
-        </w:rPr>
-        <w:t>ei</w:t>
-      </w:r>
-      <w:r>
-        <w:rPr>
-          <w:sz w:val="40"/>
-          <w:szCs w:val="40"/>
-          <w:u w:val="single"/>
-        </w:rPr>
-        <w:t>t</w:t>
-      </w:r>
-    </w:p>
-    <w:p>
-      <w:pPr>
-        <w:jc w:val="center"/>
-        <w:rPr>
-          <w:sz w:val="40"/>
-          <w:szCs w:val="40"/>
-          <w:u w:val="single"/>
-        </w:rPr>
       </w:pPr>
     </w:p>
     <w:p>
@@ -150,12 +102,7 @@
         </w:numPr>
       </w:pPr>
       <w:r>
-        <w:t>Datenblatt</w:t>
-      </w:r>
-      <w:bookmarkStart w:id="0" w:name="_GoBack"/>
-      <w:bookmarkEnd w:id="0"/>
-      <w:r>
-        <w:t xml:space="preserve"> Raspberry Pi </w:t>
+        <w:t xml:space="preserve">Datenblatt Raspberry Pi </w:t>
       </w:r>
       <w:r>
         <w:t xml:space="preserve">3 </w:t>
@@ -184,16 +131,16 @@
           <w:numId w:val="13"/>
         </w:numPr>
       </w:pPr>
-      <w:commentRangeStart w:id="1"/>
+      <w:commentRangeStart w:id="0"/>
       <w:r>
         <w:t>Konnektivität</w:t>
       </w:r>
-      <w:commentRangeEnd w:id="1"/>
+      <w:commentRangeEnd w:id="0"/>
       <w:r>
         <w:rPr>
           <w:rStyle w:val="Kommentarzeichen"/>
         </w:rPr>
-        <w:commentReference w:id="1"/>
+        <w:commentReference w:id="0"/>
       </w:r>
     </w:p>
     <w:p>
@@ -228,16 +175,16 @@
           <w:numId w:val="13"/>
         </w:numPr>
       </w:pPr>
-      <w:commentRangeStart w:id="2"/>
+      <w:commentRangeStart w:id="1"/>
       <w:r>
         <w:t>Konnektivität</w:t>
       </w:r>
-      <w:commentRangeEnd w:id="2"/>
+      <w:commentRangeEnd w:id="1"/>
       <w:r>
         <w:rPr>
           <w:rStyle w:val="Kommentarzeichen"/>
         </w:rPr>
-        <w:commentReference w:id="2"/>
+        <w:commentReference w:id="1"/>
       </w:r>
     </w:p>
     <w:p>
@@ -248,16 +195,16 @@
           <w:numId w:val="13"/>
         </w:numPr>
       </w:pPr>
-      <w:commentRangeStart w:id="3"/>
+      <w:commentRangeStart w:id="2"/>
       <w:r>
         <w:t>Android Applikation</w:t>
       </w:r>
-      <w:commentRangeEnd w:id="3"/>
+      <w:commentRangeEnd w:id="2"/>
       <w:r>
         <w:rPr>
           <w:rStyle w:val="Kommentarzeichen"/>
         </w:rPr>
-        <w:commentReference w:id="3"/>
+        <w:commentReference w:id="2"/>
       </w:r>
     </w:p>
     <w:p>
@@ -337,16 +284,16 @@
           <w:numId w:val="13"/>
         </w:numPr>
       </w:pPr>
-      <w:commentRangeStart w:id="4"/>
+      <w:commentRangeStart w:id="3"/>
       <w:r>
         <w:t>Lösungsansätze</w:t>
       </w:r>
-      <w:commentRangeEnd w:id="4"/>
+      <w:commentRangeEnd w:id="3"/>
       <w:r>
         <w:rPr>
           <w:rStyle w:val="Kommentarzeichen"/>
         </w:rPr>
-        <w:commentReference w:id="4"/>
+        <w:commentReference w:id="3"/>
       </w:r>
     </w:p>
     <w:p>
@@ -435,9 +382,23 @@
           <w:numId w:val="13"/>
         </w:numPr>
       </w:pPr>
+      <w:commentRangeStart w:id="4"/>
+      <w:r>
+        <w:t xml:space="preserve">Inbetriebnahme </w:t>
+      </w:r>
+      <w:commentRangeEnd w:id="4"/>
+      <w:r>
+        <w:rPr>
+          <w:rStyle w:val="Kommentarzeichen"/>
+        </w:rPr>
+        <w:commentReference w:id="4"/>
+      </w:r>
+      <w:r>
+        <w:t>und V</w:t>
+      </w:r>
       <w:commentRangeStart w:id="5"/>
       <w:r>
-        <w:t xml:space="preserve">Inbetriebnahme </w:t>
+        <w:t>orbereitung</w:t>
       </w:r>
       <w:commentRangeEnd w:id="5"/>
       <w:r>
@@ -445,20 +406,6 @@
           <w:rStyle w:val="Kommentarzeichen"/>
         </w:rPr>
         <w:commentReference w:id="5"/>
-      </w:r>
-      <w:r>
-        <w:t>und V</w:t>
-      </w:r>
-      <w:commentRangeStart w:id="6"/>
-      <w:r>
-        <w:t>orbereitung</w:t>
-      </w:r>
-      <w:commentRangeEnd w:id="6"/>
-      <w:r>
-        <w:rPr>
-          <w:rStyle w:val="Kommentarzeichen"/>
-        </w:rPr>
-        <w:commentReference w:id="6"/>
       </w:r>
     </w:p>
     <w:p>
@@ -469,24 +416,24 @@
           <w:numId w:val="13"/>
         </w:numPr>
       </w:pPr>
+      <w:commentRangeStart w:id="6"/>
       <w:commentRangeStart w:id="7"/>
-      <w:commentRangeStart w:id="8"/>
       <w:r>
         <w:t>Werkzeugen</w:t>
       </w:r>
+      <w:commentRangeEnd w:id="6"/>
+      <w:r>
+        <w:rPr>
+          <w:rStyle w:val="Kommentarzeichen"/>
+        </w:rPr>
+        <w:commentReference w:id="6"/>
+      </w:r>
       <w:commentRangeEnd w:id="7"/>
       <w:r>
         <w:rPr>
           <w:rStyle w:val="Kommentarzeichen"/>
         </w:rPr>
         <w:commentReference w:id="7"/>
-      </w:r>
-      <w:commentRangeEnd w:id="8"/>
-      <w:r>
-        <w:rPr>
-          <w:rStyle w:val="Kommentarzeichen"/>
-        </w:rPr>
-        <w:commentReference w:id="8"/>
       </w:r>
     </w:p>
     <w:p>
@@ -512,11 +459,11 @@
       <w:r>
         <w:t>Einrichtung</w:t>
       </w:r>
-      <w:commentRangeStart w:id="9"/>
+      <w:commentRangeStart w:id="8"/>
       <w:r>
         <w:t xml:space="preserve"> </w:t>
       </w:r>
-      <w:commentRangeEnd w:id="9"/>
+      <w:commentRangeEnd w:id="8"/>
       <w:r>
         <w:t>des Webservers</w:t>
       </w:r>
@@ -524,7 +471,7 @@
         <w:rPr>
           <w:rStyle w:val="Kommentarzeichen"/>
         </w:rPr>
-        <w:commentReference w:id="9"/>
+        <w:commentReference w:id="8"/>
       </w:r>
     </w:p>
     <w:p>
@@ -535,16 +482,16 @@
           <w:numId w:val="13"/>
         </w:numPr>
       </w:pPr>
-      <w:commentRangeStart w:id="10"/>
+      <w:commentRangeStart w:id="9"/>
       <w:r>
         <w:t>App Entwicklungsumgebung</w:t>
       </w:r>
-      <w:commentRangeEnd w:id="10"/>
+      <w:commentRangeEnd w:id="9"/>
       <w:r>
         <w:rPr>
           <w:rStyle w:val="Kommentarzeichen"/>
         </w:rPr>
-        <w:commentReference w:id="10"/>
+        <w:commentReference w:id="9"/>
       </w:r>
     </w:p>
     <w:p>
@@ -567,16 +514,16 @@
           <w:numId w:val="13"/>
         </w:numPr>
       </w:pPr>
-      <w:commentRangeStart w:id="11"/>
+      <w:commentRangeStart w:id="10"/>
       <w:r>
         <w:t>Einbindung Externe Library</w:t>
       </w:r>
-      <w:commentRangeEnd w:id="11"/>
+      <w:commentRangeEnd w:id="10"/>
       <w:r>
         <w:rPr>
           <w:rStyle w:val="Kommentarzeichen"/>
         </w:rPr>
-        <w:commentReference w:id="11"/>
+        <w:commentReference w:id="10"/>
       </w:r>
     </w:p>
     <w:p>
@@ -775,12 +722,12 @@
       <w:pPr>
         <w:pStyle w:val="berschrift1"/>
       </w:pPr>
-      <w:bookmarkStart w:id="12" w:name="_Toc504582822"/>
+      <w:bookmarkStart w:id="11" w:name="_Toc504582822"/>
       <w:r>
         <w:lastRenderedPageBreak/>
         <w:t>Einleitung</w:t>
       </w:r>
-      <w:bookmarkEnd w:id="12"/>
+      <w:bookmarkEnd w:id="11"/>
     </w:p>
     <w:p>
       <w:pPr>
@@ -1239,12 +1186,12 @@
           <w:numId w:val="1"/>
         </w:numPr>
       </w:pPr>
-      <w:bookmarkStart w:id="13" w:name="_Toc504582823"/>
+      <w:bookmarkStart w:id="12" w:name="_Toc504582823"/>
       <w:r>
         <w:lastRenderedPageBreak/>
         <w:t>Problemstellung/Zielsetzung</w:t>
       </w:r>
-      <w:bookmarkEnd w:id="13"/>
+      <w:bookmarkEnd w:id="12"/>
     </w:p>
     <w:p>
       <w:r>
@@ -1418,12 +1365,12 @@
           <w:numId w:val="1"/>
         </w:numPr>
       </w:pPr>
-      <w:bookmarkStart w:id="14" w:name="_Toc504582824"/>
+      <w:bookmarkStart w:id="13" w:name="_Toc504582824"/>
       <w:r>
         <w:lastRenderedPageBreak/>
         <w:t>Motivation</w:t>
       </w:r>
-      <w:bookmarkEnd w:id="14"/>
+      <w:bookmarkEnd w:id="13"/>
     </w:p>
     <w:p>
       <w:r>
@@ -1537,103 +1484,103 @@
       <w:pPr>
         <w:pStyle w:val="berschrift1"/>
       </w:pPr>
-      <w:bookmarkStart w:id="15" w:name="_Toc504582825"/>
+      <w:bookmarkStart w:id="14" w:name="_Toc504582825"/>
       <w:r>
         <w:lastRenderedPageBreak/>
         <w:t>Grundlagen</w:t>
       </w:r>
+      <w:bookmarkEnd w:id="14"/>
+    </w:p>
+    <w:p>
+      <w:r>
+        <w:t xml:space="preserve">Dieser Kapitel befasst sich mit der verwendeten Komponente für das Thema dieser Bachelorarbeit. </w:t>
+      </w:r>
+      <w:r>
+        <w:t xml:space="preserve">Um </w:t>
+      </w:r>
+      <w:r>
+        <w:t>unsere Ziel leichter zu erreichen,</w:t>
+      </w:r>
+      <w:r>
+        <w:t xml:space="preserve"> </w:t>
+      </w:r>
+      <w:r>
+        <w:t>ist es Wichtig, dass wir das Umfeld</w:t>
+      </w:r>
+      <w:r>
+        <w:t xml:space="preserve"> beschreiben</w:t>
+      </w:r>
+      <w:r>
+        <w:t xml:space="preserve"> und </w:t>
+      </w:r>
+      <w:r>
+        <w:t>die Komponente</w:t>
+      </w:r>
+      <w:r>
+        <w:t xml:space="preserve"> besser kennen</w:t>
+      </w:r>
+      <w:r>
+        <w:t>lernen</w:t>
+      </w:r>
+      <w:r>
+        <w:t>.</w:t>
+      </w:r>
+      <w:r>
+        <w:t xml:space="preserve"> </w:t>
+      </w:r>
+      <w:r>
+        <w:t>Der Raspberry Pi, seine Eigenschaften und seine Schnittstelle werden näher betrachtet</w:t>
+      </w:r>
+      <w:r>
+        <w:t>.</w:t>
+      </w:r>
+      <w:r>
+        <w:t xml:space="preserve"> Besonders werden die General Purpose Input Output erklärt. Schließlich </w:t>
+      </w:r>
+      <w:r>
+        <w:t>wird</w:t>
+      </w:r>
+      <w:r>
+        <w:t xml:space="preserve"> die drahtlose Verbindung Möglichkeiten betrachtet. </w:t>
+      </w:r>
+      <w:r>
+        <w:t xml:space="preserve">Danach werden wir uns mit der Android Umgebung beschäftigen. Zuerst werden wir was über eine Android Smartphone erfahren spricht das Betriebssystem, die unterstütze Applikation und seine Konnektivität. Danach wird der Aufbau einer Android Applikation betrachtet. </w:t>
+      </w:r>
+      <w:r>
+        <w:t>Die unterschiedlichen Komponenten</w:t>
+      </w:r>
+      <w:r>
+        <w:t xml:space="preserve"> und deren </w:t>
+      </w:r>
+      <w:r>
+        <w:t>Zusammenhang</w:t>
+      </w:r>
+      <w:r>
+        <w:t xml:space="preserve"> werden erklärt. Die Nötige Konzepte der Android Framework wie,</w:t>
+      </w:r>
+      <w:r>
+        <w:t xml:space="preserve"> Manifest, </w:t>
+      </w:r>
+      <w:r>
+        <w:t xml:space="preserve">Activity, </w:t>
+      </w:r>
+      <w:r>
+        <w:t>Lifecycle einer Activity, Layout, Ressourcen, und View werden erklärt</w:t>
+      </w:r>
+      <w:r>
+        <w:t>.</w:t>
+      </w:r>
+    </w:p>
+    <w:p>
+      <w:pPr>
+        <w:pStyle w:val="berschrift1"/>
+        <w:numPr>
+          <w:ilvl w:val="2"/>
+          <w:numId w:val="1"/>
+        </w:numPr>
+      </w:pPr>
+      <w:bookmarkStart w:id="15" w:name="_Toc504582826"/>
       <w:bookmarkEnd w:id="15"/>
-    </w:p>
-    <w:p>
-      <w:r>
-        <w:t xml:space="preserve">Dieser Kapitel befasst sich mit der verwendeten Komponente für das Thema dieser Bachelorarbeit. </w:t>
-      </w:r>
-      <w:r>
-        <w:t xml:space="preserve">Um </w:t>
-      </w:r>
-      <w:r>
-        <w:t>unsere Ziel leichter zu erreichen,</w:t>
-      </w:r>
-      <w:r>
-        <w:t xml:space="preserve"> </w:t>
-      </w:r>
-      <w:r>
-        <w:t>ist es Wichtig, dass wir das Umfeld</w:t>
-      </w:r>
-      <w:r>
-        <w:t xml:space="preserve"> beschreiben</w:t>
-      </w:r>
-      <w:r>
-        <w:t xml:space="preserve"> und </w:t>
-      </w:r>
-      <w:r>
-        <w:t>die Komponente</w:t>
-      </w:r>
-      <w:r>
-        <w:t xml:space="preserve"> besser kennen</w:t>
-      </w:r>
-      <w:r>
-        <w:t>lernen</w:t>
-      </w:r>
-      <w:r>
-        <w:t>.</w:t>
-      </w:r>
-      <w:r>
-        <w:t xml:space="preserve"> </w:t>
-      </w:r>
-      <w:r>
-        <w:t>Der Raspberry Pi, seine Eigenschaften und seine Schnittstelle werden näher betrachtet</w:t>
-      </w:r>
-      <w:r>
-        <w:t>.</w:t>
-      </w:r>
-      <w:r>
-        <w:t xml:space="preserve"> Besonders werden die General Purpose Input Output erklärt. Schließlich </w:t>
-      </w:r>
-      <w:r>
-        <w:t>wird</w:t>
-      </w:r>
-      <w:r>
-        <w:t xml:space="preserve"> die drahtlose Verbindung Möglichkeiten betrachtet. </w:t>
-      </w:r>
-      <w:r>
-        <w:t xml:space="preserve">Danach werden wir uns mit der Android Umgebung beschäftigen. Zuerst werden wir was über eine Android Smartphone erfahren spricht das Betriebssystem, die unterstütze Applikation und seine Konnektivität. Danach wird der Aufbau einer Android Applikation betrachtet. </w:t>
-      </w:r>
-      <w:r>
-        <w:t>Die unterschiedlichen Komponenten</w:t>
-      </w:r>
-      <w:r>
-        <w:t xml:space="preserve"> und deren </w:t>
-      </w:r>
-      <w:r>
-        <w:t>Zusammenhang</w:t>
-      </w:r>
-      <w:r>
-        <w:t xml:space="preserve"> werden erklärt. Die Nötige Konzepte der Android Framework wie,</w:t>
-      </w:r>
-      <w:r>
-        <w:t xml:space="preserve"> Manifest, </w:t>
-      </w:r>
-      <w:r>
-        <w:t xml:space="preserve">Activity, </w:t>
-      </w:r>
-      <w:r>
-        <w:t>Lifecycle einer Activity, Layout, Ressourcen, und View werden erklärt</w:t>
-      </w:r>
-      <w:r>
-        <w:t>.</w:t>
-      </w:r>
-    </w:p>
-    <w:p>
-      <w:pPr>
-        <w:pStyle w:val="berschrift1"/>
-        <w:numPr>
-          <w:ilvl w:val="1"/>
-          <w:numId w:val="1"/>
-        </w:numPr>
-      </w:pPr>
-      <w:bookmarkStart w:id="16" w:name="_Toc504582826"/>
-      <w:bookmarkEnd w:id="16"/>
       <w:r>
         <w:t>Raspberry Pi</w:t>
       </w:r>
@@ -1848,6 +1795,9 @@
         <w:t xml:space="preserve"> wie Industrie Anlagen, Dronen</w:t>
       </w:r>
       <w:r>
+        <w:t>, Antiblockiersystem</w:t>
+      </w:r>
+      <w:r>
         <w:t xml:space="preserve"> und Roboter</w:t>
       </w:r>
       <w:r>
@@ -1944,72 +1894,69 @@
         <w:t xml:space="preserve">, Text Schreiben Music Spiele, oder Einige Kleine Spiele Spielen. Zu diesem Zweck wird das Linux Betriebssystem mit einige </w:t>
       </w:r>
       <w:r>
+        <w:t xml:space="preserve">vorinstalliert </w:t>
+      </w:r>
+      <w:r>
+        <w:t>Software geliefert. Es kann unter anderen Chrom</w:t>
+      </w:r>
+      <w:r>
+        <w:t>ium</w:t>
+      </w:r>
+      <w:r>
+        <w:t xml:space="preserve"> </w:t>
+      </w:r>
+      <w:r>
+        <w:t>für Internet</w:t>
+      </w:r>
+      <w:r>
+        <w:t>,</w:t>
+      </w:r>
+      <w:r>
+        <w:t xml:space="preserve"> Leafpad und LibreOffice für Textverarbeitung. Für Bild—und Videoverarbeitung kann der Raspberry und </w:t>
+      </w:r>
+      <w:r>
+        <w:t>ressourcenintensive</w:t>
+      </w:r>
+      <w:r>
+        <w:t xml:space="preserve"> spiele kann der </w:t>
+      </w:r>
+      <w:r>
+        <w:t>Computer</w:t>
+      </w:r>
+      <w:r>
+        <w:t xml:space="preserve"> überfordert werden. Der Nutzer kann </w:t>
+      </w:r>
+      <w:r>
+        <w:t>Selbstverständlich</w:t>
+      </w:r>
+      <w:r>
+        <w:t xml:space="preserve"> auch seine </w:t>
+      </w:r>
+      <w:r>
+        <w:t>Eigene</w:t>
+      </w:r>
+      <w:r>
+        <w:t xml:space="preserve"> Programm installieren. Dafür bietet Der Raspberry Pi Repository eine unbegrenzte und abwechslungsreiche Auswahl.</w:t>
+      </w:r>
+      <w:r>
+        <w:t xml:space="preserve"> Gemäß der Grundidee der Entwicklung der Raspberry </w:t>
+      </w:r>
+      <w:r>
+        <w:t>P</w:t>
+      </w:r>
+      <w:r>
+        <w:t xml:space="preserve">i, werden auch Entwicklungstool in </w:t>
+      </w:r>
+      <w:r>
+        <w:t>Betriebssystem</w:t>
+      </w:r>
+      <w:r>
+        <w:t xml:space="preserve"> </w:t>
+      </w:r>
+      <w:r>
         <w:t>vorinstalliert</w:t>
       </w:r>
       <w:r>
-        <w:t xml:space="preserve"> </w:t>
-      </w:r>
-      <w:r>
-        <w:t>Software geliefert. Es kann unter anderen Chrom</w:t>
-      </w:r>
-      <w:r>
-        <w:t>ium</w:t>
-      </w:r>
-      <w:r>
-        <w:t xml:space="preserve"> </w:t>
-      </w:r>
-      <w:r>
-        <w:t>für Internet</w:t>
-      </w:r>
-      <w:r>
-        <w:t>,</w:t>
-      </w:r>
-      <w:r>
-        <w:t xml:space="preserve"> Leafpad und LibreOffice für Textverarbeitung. Für Bild—und Videoverarbeitung kann der Raspberry und </w:t>
-      </w:r>
-      <w:r>
-        <w:t>ressourcenintensive</w:t>
-      </w:r>
-      <w:r>
-        <w:t xml:space="preserve"> spiele kann der </w:t>
-      </w:r>
-      <w:r>
-        <w:t>Computer</w:t>
-      </w:r>
-      <w:r>
-        <w:t xml:space="preserve"> überfordert werden. Der Nutzer kann </w:t>
-      </w:r>
-      <w:r>
-        <w:t>Selbstverständlich</w:t>
-      </w:r>
-      <w:r>
-        <w:t xml:space="preserve"> auch seine </w:t>
-      </w:r>
-      <w:r>
-        <w:t>Eigene</w:t>
-      </w:r>
-      <w:r>
-        <w:t xml:space="preserve"> Programm installieren. Dafür bietet Der Raspberry Pi Repository eine unbegrenzte und abwechslungsreiche Auswahl.</w:t>
-      </w:r>
-      <w:r>
-        <w:t xml:space="preserve"> Gemäß der Grundidee der Entwicklung der Raspberry </w:t>
-      </w:r>
-      <w:r>
-        <w:t>P</w:t>
-      </w:r>
-      <w:r>
-        <w:t xml:space="preserve">i, werden auch Entwicklungstool in </w:t>
-      </w:r>
-      <w:r>
-        <w:t>Betriebssystem</w:t>
-      </w:r>
-      <w:r>
-        <w:t xml:space="preserve"> </w:t>
-      </w:r>
-      <w:r>
-        <w:t>vorinstalliert</w:t>
-      </w:r>
-      <w:r>
         <w:t xml:space="preserve">. Man kann unter anderen GenyMotion, Python, Greenfoot </w:t>
       </w:r>
       <w:r>
@@ -2019,21 +1966,18 @@
         <w:t>, Scratch und Bluej Java.</w:t>
       </w:r>
       <w:r>
-        <w:t xml:space="preserve"> </w:t>
-      </w:r>
-      <w:r>
-        <w:t xml:space="preserve">Es ist auch möglich </w:t>
-      </w:r>
-      <w:commentRangeStart w:id="17"/>
+        <w:t xml:space="preserve"> Es ist auch möglich </w:t>
+      </w:r>
+      <w:commentRangeStart w:id="16"/>
       <w:r>
         <w:t xml:space="preserve">Android </w:t>
       </w:r>
-      <w:commentRangeEnd w:id="17"/>
+      <w:commentRangeEnd w:id="16"/>
       <w:r>
         <w:rPr>
           <w:rStyle w:val="Kommentarzeichen"/>
         </w:rPr>
-        <w:commentReference w:id="17"/>
+        <w:commentReference w:id="16"/>
       </w:r>
       <w:r>
         <w:t>und Windows auf Raspberry Pi zu installieren.</w:t>
@@ -2048,6 +1992,41 @@
       <w:pPr>
         <w:jc w:val="left"/>
       </w:pPr>
+    </w:p>
+    <w:p>
+      <w:pPr>
+        <w:jc w:val="left"/>
+      </w:pPr>
+    </w:p>
+    <w:p>
+      <w:pPr>
+        <w:jc w:val="left"/>
+      </w:pPr>
+    </w:p>
+    <w:p>
+      <w:pPr>
+        <w:jc w:val="left"/>
+      </w:pPr>
+    </w:p>
+    <w:p>
+      <w:pPr>
+        <w:jc w:val="left"/>
+      </w:pPr>
+    </w:p>
+    <w:p>
+      <w:pPr>
+        <w:jc w:val="left"/>
+      </w:pPr>
+    </w:p>
+    <w:p>
+      <w:pPr>
+        <w:jc w:val="left"/>
+      </w:pPr>
+    </w:p>
+    <w:p>
+      <w:pPr>
+        <w:jc w:val="left"/>
+      </w:pPr>
       <w:r>
         <w:br w:type="page"/>
       </w:r>
@@ -2056,7 +2035,7 @@
       <w:pPr>
         <w:pStyle w:val="berschrift1"/>
         <w:numPr>
-          <w:ilvl w:val="1"/>
+          <w:ilvl w:val="2"/>
           <w:numId w:val="1"/>
         </w:numPr>
       </w:pPr>
@@ -2065,15 +2044,367 @@
         <w:t>Datenblatt Raspberry Pi 3 Modell B</w:t>
       </w:r>
     </w:p>
-    <w:p/>
-    <w:p/>
-    <w:p/>
-    <w:p>
-      <w:pPr>
-        <w:keepNext/>
-        <w:keepLines/>
-        <w:spacing w:before="40" w:after="0"/>
-        <w:outlineLvl w:val="1"/>
+    <w:p>
+      <w:pPr>
+        <w:rPr>
+          <w:highlight w:val="red"/>
+        </w:rPr>
+      </w:pPr>
+      <w:r>
+        <w:rPr>
+          <w:highlight w:val="red"/>
+        </w:rPr>
+        <w:t>&lt;bild vom buch: raspberry Pi das umfassende Handbuch, Kofler, kühnast. Seite 23&gt;</w:t>
+      </w:r>
+    </w:p>
+    <w:p>
+      <w:r>
+        <w:t>Maße (Länge x Breite x Höhe): 85,6 mm x 56,0 mm x 20mm</w:t>
+      </w:r>
+    </w:p>
+    <w:p>
+      <w:r>
+        <w:t>Gewicht: 40g</w:t>
+      </w:r>
+    </w:p>
+    <w:p>
+      <w:r>
+        <w:t>So</w:t>
+      </w:r>
+      <w:r>
+        <w:t>C</w:t>
+      </w:r>
+      <w:r>
+        <w:t>: Broadcom-BCM2837</w:t>
+      </w:r>
+    </w:p>
+    <w:p>
+      <w:r>
+        <w:t>CPU</w:t>
+      </w:r>
+    </w:p>
+    <w:p>
+      <w:pPr>
+        <w:pStyle w:val="Listenabsatz"/>
+        <w:numPr>
+          <w:ilvl w:val="0"/>
+          <w:numId w:val="15"/>
+        </w:numPr>
+      </w:pPr>
+      <w:r>
+        <w:t>Typ: ARM Cortex-A53</w:t>
+      </w:r>
+    </w:p>
+    <w:p>
+      <w:pPr>
+        <w:pStyle w:val="Listenabsatz"/>
+        <w:numPr>
+          <w:ilvl w:val="0"/>
+          <w:numId w:val="15"/>
+        </w:numPr>
+      </w:pPr>
+      <w:r>
+        <w:t>Kerne: 4</w:t>
+      </w:r>
+    </w:p>
+    <w:p>
+      <w:pPr>
+        <w:pStyle w:val="Listenabsatz"/>
+        <w:numPr>
+          <w:ilvl w:val="0"/>
+          <w:numId w:val="15"/>
+        </w:numPr>
+      </w:pPr>
+      <w:r>
+        <w:t>Takt: 1200 MHz</w:t>
+      </w:r>
+    </w:p>
+    <w:p>
+      <w:pPr>
+        <w:pStyle w:val="Listenabsatz"/>
+        <w:numPr>
+          <w:ilvl w:val="0"/>
+          <w:numId w:val="15"/>
+        </w:numPr>
+      </w:pPr>
+      <w:r>
+        <w:t>Architektur: ARMv8-A (64 Bit)</w:t>
+      </w:r>
+    </w:p>
+    <w:p>
+      <w:r>
+        <w:t>GPU: Broadcom Dual Core Videocore IV</w:t>
+      </w:r>
+    </w:p>
+    <w:p>
+      <w:r>
+        <w:t>Arbeitsspeicher: 1024 MB</w:t>
+      </w:r>
+    </w:p>
+    <w:p>
+      <w:r>
+        <w:t>Netzwerk</w:t>
+      </w:r>
+    </w:p>
+    <w:p>
+      <w:pPr>
+        <w:pStyle w:val="Listenabsatz"/>
+        <w:numPr>
+          <w:ilvl w:val="0"/>
+          <w:numId w:val="16"/>
+        </w:numPr>
+      </w:pPr>
+      <w:r>
+        <w:t>Ethernet: 10/100 Mbit/s</w:t>
+      </w:r>
+    </w:p>
+    <w:p>
+      <w:pPr>
+        <w:pStyle w:val="Listenabsatz"/>
+        <w:numPr>
+          <w:ilvl w:val="0"/>
+          <w:numId w:val="16"/>
+        </w:numPr>
+      </w:pPr>
+      <w:r>
+        <w:t>WLAN: Broadcom BCM43143 2,4 GHz WLAN b/g/n</w:t>
+      </w:r>
+    </w:p>
+    <w:p>
+      <w:pPr>
+        <w:pStyle w:val="Listenabsatz"/>
+        <w:numPr>
+          <w:ilvl w:val="0"/>
+          <w:numId w:val="16"/>
+        </w:numPr>
+      </w:pPr>
+      <w:r>
+        <w:t>Bluetooth: 4.1 Low Energy</w:t>
+      </w:r>
+    </w:p>
+    <w:p>
+      <w:r>
+        <w:t>Schnittstellen</w:t>
+      </w:r>
+    </w:p>
+    <w:p>
+      <w:pPr>
+        <w:pStyle w:val="Listenabsatz"/>
+        <w:numPr>
+          <w:ilvl w:val="0"/>
+          <w:numId w:val="17"/>
+        </w:numPr>
+      </w:pPr>
+      <w:r>
+        <w:t>GPIO-Pins: 40</w:t>
+      </w:r>
+    </w:p>
+    <w:p>
+      <w:pPr>
+        <w:pStyle w:val="Listenabsatz"/>
+        <w:numPr>
+          <w:ilvl w:val="0"/>
+          <w:numId w:val="17"/>
+        </w:numPr>
+      </w:pPr>
+      <w:r>
+        <w:t>CSI, DSI, I²C, SPI, UART, microSD-Slot</w:t>
+      </w:r>
+    </w:p>
+    <w:p>
+      <w:pPr>
+        <w:pStyle w:val="Listenabsatz"/>
+        <w:numPr>
+          <w:ilvl w:val="0"/>
+          <w:numId w:val="17"/>
+        </w:numPr>
+      </w:pPr>
+      <w:r>
+        <w:t>4 x USB 2 Port</w:t>
+      </w:r>
+    </w:p>
+    <w:p>
+      <w:pPr>
+        <w:pStyle w:val="Listenabsatz"/>
+        <w:numPr>
+          <w:ilvl w:val="0"/>
+          <w:numId w:val="17"/>
+        </w:numPr>
+      </w:pPr>
+      <w:r>
+        <w:t>DSI Display Port</w:t>
+      </w:r>
+    </w:p>
+    <w:p>
+      <w:pPr>
+        <w:pStyle w:val="Listenabsatz"/>
+        <w:numPr>
+          <w:ilvl w:val="0"/>
+          <w:numId w:val="17"/>
+        </w:numPr>
+      </w:pPr>
+      <w:r>
+        <w:t xml:space="preserve">CSI </w:t>
+      </w:r>
+      <w:r>
+        <w:t>Kamera</w:t>
+      </w:r>
+      <w:r>
+        <w:t xml:space="preserve"> Port</w:t>
+      </w:r>
+    </w:p>
+    <w:p>
+      <w:r>
+        <w:t>Viedeoausgabe: HDMI (Typ A), Composite Video</w:t>
+      </w:r>
+    </w:p>
+    <w:p>
+      <w:r>
+        <w:t>Audioausgabe: HDMI (digital), 3,5-mm-Klinkenstecker (analog)</w:t>
+      </w:r>
+    </w:p>
+    <w:p>
+      <w:r>
+        <w:t xml:space="preserve">Betriebsspannung: </w:t>
+      </w:r>
+      <w:r>
+        <w:t>5 Volt Micro-USB-Anschluss (Micro-USB-B)</w:t>
+      </w:r>
+    </w:p>
+    <w:p>
+      <w:r>
+        <w:t xml:space="preserve">Wie eingangs erwähnt </w:t>
+      </w:r>
+      <w:r>
+        <w:t xml:space="preserve">befindet sich auf dem Raspberry Pi </w:t>
+      </w:r>
+      <w:r>
+        <w:t>keine eingebaute Festplatte</w:t>
+      </w:r>
+      <w:r>
+        <w:t xml:space="preserve">; Es ist doch für die </w:t>
+      </w:r>
+      <w:r>
+        <w:t>Funktionsfähigkeit</w:t>
+      </w:r>
+      <w:r>
+        <w:t xml:space="preserve"> notwendig, sich eine Speicherkarte zu besorgen um den Betriebssystem darauf zu installieren. Die Beiden (Raspberry Pi und Speicherkarte) stellen die Minimal Ausstattung dar.</w:t>
+      </w:r>
+      <w:r>
+        <w:t xml:space="preserve"> </w:t>
+      </w:r>
+      <w:r>
+        <w:t xml:space="preserve">Außerdem kann der Mikrocomputer durch seine die im Datenblatt </w:t>
+      </w:r>
+      <w:r>
+        <w:t>genannten</w:t>
+      </w:r>
+      <w:r>
+        <w:t xml:space="preserve"> </w:t>
+      </w:r>
+      <w:r>
+        <w:t>Schnittstellen</w:t>
+      </w:r>
+      <w:r>
+        <w:t xml:space="preserve"> beliebig erweitern werden. Dafür kann man Zahlreiche </w:t>
+      </w:r>
+      <w:r>
+        <w:t>Module</w:t>
+      </w:r>
+      <w:r>
+        <w:t xml:space="preserve"> im Internet kaufen.</w:t>
+      </w:r>
+    </w:p>
+    <w:p>
+      <w:r>
+        <w:lastRenderedPageBreak/>
+        <w:t xml:space="preserve">Ein Eingebautes WLAN Modul gab vor dem dritten Modell nicht. Der Nutzer konnte falls gebraucht sich ein </w:t>
+      </w:r>
+      <w:r>
+        <w:t>sogenanntes</w:t>
+      </w:r>
+      <w:r>
+        <w:t xml:space="preserve"> WIFI Dongle besorgen und damit den Raspberry Pi mit einem WLAN erstatten. Der Dongle musste man an dem USB Anschluss einschließen. Der WLAN Dongle ist der meist gekauftes </w:t>
+      </w:r>
+      <w:r>
+        <w:t>Raspberry</w:t>
+      </w:r>
+      <w:r>
+        <w:t xml:space="preserve"> Pi </w:t>
+      </w:r>
+      <w:r>
+        <w:t>Modul</w:t>
+      </w:r>
+      <w:r>
+        <w:t>.</w:t>
+      </w:r>
+    </w:p>
+    <w:p>
+      <w:r>
+        <w:t xml:space="preserve">Ein weiteres und sehr </w:t>
+      </w:r>
+      <w:r>
+        <w:t>geliebtes</w:t>
+      </w:r>
+      <w:r>
+        <w:t xml:space="preserve"> </w:t>
+      </w:r>
+      <w:r>
+        <w:t>Modul</w:t>
+      </w:r>
+      <w:r>
+        <w:t xml:space="preserve"> ist </w:t>
+      </w:r>
+      <w:r>
+        <w:t xml:space="preserve">die Kamera; Sie wird auf dem CSI Schnittstelle angeschlossen. Der Kamera Modul ermöglich den Raspberry Pi Bilder und Video aufzunehmen. Der Mikrocomputer kann also als Nachtschichtkamera verwenden werden. Auf Internet sind Kamera Modul zu finden, die eine Höhe Auflösung Aufnahme ermöglichen sowohl für Fotos als auch für </w:t>
+      </w:r>
+      <w:commentRangeStart w:id="17"/>
+      <w:r>
+        <w:t>Video</w:t>
+      </w:r>
+      <w:commentRangeEnd w:id="17"/>
+      <w:r>
+        <w:rPr>
+          <w:rStyle w:val="Kommentarzeichen"/>
+        </w:rPr>
+        <w:commentReference w:id="17"/>
+      </w:r>
+      <w:r>
+        <w:t>.</w:t>
+      </w:r>
+    </w:p>
+    <w:p>
+      <w:r>
+        <w:t>Besorgt sich man die Ein Bildschirm, eine Maus und eine Tatstatur, kann der man den Mikrocomputer als persönlicher Computer Nutzen. Der reicht für üblichen Computer Aufgabe vollkommen</w:t>
+      </w:r>
+      <w:r>
+        <w:t xml:space="preserve"> </w:t>
+      </w:r>
+      <w:r>
+        <w:t>aus. Der Mikrocomputer kann auch ohne extra Bildschirm, Maus und Tastatur verwendet werden.</w:t>
+      </w:r>
+      <w:r>
+        <w:t xml:space="preserve"> Man sollte aber den Raspberry Pi mit einem laufenden Computer verbinden. Die Verbindung geschieht entweder mit LAN Kabel oder mit WLAN. Nach Einrichtung kann dann die Graphische Oberfläche der Raspberry Pi auf Bildschirm der Laufendes Computer angezeigt werden. Wie die Einrichtung passiert wird in den Nächsten Kapiteln erläutern. Diese Methode wurde in dieser Bachelorarbeit verwendet, um den Raspberry Pi einzurichten und den Applikation Software Modul zu programmieren.</w:t>
+      </w:r>
+    </w:p>
+    <w:p>
+      <w:pPr>
+        <w:pStyle w:val="berschrift1"/>
+        <w:numPr>
+          <w:ilvl w:val="2"/>
+          <w:numId w:val="1"/>
+        </w:numPr>
+      </w:pPr>
+      <w:r>
+        <w:t>GPIO-Pins</w:t>
+      </w:r>
+    </w:p>
+    <w:p>
+      <w:bookmarkStart w:id="18" w:name="_GoBack"/>
+      <w:bookmarkEnd w:id="18"/>
+    </w:p>
+    <w:p>
+      <w:pPr>
         <w:rPr>
           <w:rFonts w:asciiTheme="majorHAnsi" w:eastAsiaTheme="majorEastAsia" w:hAnsiTheme="majorHAnsi" w:cstheme="majorBidi"/>
           <w:vanish/>
@@ -2081,6 +2412,55 @@
           <w:szCs w:val="26"/>
         </w:rPr>
       </w:pPr>
+      <w:r>
+        <w:rPr>
+          <w:rFonts w:asciiTheme="majorHAnsi" w:eastAsiaTheme="majorEastAsia" w:hAnsiTheme="majorHAnsi" w:cstheme="majorBidi"/>
+          <w:vanish/>
+          <w:sz w:val="26"/>
+          <w:szCs w:val="26"/>
+        </w:rPr>
+        <w:drawing>
+          <wp:inline distT="0" distB="0" distL="0" distR="0" wp14:anchorId="5730197E" wp14:editId="70D8574C">
+            <wp:extent cx="4572000" cy="3026664"/>
+            <wp:effectExtent l="0" t="0" r="0" b="2540"/>
+            <wp:docPr id="3" name="Grafik 3"/>
+            <wp:cNvGraphicFramePr>
+              <a:graphicFrameLocks xmlns:a="http://schemas.openxmlformats.org/drawingml/2006/main" noChangeAspect="1"/>
+            </wp:cNvGraphicFramePr>
+            <a:graphic xmlns:a="http://schemas.openxmlformats.org/drawingml/2006/main">
+              <a:graphicData uri="http://schemas.openxmlformats.org/drawingml/2006/picture">
+                <pic:pic xmlns:pic="http://schemas.openxmlformats.org/drawingml/2006/picture">
+                  <pic:nvPicPr>
+                    <pic:cNvPr id="3" name="raspberry_pi_3_modell_b.jpg"/>
+                    <pic:cNvPicPr/>
+                  </pic:nvPicPr>
+                  <pic:blipFill>
+                    <a:blip r:embed="rId11" cstate="print">
+                      <a:extLst>
+                        <a:ext uri="{28A0092B-C50C-407E-A947-70E740481C1C}">
+                          <a14:useLocalDpi xmlns:a14="http://schemas.microsoft.com/office/drawing/2010/main" val="0"/>
+                        </a:ext>
+                      </a:extLst>
+                    </a:blip>
+                    <a:stretch>
+                      <a:fillRect/>
+                    </a:stretch>
+                  </pic:blipFill>
+                  <pic:spPr>
+                    <a:xfrm>
+                      <a:off x="0" y="0"/>
+                      <a:ext cx="4572000" cy="3026664"/>
+                    </a:xfrm>
+                    <a:prstGeom prst="rect">
+                      <a:avLst/>
+                    </a:prstGeom>
+                  </pic:spPr>
+                </pic:pic>
+              </a:graphicData>
+            </a:graphic>
+          </wp:inline>
+        </w:drawing>
+      </w:r>
     </w:p>
     <w:sectPr>
       <w:pgSz w:w="12240" w:h="15840"/>
@@ -2094,6 +2474,25 @@
 
 <file path=word/comments.xml><?xml version="1.0" encoding="utf-8"?>
 <w:comments xmlns:wpc="http://schemas.microsoft.com/office/word/2010/wordprocessingCanvas" xmlns:cx="http://schemas.microsoft.com/office/drawing/2014/chartex" xmlns:cx1="http://schemas.microsoft.com/office/drawing/2015/9/8/chartex" xmlns:cx2="http://schemas.microsoft.com/office/drawing/2015/10/21/chartex" xmlns:cx3="http://schemas.microsoft.com/office/drawing/2016/5/9/chartex" xmlns:cx4="http://schemas.microsoft.com/office/drawing/2016/5/10/chartex" xmlns:cx5="http://schemas.microsoft.com/office/drawing/2016/5/11/chartex" xmlns:cx6="http://schemas.microsoft.com/office/drawing/2016/5/12/chartex" xmlns:cx7="http://schemas.microsoft.com/office/drawing/2016/5/13/chartex" xmlns:cx8="http://schemas.microsoft.com/office/drawing/2016/5/14/chartex" xmlns:mc="http://schemas.openxmlformats.org/markup-compatibility/2006" xmlns:aink="http://schemas.microsoft.com/office/drawing/2016/ink" xmlns:am3d="http://schemas.microsoft.com/office/drawing/2017/model3d" xmlns:o="urn:schemas-microsoft-com:office:office" xmlns:r="http://schemas.openxmlformats.org/officeDocument/2006/relationships" xmlns:m="http://schemas.openxmlformats.org/officeDocument/2006/math" xmlns:v="urn:schemas-microsoft-com:vml" xmlns:wp14="http://schemas.microsoft.com/office/word/2010/wordprocessingDrawing" xmlns:wp="http://schemas.openxmlformats.org/drawingml/2006/wordprocessingDrawing" xmlns:w10="urn:schemas-microsoft-com:office:word" xmlns:w="http://schemas.openxmlformats.org/wordprocessingml/2006/main" xmlns:w14="http://schemas.microsoft.com/office/word/2010/wordml" xmlns:w15="http://schemas.microsoft.com/office/word/2012/wordml" xmlns:w16cid="http://schemas.microsoft.com/office/word/2016/wordml/cid" xmlns:w16se="http://schemas.microsoft.com/office/word/2015/wordml/symex" xmlns:wpg="http://schemas.microsoft.com/office/word/2010/wordprocessingGroup" xmlns:wpi="http://schemas.microsoft.com/office/word/2010/wordprocessingInk" xmlns:wne="http://schemas.microsoft.com/office/word/2006/wordml" xmlns:wps="http://schemas.microsoft.com/office/word/2010/wordprocessingShape" mc:Ignorable="w14 w15 w16se w16cid wp14">
+  <w:comment w:id="0" w:author="AviKenz" w:date="2018-01-21T22:29:00Z" w:initials="A">
+    <w:p>
+      <w:pPr>
+        <w:pStyle w:val="Kommentartext"/>
+      </w:pPr>
+      <w:r>
+        <w:rPr>
+          <w:rStyle w:val="Kommentarzeichen"/>
+        </w:rPr>
+        <w:annotationRef/>
+      </w:r>
+      <w:r>
+        <w:rPr>
+          <w:rStyle w:val="Kommentarzeichen"/>
+        </w:rPr>
+        <w:t>alles was raspi mit den externe welt verbindet</w:t>
+      </w:r>
+    </w:p>
+  </w:comment>
   <w:comment w:id="1" w:author="AviKenz" w:date="2018-01-21T22:29:00Z" w:initials="A">
     <w:p>
       <w:pPr>
@@ -2113,7 +2512,7 @@
       </w:r>
     </w:p>
   </w:comment>
-  <w:comment w:id="2" w:author="AviKenz" w:date="2018-01-21T22:29:00Z" w:initials="A">
+  <w:comment w:id="2" w:author="AviKenz" w:date="2018-01-20T13:14:00Z" w:initials="A">
     <w:p>
       <w:pPr>
         <w:pStyle w:val="Kommentartext"/>
@@ -2125,62 +2524,43 @@
         <w:annotationRef/>
       </w:r>
       <w:r>
+        <w:t>Aufbau einer andoid app beschreiben;</w:t>
+      </w:r>
+    </w:p>
+    <w:p>
+      <w:pPr>
+        <w:pStyle w:val="Kommentartext"/>
+      </w:pPr>
+      <w:r>
+        <w:t>Gradle und extene verwies beschreiben</w:t>
+      </w:r>
+    </w:p>
+    <w:p>
+      <w:pPr>
+        <w:pStyle w:val="Kommentartext"/>
+      </w:pPr>
+      <w:r>
+        <w:t>Siehe PSE vorlesung</w:t>
+      </w:r>
+    </w:p>
+  </w:comment>
+  <w:comment w:id="3" w:author="AviKenz" w:date="2018-01-21T22:32:00Z" w:initials="A">
+    <w:p>
+      <w:pPr>
+        <w:pStyle w:val="Kommentartext"/>
+      </w:pPr>
+      <w:r>
         <w:rPr>
           <w:rStyle w:val="Kommentarzeichen"/>
         </w:rPr>
-        <w:t>alles was raspi mit den externe welt verbindet</w:t>
+        <w:annotationRef/>
+      </w:r>
+      <w:r>
+        <w:t>Auswähle begründen</w:t>
       </w:r>
     </w:p>
   </w:comment>
-  <w:comment w:id="3" w:author="AviKenz" w:date="2018-01-20T13:14:00Z" w:initials="A">
-    <w:p>
-      <w:pPr>
-        <w:pStyle w:val="Kommentartext"/>
-      </w:pPr>
-      <w:r>
-        <w:rPr>
-          <w:rStyle w:val="Kommentarzeichen"/>
-        </w:rPr>
-        <w:annotationRef/>
-      </w:r>
-      <w:r>
-        <w:t>Aufbau einer andoid app beschreiben;</w:t>
-      </w:r>
-    </w:p>
-    <w:p>
-      <w:pPr>
-        <w:pStyle w:val="Kommentartext"/>
-      </w:pPr>
-      <w:r>
-        <w:t>Gradle und extene verwies beschreiben</w:t>
-      </w:r>
-    </w:p>
-    <w:p>
-      <w:pPr>
-        <w:pStyle w:val="Kommentartext"/>
-      </w:pPr>
-      <w:r>
-        <w:t>Siehe PSE vorlesung</w:t>
-      </w:r>
-    </w:p>
-  </w:comment>
-  <w:comment w:id="4" w:author="AviKenz" w:date="2018-01-21T22:32:00Z" w:initials="A">
-    <w:p>
-      <w:pPr>
-        <w:pStyle w:val="Kommentartext"/>
-      </w:pPr>
-      <w:r>
-        <w:rPr>
-          <w:rStyle w:val="Kommentarzeichen"/>
-        </w:rPr>
-        <w:annotationRef/>
-      </w:r>
-      <w:r>
-        <w:t>Auswähle begründen</w:t>
-      </w:r>
-    </w:p>
-  </w:comment>
-  <w:comment w:id="5" w:author="AviKenz" w:date="2018-01-20T17:52:00Z" w:initials="A">
+  <w:comment w:id="4" w:author="AviKenz" w:date="2018-01-20T17:52:00Z" w:initials="A">
     <w:p>
       <w:pPr>
         <w:pStyle w:val="Kommentartext"/>
@@ -2224,7 +2604,7 @@
       </w:r>
     </w:p>
   </w:comment>
-  <w:comment w:id="6" w:author="AviKenz" w:date="2018-01-20T17:50:00Z" w:initials="A">
+  <w:comment w:id="5" w:author="AviKenz" w:date="2018-01-20T17:50:00Z" w:initials="A">
     <w:p>
       <w:pPr>
         <w:pStyle w:val="Kommentartext"/>
@@ -2256,7 +2636,7 @@
       </w:r>
     </w:p>
   </w:comment>
-  <w:comment w:id="7" w:author="AviKenz" w:date="2018-01-20T18:01:00Z" w:initials="A">
+  <w:comment w:id="6" w:author="AviKenz" w:date="2018-01-20T18:01:00Z" w:initials="A">
     <w:p>
       <w:pPr>
         <w:pStyle w:val="Kommentartext"/>
@@ -2276,7 +2656,7 @@
       </w:r>
     </w:p>
   </w:comment>
-  <w:comment w:id="8" w:author="AviKenz" w:date="2018-01-21T22:37:00Z" w:initials="A">
+  <w:comment w:id="7" w:author="AviKenz" w:date="2018-01-21T22:37:00Z" w:initials="A">
     <w:p>
       <w:pPr>
         <w:pStyle w:val="Kommentartext"/>
@@ -2289,7 +2669,7 @@
       </w:r>
     </w:p>
   </w:comment>
-  <w:comment w:id="9" w:author="AviKenz" w:date="2018-01-20T18:06:00Z" w:initials="A">
+  <w:comment w:id="8" w:author="AviKenz" w:date="2018-01-20T18:06:00Z" w:initials="A">
     <w:p>
       <w:pPr>
         <w:pStyle w:val="Kommentartext"/>
@@ -2354,7 +2734,7 @@
       </w:pPr>
     </w:p>
   </w:comment>
-  <w:comment w:id="10" w:author="AviKenz" w:date="2018-01-20T18:09:00Z" w:initials="A">
+  <w:comment w:id="9" w:author="AviKenz" w:date="2018-01-20T18:09:00Z" w:initials="A">
     <w:p>
       <w:pPr>
         <w:pStyle w:val="Kommentartext"/>
@@ -2374,7 +2754,7 @@
       </w:r>
     </w:p>
   </w:comment>
-  <w:comment w:id="11" w:author="AviKenz" w:date="2018-01-20T18:12:00Z" w:initials="A">
+  <w:comment w:id="10" w:author="AviKenz" w:date="2018-01-20T18:12:00Z" w:initials="A">
     <w:p>
       <w:pPr>
         <w:pStyle w:val="Kommentartext"/>
@@ -2406,7 +2786,7 @@
       </w:r>
     </w:p>
   </w:comment>
-  <w:comment w:id="17" w:author="AviKenz" w:date="2018-01-26T12:02:00Z" w:initials="A">
+  <w:comment w:id="16" w:author="AviKenz" w:date="2018-01-26T12:02:00Z" w:initials="A">
     <w:p>
       <w:pPr>
         <w:pStyle w:val="Kommentartext"/>
@@ -2438,6 +2818,19 @@
           <w:t>https://youtu.be/5J2vsKvJICM</w:t>
         </w:r>
       </w:hyperlink>
+    </w:p>
+  </w:comment>
+  <w:comment w:id="17" w:author="AviKenz" w:date="2018-01-27T12:27:00Z" w:initials="A">
+    <w:p>
+      <w:pPr>
+        <w:pStyle w:val="Kommentartext"/>
+      </w:pPr>
+      <w:r>
+        <w:rPr>
+          <w:rStyle w:val="Kommentarzeichen"/>
+        </w:rPr>
+        <w:annotationRef/>
+      </w:r>
     </w:p>
   </w:comment>
 </w:comments>
@@ -2457,6 +2850,7 @@
   <w15:commentEx w15:paraId="4A83E28E" w15:done="0"/>
   <w15:commentEx w15:paraId="0229813E" w15:done="0"/>
   <w15:commentEx w15:paraId="155EF346" w15:done="0"/>
+  <w15:commentEx w15:paraId="30C8D1F1" w15:done="0"/>
 </w15:commentsEx>
 </file>
 
@@ -2474,6 +2868,7 @@
   <w16cid:commentId w16cid:paraId="4A83E28E" w16cid:durableId="1E0E0466"/>
   <w16cid:commentId w16cid:paraId="0229813E" w16cid:durableId="1E0E04F1"/>
   <w16cid:commentId w16cid:paraId="155EF346" w16cid:durableId="1E15973C"/>
+  <w16cid:commentId w16cid:paraId="30C8D1F1" w16cid:durableId="1E16EE9F"/>
 </w16cid:commentsIds>
 </file>
 
@@ -2530,6 +2925,119 @@
 <file path=word/numbering.xml><?xml version="1.0" encoding="utf-8"?>
 <w:numbering xmlns:wpc="http://schemas.microsoft.com/office/word/2010/wordprocessingCanvas" xmlns:cx="http://schemas.microsoft.com/office/drawing/2014/chartex" xmlns:cx1="http://schemas.microsoft.com/office/drawing/2015/9/8/chartex" xmlns:cx2="http://schemas.microsoft.com/office/drawing/2015/10/21/chartex" xmlns:cx3="http://schemas.microsoft.com/office/drawing/2016/5/9/chartex" xmlns:cx4="http://schemas.microsoft.com/office/drawing/2016/5/10/chartex" xmlns:cx5="http://schemas.microsoft.com/office/drawing/2016/5/11/chartex" xmlns:cx6="http://schemas.microsoft.com/office/drawing/2016/5/12/chartex" xmlns:cx7="http://schemas.microsoft.com/office/drawing/2016/5/13/chartex" xmlns:cx8="http://schemas.microsoft.com/office/drawing/2016/5/14/chartex" xmlns:mc="http://schemas.openxmlformats.org/markup-compatibility/2006" xmlns:aink="http://schemas.microsoft.com/office/drawing/2016/ink" xmlns:am3d="http://schemas.microsoft.com/office/drawing/2017/model3d" xmlns:o="urn:schemas-microsoft-com:office:office" xmlns:r="http://schemas.openxmlformats.org/officeDocument/2006/relationships" xmlns:m="http://schemas.openxmlformats.org/officeDocument/2006/math" xmlns:v="urn:schemas-microsoft-com:vml" xmlns:wp14="http://schemas.microsoft.com/office/word/2010/wordprocessingDrawing" xmlns:wp="http://schemas.openxmlformats.org/drawingml/2006/wordprocessingDrawing" xmlns:w10="urn:schemas-microsoft-com:office:word" xmlns:w="http://schemas.openxmlformats.org/wordprocessingml/2006/main" xmlns:w14="http://schemas.microsoft.com/office/word/2010/wordml" xmlns:w15="http://schemas.microsoft.com/office/word/2012/wordml" xmlns:w16cid="http://schemas.microsoft.com/office/word/2016/wordml/cid" xmlns:w16se="http://schemas.microsoft.com/office/word/2015/wordml/symex" xmlns:wpg="http://schemas.microsoft.com/office/word/2010/wordprocessingGroup" xmlns:wpi="http://schemas.microsoft.com/office/word/2010/wordprocessingInk" xmlns:wne="http://schemas.microsoft.com/office/word/2006/wordml" xmlns:wps="http://schemas.microsoft.com/office/word/2010/wordprocessingShape" mc:Ignorable="w14 w15 w16se w16cid wp14">
   <w:abstractNum w:abstractNumId="0" w15:restartNumberingAfterBreak="0">
+    <w:nsid w:val="003239E3"/>
+    <w:multiLevelType w:val="hybridMultilevel"/>
+    <w:tmpl w:val="13AE7C2C"/>
+    <w:lvl w:ilvl="0" w:tplc="04090001">
+      <w:start w:val="1"/>
+      <w:numFmt w:val="bullet"/>
+      <w:lvlText w:val=""/>
+      <w:lvlJc w:val="left"/>
+      <w:pPr>
+        <w:ind w:left="720" w:hanging="360"/>
+      </w:pPr>
+      <w:rPr>
+        <w:rFonts w:ascii="Symbol" w:hAnsi="Symbol" w:hint="default"/>
+      </w:rPr>
+    </w:lvl>
+    <w:lvl w:ilvl="1" w:tplc="04070003" w:tentative="1">
+      <w:start w:val="1"/>
+      <w:numFmt w:val="bullet"/>
+      <w:lvlText w:val="o"/>
+      <w:lvlJc w:val="left"/>
+      <w:pPr>
+        <w:ind w:left="1440" w:hanging="360"/>
+      </w:pPr>
+      <w:rPr>
+        <w:rFonts w:ascii="Courier New" w:hAnsi="Courier New" w:cs="Courier New" w:hint="default"/>
+      </w:rPr>
+    </w:lvl>
+    <w:lvl w:ilvl="2" w:tplc="04070005" w:tentative="1">
+      <w:start w:val="1"/>
+      <w:numFmt w:val="bullet"/>
+      <w:lvlText w:val=""/>
+      <w:lvlJc w:val="left"/>
+      <w:pPr>
+        <w:ind w:left="2160" w:hanging="360"/>
+      </w:pPr>
+      <w:rPr>
+        <w:rFonts w:ascii="Wingdings" w:hAnsi="Wingdings" w:hint="default"/>
+      </w:rPr>
+    </w:lvl>
+    <w:lvl w:ilvl="3" w:tplc="04070001" w:tentative="1">
+      <w:start w:val="1"/>
+      <w:numFmt w:val="bullet"/>
+      <w:lvlText w:val=""/>
+      <w:lvlJc w:val="left"/>
+      <w:pPr>
+        <w:ind w:left="2880" w:hanging="360"/>
+      </w:pPr>
+      <w:rPr>
+        <w:rFonts w:ascii="Symbol" w:hAnsi="Symbol" w:hint="default"/>
+      </w:rPr>
+    </w:lvl>
+    <w:lvl w:ilvl="4" w:tplc="04070003" w:tentative="1">
+      <w:start w:val="1"/>
+      <w:numFmt w:val="bullet"/>
+      <w:lvlText w:val="o"/>
+      <w:lvlJc w:val="left"/>
+      <w:pPr>
+        <w:ind w:left="3600" w:hanging="360"/>
+      </w:pPr>
+      <w:rPr>
+        <w:rFonts w:ascii="Courier New" w:hAnsi="Courier New" w:cs="Courier New" w:hint="default"/>
+      </w:rPr>
+    </w:lvl>
+    <w:lvl w:ilvl="5" w:tplc="04070005" w:tentative="1">
+      <w:start w:val="1"/>
+      <w:numFmt w:val="bullet"/>
+      <w:lvlText w:val=""/>
+      <w:lvlJc w:val="left"/>
+      <w:pPr>
+        <w:ind w:left="4320" w:hanging="360"/>
+      </w:pPr>
+      <w:rPr>
+        <w:rFonts w:ascii="Wingdings" w:hAnsi="Wingdings" w:hint="default"/>
+      </w:rPr>
+    </w:lvl>
+    <w:lvl w:ilvl="6" w:tplc="04070001" w:tentative="1">
+      <w:start w:val="1"/>
+      <w:numFmt w:val="bullet"/>
+      <w:lvlText w:val=""/>
+      <w:lvlJc w:val="left"/>
+      <w:pPr>
+        <w:ind w:left="5040" w:hanging="360"/>
+      </w:pPr>
+      <w:rPr>
+        <w:rFonts w:ascii="Symbol" w:hAnsi="Symbol" w:hint="default"/>
+      </w:rPr>
+    </w:lvl>
+    <w:lvl w:ilvl="7" w:tplc="04070003" w:tentative="1">
+      <w:start w:val="1"/>
+      <w:numFmt w:val="bullet"/>
+      <w:lvlText w:val="o"/>
+      <w:lvlJc w:val="left"/>
+      <w:pPr>
+        <w:ind w:left="5760" w:hanging="360"/>
+      </w:pPr>
+      <w:rPr>
+        <w:rFonts w:ascii="Courier New" w:hAnsi="Courier New" w:cs="Courier New" w:hint="default"/>
+      </w:rPr>
+    </w:lvl>
+    <w:lvl w:ilvl="8" w:tplc="04070005" w:tentative="1">
+      <w:start w:val="1"/>
+      <w:numFmt w:val="bullet"/>
+      <w:lvlText w:val=""/>
+      <w:lvlJc w:val="left"/>
+      <w:pPr>
+        <w:ind w:left="6480" w:hanging="360"/>
+      </w:pPr>
+      <w:rPr>
+        <w:rFonts w:ascii="Wingdings" w:hAnsi="Wingdings" w:hint="default"/>
+      </w:rPr>
+    </w:lvl>
+  </w:abstractNum>
+  <w:abstractNum w:abstractNumId="1" w15:restartNumberingAfterBreak="0">
     <w:nsid w:val="00EF09BD"/>
     <w:multiLevelType w:val="multilevel"/>
     <w:tmpl w:val="929CCD3C"/>
@@ -2645,7 +3153,7 @@
       </w:rPr>
     </w:lvl>
   </w:abstractNum>
-  <w:abstractNum w:abstractNumId="1" w15:restartNumberingAfterBreak="0">
+  <w:abstractNum w:abstractNumId="2" w15:restartNumberingAfterBreak="0">
     <w:nsid w:val="045E3C4F"/>
     <w:multiLevelType w:val="multilevel"/>
     <w:tmpl w:val="0409001F"/>
@@ -2731,7 +3239,7 @@
       </w:pPr>
     </w:lvl>
   </w:abstractNum>
-  <w:abstractNum w:abstractNumId="2" w15:restartNumberingAfterBreak="0">
+  <w:abstractNum w:abstractNumId="3" w15:restartNumberingAfterBreak="0">
     <w:nsid w:val="11D9651F"/>
     <w:multiLevelType w:val="multilevel"/>
     <w:tmpl w:val="DD98A624"/>
@@ -2818,7 +3326,7 @@
       </w:pPr>
     </w:lvl>
   </w:abstractNum>
-  <w:abstractNum w:abstractNumId="3" w15:restartNumberingAfterBreak="0">
+  <w:abstractNum w:abstractNumId="4" w15:restartNumberingAfterBreak="0">
     <w:nsid w:val="223A3CB6"/>
     <w:multiLevelType w:val="multilevel"/>
     <w:tmpl w:val="E6AA92EE"/>
@@ -2935,7 +3443,7 @@
       </w:rPr>
     </w:lvl>
   </w:abstractNum>
-  <w:abstractNum w:abstractNumId="4" w15:restartNumberingAfterBreak="0">
+  <w:abstractNum w:abstractNumId="5" w15:restartNumberingAfterBreak="0">
     <w:nsid w:val="27C97614"/>
     <w:multiLevelType w:val="hybridMultilevel"/>
     <w:tmpl w:val="D36A4A0A"/>
@@ -3047,7 +3555,120 @@
       </w:rPr>
     </w:lvl>
   </w:abstractNum>
-  <w:abstractNum w:abstractNumId="5" w15:restartNumberingAfterBreak="0">
+  <w:abstractNum w:abstractNumId="6" w15:restartNumberingAfterBreak="0">
+    <w:nsid w:val="2A233420"/>
+    <w:multiLevelType w:val="hybridMultilevel"/>
+    <w:tmpl w:val="C1F69462"/>
+    <w:lvl w:ilvl="0" w:tplc="04090001">
+      <w:start w:val="1"/>
+      <w:numFmt w:val="bullet"/>
+      <w:lvlText w:val=""/>
+      <w:lvlJc w:val="left"/>
+      <w:pPr>
+        <w:ind w:left="720" w:hanging="360"/>
+      </w:pPr>
+      <w:rPr>
+        <w:rFonts w:ascii="Symbol" w:hAnsi="Symbol" w:hint="default"/>
+      </w:rPr>
+    </w:lvl>
+    <w:lvl w:ilvl="1" w:tplc="04070003" w:tentative="1">
+      <w:start w:val="1"/>
+      <w:numFmt w:val="bullet"/>
+      <w:lvlText w:val="o"/>
+      <w:lvlJc w:val="left"/>
+      <w:pPr>
+        <w:ind w:left="1440" w:hanging="360"/>
+      </w:pPr>
+      <w:rPr>
+        <w:rFonts w:ascii="Courier New" w:hAnsi="Courier New" w:cs="Courier New" w:hint="default"/>
+      </w:rPr>
+    </w:lvl>
+    <w:lvl w:ilvl="2" w:tplc="04070005" w:tentative="1">
+      <w:start w:val="1"/>
+      <w:numFmt w:val="bullet"/>
+      <w:lvlText w:val=""/>
+      <w:lvlJc w:val="left"/>
+      <w:pPr>
+        <w:ind w:left="2160" w:hanging="360"/>
+      </w:pPr>
+      <w:rPr>
+        <w:rFonts w:ascii="Wingdings" w:hAnsi="Wingdings" w:hint="default"/>
+      </w:rPr>
+    </w:lvl>
+    <w:lvl w:ilvl="3" w:tplc="04070001" w:tentative="1">
+      <w:start w:val="1"/>
+      <w:numFmt w:val="bullet"/>
+      <w:lvlText w:val=""/>
+      <w:lvlJc w:val="left"/>
+      <w:pPr>
+        <w:ind w:left="2880" w:hanging="360"/>
+      </w:pPr>
+      <w:rPr>
+        <w:rFonts w:ascii="Symbol" w:hAnsi="Symbol" w:hint="default"/>
+      </w:rPr>
+    </w:lvl>
+    <w:lvl w:ilvl="4" w:tplc="04070003" w:tentative="1">
+      <w:start w:val="1"/>
+      <w:numFmt w:val="bullet"/>
+      <w:lvlText w:val="o"/>
+      <w:lvlJc w:val="left"/>
+      <w:pPr>
+        <w:ind w:left="3600" w:hanging="360"/>
+      </w:pPr>
+      <w:rPr>
+        <w:rFonts w:ascii="Courier New" w:hAnsi="Courier New" w:cs="Courier New" w:hint="default"/>
+      </w:rPr>
+    </w:lvl>
+    <w:lvl w:ilvl="5" w:tplc="04070005" w:tentative="1">
+      <w:start w:val="1"/>
+      <w:numFmt w:val="bullet"/>
+      <w:lvlText w:val=""/>
+      <w:lvlJc w:val="left"/>
+      <w:pPr>
+        <w:ind w:left="4320" w:hanging="360"/>
+      </w:pPr>
+      <w:rPr>
+        <w:rFonts w:ascii="Wingdings" w:hAnsi="Wingdings" w:hint="default"/>
+      </w:rPr>
+    </w:lvl>
+    <w:lvl w:ilvl="6" w:tplc="04070001" w:tentative="1">
+      <w:start w:val="1"/>
+      <w:numFmt w:val="bullet"/>
+      <w:lvlText w:val=""/>
+      <w:lvlJc w:val="left"/>
+      <w:pPr>
+        <w:ind w:left="5040" w:hanging="360"/>
+      </w:pPr>
+      <w:rPr>
+        <w:rFonts w:ascii="Symbol" w:hAnsi="Symbol" w:hint="default"/>
+      </w:rPr>
+    </w:lvl>
+    <w:lvl w:ilvl="7" w:tplc="04070003" w:tentative="1">
+      <w:start w:val="1"/>
+      <w:numFmt w:val="bullet"/>
+      <w:lvlText w:val="o"/>
+      <w:lvlJc w:val="left"/>
+      <w:pPr>
+        <w:ind w:left="5760" w:hanging="360"/>
+      </w:pPr>
+      <w:rPr>
+        <w:rFonts w:ascii="Courier New" w:hAnsi="Courier New" w:cs="Courier New" w:hint="default"/>
+      </w:rPr>
+    </w:lvl>
+    <w:lvl w:ilvl="8" w:tplc="04070005" w:tentative="1">
+      <w:start w:val="1"/>
+      <w:numFmt w:val="bullet"/>
+      <w:lvlText w:val=""/>
+      <w:lvlJc w:val="left"/>
+      <w:pPr>
+        <w:ind w:left="6480" w:hanging="360"/>
+      </w:pPr>
+      <w:rPr>
+        <w:rFonts w:ascii="Wingdings" w:hAnsi="Wingdings" w:hint="default"/>
+      </w:rPr>
+    </w:lvl>
+  </w:abstractNum>
+  <w:abstractNum w:abstractNumId="7" w15:restartNumberingAfterBreak="0">
     <w:nsid w:val="442D480E"/>
     <w:multiLevelType w:val="multilevel"/>
     <w:tmpl w:val="0409001F"/>
@@ -3133,7 +3754,7 @@
       </w:pPr>
     </w:lvl>
   </w:abstractNum>
-  <w:abstractNum w:abstractNumId="6" w15:restartNumberingAfterBreak="0">
+  <w:abstractNum w:abstractNumId="8" w15:restartNumberingAfterBreak="0">
     <w:nsid w:val="49064155"/>
     <w:multiLevelType w:val="multilevel"/>
     <w:tmpl w:val="0409001F"/>
@@ -3219,7 +3840,7 @@
       </w:pPr>
     </w:lvl>
   </w:abstractNum>
-  <w:abstractNum w:abstractNumId="7" w15:restartNumberingAfterBreak="0">
+  <w:abstractNum w:abstractNumId="9" w15:restartNumberingAfterBreak="0">
     <w:nsid w:val="5A331799"/>
     <w:multiLevelType w:val="multilevel"/>
     <w:tmpl w:val="554A8B20"/>
@@ -3335,7 +3956,7 @@
       </w:rPr>
     </w:lvl>
   </w:abstractNum>
-  <w:abstractNum w:abstractNumId="8" w15:restartNumberingAfterBreak="0">
+  <w:abstractNum w:abstractNumId="10" w15:restartNumberingAfterBreak="0">
     <w:nsid w:val="5A523A9A"/>
     <w:multiLevelType w:val="multilevel"/>
     <w:tmpl w:val="0409001F"/>
@@ -3421,7 +4042,120 @@
       </w:pPr>
     </w:lvl>
   </w:abstractNum>
-  <w:abstractNum w:abstractNumId="9" w15:restartNumberingAfterBreak="0">
+  <w:abstractNum w:abstractNumId="11" w15:restartNumberingAfterBreak="0">
+    <w:nsid w:val="662C0245"/>
+    <w:multiLevelType w:val="hybridMultilevel"/>
+    <w:tmpl w:val="83803680"/>
+    <w:lvl w:ilvl="0" w:tplc="04090001">
+      <w:start w:val="1"/>
+      <w:numFmt w:val="bullet"/>
+      <w:lvlText w:val=""/>
+      <w:lvlJc w:val="left"/>
+      <w:pPr>
+        <w:ind w:left="720" w:hanging="360"/>
+      </w:pPr>
+      <w:rPr>
+        <w:rFonts w:ascii="Symbol" w:hAnsi="Symbol" w:hint="default"/>
+      </w:rPr>
+    </w:lvl>
+    <w:lvl w:ilvl="1" w:tplc="04070003" w:tentative="1">
+      <w:start w:val="1"/>
+      <w:numFmt w:val="bullet"/>
+      <w:lvlText w:val="o"/>
+      <w:lvlJc w:val="left"/>
+      <w:pPr>
+        <w:ind w:left="1440" w:hanging="360"/>
+      </w:pPr>
+      <w:rPr>
+        <w:rFonts w:ascii="Courier New" w:hAnsi="Courier New" w:cs="Courier New" w:hint="default"/>
+      </w:rPr>
+    </w:lvl>
+    <w:lvl w:ilvl="2" w:tplc="04070005" w:tentative="1">
+      <w:start w:val="1"/>
+      <w:numFmt w:val="bullet"/>
+      <w:lvlText w:val=""/>
+      <w:lvlJc w:val="left"/>
+      <w:pPr>
+        <w:ind w:left="2160" w:hanging="360"/>
+      </w:pPr>
+      <w:rPr>
+        <w:rFonts w:ascii="Wingdings" w:hAnsi="Wingdings" w:hint="default"/>
+      </w:rPr>
+    </w:lvl>
+    <w:lvl w:ilvl="3" w:tplc="04070001" w:tentative="1">
+      <w:start w:val="1"/>
+      <w:numFmt w:val="bullet"/>
+      <w:lvlText w:val=""/>
+      <w:lvlJc w:val="left"/>
+      <w:pPr>
+        <w:ind w:left="2880" w:hanging="360"/>
+      </w:pPr>
+      <w:rPr>
+        <w:rFonts w:ascii="Symbol" w:hAnsi="Symbol" w:hint="default"/>
+      </w:rPr>
+    </w:lvl>
+    <w:lvl w:ilvl="4" w:tplc="04070003" w:tentative="1">
+      <w:start w:val="1"/>
+      <w:numFmt w:val="bullet"/>
+      <w:lvlText w:val="o"/>
+      <w:lvlJc w:val="left"/>
+      <w:pPr>
+        <w:ind w:left="3600" w:hanging="360"/>
+      </w:pPr>
+      <w:rPr>
+        <w:rFonts w:ascii="Courier New" w:hAnsi="Courier New" w:cs="Courier New" w:hint="default"/>
+      </w:rPr>
+    </w:lvl>
+    <w:lvl w:ilvl="5" w:tplc="04070005" w:tentative="1">
+      <w:start w:val="1"/>
+      <w:numFmt w:val="bullet"/>
+      <w:lvlText w:val=""/>
+      <w:lvlJc w:val="left"/>
+      <w:pPr>
+        <w:ind w:left="4320" w:hanging="360"/>
+      </w:pPr>
+      <w:rPr>
+        <w:rFonts w:ascii="Wingdings" w:hAnsi="Wingdings" w:hint="default"/>
+      </w:rPr>
+    </w:lvl>
+    <w:lvl w:ilvl="6" w:tplc="04070001" w:tentative="1">
+      <w:start w:val="1"/>
+      <w:numFmt w:val="bullet"/>
+      <w:lvlText w:val=""/>
+      <w:lvlJc w:val="left"/>
+      <w:pPr>
+        <w:ind w:left="5040" w:hanging="360"/>
+      </w:pPr>
+      <w:rPr>
+        <w:rFonts w:ascii="Symbol" w:hAnsi="Symbol" w:hint="default"/>
+      </w:rPr>
+    </w:lvl>
+    <w:lvl w:ilvl="7" w:tplc="04070003" w:tentative="1">
+      <w:start w:val="1"/>
+      <w:numFmt w:val="bullet"/>
+      <w:lvlText w:val="o"/>
+      <w:lvlJc w:val="left"/>
+      <w:pPr>
+        <w:ind w:left="5760" w:hanging="360"/>
+      </w:pPr>
+      <w:rPr>
+        <w:rFonts w:ascii="Courier New" w:hAnsi="Courier New" w:cs="Courier New" w:hint="default"/>
+      </w:rPr>
+    </w:lvl>
+    <w:lvl w:ilvl="8" w:tplc="04070005" w:tentative="1">
+      <w:start w:val="1"/>
+      <w:numFmt w:val="bullet"/>
+      <w:lvlText w:val=""/>
+      <w:lvlJc w:val="left"/>
+      <w:pPr>
+        <w:ind w:left="6480" w:hanging="360"/>
+      </w:pPr>
+      <w:rPr>
+        <w:rFonts w:ascii="Wingdings" w:hAnsi="Wingdings" w:hint="default"/>
+      </w:rPr>
+    </w:lvl>
+  </w:abstractNum>
+  <w:abstractNum w:abstractNumId="12" w15:restartNumberingAfterBreak="0">
     <w:nsid w:val="69342AEB"/>
     <w:multiLevelType w:val="multilevel"/>
     <w:tmpl w:val="B472F4EC"/>
@@ -3508,13 +4242,13 @@
       </w:pPr>
     </w:lvl>
   </w:abstractNum>
-  <w:abstractNum w:abstractNumId="10" w15:restartNumberingAfterBreak="0">
+  <w:abstractNum w:abstractNumId="13" w15:restartNumberingAfterBreak="0">
     <w:nsid w:val="7017616A"/>
     <w:multiLevelType w:val="multilevel"/>
     <w:tmpl w:val="B472F4EC"/>
     <w:numStyleLink w:val="Formatvorlage1"/>
   </w:abstractNum>
-  <w:abstractNum w:abstractNumId="11" w15:restartNumberingAfterBreak="0">
+  <w:abstractNum w:abstractNumId="14" w15:restartNumberingAfterBreak="0">
     <w:nsid w:val="735A1BD1"/>
     <w:multiLevelType w:val="multilevel"/>
     <w:tmpl w:val="0409001F"/>
@@ -3600,10 +4334,10 @@
       </w:pPr>
     </w:lvl>
   </w:abstractNum>
-  <w:abstractNum w:abstractNumId="12" w15:restartNumberingAfterBreak="0">
+  <w:abstractNum w:abstractNumId="15" w15:restartNumberingAfterBreak="0">
     <w:nsid w:val="788729F9"/>
     <w:multiLevelType w:val="multilevel"/>
-    <w:tmpl w:val="067AB788"/>
+    <w:tmpl w:val="25A20370"/>
     <w:lvl w:ilvl="0">
       <w:start w:val="1"/>
       <w:numFmt w:val="decimal"/>
@@ -3634,10 +4368,11 @@
     <w:lvl w:ilvl="2">
       <w:start w:val="1"/>
       <w:numFmt w:val="decimal"/>
+      <w:suff w:val="space"/>
       <w:lvlText w:val="%1.%2.%3."/>
       <w:lvlJc w:val="left"/>
       <w:pPr>
-        <w:ind w:left="1224" w:hanging="504"/>
+        <w:ind w:left="1224" w:hanging="1224"/>
       </w:pPr>
       <w:rPr>
         <w:rFonts w:hint="default"/>
@@ -3717,37 +4452,37 @@
     </w:lvl>
   </w:abstractNum>
   <w:num w:numId="1">
+    <w:abstractNumId w:val="15"/>
+  </w:num>
+  <w:num w:numId="2">
+    <w:abstractNumId w:val="9"/>
+  </w:num>
+  <w:num w:numId="3">
+    <w:abstractNumId w:val="2"/>
+  </w:num>
+  <w:num w:numId="4">
+    <w:abstractNumId w:val="8"/>
+  </w:num>
+  <w:num w:numId="5">
+    <w:abstractNumId w:val="7"/>
+  </w:num>
+  <w:num w:numId="6">
+    <w:abstractNumId w:val="14"/>
+  </w:num>
+  <w:num w:numId="7">
+    <w:abstractNumId w:val="4"/>
+  </w:num>
+  <w:num w:numId="8">
     <w:abstractNumId w:val="12"/>
   </w:num>
-  <w:num w:numId="2">
-    <w:abstractNumId w:val="7"/>
+  <w:num w:numId="9">
+    <w:abstractNumId w:val="13"/>
   </w:num>
-  <w:num w:numId="3">
-    <w:abstractNumId w:val="1"/>
-  </w:num>
-  <w:num w:numId="4">
-    <w:abstractNumId w:val="6"/>
-  </w:num>
-  <w:num w:numId="5">
-    <w:abstractNumId w:val="5"/>
-  </w:num>
-  <w:num w:numId="6">
-    <w:abstractNumId w:val="11"/>
-  </w:num>
-  <w:num w:numId="7">
+  <w:num w:numId="10">
     <w:abstractNumId w:val="3"/>
   </w:num>
-  <w:num w:numId="8">
+  <w:num w:numId="11">
     <w:abstractNumId w:val="9"/>
-  </w:num>
-  <w:num w:numId="9">
-    <w:abstractNumId w:val="10"/>
-  </w:num>
-  <w:num w:numId="10">
-    <w:abstractNumId w:val="2"/>
-  </w:num>
-  <w:num w:numId="11">
-    <w:abstractNumId w:val="7"/>
     <w:lvlOverride w:ilvl="0">
       <w:startOverride w:val="2"/>
     </w:lvlOverride>
@@ -3777,13 +4512,22 @@
     </w:lvlOverride>
   </w:num>
   <w:num w:numId="12">
-    <w:abstractNumId w:val="8"/>
+    <w:abstractNumId w:val="10"/>
   </w:num>
   <w:num w:numId="13">
+    <w:abstractNumId w:val="1"/>
+  </w:num>
+  <w:num w:numId="14">
+    <w:abstractNumId w:val="5"/>
+  </w:num>
+  <w:num w:numId="15">
     <w:abstractNumId w:val="0"/>
   </w:num>
-  <w:num w:numId="14">
-    <w:abstractNumId w:val="4"/>
+  <w:num w:numId="16">
+    <w:abstractNumId w:val="6"/>
+  </w:num>
+  <w:num w:numId="17">
+    <w:abstractNumId w:val="11"/>
   </w:num>
 </w:numbering>
 </file>
@@ -4623,6 +5367,14 @@
       <w:u w:val="single"/>
     </w:rPr>
   </w:style>
+  <w:style w:type="paragraph" w:styleId="Literaturverzeichnis">
+    <w:name w:val="Bibliography"/>
+    <w:basedOn w:val="Standard"/>
+    <w:next w:val="Standard"/>
+    <w:uiPriority w:val="37"/>
+    <w:unhideWhenUsed/>
+    <w:rsid w:val="0072493D"/>
+  </w:style>
 </w:styles>
 </file>
 
@@ -4888,11 +5640,34 @@
 </file>
 
 <file path=customXml/item1.xml><?xml version="1.0" encoding="utf-8"?>
-<b:Sources xmlns:b="http://schemas.openxmlformats.org/officeDocument/2006/bibliography" xmlns="http://schemas.openxmlformats.org/officeDocument/2006/bibliography" SelectedStyle="\APASixthEditionOfficeOnline.xsl" StyleName="APA" Version="6"/>
+<b:Sources xmlns:b="http://schemas.openxmlformats.org/officeDocument/2006/bibliography" xmlns="http://schemas.openxmlformats.org/officeDocument/2006/bibliography" SelectedStyle="\APASixthEditionOfficeOnline.xsl" StyleName="APA" Version="6">
+  <b:Source>
+    <b:Tag>Avi17</b:Tag>
+    <b:SourceType>Book</b:SourceType>
+    <b:Guid>{45FA18D4-9154-40AE-AECF-B3998D8E200F}</b:Guid>
+    <b:LCID>de-DE</b:LCID>
+    <b:Title>hehehdfdf</b:Title>
+    <b:Year>2017</b:Year>
+    <b:City>Berlin</b:City>
+    <b:Publisher>Adventure Works-Verlag</b:Publisher>
+    <b:Author>
+      <b:Author>
+        <b:NameList>
+          <b:Person>
+            <b:Last>Foue</b:Last>
+            <b:First>Avilain</b:First>
+            <b:Middle>Kenne</b:Middle>
+          </b:Person>
+        </b:NameList>
+      </b:Author>
+    </b:Author>
+    <b:RefOrder>1</b:RefOrder>
+  </b:Source>
+</b:Sources>
 </file>
 
 <file path=customXml/itemProps1.xml><?xml version="1.0" encoding="utf-8"?>
-<ds:datastoreItem xmlns:ds="http://schemas.openxmlformats.org/officeDocument/2006/customXml" ds:itemID="{79191AF8-6AC2-4A2E-841B-266DD4720407}">
+<ds:datastoreItem xmlns:ds="http://schemas.openxmlformats.org/officeDocument/2006/customXml" ds:itemID="{FFB3CF22-676B-4A51-8AC1-005C99FC027B}">
   <ds:schemaRefs>
     <ds:schemaRef ds:uri="http://schemas.openxmlformats.org/officeDocument/2006/bibliography"/>
   </ds:schemaRefs>

</xml_diff>

<commit_message>
verfassung GPIO Pins 2
</commit_message>
<xml_diff>
--- a/Gliederung und Einleitung.docx
+++ b/Gliederung und Einleitung.docx
@@ -2409,12 +2409,7 @@
         <w:t>gemacht werden</w:t>
       </w:r>
       <w:r>
-        <w:t>. In Input Modus können Zustände vom ein</w:t>
-      </w:r>
-      <w:bookmarkStart w:id="18" w:name="_GoBack"/>
-      <w:bookmarkEnd w:id="18"/>
-      <w:r>
-        <w:t>em Taste, Schalter oder Sensor gelesen werden. GPIO ermöglich die Kommunika</w:t>
+        <w:t>. In Input Modus können Zustände vom einem Taste, Schalter oder Sensor gelesen werden. GPIO ermöglich die Kommunika</w:t>
       </w:r>
       <w:r>
         <w:t>tion über SPI, i²C oder UART Protokoll. Diese Protokolle können sehr leicht in Software implementiert werden. Schließlich können auch PWM</w:t>
@@ -2434,7 +2429,13 @@
         <w:t>Der Model 3 B besitzt</w:t>
       </w:r>
       <w:r>
-        <w:t xml:space="preserve"> 40 Pins, 28 davon können als GPIO verwendet werden. D</w:t>
+        <w:t xml:space="preserve"> 40 Pins</w:t>
+      </w:r>
+      <w:r>
+        <w:t>. Sie sind in zwei reihen von 20 Pins mit einer Abstand von 2,54 mm angeordnet;</w:t>
+      </w:r>
+      <w:r>
+        <w:t xml:space="preserve"> 28 davon können als GPIO verwendet werden. D</w:t>
       </w:r>
       <w:r>
         <w:t xml:space="preserve">ie restlichen </w:t>
@@ -2472,11 +2473,11 @@
         <w:t xml:space="preserve"> Dieses System ist auf unterem Bild mit der „GPIOxx“ aufgebaut; wobei „xx“ die Nummer bezeichnet. </w:t>
       </w:r>
       <w:r>
-        <w:t xml:space="preserve">Zur Illustrierung sind die Pins in der folgenden Abbildung farblich in Gruppen markiert, damit Zusammenhängende </w:t>
+        <w:t xml:space="preserve">Zur Illustrierung sind die </w:t>
       </w:r>
       <w:r>
         <w:lastRenderedPageBreak/>
-        <w:t>Funktionen der Pins deutlicher ausgemacht werden können.</w:t>
+        <w:t>Pins in der folgenden Abbildung farblich in Gruppen markiert, damit Zusammenhängende Funktionen der Pins deutlicher ausgemacht werden können.</w:t>
       </w:r>
       <w:r>
         <w:t xml:space="preserve"> Die Auswahl eines Nummerierungssysteme ist bei einer Softwaretechnischen Umsetzung erforderlich.</w:t>
@@ -2547,16 +2548,70 @@
       <w:r>
         <w:t xml:space="preserve">Abbildung </w:t>
       </w:r>
-      <w:fldSimple w:instr=" SEQ Abbildung \* ARABIC ">
-        <w:r>
-          <w:rPr>
-            <w:noProof/>
-          </w:rPr>
-          <w:t>1</w:t>
-        </w:r>
-      </w:fldSimple>
+      <w:r>
+        <w:fldChar w:fldCharType="begin"/>
+      </w:r>
+      <w:r>
+        <w:instrText xml:space="preserve"> SEQ Abbildung \* ARABIC </w:instrText>
+      </w:r>
+      <w:r>
+        <w:fldChar w:fldCharType="separate"/>
+      </w:r>
+      <w:r>
+        <w:rPr>
+          <w:noProof/>
+        </w:rPr>
+        <w:t>1</w:t>
+      </w:r>
+      <w:r>
+        <w:rPr>
+          <w:noProof/>
+        </w:rPr>
+        <w:fldChar w:fldCharType="end"/>
+      </w:r>
       <w:r>
         <w:t>: Raspberry Pi GPIO-Pins</w:t>
+      </w:r>
+    </w:p>
+    <w:p>
+      <w:r>
+        <w:t xml:space="preserve">Auf dem Model 3 B </w:t>
+      </w:r>
+      <w:r>
+        <w:t>sind die Maximum erlaubten Stromanschlüsse sind 50 mA bei der 3.3V Pins und 1 A bei der 5.5V Pins. Die 5V Pins sollten mit viel Sorgen gehandelt werden, da Sie können das Board beschädigen wenn Sie mit andere Pins direkt verbinden Sind. Bevor man &lt;multimeter&gt; oder &lt;oscilloscope&gt; versuch mit dem &lt;J8&gt; Pins macht, sollte man den 5 V Strom Versorgung isolieren.</w:t>
+      </w:r>
+    </w:p>
+    <w:p>
+      <w:r>
+        <w:t xml:space="preserve">Ein GPIO Pin sollte niemals mit </w:t>
+      </w:r>
+      <w:r>
+        <w:t>einer Spannung</w:t>
+      </w:r>
+      <w:r>
+        <w:t xml:space="preserve"> größer 3.3V verbunden werden. Dies Konnte das Board beschädigen. Will man ein Pin als Input verwenden, sollte dafür gesorgt werden, dass der maximal Strom nicht überschritten wird; zu diesem Zweck kann einen Externen Widerstand in Reihe angeschlossen werden. Die Empfohlene Grenze ist 0.5 mA. In Output-Modus könne Pins bis zu 16mA Strom fließen lassen.</w:t>
+      </w:r>
+      <w:bookmarkStart w:id="18" w:name="_GoBack"/>
+      <w:bookmarkEnd w:id="18"/>
+    </w:p>
+    <w:p>
+      <w:r>
+        <w:lastRenderedPageBreak/>
+        <w:t xml:space="preserve">Die Software Umsetzung der GPIO Pins ist in verschiedene Programmiersprachen möglich. Sehr wahrscheinlich sind Python und C die berühmtesten. Es existiert bereit Bibliotheken in dieser Sprache, die die Implementierung erleichtern; beispielweise RPi.GPIO, Piggpio und WiringPi. Unabhängig von der verwendeten Bibliothek können GPIO-Pins, wenn Sie als Input gesetzt sind, entweder in Interrupt- oder in Polling-Modus gesteuert werden. Beim Polling fragt man Signale regelmäßig innerhalt einer Schleife ab und wertet diese Signale aus. Ein Großer Nachteil dieser Modus ist, dass auf Signale nicht sofort reagiert werden kann, sondern erst mit einer Verzögerung. Bei Interrupt wird sofort reagiert. Wenn ein Interrupt Signal auftritt, wird der aktuelle Befehl des Hauptprogramms beendet, die nötigen Register auf dem Stack gerettet und dann anschließend sofort die „Interrupt Service Routine“ aufgerufen. </w:t>
+      </w:r>
+      <w:r>
+        <w:t>Dieser Modus</w:t>
+      </w:r>
+      <w:r>
+        <w:t xml:space="preserve"> hat also kaum Zeitverzug zwischen der Ausführung der „Interrupt Service Routine“ und dem Auftreten des Signals; Sie ist für zeitkritischen Signal geeignet. SPI, I²C oder UART Kommunikationsprotokolle können auch einfach in Software implementiert werden.</w:t>
+      </w:r>
+    </w:p>
+    <w:p>
+      <w:r>
+        <w:t>Es ist wichtig zu wissen, dass die Raspberry Pi GPIO für Echtzeit oder Zeitnahreagierende Systeme nicht richtig geeignet sind, da der Betriebssystem konnt</w:t>
+      </w:r>
+      <w:r>
+        <w:t>e jeder Zeit ein anderer Prozess eine höhere Priorität vergeben.</w:t>
       </w:r>
     </w:p>
     <w:p>
@@ -5843,7 +5898,7 @@
 </file>
 
 <file path=customXml/itemProps1.xml><?xml version="1.0" encoding="utf-8"?>
-<ds:datastoreItem xmlns:ds="http://schemas.openxmlformats.org/officeDocument/2006/customXml" ds:itemID="{548C364F-6964-4480-BE7E-AC482AF048B9}">
+<ds:datastoreItem xmlns:ds="http://schemas.openxmlformats.org/officeDocument/2006/customXml" ds:itemID="{C196C5CE-97D2-4CA0-A9A4-E48E310A8798}">
   <ds:schemaRefs>
     <ds:schemaRef ds:uri="http://schemas.openxmlformats.org/officeDocument/2006/bibliography"/>
   </ds:schemaRefs>

</xml_diff>

<commit_message>
nach 31.01: Einleitung geschrieben
</commit_message>
<xml_diff>
--- a/Gliederung und Einleitung.docx
+++ b/Gliederung und Einleitung.docx
@@ -730,6 +730,196 @@
       <w:bookmarkEnd w:id="11"/>
     </w:p>
     <w:p>
+      <w:r>
+        <w:t>Das Schwerpunktthema des diesjährigen Workshops lautet Eingebettete Systeme. Dies Beschreibt ein in ein umgebendes technisches System eingebettetes und mit diesem in Wechselwirkung stehendes Computersystem. Der Computer übernimmt komplexe Steuerungs-, Regelungs-, Überwachungs- und Datenverarbeitungsaufgaben und verleiht damit dem umgebenden System oft einen entscheidenden Wettbewerbsvorsprung. Die sind heutzutage in alle Bereiche der Technik eingedrungen unter anderen in der Industrie, Automobile, Medizin, und in der Kommunikation. In Moderne Personenkraftwagen der Oberklasse sind beispielsweise zwischen 70 und 80 integrierte und miteinander vernetzte Steuergeräte enthalten.</w:t>
+      </w:r>
+      <w:r>
+        <w:t xml:space="preserve"> Eingebetteten System erfordern in der meistens fällen ein Bedienung- oder Steuerungssystem.</w:t>
+      </w:r>
+    </w:p>
+    <w:p>
+      <w:r>
+        <w:t>Heutzutage ist der Trend, eingebettet System mit Smartphone zu steuern ist immer steigend. Dieser Trend kann man besonders in Hausautomatisierung, und Robotik besonders beobachten. In Der Robotik Branche ist die Steuerung von Dronen, Saugroboter und Quadrokopter durch Smartphone immer beliebter. Unterwegs über Internet oder Zuhause Über Wlan werden eingebettet Hausgeräte mit Smartphone gesteuert. Bei einem Smartphone handelt sich um ein Mobiltelefon, dass neben dem Telefonierten noch zahlreiche weitere technische Funktionen aufweist. Dies ist eine Mischung aus Handy, Computer und Spiele-Konsole.</w:t>
+      </w:r>
+    </w:p>
+    <w:p>
+      <w:r>
+        <w:t>Jedoch ist die Form der Steuerung</w:t>
+      </w:r>
+      <w:r>
+        <w:t xml:space="preserve"> über Smartphone</w:t>
+      </w:r>
+      <w:r>
+        <w:t xml:space="preserve"> immer speziell zu einem eingebetteten System</w:t>
+      </w:r>
+      <w:r>
+        <w:t>, da Sie schon vordefinierte Steuerelemente bieten</w:t>
+      </w:r>
+      <w:r>
+        <w:t>.</w:t>
+      </w:r>
+      <w:r>
+        <w:t xml:space="preserve"> </w:t>
+      </w:r>
+      <w:r>
+        <w:t xml:space="preserve">Dies </w:t>
+      </w:r>
+      <w:r>
+        <w:t>hat den Nachteil, dass bei der Entwicklung eines eingebetteten Systems, die Steuerung neu zu Implementierung ist</w:t>
+      </w:r>
+      <w:r>
+        <w:t>.</w:t>
+      </w:r>
+      <w:r>
+        <w:t xml:space="preserve"> Um die Entwicklung des Steuerungssystems zu erleichtern, ist es sinnvoll, Ein allgemein einsetzbares Steuerungssystem. Diese Bachelor Arbeit </w:t>
+      </w:r>
+      <w:r>
+        <w:t>umfasst der</w:t>
+      </w:r>
+      <w:r>
+        <w:t xml:space="preserve"> Entwurf und die Implementierung ein Solches System für den Raspberry Pi.</w:t>
+      </w:r>
+      <w:r>
+        <w:t xml:space="preserve"> Sie dient auch als Leitfaden</w:t>
+      </w:r>
+      <w:bookmarkStart w:id="12" w:name="_GoBack"/>
+      <w:bookmarkEnd w:id="12"/>
+      <w:r>
+        <w:t>, damit Nachbau und Weiterentwicklung ermöglich wird.</w:t>
+      </w:r>
+    </w:p>
+    <w:p>
+      <w:pPr>
+        <w:pStyle w:val="Listenabsatz"/>
+        <w:numPr>
+          <w:ilvl w:val="0"/>
+          <w:numId w:val="18"/>
+        </w:numPr>
+      </w:pPr>
+      <w:r>
+        <w:t>Eine steuer</w:t>
+      </w:r>
+      <w:r>
+        <w:t>ung ist für eine ES</w:t>
+      </w:r>
+    </w:p>
+    <w:p>
+      <w:pPr>
+        <w:pStyle w:val="Listenabsatz"/>
+        <w:numPr>
+          <w:ilvl w:val="0"/>
+          <w:numId w:val="18"/>
+        </w:numPr>
+      </w:pPr>
+      <w:r>
+        <w:t>Pb: ein ES = entwicklung SS</w:t>
+      </w:r>
+    </w:p>
+    <w:p>
+      <w:pPr>
+        <w:pStyle w:val="Listenabsatz"/>
+        <w:numPr>
+          <w:ilvl w:val="0"/>
+          <w:numId w:val="18"/>
+        </w:numPr>
+      </w:pPr>
+      <w:r>
+        <w:t xml:space="preserve">Gute idee </w:t>
+      </w:r>
+      <w:r>
+        <w:t xml:space="preserve">steuerung </w:t>
+      </w:r>
+      <w:r>
+        <w:t>zu verallgemeinen</w:t>
+      </w:r>
+    </w:p>
+    <w:p>
+      <w:pPr>
+        <w:pStyle w:val="Listenabsatz"/>
+        <w:numPr>
+          <w:ilvl w:val="0"/>
+          <w:numId w:val="18"/>
+        </w:numPr>
+      </w:pPr>
+      <w:r>
+        <w:t>Keine sorge über was signal wird; user kann bestimmen</w:t>
+      </w:r>
+    </w:p>
+    <w:p>
+      <w:pPr>
+        <w:pStyle w:val="Listenabsatz"/>
+        <w:numPr>
+          <w:ilvl w:val="0"/>
+          <w:numId w:val="18"/>
+        </w:numPr>
+      </w:pPr>
+      <w:r>
+        <w:t>Einstieg punkt für entwickler bieten</w:t>
+      </w:r>
+    </w:p>
+    <w:p>
+      <w:pPr>
+        <w:pStyle w:val="berschrift1"/>
+      </w:pPr>
+      <w:r>
+        <w:t>Problemstellung/Zielsetzung</w:t>
+      </w:r>
+    </w:p>
+    <w:p>
+      <w:r>
+        <w:t>Dies hat den Nachteil, dass bei der Entwicklung eines eingebetteten Systems, die Steuerung neu zu implementieren ist. Dieser Nachteil zu beseitigen ist Ziel dieser Bachelorarbeit.</w:t>
+      </w:r>
+    </w:p>
+    <w:p>
+      <w:r>
+        <w:t xml:space="preserve">Die Hochschule für Technik und Wirtschaft Berlin sucht nach </w:t>
+      </w:r>
+      <w:r>
+        <w:t>einem universellen Steuerungssystem</w:t>
+      </w:r>
+      <w:r>
+        <w:t xml:space="preserve"> für</w:t>
+      </w:r>
+      <w:r>
+        <w:t xml:space="preserve"> auf</w:t>
+      </w:r>
+      <w:r>
+        <w:t xml:space="preserve"> Raspberry Pi basierten eingebettet System über Android Smarthone. </w:t>
+      </w:r>
+      <w:r>
+        <w:t xml:space="preserve">Das System kümmert sich um die Übertragung </w:t>
+      </w:r>
+      <w:r>
+        <w:t xml:space="preserve">Das System </w:t>
+      </w:r>
+      <w:r>
+        <w:t>sollte aus Austauschbar und völlig implementierte Modul</w:t>
+      </w:r>
+      <w:r>
+        <w:t>e</w:t>
+      </w:r>
+      <w:r>
+        <w:t xml:space="preserve"> </w:t>
+      </w:r>
+      <w:r>
+        <w:t>bestehen; Und</w:t>
+      </w:r>
+      <w:r>
+        <w:t xml:space="preserve"> sollte sich als einstiegspunkt für weitere Entwicklung </w:t>
+      </w:r>
+      <w:r>
+        <w:lastRenderedPageBreak/>
+        <w:t>oder Personalisierung verwendet werden. Sie sollte aus einer Android Applikation bestehen und Ein Raspberry Pi Modul.</w:t>
+      </w:r>
+    </w:p>
+    <w:p>
+      <w:r>
+        <w:t>Diese Bachelorarbeit beschreibt der Entwurf und die Implementierung des Systems damit der Nachbau ermöglich wird. Weiterhin dient sie auch als Einstiegspunkt für weiterführende Erweiterungen.</w:t>
+      </w:r>
+    </w:p>
+    <w:p/>
+    <w:p/>
+    <w:p>
       <w:pPr>
         <w:rPr>
           <w:szCs w:val="24"/>
@@ -739,269 +929,8 @@
         <w:rPr>
           <w:szCs w:val="24"/>
         </w:rPr>
-        <w:t>Dank Forschung in der Informationstechnik</w:t>
-      </w:r>
-      <w:r>
-        <w:rPr>
-          <w:szCs w:val="24"/>
-        </w:rPr>
-        <w:t xml:space="preserve">, haben </w:t>
-      </w:r>
-      <w:r>
-        <w:rPr>
-          <w:szCs w:val="24"/>
-        </w:rPr>
-        <w:t>sich</w:t>
-      </w:r>
-      <w:r>
-        <w:rPr>
-          <w:szCs w:val="24"/>
-        </w:rPr>
-        <w:t xml:space="preserve"> </w:t>
-      </w:r>
-      <w:r>
-        <w:rPr>
-          <w:szCs w:val="24"/>
-        </w:rPr>
-        <w:t>Computer</w:t>
-      </w:r>
-      <w:r>
-        <w:rPr>
-          <w:szCs w:val="24"/>
-        </w:rPr>
-        <w:t xml:space="preserve"> in den letzten Jahren zehnte </w:t>
-      </w:r>
-      <w:r>
-        <w:rPr>
-          <w:szCs w:val="24"/>
-        </w:rPr>
-        <w:t>stark entwickelt</w:t>
-      </w:r>
-      <w:r>
-        <w:rPr>
-          <w:szCs w:val="24"/>
-        </w:rPr>
-        <w:t>.</w:t>
-      </w:r>
-      <w:r>
-        <w:rPr>
-          <w:szCs w:val="24"/>
-        </w:rPr>
-        <w:t xml:space="preserve"> Die </w:t>
-      </w:r>
-      <w:r>
-        <w:rPr>
-          <w:szCs w:val="24"/>
-        </w:rPr>
-        <w:t xml:space="preserve">Ersten </w:t>
-      </w:r>
-      <w:r>
-        <w:rPr>
-          <w:szCs w:val="24"/>
-        </w:rPr>
-        <w:t>Computer</w:t>
-      </w:r>
-      <w:r>
-        <w:rPr>
-          <w:szCs w:val="24"/>
-        </w:rPr>
-        <w:t xml:space="preserve"> waren </w:t>
-      </w:r>
-      <w:r>
-        <w:rPr>
-          <w:szCs w:val="24"/>
-        </w:rPr>
-        <w:t>so groß wie ein Raum und deren Leistung war sehr gering</w:t>
-      </w:r>
-      <w:r>
-        <w:rPr>
-          <w:szCs w:val="24"/>
-        </w:rPr>
-        <w:t>. Die heutigen sind nicht nur kleiner und Leistungsstärker sondern auch robuster und mehr ausgerüstet</w:t>
-      </w:r>
-      <w:r>
-        <w:rPr>
-          <w:szCs w:val="24"/>
-        </w:rPr>
-        <w:t>; sie befinden Anwendung in fast alle Bereiche unser Leben</w:t>
-      </w:r>
-      <w:r>
-        <w:rPr>
-          <w:szCs w:val="24"/>
-        </w:rPr>
-        <w:t xml:space="preserve">. </w:t>
-      </w:r>
-      <w:r>
-        <w:rPr>
-          <w:szCs w:val="24"/>
-        </w:rPr>
-        <w:t xml:space="preserve">Diese Entwicklung wurde durch </w:t>
-      </w:r>
-      <w:r>
-        <w:rPr>
-          <w:szCs w:val="24"/>
-        </w:rPr>
-        <w:t>Erhöhung der Komplexität integrierter Schaltkreise ermöglicht</w:t>
-      </w:r>
-      <w:r>
-        <w:rPr>
-          <w:szCs w:val="24"/>
-        </w:rPr>
-        <w:t>.</w:t>
-      </w:r>
-      <w:r>
-        <w:rPr>
-          <w:szCs w:val="24"/>
-        </w:rPr>
-        <w:t xml:space="preserve"> Diese Erh</w:t>
-      </w:r>
-      <w:r>
-        <w:rPr>
-          <w:szCs w:val="24"/>
-        </w:rPr>
-        <w:t>ö</w:t>
-      </w:r>
-      <w:r>
-        <w:rPr>
-          <w:szCs w:val="24"/>
-        </w:rPr>
-        <w:t>hung wurde schon von 196</w:t>
-      </w:r>
-      <w:r>
-        <w:rPr>
-          <w:szCs w:val="24"/>
-        </w:rPr>
-        <w:t>5</w:t>
-      </w:r>
-      <w:r>
-        <w:rPr>
-          <w:szCs w:val="24"/>
-        </w:rPr>
-        <w:t xml:space="preserve"> vo</w:t>
-      </w:r>
-      <w:r>
-        <w:rPr>
-          <w:szCs w:val="24"/>
-        </w:rPr>
-        <w:t xml:space="preserve">m Physik und Chemie Doktor Gordon Earle </w:t>
-      </w:r>
-      <w:r>
-        <w:rPr>
-          <w:szCs w:val="24"/>
-        </w:rPr>
-        <w:t xml:space="preserve">Moore </w:t>
-      </w:r>
-      <w:r>
-        <w:rPr>
-          <w:szCs w:val="24"/>
-        </w:rPr>
-        <w:t>vorhergesagt</w:t>
-      </w:r>
-      <w:r>
-        <w:rPr>
-          <w:szCs w:val="24"/>
-        </w:rPr>
-        <w:t xml:space="preserve">. </w:t>
-      </w:r>
-      <w:r>
-        <w:rPr>
-          <w:szCs w:val="24"/>
-        </w:rPr>
-        <w:t>Das Moore’sche Gesetzt besagt</w:t>
-      </w:r>
-      <w:r>
-        <w:rPr>
-          <w:szCs w:val="24"/>
-        </w:rPr>
-        <w:t xml:space="preserve">, dass sich </w:t>
-      </w:r>
-      <w:r>
-        <w:rPr>
-          <w:szCs w:val="24"/>
-        </w:rPr>
-        <w:t>die Rechenleistung der Aktuelle Computer sich etwa alle zwei Jahre verdoppelt.</w:t>
-      </w:r>
-      <w:r>
-        <w:rPr>
-          <w:szCs w:val="24"/>
-        </w:rPr>
-        <w:t xml:space="preserve"> Dank diese Evolution finden Computer heutzutage Anwendung in verschiedene Bereiche. Wir können unter anderen </w:t>
-      </w:r>
-      <w:r>
-        <w:rPr>
-          <w:szCs w:val="24"/>
-        </w:rPr>
-        <w:t>den eingebetteten Bereich</w:t>
-      </w:r>
-      <w:r>
-        <w:rPr>
-          <w:szCs w:val="24"/>
-        </w:rPr>
-        <w:t xml:space="preserve"> nennen.</w:t>
-      </w:r>
-      <w:r>
-        <w:rPr>
-          <w:szCs w:val="24"/>
-        </w:rPr>
-        <w:t xml:space="preserve"> </w:t>
-      </w:r>
-    </w:p>
-    <w:p>
-      <w:pPr>
-        <w:rPr>
-          <w:szCs w:val="24"/>
-        </w:rPr>
-      </w:pPr>
-      <w:r>
-        <w:rPr>
-          <w:szCs w:val="24"/>
-        </w:rPr>
-        <w:t>Ein eingebettetes System ist ein autonomes System mit einem Computer als Kern. Der Computer übernimmt die Steuerung und die Verwaltung ein solches System.</w:t>
-      </w:r>
-      <w:r>
-        <w:rPr>
-          <w:szCs w:val="24"/>
-        </w:rPr>
-        <w:t xml:space="preserve"> Bei der Auswahl der Kern werden Mikrocomputer, wegen Ihre Größe und Ihre </w:t>
-      </w:r>
-      <w:r>
-        <w:rPr>
-          <w:szCs w:val="24"/>
-        </w:rPr>
-        <w:t>geringe Energie verbraucht bevorzugt.</w:t>
-      </w:r>
-      <w:r>
-        <w:rPr>
-          <w:szCs w:val="24"/>
-        </w:rPr>
-        <w:t xml:space="preserve"> </w:t>
-      </w:r>
-      <w:r>
-        <w:rPr>
-          <w:szCs w:val="24"/>
-        </w:rPr>
-        <w:t>Die Entwicklung der Mikrocomputer ist in den letzten Jahren zehnte Stark geworden. Musste man hingegen vor Jahren zehnten hohe Summe Geld für Computer bezahlen, kann man heutzutage programmierbare Mikrocomputer zu einem günstigen Preis erwerben. Massenproduktionen und die Marktvielfalt mit dem verbundenen Wettbewerb hat tragen zu den geringen Preisen bei.</w:t>
-      </w:r>
-    </w:p>
-    <w:p>
-      <w:pPr>
-        <w:rPr>
-          <w:szCs w:val="24"/>
-        </w:rPr>
-      </w:pPr>
-      <w:r>
-        <w:rPr>
-          <w:szCs w:val="24"/>
-        </w:rPr>
-        <w:t>Damit ist es für Kinder, Studenten, Ingenieur und alle Interessierten möglich, Ihre Eigene Projekte alleine oder gemeinsam zu realisieren. Hilfe findet man fast immer auf Internet Forum.</w:t>
-      </w:r>
-    </w:p>
-    <w:p>
-      <w:pPr>
-        <w:rPr>
-          <w:szCs w:val="24"/>
-        </w:rPr>
-      </w:pPr>
+        <w:t>//</w:t>
+      </w:r>
       <w:r>
         <w:rPr>
           <w:szCs w:val="24"/>
@@ -1186,12 +1115,12 @@
           <w:numId w:val="1"/>
         </w:numPr>
       </w:pPr>
-      <w:bookmarkStart w:id="12" w:name="_Toc504582823"/>
+      <w:bookmarkStart w:id="13" w:name="_Toc504582823"/>
       <w:r>
         <w:lastRenderedPageBreak/>
         <w:t>Problemstellung/Zielsetzung</w:t>
       </w:r>
-      <w:bookmarkEnd w:id="12"/>
+      <w:bookmarkEnd w:id="13"/>
     </w:p>
     <w:p>
       <w:r>
@@ -1365,12 +1294,12 @@
           <w:numId w:val="1"/>
         </w:numPr>
       </w:pPr>
-      <w:bookmarkStart w:id="13" w:name="_Toc504582824"/>
+      <w:bookmarkStart w:id="14" w:name="_Toc504582824"/>
       <w:r>
         <w:lastRenderedPageBreak/>
         <w:t>Motivation</w:t>
       </w:r>
-      <w:bookmarkEnd w:id="13"/>
+      <w:bookmarkEnd w:id="14"/>
     </w:p>
     <w:p>
       <w:r>
@@ -1484,12 +1413,12 @@
       <w:pPr>
         <w:pStyle w:val="berschrift1"/>
       </w:pPr>
-      <w:bookmarkStart w:id="14" w:name="_Toc504582825"/>
+      <w:bookmarkStart w:id="15" w:name="_Toc504582825"/>
       <w:r>
         <w:lastRenderedPageBreak/>
         <w:t>Grundlagen</w:t>
       </w:r>
-      <w:bookmarkEnd w:id="14"/>
+      <w:bookmarkEnd w:id="15"/>
     </w:p>
     <w:p>
       <w:r>
@@ -1579,8 +1508,8 @@
           <w:numId w:val="1"/>
         </w:numPr>
       </w:pPr>
-      <w:bookmarkStart w:id="15" w:name="_Toc504582826"/>
-      <w:bookmarkEnd w:id="15"/>
+      <w:bookmarkStart w:id="16" w:name="_Toc504582826"/>
+      <w:bookmarkEnd w:id="16"/>
       <w:r>
         <w:t>Raspberry Pi</w:t>
       </w:r>
@@ -1965,16 +1894,16 @@
       <w:r>
         <w:t xml:space="preserve"> Es ist auch möglich </w:t>
       </w:r>
-      <w:commentRangeStart w:id="16"/>
+      <w:commentRangeStart w:id="17"/>
       <w:r>
         <w:t xml:space="preserve">Android </w:t>
       </w:r>
-      <w:commentRangeEnd w:id="16"/>
+      <w:commentRangeEnd w:id="17"/>
       <w:r>
         <w:rPr>
           <w:rStyle w:val="Kommentarzeichen"/>
         </w:rPr>
-        <w:commentReference w:id="16"/>
+        <w:commentReference w:id="17"/>
       </w:r>
       <w:r>
         <w:t>und Windows auf Raspberry Pi zu installieren.</w:t>
@@ -2355,16 +2284,16 @@
       <w:r>
         <w:t xml:space="preserve">die Kamera; Sie wird auf dem CSI Schnittstelle angeschlossen. Der Kamera Modul ermöglich den Raspberry Pi Bilder und Video aufzunehmen. Der Mikrocomputer kann also als Nachtschichtkamera verwenden werden. Auf Internet sind Kamera Modul zu finden, die eine Höhe Auflösung Aufnahme ermöglichen sowohl für Fotos als auch für </w:t>
       </w:r>
-      <w:commentRangeStart w:id="17"/>
+      <w:commentRangeStart w:id="18"/>
       <w:r>
         <w:t>Video</w:t>
       </w:r>
-      <w:commentRangeEnd w:id="17"/>
+      <w:commentRangeEnd w:id="18"/>
       <w:r>
         <w:rPr>
           <w:rStyle w:val="Kommentarzeichen"/>
         </w:rPr>
-        <w:commentReference w:id="17"/>
+        <w:commentReference w:id="18"/>
       </w:r>
       <w:r>
         <w:t>.</w:t>
@@ -2394,16 +2323,16 @@
       <w:r>
         <w:t xml:space="preserve">Zusätzlich zu den gängigen Schnittstellen einen normalen Computer, hat den Raspberry Pi die General Purpose Input Output Port; </w:t>
       </w:r>
-      <w:commentRangeStart w:id="18"/>
+      <w:commentRangeStart w:id="19"/>
       <w:r>
         <w:t>Sie</w:t>
       </w:r>
-      <w:commentRangeEnd w:id="18"/>
+      <w:commentRangeEnd w:id="19"/>
       <w:r>
         <w:rPr>
           <w:rStyle w:val="Kommentarzeichen"/>
         </w:rPr>
-        <w:commentReference w:id="18"/>
+        <w:commentReference w:id="19"/>
       </w:r>
       <w:r>
         <w:t xml:space="preserve"> bieten die Idealen Schnittstelle zu eingebettet Welt und können </w:t>
@@ -2567,7 +2496,7 @@
       <w:pPr>
         <w:keepNext/>
       </w:pPr>
-      <w:bookmarkStart w:id="19" w:name="Abbildung1"/>
+      <w:bookmarkStart w:id="20" w:name="Abbildung1"/>
       <w:r>
         <w:rPr>
           <w:noProof/>
@@ -2614,15 +2543,15 @@
           </wp:inline>
         </w:drawing>
       </w:r>
-      <w:bookmarkEnd w:id="19"/>
+      <w:bookmarkEnd w:id="20"/>
     </w:p>
     <w:p>
       <w:pPr>
         <w:pStyle w:val="Beschriftung"/>
         <w:jc w:val="center"/>
       </w:pPr>
-      <w:bookmarkStart w:id="20" w:name="_Ref505074996"/>
-      <w:bookmarkStart w:id="21" w:name="_Ref505074967"/>
+      <w:bookmarkStart w:id="21" w:name="_Ref505074996"/>
+      <w:bookmarkStart w:id="22" w:name="_Ref505074967"/>
       <w:r>
         <w:t xml:space="preserve">Abbildung </w:t>
       </w:r>
@@ -2630,7 +2559,10 @@
         <w:fldChar w:fldCharType="begin"/>
       </w:r>
       <w:r>
-        <w:instrText xml:space="preserve"> SEQ Abbildung \* ARABIC </w:instrText>
+        <w:instrText xml:space="preserve"> SEQ Abbildung \* ARA</w:instrText>
+      </w:r>
+      <w:r>
+        <w:instrText xml:space="preserve">BIC </w:instrText>
       </w:r>
       <w:r>
         <w:fldChar w:fldCharType="separate"/>
@@ -2647,11 +2579,11 @@
         </w:rPr>
         <w:fldChar w:fldCharType="end"/>
       </w:r>
-      <w:bookmarkEnd w:id="20"/>
+      <w:bookmarkEnd w:id="21"/>
       <w:r>
         <w:t>: Raspberry Pi GPIO-Pins</w:t>
       </w:r>
-      <w:bookmarkEnd w:id="21"/>
+      <w:bookmarkEnd w:id="22"/>
     </w:p>
     <w:p>
       <w:r>
@@ -2695,16 +2627,16 @@
       <w:r>
         <w:t xml:space="preserve"> hat also kaum Zeitverzug zwischen der Ausführung der „</w:t>
       </w:r>
-      <w:commentRangeStart w:id="22"/>
+      <w:commentRangeStart w:id="23"/>
       <w:r>
         <w:t>Interrupt Service Routine</w:t>
       </w:r>
-      <w:commentRangeEnd w:id="22"/>
+      <w:commentRangeEnd w:id="23"/>
       <w:r>
         <w:rPr>
           <w:rStyle w:val="Kommentarzeichen"/>
         </w:rPr>
-        <w:commentReference w:id="22"/>
+        <w:commentReference w:id="23"/>
       </w:r>
       <w:r>
         <w:t>“ und dem Auftreten des Signals; Sie ist für zeitkritischen Signal geeignet. SPI, I²C oder UART Kommunikationsprotokolle können auch einfach in Software implementiert werden.</w:t>
@@ -2764,16 +2696,16 @@
       <w:r>
         <w:t xml:space="preserve">Das WLAN Modul unterstützt die Standards </w:t>
       </w:r>
-      <w:commentRangeStart w:id="23"/>
+      <w:commentRangeStart w:id="24"/>
       <w:r>
         <w:t>802.11b</w:t>
       </w:r>
-      <w:commentRangeEnd w:id="23"/>
+      <w:commentRangeEnd w:id="24"/>
       <w:r>
         <w:rPr>
           <w:rStyle w:val="Kommentarzeichen"/>
         </w:rPr>
-        <w:commentReference w:id="23"/>
+        <w:commentReference w:id="24"/>
       </w:r>
       <w:r>
         <w:t>, g und n und arbeitet im 2.4 GHz Band (BCM43143). Das Modul hat eine maximale übertragungsrate von 150 Mbit/s.</w:t>
@@ -2820,16 +2752,16 @@
       <w:r>
         <w:t xml:space="preserve"> Das Betriebssystem kommt mit vorinstallierten Anwendungen für grundlegende Aufgaben eines Mobiletelefons wie Telefonieren und Nachrichten Schreiben. Übrigens kann auf </w:t>
       </w:r>
-      <w:commentRangeStart w:id="24"/>
+      <w:commentRangeStart w:id="25"/>
       <w:r>
         <w:t>Google Play Store</w:t>
       </w:r>
-      <w:commentRangeEnd w:id="24"/>
+      <w:commentRangeEnd w:id="25"/>
       <w:r>
         <w:rPr>
           <w:rStyle w:val="Kommentarzeichen"/>
         </w:rPr>
-        <w:commentReference w:id="24"/>
+        <w:commentReference w:id="25"/>
       </w:r>
       <w:r>
         <w:t xml:space="preserve"> weitere App Kostenlose oder kostenpflichtig herunterladen oder Seine Eigene App entwickelt, wenn man Kenntnisse vom Android Framework hat.</w:t>
@@ -2910,8 +2842,6 @@
       <w:r>
         <w:t>. Er steht für „Near Field Communication“ und beschreibt einen genormten Standard zu Übertragung von Daten im Nahbereich. Die Maximale Übertragungsgeschwindigkeit ist 424 KByte/s. Es ist langsamer als Bluetooth und WLAN, dafür bietet Sie entscheidende Vorteile beim Thema Sicherheit.</w:t>
       </w:r>
-      <w:bookmarkStart w:id="25" w:name="_GoBack"/>
-      <w:bookmarkEnd w:id="25"/>
     </w:p>
     <w:p>
       <w:pPr>
@@ -3297,7 +3227,7 @@
       </w:r>
     </w:p>
   </w:comment>
-  <w:comment w:id="16" w:author="AviKenz" w:date="2018-01-26T12:02:00Z" w:initials="A">
+  <w:comment w:id="17" w:author="AviKenz" w:date="2018-01-26T12:02:00Z" w:initials="A">
     <w:p>
       <w:pPr>
         <w:pStyle w:val="Kommentartext"/>
@@ -3331,7 +3261,7 @@
       </w:hyperlink>
     </w:p>
   </w:comment>
-  <w:comment w:id="17" w:author="AviKenz" w:date="2018-01-27T12:27:00Z" w:initials="A">
+  <w:comment w:id="18" w:author="AviKenz" w:date="2018-01-27T12:27:00Z" w:initials="A">
     <w:p>
       <w:pPr>
         <w:pStyle w:val="Kommentartext"/>
@@ -3344,7 +3274,7 @@
       </w:r>
     </w:p>
   </w:comment>
-  <w:comment w:id="18" w:author="AviKenz" w:date="2018-01-30T11:17:00Z" w:initials="A">
+  <w:comment w:id="19" w:author="AviKenz" w:date="2018-01-30T11:17:00Z" w:initials="A">
     <w:p>
       <w:pPr>
         <w:pStyle w:val="Kommentartext"/>
@@ -3360,7 +3290,7 @@
       </w:r>
     </w:p>
   </w:comment>
-  <w:comment w:id="22" w:author="AviKenz" w:date="2018-01-30T11:38:00Z" w:initials="A">
+  <w:comment w:id="23" w:author="AviKenz" w:date="2018-01-30T11:38:00Z" w:initials="A">
     <w:p>
       <w:pPr>
         <w:pStyle w:val="Kommentartext"/>
@@ -3376,7 +3306,7 @@
       </w:r>
     </w:p>
   </w:comment>
-  <w:comment w:id="23" w:author="AviKenz" w:date="2018-01-30T12:11:00Z" w:initials="A">
+  <w:comment w:id="24" w:author="AviKenz" w:date="2018-01-30T12:11:00Z" w:initials="A">
     <w:p>
       <w:pPr>
         <w:pStyle w:val="Kommentartext"/>
@@ -3392,7 +3322,7 @@
       </w:r>
     </w:p>
   </w:comment>
-  <w:comment w:id="24" w:author="AviKenz" w:date="2018-01-30T14:31:00Z" w:initials="A">
+  <w:comment w:id="25" w:author="AviKenz" w:date="2018-01-30T14:31:00Z" w:initials="A">
     <w:p>
       <w:pPr>
         <w:pStyle w:val="Kommentartext"/>
@@ -3823,6 +3753,118 @@
     </w:lvl>
   </w:abstractNum>
   <w:abstractNum w:abstractNumId="3" w15:restartNumberingAfterBreak="0">
+    <w:nsid w:val="05BB09A5"/>
+    <w:multiLevelType w:val="hybridMultilevel"/>
+    <w:tmpl w:val="079AE0CC"/>
+    <w:lvl w:ilvl="0" w:tplc="C890CF5E">
+      <w:numFmt w:val="bullet"/>
+      <w:lvlText w:val="-"/>
+      <w:lvlJc w:val="left"/>
+      <w:pPr>
+        <w:ind w:left="720" w:hanging="360"/>
+      </w:pPr>
+      <w:rPr>
+        <w:rFonts w:ascii="Calibri" w:eastAsiaTheme="minorHAnsi" w:hAnsi="Calibri" w:cs="Calibri" w:hint="default"/>
+      </w:rPr>
+    </w:lvl>
+    <w:lvl w:ilvl="1" w:tplc="04070003" w:tentative="1">
+      <w:start w:val="1"/>
+      <w:numFmt w:val="bullet"/>
+      <w:lvlText w:val="o"/>
+      <w:lvlJc w:val="left"/>
+      <w:pPr>
+        <w:ind w:left="1440" w:hanging="360"/>
+      </w:pPr>
+      <w:rPr>
+        <w:rFonts w:ascii="Courier New" w:hAnsi="Courier New" w:cs="Courier New" w:hint="default"/>
+      </w:rPr>
+    </w:lvl>
+    <w:lvl w:ilvl="2" w:tplc="04070005" w:tentative="1">
+      <w:start w:val="1"/>
+      <w:numFmt w:val="bullet"/>
+      <w:lvlText w:val=""/>
+      <w:lvlJc w:val="left"/>
+      <w:pPr>
+        <w:ind w:left="2160" w:hanging="360"/>
+      </w:pPr>
+      <w:rPr>
+        <w:rFonts w:ascii="Wingdings" w:hAnsi="Wingdings" w:hint="default"/>
+      </w:rPr>
+    </w:lvl>
+    <w:lvl w:ilvl="3" w:tplc="04070001" w:tentative="1">
+      <w:start w:val="1"/>
+      <w:numFmt w:val="bullet"/>
+      <w:lvlText w:val=""/>
+      <w:lvlJc w:val="left"/>
+      <w:pPr>
+        <w:ind w:left="2880" w:hanging="360"/>
+      </w:pPr>
+      <w:rPr>
+        <w:rFonts w:ascii="Symbol" w:hAnsi="Symbol" w:hint="default"/>
+      </w:rPr>
+    </w:lvl>
+    <w:lvl w:ilvl="4" w:tplc="04070003" w:tentative="1">
+      <w:start w:val="1"/>
+      <w:numFmt w:val="bullet"/>
+      <w:lvlText w:val="o"/>
+      <w:lvlJc w:val="left"/>
+      <w:pPr>
+        <w:ind w:left="3600" w:hanging="360"/>
+      </w:pPr>
+      <w:rPr>
+        <w:rFonts w:ascii="Courier New" w:hAnsi="Courier New" w:cs="Courier New" w:hint="default"/>
+      </w:rPr>
+    </w:lvl>
+    <w:lvl w:ilvl="5" w:tplc="04070005" w:tentative="1">
+      <w:start w:val="1"/>
+      <w:numFmt w:val="bullet"/>
+      <w:lvlText w:val=""/>
+      <w:lvlJc w:val="left"/>
+      <w:pPr>
+        <w:ind w:left="4320" w:hanging="360"/>
+      </w:pPr>
+      <w:rPr>
+        <w:rFonts w:ascii="Wingdings" w:hAnsi="Wingdings" w:hint="default"/>
+      </w:rPr>
+    </w:lvl>
+    <w:lvl w:ilvl="6" w:tplc="04070001" w:tentative="1">
+      <w:start w:val="1"/>
+      <w:numFmt w:val="bullet"/>
+      <w:lvlText w:val=""/>
+      <w:lvlJc w:val="left"/>
+      <w:pPr>
+        <w:ind w:left="5040" w:hanging="360"/>
+      </w:pPr>
+      <w:rPr>
+        <w:rFonts w:ascii="Symbol" w:hAnsi="Symbol" w:hint="default"/>
+      </w:rPr>
+    </w:lvl>
+    <w:lvl w:ilvl="7" w:tplc="04070003" w:tentative="1">
+      <w:start w:val="1"/>
+      <w:numFmt w:val="bullet"/>
+      <w:lvlText w:val="o"/>
+      <w:lvlJc w:val="left"/>
+      <w:pPr>
+        <w:ind w:left="5760" w:hanging="360"/>
+      </w:pPr>
+      <w:rPr>
+        <w:rFonts w:ascii="Courier New" w:hAnsi="Courier New" w:cs="Courier New" w:hint="default"/>
+      </w:rPr>
+    </w:lvl>
+    <w:lvl w:ilvl="8" w:tplc="04070005" w:tentative="1">
+      <w:start w:val="1"/>
+      <w:numFmt w:val="bullet"/>
+      <w:lvlText w:val=""/>
+      <w:lvlJc w:val="left"/>
+      <w:pPr>
+        <w:ind w:left="6480" w:hanging="360"/>
+      </w:pPr>
+      <w:rPr>
+        <w:rFonts w:ascii="Wingdings" w:hAnsi="Wingdings" w:hint="default"/>
+      </w:rPr>
+    </w:lvl>
+  </w:abstractNum>
+  <w:abstractNum w:abstractNumId="4" w15:restartNumberingAfterBreak="0">
     <w:nsid w:val="11D9651F"/>
     <w:multiLevelType w:val="multilevel"/>
     <w:tmpl w:val="DD98A624"/>
@@ -3909,7 +3951,7 @@
       </w:pPr>
     </w:lvl>
   </w:abstractNum>
-  <w:abstractNum w:abstractNumId="4" w15:restartNumberingAfterBreak="0">
+  <w:abstractNum w:abstractNumId="5" w15:restartNumberingAfterBreak="0">
     <w:nsid w:val="223A3CB6"/>
     <w:multiLevelType w:val="multilevel"/>
     <w:tmpl w:val="E6AA92EE"/>
@@ -4026,7 +4068,7 @@
       </w:rPr>
     </w:lvl>
   </w:abstractNum>
-  <w:abstractNum w:abstractNumId="5" w15:restartNumberingAfterBreak="0">
+  <w:abstractNum w:abstractNumId="6" w15:restartNumberingAfterBreak="0">
     <w:nsid w:val="27C97614"/>
     <w:multiLevelType w:val="hybridMultilevel"/>
     <w:tmpl w:val="D36A4A0A"/>
@@ -4138,7 +4180,7 @@
       </w:rPr>
     </w:lvl>
   </w:abstractNum>
-  <w:abstractNum w:abstractNumId="6" w15:restartNumberingAfterBreak="0">
+  <w:abstractNum w:abstractNumId="7" w15:restartNumberingAfterBreak="0">
     <w:nsid w:val="2A233420"/>
     <w:multiLevelType w:val="hybridMultilevel"/>
     <w:tmpl w:val="C1F69462"/>
@@ -4251,7 +4293,7 @@
       </w:rPr>
     </w:lvl>
   </w:abstractNum>
-  <w:abstractNum w:abstractNumId="7" w15:restartNumberingAfterBreak="0">
+  <w:abstractNum w:abstractNumId="8" w15:restartNumberingAfterBreak="0">
     <w:nsid w:val="442D480E"/>
     <w:multiLevelType w:val="multilevel"/>
     <w:tmpl w:val="0409001F"/>
@@ -4337,7 +4379,7 @@
       </w:pPr>
     </w:lvl>
   </w:abstractNum>
-  <w:abstractNum w:abstractNumId="8" w15:restartNumberingAfterBreak="0">
+  <w:abstractNum w:abstractNumId="9" w15:restartNumberingAfterBreak="0">
     <w:nsid w:val="49064155"/>
     <w:multiLevelType w:val="multilevel"/>
     <w:tmpl w:val="0409001F"/>
@@ -4423,7 +4465,7 @@
       </w:pPr>
     </w:lvl>
   </w:abstractNum>
-  <w:abstractNum w:abstractNumId="9" w15:restartNumberingAfterBreak="0">
+  <w:abstractNum w:abstractNumId="10" w15:restartNumberingAfterBreak="0">
     <w:nsid w:val="5A331799"/>
     <w:multiLevelType w:val="multilevel"/>
     <w:tmpl w:val="554A8B20"/>
@@ -4539,7 +4581,7 @@
       </w:rPr>
     </w:lvl>
   </w:abstractNum>
-  <w:abstractNum w:abstractNumId="10" w15:restartNumberingAfterBreak="0">
+  <w:abstractNum w:abstractNumId="11" w15:restartNumberingAfterBreak="0">
     <w:nsid w:val="5A523A9A"/>
     <w:multiLevelType w:val="multilevel"/>
     <w:tmpl w:val="0409001F"/>
@@ -4625,7 +4667,7 @@
       </w:pPr>
     </w:lvl>
   </w:abstractNum>
-  <w:abstractNum w:abstractNumId="11" w15:restartNumberingAfterBreak="0">
+  <w:abstractNum w:abstractNumId="12" w15:restartNumberingAfterBreak="0">
     <w:nsid w:val="662C0245"/>
     <w:multiLevelType w:val="hybridMultilevel"/>
     <w:tmpl w:val="83803680"/>
@@ -4738,7 +4780,7 @@
       </w:rPr>
     </w:lvl>
   </w:abstractNum>
-  <w:abstractNum w:abstractNumId="12" w15:restartNumberingAfterBreak="0">
+  <w:abstractNum w:abstractNumId="13" w15:restartNumberingAfterBreak="0">
     <w:nsid w:val="69342AEB"/>
     <w:multiLevelType w:val="multilevel"/>
     <w:tmpl w:val="B472F4EC"/>
@@ -4825,13 +4867,13 @@
       </w:pPr>
     </w:lvl>
   </w:abstractNum>
-  <w:abstractNum w:abstractNumId="13" w15:restartNumberingAfterBreak="0">
+  <w:abstractNum w:abstractNumId="14" w15:restartNumberingAfterBreak="0">
     <w:nsid w:val="7017616A"/>
     <w:multiLevelType w:val="multilevel"/>
     <w:tmpl w:val="B472F4EC"/>
     <w:numStyleLink w:val="Formatvorlage1"/>
   </w:abstractNum>
-  <w:abstractNum w:abstractNumId="14" w15:restartNumberingAfterBreak="0">
+  <w:abstractNum w:abstractNumId="15" w15:restartNumberingAfterBreak="0">
     <w:nsid w:val="735A1BD1"/>
     <w:multiLevelType w:val="multilevel"/>
     <w:tmpl w:val="0409001F"/>
@@ -4917,7 +4959,7 @@
       </w:pPr>
     </w:lvl>
   </w:abstractNum>
-  <w:abstractNum w:abstractNumId="15" w15:restartNumberingAfterBreak="0">
+  <w:abstractNum w:abstractNumId="16" w15:restartNumberingAfterBreak="0">
     <w:nsid w:val="788729F9"/>
     <w:multiLevelType w:val="multilevel"/>
     <w:tmpl w:val="25A20370"/>
@@ -5035,37 +5077,37 @@
     </w:lvl>
   </w:abstractNum>
   <w:num w:numId="1">
-    <w:abstractNumId w:val="15"/>
+    <w:abstractNumId w:val="16"/>
   </w:num>
   <w:num w:numId="2">
-    <w:abstractNumId w:val="9"/>
+    <w:abstractNumId w:val="10"/>
   </w:num>
   <w:num w:numId="3">
     <w:abstractNumId w:val="2"/>
   </w:num>
   <w:num w:numId="4">
+    <w:abstractNumId w:val="9"/>
+  </w:num>
+  <w:num w:numId="5">
     <w:abstractNumId w:val="8"/>
   </w:num>
-  <w:num w:numId="5">
-    <w:abstractNumId w:val="7"/>
+  <w:num w:numId="6">
+    <w:abstractNumId w:val="15"/>
   </w:num>
-  <w:num w:numId="6">
+  <w:num w:numId="7">
+    <w:abstractNumId w:val="5"/>
+  </w:num>
+  <w:num w:numId="8">
+    <w:abstractNumId w:val="13"/>
+  </w:num>
+  <w:num w:numId="9">
     <w:abstractNumId w:val="14"/>
   </w:num>
-  <w:num w:numId="7">
+  <w:num w:numId="10">
     <w:abstractNumId w:val="4"/>
   </w:num>
-  <w:num w:numId="8">
-    <w:abstractNumId w:val="12"/>
-  </w:num>
-  <w:num w:numId="9">
-    <w:abstractNumId w:val="13"/>
-  </w:num>
-  <w:num w:numId="10">
-    <w:abstractNumId w:val="3"/>
-  </w:num>
   <w:num w:numId="11">
-    <w:abstractNumId w:val="9"/>
+    <w:abstractNumId w:val="10"/>
     <w:lvlOverride w:ilvl="0">
       <w:startOverride w:val="2"/>
     </w:lvlOverride>
@@ -5095,22 +5137,25 @@
     </w:lvlOverride>
   </w:num>
   <w:num w:numId="12">
-    <w:abstractNumId w:val="10"/>
+    <w:abstractNumId w:val="11"/>
   </w:num>
   <w:num w:numId="13">
     <w:abstractNumId w:val="1"/>
   </w:num>
   <w:num w:numId="14">
-    <w:abstractNumId w:val="5"/>
+    <w:abstractNumId w:val="6"/>
   </w:num>
   <w:num w:numId="15">
     <w:abstractNumId w:val="0"/>
   </w:num>
   <w:num w:numId="16">
-    <w:abstractNumId w:val="6"/>
+    <w:abstractNumId w:val="7"/>
   </w:num>
   <w:num w:numId="17">
-    <w:abstractNumId w:val="11"/>
+    <w:abstractNumId w:val="12"/>
+  </w:num>
+  <w:num w:numId="18">
+    <w:abstractNumId w:val="3"/>
   </w:num>
 </w:numbering>
 </file>
@@ -6269,7 +6314,7 @@
 </file>
 
 <file path=customXml/itemProps1.xml><?xml version="1.0" encoding="utf-8"?>
-<ds:datastoreItem xmlns:ds="http://schemas.openxmlformats.org/officeDocument/2006/customXml" ds:itemID="{4755A29C-D30A-4A36-AC69-A8A2A611C73D}">
+<ds:datastoreItem xmlns:ds="http://schemas.openxmlformats.org/officeDocument/2006/customXml" ds:itemID="{45358175-E71A-4A0C-BD68-9D9367FD3135}">
   <ds:schemaRefs>
     <ds:schemaRef ds:uri="http://schemas.openxmlformats.org/officeDocument/2006/bibliography"/>
   </ds:schemaRefs>

</xml_diff>

<commit_message>
Nach 31.01: Problemsstellung/zielsetzung geschrieben
</commit_message>
<xml_diff>
--- a/Gliederung und Einleitung.docx
+++ b/Gliederung und Einleitung.docx
@@ -780,331 +780,117 @@
         <w:t xml:space="preserve"> Entwurf und die Implementierung ein Solches System für den Raspberry Pi.</w:t>
       </w:r>
       <w:r>
-        <w:t xml:space="preserve"> Sie dient auch als Leitfaden</w:t>
+        <w:t xml:space="preserve"> Sie dient auch als Leitfaden, damit Nachbau und Weiterentwicklung ermöglich wird.</w:t>
+      </w:r>
+    </w:p>
+    <w:p>
+      <w:pPr>
+        <w:pStyle w:val="berschrift1"/>
+      </w:pPr>
+      <w:r>
+        <w:t>Problemstellung/Zielsetzung</w:t>
+      </w:r>
+    </w:p>
+    <w:p>
+      <w:r>
+        <w:t xml:space="preserve">Ziel dieser Bachelorarbeit, ist die Entwicklung einer Universell Android Applikation für die Bedienung auf Raspberry Pi basierten eingebettet Systeme. </w:t>
+      </w:r>
+      <w:r>
+        <w:t xml:space="preserve">Die Applikation überträgt Signal zu den Raspberry Pi über eine Drahtlose Schnittstelle und besitzt einen Raspberry Pi Framework. Der Auswahl der </w:t>
+      </w:r>
+      <w:r>
+        <w:t>Übertragungss</w:t>
+      </w:r>
+      <w:r>
+        <w:t>chnittstelle wird in den Nächste Kapitel diskutiert.</w:t>
+      </w:r>
+    </w:p>
+    <w:p>
+      <w:r>
+        <w:t>Der Raspberry Pi Framework sollte wie sein Name besagt, auf dem Raspberry Installiert werden.</w:t>
+      </w:r>
+      <w:r>
+        <w:t xml:space="preserve"> </w:t>
+      </w:r>
+      <w:r>
+        <w:t xml:space="preserve">Er </w:t>
+      </w:r>
+      <w:r>
+        <w:t>ist</w:t>
+      </w:r>
+      <w:r>
+        <w:t xml:space="preserve"> dafür zuständig, Übertragene Signale zu empfangen. </w:t>
+      </w:r>
+      <w:r>
+        <w:t xml:space="preserve">Weiterhin </w:t>
+      </w:r>
+      <w:r>
+        <w:t>sollte er auch dem Nutzer Funktionen</w:t>
+      </w:r>
+      <w:r>
+        <w:t xml:space="preserve"> für die Auswertung von übertragene Signale bieten.</w:t>
+      </w:r>
+      <w:r>
+        <w:t xml:space="preserve"> Damit die Applikation für verschiedene zwecke verwenden werden kann, soll dem Nutzer möglich sein, die Übertragenen Signale selber auszuwerten.</w:t>
+      </w:r>
+    </w:p>
+    <w:p>
+      <w:r>
+        <w:t xml:space="preserve">Sowohl die Applikation als auch der Raspberry Pi </w:t>
+      </w:r>
+      <w:r>
+        <w:t>Framework</w:t>
+      </w:r>
+      <w:r>
+        <w:t xml:space="preserve"> soll</w:t>
+      </w:r>
+      <w:r>
+        <w:t xml:space="preserve">ten in Module unterteilt werden. </w:t>
+      </w:r>
+      <w:r>
+        <w:t xml:space="preserve">Jeder besitzt eine Kommunikation Schnittstelle, deren Aufgabe die Übertragung von </w:t>
+      </w:r>
+      <w:r>
+        <w:lastRenderedPageBreak/>
+        <w:t xml:space="preserve">Steuersignale und Nachrichten zwischen den Modulen. </w:t>
+      </w:r>
+      <w:r>
+        <w:t>Die Android Applikation sollte aus zwei Module bestehen: die Oberfläche und Seine Kommunikation Schnittstelle. Die Oberfläche enthält die Bedienelemente und sollte konfigurierbar sein. Das einfügen und Löschen der Bedienelemente</w:t>
+      </w:r>
+      <w:r>
+        <w:t xml:space="preserve"> muss möglich sein. Die Kommunikation Schnittstelle überträgt die Signale, die vom Steuerelemente generiert wurden, an dem Raspberry Pi.</w:t>
+      </w:r>
+    </w:p>
+    <w:p>
+      <w:r>
+        <w:t xml:space="preserve">Das Raspberry Pi Framework besteht aus die Kommunikation Schnittstelle und den Interpreter. Die Schnittstelle Empfängt die Signale und leitet Sie </w:t>
+      </w:r>
+      <w:r>
+        <w:t>w</w:t>
+      </w:r>
+      <w:r>
+        <w:t xml:space="preserve">eiter and dem Interpreter. Der Interpreter ist für die Auswertung der Signale zuständig. </w:t>
+      </w:r>
+      <w:r>
+        <w:t>Hier hat den Nutzer die Möglichkeit auf die Signale zuzugreifen und die zu führende Aktion zu implementieren.</w:t>
+      </w:r>
+    </w:p>
+    <w:p>
+      <w:r>
+        <w:t>Eine weitere Voraussetzung betrifft die Module. Si</w:t>
       </w:r>
       <w:bookmarkStart w:id="12" w:name="_GoBack"/>
       <w:bookmarkEnd w:id="12"/>
       <w:r>
-        <w:t>, damit Nachbau und Weiterentwicklung ermöglich wird.</w:t>
-      </w:r>
-    </w:p>
-    <w:p>
-      <w:pPr>
-        <w:pStyle w:val="Listenabsatz"/>
-        <w:numPr>
-          <w:ilvl w:val="0"/>
-          <w:numId w:val="18"/>
-        </w:numPr>
-      </w:pPr>
-      <w:r>
-        <w:t>Eine steuer</w:t>
-      </w:r>
-      <w:r>
-        <w:t>ung ist für eine ES</w:t>
-      </w:r>
-    </w:p>
-    <w:p>
-      <w:pPr>
-        <w:pStyle w:val="Listenabsatz"/>
-        <w:numPr>
-          <w:ilvl w:val="0"/>
-          <w:numId w:val="18"/>
-        </w:numPr>
-      </w:pPr>
-      <w:r>
-        <w:t>Pb: ein ES = entwicklung SS</w:t>
-      </w:r>
-    </w:p>
-    <w:p>
-      <w:pPr>
-        <w:pStyle w:val="Listenabsatz"/>
-        <w:numPr>
-          <w:ilvl w:val="0"/>
-          <w:numId w:val="18"/>
-        </w:numPr>
-      </w:pPr>
-      <w:r>
-        <w:t xml:space="preserve">Gute idee </w:t>
-      </w:r>
-      <w:r>
-        <w:t xml:space="preserve">steuerung </w:t>
-      </w:r>
-      <w:r>
-        <w:t>zu verallgemeinen</w:t>
-      </w:r>
-    </w:p>
-    <w:p>
-      <w:pPr>
-        <w:pStyle w:val="Listenabsatz"/>
-        <w:numPr>
-          <w:ilvl w:val="0"/>
-          <w:numId w:val="18"/>
-        </w:numPr>
-      </w:pPr>
-      <w:r>
-        <w:t>Keine sorge über was signal wird; user kann bestimmen</w:t>
-      </w:r>
-    </w:p>
-    <w:p>
-      <w:pPr>
-        <w:pStyle w:val="Listenabsatz"/>
-        <w:numPr>
-          <w:ilvl w:val="0"/>
-          <w:numId w:val="18"/>
-        </w:numPr>
-      </w:pPr>
-      <w:r>
-        <w:t>Einstieg punkt für entwickler bieten</w:t>
-      </w:r>
-    </w:p>
-    <w:p>
-      <w:pPr>
-        <w:pStyle w:val="berschrift1"/>
-      </w:pPr>
-      <w:r>
-        <w:t>Problemstellung/Zielsetzung</w:t>
-      </w:r>
-    </w:p>
-    <w:p>
-      <w:r>
-        <w:t>Dies hat den Nachteil, dass bei der Entwicklung eines eingebetteten Systems, die Steuerung neu zu implementieren ist. Dieser Nachteil zu beseitigen ist Ziel dieser Bachelorarbeit.</w:t>
-      </w:r>
-    </w:p>
-    <w:p>
-      <w:r>
-        <w:t xml:space="preserve">Die Hochschule für Technik und Wirtschaft Berlin sucht nach </w:t>
-      </w:r>
-      <w:r>
-        <w:t>einem universellen Steuerungssystem</w:t>
-      </w:r>
-      <w:r>
-        <w:t xml:space="preserve"> für</w:t>
-      </w:r>
-      <w:r>
-        <w:t xml:space="preserve"> auf</w:t>
-      </w:r>
-      <w:r>
-        <w:t xml:space="preserve"> Raspberry Pi basierten eingebettet System über Android Smarthone. </w:t>
-      </w:r>
-      <w:r>
-        <w:t xml:space="preserve">Das System kümmert sich um die Übertragung </w:t>
-      </w:r>
-      <w:r>
-        <w:t xml:space="preserve">Das System </w:t>
-      </w:r>
-      <w:r>
-        <w:t>sollte aus Austauschbar und völlig implementierte Modul</w:t>
-      </w:r>
-      <w:r>
-        <w:t>e</w:t>
-      </w:r>
-      <w:r>
-        <w:t xml:space="preserve"> </w:t>
-      </w:r>
-      <w:r>
-        <w:t>bestehen; Und</w:t>
-      </w:r>
-      <w:r>
-        <w:t xml:space="preserve"> sollte sich als einstiegspunkt für weitere Entwicklung </w:t>
-      </w:r>
-      <w:r>
-        <w:lastRenderedPageBreak/>
-        <w:t>oder Personalisierung verwendet werden. Sie sollte aus einer Android Applikation bestehen und Ein Raspberry Pi Modul.</w:t>
-      </w:r>
-    </w:p>
-    <w:p>
-      <w:r>
-        <w:t>Diese Bachelorarbeit beschreibt der Entwurf und die Implementierung des Systems damit der Nachbau ermöglich wird. Weiterhin dient sie auch als Einstiegspunkt für weiterführende Erweiterungen.</w:t>
-      </w:r>
-    </w:p>
-    <w:p/>
-    <w:p/>
-    <w:p>
-      <w:pPr>
-        <w:rPr>
-          <w:szCs w:val="24"/>
-        </w:rPr>
-      </w:pPr>
-      <w:r>
-        <w:rPr>
-          <w:szCs w:val="24"/>
-        </w:rPr>
-        <w:t>//</w:t>
-      </w:r>
-      <w:r>
-        <w:rPr>
-          <w:szCs w:val="24"/>
-        </w:rPr>
-        <w:t>Ein eingebettetes System</w:t>
-      </w:r>
-      <w:r>
-        <w:rPr>
-          <w:szCs w:val="24"/>
-        </w:rPr>
-        <w:t xml:space="preserve"> </w:t>
-      </w:r>
-      <w:r>
-        <w:rPr>
-          <w:szCs w:val="24"/>
-        </w:rPr>
-        <w:t>erfordert</w:t>
-      </w:r>
-      <w:r>
-        <w:rPr>
-          <w:szCs w:val="24"/>
-        </w:rPr>
-        <w:t xml:space="preserve"> in den meistens </w:t>
-      </w:r>
-      <w:r>
-        <w:rPr>
-          <w:szCs w:val="24"/>
-        </w:rPr>
-        <w:t xml:space="preserve">Fällen ein Steuerungssystem. Letztgenannt bildet eine Brücke zwischen das System und der Nutzer. </w:t>
-      </w:r>
-      <w:r>
-        <w:rPr>
-          <w:szCs w:val="24"/>
-        </w:rPr>
-        <w:t>Die Vielfalt von Eingebettet Systeme zwing die Entwickler bei jedem Projekt das Steuerungssystem neu zu implementieren.</w:t>
-      </w:r>
-    </w:p>
-    <w:p>
-      <w:pPr>
-        <w:rPr>
-          <w:szCs w:val="24"/>
-        </w:rPr>
-      </w:pPr>
-      <w:r>
-        <w:rPr>
-          <w:szCs w:val="24"/>
-        </w:rPr>
-        <w:t>Die Hochschule für Technik und Wirtschaft braucht für seine auf Raspberry Pi basierte eingebetteten Projekte eine Universale</w:t>
-      </w:r>
-      <w:r>
-        <w:rPr>
-          <w:szCs w:val="24"/>
-        </w:rPr>
-        <w:t>, modular</w:t>
-      </w:r>
-      <w:r>
-        <w:rPr>
-          <w:szCs w:val="24"/>
-        </w:rPr>
-        <w:t xml:space="preserve"> und anpassbare </w:t>
-      </w:r>
-      <w:r>
-        <w:rPr>
-          <w:szCs w:val="24"/>
-        </w:rPr>
-        <w:t>Android Applikation für die Steuerung</w:t>
-      </w:r>
-      <w:r>
-        <w:rPr>
-          <w:szCs w:val="24"/>
-        </w:rPr>
-        <w:t>. D</w:t>
-      </w:r>
-      <w:r>
-        <w:rPr>
-          <w:szCs w:val="24"/>
-        </w:rPr>
-        <w:t>ie</w:t>
-      </w:r>
-      <w:r>
-        <w:rPr>
-          <w:szCs w:val="24"/>
-        </w:rPr>
-        <w:t xml:space="preserve"> </w:t>
-      </w:r>
-      <w:r>
-        <w:rPr>
-          <w:szCs w:val="24"/>
-        </w:rPr>
-        <w:t>Applikation</w:t>
-      </w:r>
-      <w:r>
-        <w:rPr>
-          <w:szCs w:val="24"/>
-        </w:rPr>
-        <w:t xml:space="preserve"> besteht aus einer Android App und </w:t>
-      </w:r>
-      <w:r>
-        <w:rPr>
-          <w:szCs w:val="24"/>
-        </w:rPr>
-        <w:t>sein</w:t>
-      </w:r>
-      <w:r>
-        <w:rPr>
-          <w:szCs w:val="24"/>
-        </w:rPr>
-        <w:t xml:space="preserve"> Raspberry Pi </w:t>
-      </w:r>
-      <w:r>
-        <w:rPr>
-          <w:szCs w:val="24"/>
-        </w:rPr>
-        <w:t xml:space="preserve">Modul </w:t>
-      </w:r>
-      <w:r>
-        <w:rPr>
-          <w:szCs w:val="24"/>
-        </w:rPr>
-        <w:t xml:space="preserve">und sollte durch anpassen eins Moduls von einem Projekt zu einem anderen leicht übertragen oder für anderen Zwecken verwenden werden. </w:t>
-      </w:r>
-    </w:p>
-    <w:p>
-      <w:pPr>
-        <w:rPr>
-          <w:szCs w:val="24"/>
-        </w:rPr>
-      </w:pPr>
-      <w:r>
-        <w:rPr>
-          <w:szCs w:val="24"/>
-        </w:rPr>
-        <w:t>Diese Bachelorarbeit</w:t>
-      </w:r>
-      <w:r>
-        <w:rPr>
-          <w:szCs w:val="24"/>
-        </w:rPr>
-        <w:t xml:space="preserve"> beschreibt </w:t>
-      </w:r>
-      <w:r>
-        <w:rPr>
-          <w:szCs w:val="24"/>
-        </w:rPr>
-        <w:t>den Entwurf und die Implementierung de</w:t>
-      </w:r>
-      <w:r>
-        <w:rPr>
-          <w:szCs w:val="24"/>
-        </w:rPr>
-        <w:t xml:space="preserve">r Android Applikation und sein Raspberry Pi Modul </w:t>
-      </w:r>
-      <w:r>
-        <w:rPr>
-          <w:szCs w:val="24"/>
-        </w:rPr>
-        <w:t xml:space="preserve">damit der Nachbau ermöglich wird. Weiterhin dient diese Arbeit als Einstiegpunkt für Weiterführende Erweiterungen. </w:t>
-      </w:r>
-    </w:p>
-    <w:p>
-      <w:pPr>
-        <w:keepNext/>
-        <w:keepLines/>
-        <w:spacing w:before="40" w:after="0"/>
-        <w:outlineLvl w:val="1"/>
-        <w:rPr>
-          <w:szCs w:val="24"/>
-        </w:rPr>
-      </w:pPr>
-      <w:r>
-        <w:rPr>
-          <w:szCs w:val="24"/>
-        </w:rPr>
-        <w:br w:type="page"/>
+        <w:t>e müssen vollständig implementiert werden, damit der Austausch ermöglich wird. Die Applikation soll mit seinen Voraussetzungen und Eigenschaften den Idealen Einstiegspunkt für die Entwicklung der Bedienung über Android Smartphone.</w:t>
+      </w:r>
+    </w:p>
+    <w:p>
+      <w:r>
+        <w:t>Weiterhin werden alle Schritte beim Entwurf, sowie der Implementierung Dokumentiert</w:t>
+      </w:r>
+      <w:r>
+        <w:t>, damit zukünftige Nachbau und Erweiterungen unkompliziert gemacht werden können.</w:t>
       </w:r>
     </w:p>
     <w:p>
@@ -1115,175 +901,213 @@
           <w:numId w:val="1"/>
         </w:numPr>
       </w:pPr>
-      <w:bookmarkStart w:id="13" w:name="_Toc504582823"/>
+      <w:bookmarkStart w:id="13" w:name="_Toc504582824"/>
+      <w:r>
+        <w:t>Motivation</w:t>
+      </w:r>
+      <w:bookmarkEnd w:id="13"/>
+    </w:p>
+    <w:p>
+      <w:r>
+        <w:t>Die Motivation</w:t>
+      </w:r>
+      <w:r>
+        <w:t xml:space="preserve"> sich mit dem Thema </w:t>
+      </w:r>
+      <w:r>
+        <w:t>diese</w:t>
+      </w:r>
+      <w:r>
+        <w:t>r</w:t>
+      </w:r>
+      <w:r>
+        <w:t xml:space="preserve"> Bachelorarbeit</w:t>
+      </w:r>
+      <w:r>
+        <w:t xml:space="preserve"> auseinanderzusetzen</w:t>
+      </w:r>
+      <w:r>
+        <w:t>, ist das die während der Studienzeiten erworbenen Wissens in der Soft- und Hardware anzuwenden und zu erweitern. Weiterhin w</w:t>
+      </w:r>
+      <w:r>
+        <w:t>erden die gelernten Kenntnisse in dem Projekt Software Entwicklung praktisch angewendet.</w:t>
+      </w:r>
+      <w:r>
+        <w:t xml:space="preserve"> Das Vorgehen der Entwicklung eine Software vom Grundidee bis zur fertigen Produkt einschließlich Test wird Praktisch umgesetzt.</w:t>
+      </w:r>
+    </w:p>
+    <w:p>
+      <w:r>
+        <w:t xml:space="preserve">Kenntnissen in diverse Bereich werden angewendet. </w:t>
+      </w:r>
+      <w:r>
+        <w:t>Einerseits sind Kenntnissen Für Android Entwicklung notwendig und Anderseits Kenntnissen über den Raspberry Pi und seine Entwicklungsumgebungen.</w:t>
+      </w:r>
+    </w:p>
+    <w:p>
+      <w:r>
+        <w:t>Die Entwicklung der Android Applikation setzt Kenntnissen von Android Framework und Objekt Orientierte Programmierung Entwurf Muster voraus. Framework Konzepte wie Activity werden angewendet. Es wird auch gelernt und Praktisch umgesetzt, wie man das Leben Zyklus eines Activity verwaltet</w:t>
+      </w:r>
+      <w:r>
+        <w:t>, damit die Applikation seines Zustands durch Pausieren und wiederstarten beibehält</w:t>
+      </w:r>
+      <w:r>
+        <w:t>. Weiterhin wird das Layout Konzept genutzt</w:t>
+      </w:r>
+      <w:r>
+        <w:t xml:space="preserve"> für die Darstellung von Oberfläche Element</w:t>
+      </w:r>
+      <w:r>
+        <w:t xml:space="preserve">. </w:t>
+      </w:r>
+      <w:r>
+        <w:t xml:space="preserve">Das Android Layout Ansicht setzt XML Kenntnissen voraus. </w:t>
+      </w:r>
+      <w:r>
+        <w:t xml:space="preserve">Layout werden sowohl in XML als auch in Java implementiert. Asynchrone </w:t>
+      </w:r>
+      <w:r>
+        <w:t>P</w:t>
+      </w:r>
+      <w:r>
+        <w:t xml:space="preserve">rozesse werden für die Ausführung </w:t>
+      </w:r>
+      <w:r>
+        <w:t>von Aufgabe, die lange Zeit brauchen</w:t>
+      </w:r>
+      <w:r>
+        <w:t xml:space="preserve"> angewendet</w:t>
+      </w:r>
+      <w:r>
+        <w:t>.</w:t>
+      </w:r>
+      <w:r>
+        <w:t xml:space="preserve"> </w:t>
+      </w:r>
+      <w:r>
+        <w:t>Es wird auch gelernt wie in Android Daten über WLAN übertragen kann</w:t>
+      </w:r>
+      <w:r>
+        <w:t xml:space="preserve">. </w:t>
+      </w:r>
+      <w:r>
+        <w:t>Objekt Orientierte Entwurf Muster werden in Java Umgesetzt um durch manche Hindernisse zu kommen.</w:t>
+      </w:r>
+    </w:p>
+    <w:p>
+      <w:r>
+        <w:t xml:space="preserve">Die Entwicklung der Applikation Modul für den Raspberry Pi setzt Webserver Kenntnissen und den Umgang mit Raspberry Pi General Purpose Input Output Port voraus. Es wird näher </w:t>
+      </w:r>
       <w:r>
         <w:lastRenderedPageBreak/>
-        <w:t>Problemstellung/Zielsetzung</w:t>
-      </w:r>
-      <w:bookmarkEnd w:id="13"/>
-    </w:p>
-    <w:p>
-      <w:r>
-        <w:t>Die Realisierung eines eingebetteten Systems endet in den meisten Fällen mit der Implementierung sein</w:t>
-      </w:r>
-      <w:r>
-        <w:t>es</w:t>
-      </w:r>
-      <w:r>
-        <w:t xml:space="preserve"> Steuerungssystem</w:t>
-      </w:r>
-      <w:r>
-        <w:t>s</w:t>
+        <w:t>kennengelernt wie man die Raspberry GPIO Port anspricht und Programmiert.</w:t>
+      </w:r>
+      <w:r>
+        <w:t xml:space="preserve"> Es werden auch gelernt wie zwei in verschiedene Sprache geschriebene Code zusammen kommunizieren können.</w:t>
+      </w:r>
+    </w:p>
+    <w:p>
+      <w:r>
+        <w:t>Diese Bachelorarbeit umfasst viele Kenntnissen vom in Studium erworbenes Kenntnissen</w:t>
+      </w:r>
+    </w:p>
+    <w:p>
+      <w:pPr>
+        <w:jc w:val="left"/>
+      </w:pPr>
+      <w:r>
+        <w:br w:type="page"/>
+      </w:r>
+    </w:p>
+    <w:p>
+      <w:pPr>
+        <w:pStyle w:val="berschrift1"/>
+      </w:pPr>
+      <w:bookmarkStart w:id="14" w:name="_Toc504582825"/>
+      <w:r>
+        <w:lastRenderedPageBreak/>
+        <w:t>Grundlagen</w:t>
+      </w:r>
+      <w:bookmarkEnd w:id="14"/>
+    </w:p>
+    <w:p>
+      <w:r>
+        <w:t xml:space="preserve">Dieser Kapitel befasst sich mit der verwendeten Komponente für das Thema dieser Bachelorarbeit. </w:t>
+      </w:r>
+      <w:r>
+        <w:t xml:space="preserve">Um </w:t>
+      </w:r>
+      <w:r>
+        <w:t>unsere Ziel leichter zu erreichen,</w:t>
+      </w:r>
+      <w:r>
+        <w:t xml:space="preserve"> </w:t>
+      </w:r>
+      <w:r>
+        <w:t>ist es Wichtig, dass wir das Umfeld</w:t>
+      </w:r>
+      <w:r>
+        <w:t xml:space="preserve"> beschreiben</w:t>
+      </w:r>
+      <w:r>
+        <w:t xml:space="preserve"> und </w:t>
+      </w:r>
+      <w:r>
+        <w:t>die Komponente</w:t>
+      </w:r>
+      <w:r>
+        <w:t xml:space="preserve"> besser kennen</w:t>
+      </w:r>
+      <w:r>
+        <w:t>lernen</w:t>
       </w:r>
       <w:r>
         <w:t>.</w:t>
       </w:r>
       <w:r>
-        <w:t xml:space="preserve"> Da bietet der Raspberry Pi mit seine Vielfältigen Schnittstellen viele Möglichkeiten an.</w:t>
-      </w:r>
-      <w:r>
-        <w:t xml:space="preserve"> Nach der Auswahl ein Steuerungssystem muss jedoch der Entwickler die Implementierung von Anfang an machen.</w:t>
-      </w:r>
-      <w:r>
         <w:t xml:space="preserve"> </w:t>
       </w:r>
-    </w:p>
-    <w:p>
-      <w:r>
-        <w:t xml:space="preserve">Ziel diese Bachelorarbeit ist die Bereitstellung </w:t>
-      </w:r>
-      <w:r>
-        <w:t>eines Steuerungssystems</w:t>
-      </w:r>
-      <w:r>
-        <w:t xml:space="preserve"> als Einstiegspunkt für die Entwickler die Sich für eine Steuerung mithilfe von Android Smartphone entschieden haben.</w:t>
-      </w:r>
-      <w:r>
-        <w:t xml:space="preserve"> Zu diesem Zweck wird ein</w:t>
-      </w:r>
-      <w:r>
-        <w:t>e</w:t>
-      </w:r>
-      <w:r>
-        <w:t xml:space="preserve"> </w:t>
-      </w:r>
-      <w:r>
-        <w:t>Android Applikation</w:t>
-      </w:r>
-      <w:r>
-        <w:t xml:space="preserve"> zur Steuerung von auf Raspberry Pi basierte eingebettet Systemen</w:t>
-      </w:r>
-      <w:r>
-        <w:t xml:space="preserve"> entwickelt</w:t>
-      </w:r>
-      <w:r>
-        <w:t xml:space="preserve">. </w:t>
-      </w:r>
-      <w:r>
-        <w:t xml:space="preserve">Eine der Wichtigsten Herausforderung </w:t>
-      </w:r>
-      <w:r>
-        <w:t>dieses System</w:t>
-      </w:r>
-      <w:r>
-        <w:t xml:space="preserve"> ist die Modularität. Das System soll nämlich aus Komponente bestehen. Jeder Komponente soll vollständig implementiert</w:t>
-      </w:r>
-      <w:r>
-        <w:t xml:space="preserve"> sein</w:t>
-      </w:r>
-      <w:r>
-        <w:t xml:space="preserve">. </w:t>
-      </w:r>
-      <w:r>
-        <w:t xml:space="preserve">Eine weitere </w:t>
-      </w:r>
-      <w:r>
-        <w:t>H</w:t>
-      </w:r>
-      <w:r>
-        <w:t>erausforderung ist die Erweit</w:t>
-      </w:r>
-      <w:r>
-        <w:t>er</w:t>
-      </w:r>
-      <w:r>
-        <w:t xml:space="preserve">barkeit. </w:t>
-      </w:r>
-      <w:r>
-        <w:t xml:space="preserve">Der Entwurf des Systems soll die Erweiterung </w:t>
-      </w:r>
-      <w:r>
-        <w:t>erleichtern</w:t>
-      </w:r>
-      <w:r>
-        <w:t xml:space="preserve">. Durch Anpassen von Komponenten soll das System </w:t>
-      </w:r>
-      <w:r>
-        <w:t>für verschiedene Zwecke verwendet werden</w:t>
-      </w:r>
-      <w:r>
-        <w:t xml:space="preserve">. </w:t>
-      </w:r>
-    </w:p>
-    <w:p>
-      <w:r>
-        <w:t xml:space="preserve">Das Steuerungssystem besteht aus Die Android Applikation und sein Raspberry Pi Modul. Jedes Teil </w:t>
-      </w:r>
-      <w:r>
-        <w:t xml:space="preserve">des Systems soll vollständig implementiert und </w:t>
-      </w:r>
-      <w:r>
-        <w:t>die D</w:t>
-      </w:r>
-      <w:r>
-        <w:t xml:space="preserve">aten </w:t>
-      </w:r>
-      <w:r>
-        <w:t xml:space="preserve">über die Kommunikation Schnittstelle </w:t>
-      </w:r>
-      <w:r>
-        <w:t>mit</w:t>
-      </w:r>
-      <w:r>
-        <w:t xml:space="preserve"> dem anderen Teil</w:t>
-      </w:r>
-      <w:r>
-        <w:t xml:space="preserve"> austauschen</w:t>
-      </w:r>
-      <w:r>
-        <w:t xml:space="preserve"> können</w:t>
-      </w:r>
-      <w:r>
-        <w:t xml:space="preserve">. Die Android Applikation beinhaltet zwei Komponenten: die Graphische Oberfläche und das Kommunikationskomponente. Die Oberfläche sollte Steuerelementen zur Verfügung stellen und deren Einfügen und löschen anbieten. Die Kommunikationskomponente kümmert sich um die Übertragung des generierten Signals über die Kommunikation Schnittstelle in diesen Fall WLAN.  Das Raspberry Pi Modul besteht aus </w:t>
-      </w:r>
-      <w:r>
-        <w:t xml:space="preserve">einer Kommunikationskomponente, der Interpreter und eine Bibliothek. Die Aufgabe der Kommunikationskomponente ist das Entgegennehmen von übertragene Signal und deren Weiterleitung an den Interpreter. </w:t>
-      </w:r>
-      <w:r>
-        <w:t xml:space="preserve">Eine weitere Aufgabe ist die Bereitstellung von Interpreter Ausgabe an die Kommunikation Schnittstelle der Android Applikation. </w:t>
-      </w:r>
-      <w:r>
-        <w:t xml:space="preserve"> Im Interpreter soll dem Entwickler möglich sein</w:t>
-      </w:r>
-      <w:r>
-        <w:t xml:space="preserve"> mithilfe der Bibliothek</w:t>
-      </w:r>
-      <w:r>
-        <w:t xml:space="preserve">, auf diese Signale zuzugreifen und dann die auszuführende Aktion </w:t>
-      </w:r>
-      <w:r>
-        <w:t xml:space="preserve">zu </w:t>
-      </w:r>
-      <w:r>
-        <w:t xml:space="preserve">bestimmen. </w:t>
-      </w:r>
-    </w:p>
-    <w:p>
-      <w:pPr>
-        <w:jc w:val="left"/>
-      </w:pPr>
-      <w:r>
-        <w:br w:type="page"/>
+      <w:r>
+        <w:t>Der Raspberry Pi, seine Eigenschaften und seine Schnittstelle werden näher betrachtet</w:t>
+      </w:r>
+      <w:r>
+        <w:t>.</w:t>
+      </w:r>
+      <w:r>
+        <w:t xml:space="preserve"> Besonders werden die General Purpose Input Output erklärt. Schließlich </w:t>
+      </w:r>
+      <w:r>
+        <w:t>wird</w:t>
+      </w:r>
+      <w:r>
+        <w:t xml:space="preserve"> die drahtlose Verbindung Möglichkeiten betrachtet. </w:t>
+      </w:r>
+      <w:r>
+        <w:t xml:space="preserve">Danach werden wir uns mit der Android Umgebung beschäftigen. Zuerst werden wir was über eine Android Smartphone erfahren spricht das Betriebssystem, die unterstütze Applikation und seine Konnektivität. Danach wird der Aufbau einer Android Applikation betrachtet. </w:t>
+      </w:r>
+      <w:r>
+        <w:t>Die unterschiedlichen Komponenten</w:t>
+      </w:r>
+      <w:r>
+        <w:t xml:space="preserve"> und deren </w:t>
+      </w:r>
+      <w:r>
+        <w:t>Zusammenhang</w:t>
+      </w:r>
+      <w:r>
+        <w:t xml:space="preserve"> werden erklärt. Die Nötige Konzepte der Android Framework wie,</w:t>
+      </w:r>
+      <w:r>
+        <w:t xml:space="preserve"> Manifest, </w:t>
+      </w:r>
+      <w:r>
+        <w:t xml:space="preserve">Activity, </w:t>
+      </w:r>
+      <w:r>
+        <w:t>Lifecycle einer Activity, Layout, Ressourcen, und View werden erklärt</w:t>
+      </w:r>
+      <w:r>
+        <w:t>.</w:t>
       </w:r>
     </w:p>
     <w:p>
@@ -1294,222 +1118,8 @@
           <w:numId w:val="1"/>
         </w:numPr>
       </w:pPr>
-      <w:bookmarkStart w:id="14" w:name="_Toc504582824"/>
-      <w:r>
-        <w:lastRenderedPageBreak/>
-        <w:t>Motivation</w:t>
-      </w:r>
-      <w:bookmarkEnd w:id="14"/>
-    </w:p>
-    <w:p>
-      <w:r>
-        <w:t>Die Motivation</w:t>
-      </w:r>
-      <w:r>
-        <w:t xml:space="preserve"> sich mit dem Thema </w:t>
-      </w:r>
-      <w:r>
-        <w:t>diese</w:t>
-      </w:r>
-      <w:r>
-        <w:t>r</w:t>
-      </w:r>
-      <w:r>
-        <w:t xml:space="preserve"> Bachelorarbeit</w:t>
-      </w:r>
-      <w:r>
-        <w:t xml:space="preserve"> auseinanderzusetzen</w:t>
-      </w:r>
-      <w:r>
-        <w:t>, ist das die während der Studienzeiten erworbenen Wissens in der Soft- und Hardware anzuwenden und zu erweitern. Weiterhin w</w:t>
-      </w:r>
-      <w:r>
-        <w:t>erden die gelernten Kenntnisse in dem Projekt Software Entwicklung praktisch angewendet.</w:t>
-      </w:r>
-      <w:r>
-        <w:t xml:space="preserve"> Das Vorgehen der Entwicklung eine Software vom Grundidee bis zur fertigen Produkt einschließlich Test wird Praktisch umgesetzt.</w:t>
-      </w:r>
-    </w:p>
-    <w:p>
-      <w:r>
-        <w:t xml:space="preserve">Kenntnissen in diverse Bereich werden angewendet. </w:t>
-      </w:r>
-      <w:r>
-        <w:t>Einerseits sind Kenntnissen Für Android Entwicklung notwendig und Anderseits Kenntnissen über den Raspberry Pi und seine Entwicklungsumgebungen.</w:t>
-      </w:r>
-    </w:p>
-    <w:p>
-      <w:r>
-        <w:t>Die Entwicklung der Android Applikation setzt Kenntnissen von Android Framework und Objekt Orientierte Programmierung Entwurf Muster voraus. Framework Konzepte wie Activity werden angewendet. Es wird auch gelernt und Praktisch umgesetzt, wie man das Leben Zyklus eines Activity verwaltet</w:t>
-      </w:r>
-      <w:r>
-        <w:t>, damit die Applikation seines Zustands durch Pausieren und wiederstarten beibehält</w:t>
-      </w:r>
-      <w:r>
-        <w:t>. Weiterhin wird das Layout Konzept genutzt</w:t>
-      </w:r>
-      <w:r>
-        <w:t xml:space="preserve"> für die Darstellung von Oberfläche Element</w:t>
-      </w:r>
-      <w:r>
-        <w:t xml:space="preserve">. </w:t>
-      </w:r>
-      <w:r>
-        <w:t xml:space="preserve">Das Android Layout Ansicht setzt XML Kenntnissen voraus. </w:t>
-      </w:r>
-      <w:r>
-        <w:t xml:space="preserve">Layout werden sowohl in XML als auch in Java implementiert. Asynchrone </w:t>
-      </w:r>
-      <w:r>
-        <w:t>P</w:t>
-      </w:r>
-      <w:r>
-        <w:t xml:space="preserve">rozesse werden für die Ausführung </w:t>
-      </w:r>
-      <w:r>
-        <w:t>von Aufgabe, die lange Zeit brauchen</w:t>
-      </w:r>
-      <w:r>
-        <w:t xml:space="preserve"> angewendet</w:t>
-      </w:r>
-      <w:r>
-        <w:t>.</w:t>
-      </w:r>
-      <w:r>
-        <w:t xml:space="preserve"> </w:t>
-      </w:r>
-      <w:r>
-        <w:t>Es wird auch gelernt wie in Android Daten über WLAN übertragen kann</w:t>
-      </w:r>
-      <w:r>
-        <w:t xml:space="preserve">. </w:t>
-      </w:r>
-      <w:r>
-        <w:t>Objekt Orientierte Entwurf Muster werden in Java Umgesetzt um durch manche Hindernisse zu kommen.</w:t>
-      </w:r>
-    </w:p>
-    <w:p>
-      <w:r>
-        <w:t>Die Entwicklung der Applikation Modul für den Raspberry Pi setzt Webserver Kenntnissen und den Umgang mit Raspberry Pi General Purpose Input Output Port voraus. Es wird näher kennengelernt wie man die Raspberry GPIO Port anspricht und Programmiert.</w:t>
-      </w:r>
-      <w:r>
-        <w:t xml:space="preserve"> Es werden auch gelernt wie zwei in verschiedene Sprache geschriebene Code zusammen kommunizieren können.</w:t>
-      </w:r>
-    </w:p>
-    <w:p>
-      <w:r>
-        <w:t>Diese Bachelorarbeit umfasst viele Kenntnissen vom in Studium erworbenes Kenntnissen</w:t>
-      </w:r>
-    </w:p>
-    <w:p>
-      <w:pPr>
-        <w:jc w:val="left"/>
-      </w:pPr>
-      <w:r>
-        <w:br w:type="page"/>
-      </w:r>
-    </w:p>
-    <w:p>
-      <w:pPr>
-        <w:pStyle w:val="berschrift1"/>
-      </w:pPr>
-      <w:bookmarkStart w:id="15" w:name="_Toc504582825"/>
-      <w:r>
-        <w:lastRenderedPageBreak/>
-        <w:t>Grundlagen</w:t>
-      </w:r>
+      <w:bookmarkStart w:id="15" w:name="_Toc504582826"/>
       <w:bookmarkEnd w:id="15"/>
-    </w:p>
-    <w:p>
-      <w:r>
-        <w:t xml:space="preserve">Dieser Kapitel befasst sich mit der verwendeten Komponente für das Thema dieser Bachelorarbeit. </w:t>
-      </w:r>
-      <w:r>
-        <w:t xml:space="preserve">Um </w:t>
-      </w:r>
-      <w:r>
-        <w:t>unsere Ziel leichter zu erreichen,</w:t>
-      </w:r>
-      <w:r>
-        <w:t xml:space="preserve"> </w:t>
-      </w:r>
-      <w:r>
-        <w:t>ist es Wichtig, dass wir das Umfeld</w:t>
-      </w:r>
-      <w:r>
-        <w:t xml:space="preserve"> beschreiben</w:t>
-      </w:r>
-      <w:r>
-        <w:t xml:space="preserve"> und </w:t>
-      </w:r>
-      <w:r>
-        <w:t>die Komponente</w:t>
-      </w:r>
-      <w:r>
-        <w:t xml:space="preserve"> besser kennen</w:t>
-      </w:r>
-      <w:r>
-        <w:t>lernen</w:t>
-      </w:r>
-      <w:r>
-        <w:t>.</w:t>
-      </w:r>
-      <w:r>
-        <w:t xml:space="preserve"> </w:t>
-      </w:r>
-      <w:r>
-        <w:t>Der Raspberry Pi, seine Eigenschaften und seine Schnittstelle werden näher betrachtet</w:t>
-      </w:r>
-      <w:r>
-        <w:t>.</w:t>
-      </w:r>
-      <w:r>
-        <w:t xml:space="preserve"> Besonders werden die General Purpose Input Output erklärt. Schließlich </w:t>
-      </w:r>
-      <w:r>
-        <w:t>wird</w:t>
-      </w:r>
-      <w:r>
-        <w:t xml:space="preserve"> die drahtlose Verbindung Möglichkeiten betrachtet. </w:t>
-      </w:r>
-      <w:r>
-        <w:t xml:space="preserve">Danach werden wir uns mit der Android Umgebung beschäftigen. Zuerst werden wir was über eine Android Smartphone erfahren spricht das Betriebssystem, die unterstütze Applikation und seine Konnektivität. Danach wird der Aufbau einer Android Applikation betrachtet. </w:t>
-      </w:r>
-      <w:r>
-        <w:t>Die unterschiedlichen Komponenten</w:t>
-      </w:r>
-      <w:r>
-        <w:t xml:space="preserve"> und deren </w:t>
-      </w:r>
-      <w:r>
-        <w:t>Zusammenhang</w:t>
-      </w:r>
-      <w:r>
-        <w:t xml:space="preserve"> werden erklärt. Die Nötige Konzepte der Android Framework wie,</w:t>
-      </w:r>
-      <w:r>
-        <w:t xml:space="preserve"> Manifest, </w:t>
-      </w:r>
-      <w:r>
-        <w:t xml:space="preserve">Activity, </w:t>
-      </w:r>
-      <w:r>
-        <w:t>Lifecycle einer Activity, Layout, Ressourcen, und View werden erklärt</w:t>
-      </w:r>
-      <w:r>
-        <w:t>.</w:t>
-      </w:r>
-    </w:p>
-    <w:p>
-      <w:pPr>
-        <w:pStyle w:val="berschrift1"/>
-        <w:numPr>
-          <w:ilvl w:val="1"/>
-          <w:numId w:val="1"/>
-        </w:numPr>
-      </w:pPr>
-      <w:bookmarkStart w:id="16" w:name="_Toc504582826"/>
-      <w:bookmarkEnd w:id="16"/>
       <w:r>
         <w:t>Raspberry Pi</w:t>
       </w:r>
@@ -1894,9 +1504,399 @@
       <w:r>
         <w:t xml:space="preserve"> Es ist auch möglich </w:t>
       </w:r>
+      <w:commentRangeStart w:id="16"/>
+      <w:r>
+        <w:t xml:space="preserve">Android </w:t>
+      </w:r>
+      <w:commentRangeEnd w:id="16"/>
+      <w:r>
+        <w:rPr>
+          <w:rStyle w:val="Kommentarzeichen"/>
+        </w:rPr>
+        <w:commentReference w:id="16"/>
+      </w:r>
+      <w:r>
+        <w:t>und Windows auf Raspberry Pi zu installieren.</w:t>
+      </w:r>
+    </w:p>
+    <w:p>
+      <w:r>
+        <w:t>Nach seiner Markeinführung in Februar 2012, hat sich der Raspberry Pi schon 12.5 Millionen Mal verkauft. Für diese Bachelorarbeit wird der Modell 3 B verwendet. Er ist seit Februar 2016 verfügbar.</w:t>
+      </w:r>
+    </w:p>
+    <w:p>
+      <w:pPr>
+        <w:jc w:val="left"/>
+      </w:pPr>
+    </w:p>
+    <w:p>
+      <w:pPr>
+        <w:jc w:val="left"/>
+      </w:pPr>
+    </w:p>
+    <w:p>
+      <w:pPr>
+        <w:jc w:val="left"/>
+      </w:pPr>
+    </w:p>
+    <w:p>
+      <w:pPr>
+        <w:jc w:val="left"/>
+      </w:pPr>
+    </w:p>
+    <w:p>
+      <w:pPr>
+        <w:jc w:val="left"/>
+      </w:pPr>
+    </w:p>
+    <w:p>
+      <w:pPr>
+        <w:jc w:val="left"/>
+      </w:pPr>
+    </w:p>
+    <w:p>
+      <w:pPr>
+        <w:jc w:val="left"/>
+      </w:pPr>
+    </w:p>
+    <w:p>
+      <w:pPr>
+        <w:jc w:val="left"/>
+      </w:pPr>
+      <w:r>
+        <w:br w:type="page"/>
+      </w:r>
+    </w:p>
+    <w:p>
+      <w:pPr>
+        <w:pStyle w:val="berschrift1"/>
+        <w:numPr>
+          <w:ilvl w:val="2"/>
+          <w:numId w:val="1"/>
+        </w:numPr>
+      </w:pPr>
+      <w:r>
+        <w:lastRenderedPageBreak/>
+        <w:t>Datenblatt Raspberry Pi 3 Modell B</w:t>
+      </w:r>
+    </w:p>
+    <w:p>
+      <w:pPr>
+        <w:rPr>
+          <w:highlight w:val="red"/>
+        </w:rPr>
+      </w:pPr>
+      <w:r>
+        <w:rPr>
+          <w:highlight w:val="red"/>
+        </w:rPr>
+        <w:t>&lt;bild vom buch: raspberry Pi das umfassende Handbuch, Kofler, kühnast. Seite 23&gt;</w:t>
+      </w:r>
+    </w:p>
+    <w:p>
+      <w:r>
+        <w:t>Maße (Länge x Breite x Höhe): 85,6 mm x 56,0 mm x 20mm</w:t>
+      </w:r>
+    </w:p>
+    <w:p>
+      <w:r>
+        <w:t>Gewicht: 40g</w:t>
+      </w:r>
+    </w:p>
+    <w:p>
+      <w:r>
+        <w:t>So</w:t>
+      </w:r>
+      <w:r>
+        <w:t>C</w:t>
+      </w:r>
+      <w:r>
+        <w:t>: Broadcom-BCM2837</w:t>
+      </w:r>
+    </w:p>
+    <w:p>
+      <w:r>
+        <w:t>CPU</w:t>
+      </w:r>
+    </w:p>
+    <w:p>
+      <w:pPr>
+        <w:pStyle w:val="Listenabsatz"/>
+        <w:numPr>
+          <w:ilvl w:val="0"/>
+          <w:numId w:val="15"/>
+        </w:numPr>
+      </w:pPr>
+      <w:r>
+        <w:t>Typ: ARM Cortex-A53</w:t>
+      </w:r>
+    </w:p>
+    <w:p>
+      <w:pPr>
+        <w:pStyle w:val="Listenabsatz"/>
+        <w:numPr>
+          <w:ilvl w:val="0"/>
+          <w:numId w:val="15"/>
+        </w:numPr>
+      </w:pPr>
+      <w:r>
+        <w:t>Kerne: 4</w:t>
+      </w:r>
+    </w:p>
+    <w:p>
+      <w:pPr>
+        <w:pStyle w:val="Listenabsatz"/>
+        <w:numPr>
+          <w:ilvl w:val="0"/>
+          <w:numId w:val="15"/>
+        </w:numPr>
+      </w:pPr>
+      <w:r>
+        <w:t>Takt: 1200 MHz</w:t>
+      </w:r>
+    </w:p>
+    <w:p>
+      <w:pPr>
+        <w:pStyle w:val="Listenabsatz"/>
+        <w:numPr>
+          <w:ilvl w:val="0"/>
+          <w:numId w:val="15"/>
+        </w:numPr>
+      </w:pPr>
+      <w:r>
+        <w:t>Architektur: ARMv8-A (64 Bit)</w:t>
+      </w:r>
+    </w:p>
+    <w:p>
+      <w:r>
+        <w:t>GPU: Broadcom Dual Core Videocore IV</w:t>
+      </w:r>
+    </w:p>
+    <w:p>
+      <w:r>
+        <w:t>Arbeitsspeicher: 1024 MB</w:t>
+      </w:r>
+    </w:p>
+    <w:p>
+      <w:r>
+        <w:t>Netzwerk</w:t>
+      </w:r>
+    </w:p>
+    <w:p>
+      <w:pPr>
+        <w:pStyle w:val="Listenabsatz"/>
+        <w:numPr>
+          <w:ilvl w:val="0"/>
+          <w:numId w:val="16"/>
+        </w:numPr>
+      </w:pPr>
+      <w:r>
+        <w:t>Ethernet: 10/100 Mbit/s</w:t>
+      </w:r>
+    </w:p>
+    <w:p>
+      <w:pPr>
+        <w:pStyle w:val="Listenabsatz"/>
+        <w:numPr>
+          <w:ilvl w:val="0"/>
+          <w:numId w:val="16"/>
+        </w:numPr>
+      </w:pPr>
+      <w:r>
+        <w:t>WLAN: Broadcom BCM43143 2,4 GHz WLAN b/g/n</w:t>
+      </w:r>
+    </w:p>
+    <w:p>
+      <w:pPr>
+        <w:pStyle w:val="Listenabsatz"/>
+        <w:numPr>
+          <w:ilvl w:val="0"/>
+          <w:numId w:val="16"/>
+        </w:numPr>
+      </w:pPr>
+      <w:r>
+        <w:t>Bluetooth: 4.1 Low Energy</w:t>
+      </w:r>
+    </w:p>
+    <w:p>
+      <w:r>
+        <w:t>Schnittstellen</w:t>
+      </w:r>
+    </w:p>
+    <w:p>
+      <w:pPr>
+        <w:pStyle w:val="Listenabsatz"/>
+        <w:numPr>
+          <w:ilvl w:val="0"/>
+          <w:numId w:val="17"/>
+        </w:numPr>
+      </w:pPr>
+      <w:r>
+        <w:t>GPIO-Pins: 40</w:t>
+      </w:r>
+    </w:p>
+    <w:p>
+      <w:pPr>
+        <w:pStyle w:val="Listenabsatz"/>
+        <w:numPr>
+          <w:ilvl w:val="0"/>
+          <w:numId w:val="17"/>
+        </w:numPr>
+      </w:pPr>
+      <w:r>
+        <w:t>CSI, DSI, I²C, SPI, UART, microSD-Slot</w:t>
+      </w:r>
+    </w:p>
+    <w:p>
+      <w:pPr>
+        <w:pStyle w:val="Listenabsatz"/>
+        <w:numPr>
+          <w:ilvl w:val="0"/>
+          <w:numId w:val="17"/>
+        </w:numPr>
+      </w:pPr>
+      <w:r>
+        <w:t>4 x USB 2 Port</w:t>
+      </w:r>
+    </w:p>
+    <w:p>
+      <w:pPr>
+        <w:pStyle w:val="Listenabsatz"/>
+        <w:numPr>
+          <w:ilvl w:val="0"/>
+          <w:numId w:val="17"/>
+        </w:numPr>
+      </w:pPr>
+      <w:r>
+        <w:t>DSI Display Port</w:t>
+      </w:r>
+    </w:p>
+    <w:p>
+      <w:pPr>
+        <w:pStyle w:val="Listenabsatz"/>
+        <w:numPr>
+          <w:ilvl w:val="0"/>
+          <w:numId w:val="17"/>
+        </w:numPr>
+      </w:pPr>
+      <w:r>
+        <w:t xml:space="preserve">CSI </w:t>
+      </w:r>
+      <w:r>
+        <w:t>Kamera</w:t>
+      </w:r>
+      <w:r>
+        <w:t xml:space="preserve"> Port</w:t>
+      </w:r>
+    </w:p>
+    <w:p>
+      <w:r>
+        <w:t>Viedeoausgabe: HDMI (Typ A), Composite Video</w:t>
+      </w:r>
+    </w:p>
+    <w:p>
+      <w:r>
+        <w:t>Audioausgabe: HDMI (digital), 3,5-mm-Klinkenstecker (analog)</w:t>
+      </w:r>
+    </w:p>
+    <w:p>
+      <w:r>
+        <w:t xml:space="preserve">Betriebsspannung: </w:t>
+      </w:r>
+      <w:r>
+        <w:t>5 Volt Micro-USB-Anschluss (Micro-USB-B)</w:t>
+      </w:r>
+    </w:p>
+    <w:p>
+      <w:r>
+        <w:t xml:space="preserve">Wie eingangs erwähnt </w:t>
+      </w:r>
+      <w:r>
+        <w:t xml:space="preserve">befindet sich auf dem Raspberry Pi </w:t>
+      </w:r>
+      <w:r>
+        <w:t>keine eingebaute Festplatte</w:t>
+      </w:r>
+      <w:r>
+        <w:t xml:space="preserve">; Es ist doch für die </w:t>
+      </w:r>
+      <w:r>
+        <w:t>Funktionsfähigkeit</w:t>
+      </w:r>
+      <w:r>
+        <w:t xml:space="preserve"> notwendig, sich eine Speicherkarte zu besorgen um den Betriebssystem darauf zu installieren. Die Beiden (Raspberry Pi und Speicherkarte) stellen die Minimal Ausstattung dar.</w:t>
+      </w:r>
+      <w:r>
+        <w:t xml:space="preserve"> </w:t>
+      </w:r>
+      <w:r>
+        <w:t xml:space="preserve">Außerdem kann der Mikrocomputer durch seine die im Datenblatt </w:t>
+      </w:r>
+      <w:r>
+        <w:t>genannten</w:t>
+      </w:r>
+      <w:r>
+        <w:t xml:space="preserve"> </w:t>
+      </w:r>
+      <w:r>
+        <w:t>Schnittstellen</w:t>
+      </w:r>
+      <w:r>
+        <w:t xml:space="preserve"> beliebig erweitern werden. Dafür kann man Zahlreiche </w:t>
+      </w:r>
+      <w:r>
+        <w:t>Module</w:t>
+      </w:r>
+      <w:r>
+        <w:t xml:space="preserve"> im Internet kaufen.</w:t>
+      </w:r>
+    </w:p>
+    <w:p>
+      <w:r>
+        <w:lastRenderedPageBreak/>
+        <w:t xml:space="preserve">Ein Eingebautes WLAN Modul gab vor dem dritten Modell nicht. Der Nutzer konnte falls gebraucht sich ein </w:t>
+      </w:r>
+      <w:r>
+        <w:t>sogenanntes</w:t>
+      </w:r>
+      <w:r>
+        <w:t xml:space="preserve"> WIFI Dongle besorgen und damit den Raspberry Pi mit einem WLAN erstatten. Der Dongle musste man an dem USB Anschluss einschließen. Der WLAN Dongle ist der meist gekauftes </w:t>
+      </w:r>
+      <w:r>
+        <w:t>Raspberry</w:t>
+      </w:r>
+      <w:r>
+        <w:t xml:space="preserve"> Pi </w:t>
+      </w:r>
+      <w:r>
+        <w:t>Modul</w:t>
+      </w:r>
+      <w:r>
+        <w:t>.</w:t>
+      </w:r>
+    </w:p>
+    <w:p>
+      <w:r>
+        <w:t xml:space="preserve">Ein weiteres und sehr </w:t>
+      </w:r>
+      <w:r>
+        <w:t>geliebtes</w:t>
+      </w:r>
+      <w:r>
+        <w:t xml:space="preserve"> </w:t>
+      </w:r>
+      <w:r>
+        <w:t>Modul</w:t>
+      </w:r>
+      <w:r>
+        <w:t xml:space="preserve"> ist </w:t>
+      </w:r>
+      <w:r>
+        <w:t xml:space="preserve">die Kamera; Sie wird auf dem CSI Schnittstelle angeschlossen. Der Kamera Modul ermöglich den Raspberry Pi Bilder und Video aufzunehmen. Der Mikrocomputer kann also als Nachtschichtkamera verwenden werden. Auf Internet sind Kamera Modul zu finden, die eine Höhe Auflösung Aufnahme ermöglichen sowohl für Fotos als auch für </w:t>
+      </w:r>
       <w:commentRangeStart w:id="17"/>
       <w:r>
-        <w:t xml:space="preserve">Android </w:t>
+        <w:t>Video</w:t>
       </w:r>
       <w:commentRangeEnd w:id="17"/>
       <w:r>
@@ -1906,55 +1906,15 @@
         <w:commentReference w:id="17"/>
       </w:r>
       <w:r>
-        <w:t>und Windows auf Raspberry Pi zu installieren.</w:t>
-      </w:r>
-    </w:p>
-    <w:p>
-      <w:r>
-        <w:t>Nach seiner Markeinführung in Februar 2012, hat sich der Raspberry Pi schon 12.5 Millionen Mal verkauft. Für diese Bachelorarbeit wird der Modell 3 B verwendet. Er ist seit Februar 2016 verfügbar.</w:t>
-      </w:r>
-    </w:p>
-    <w:p>
-      <w:pPr>
-        <w:jc w:val="left"/>
-      </w:pPr>
-    </w:p>
-    <w:p>
-      <w:pPr>
-        <w:jc w:val="left"/>
-      </w:pPr>
-    </w:p>
-    <w:p>
-      <w:pPr>
-        <w:jc w:val="left"/>
-      </w:pPr>
-    </w:p>
-    <w:p>
-      <w:pPr>
-        <w:jc w:val="left"/>
-      </w:pPr>
-    </w:p>
-    <w:p>
-      <w:pPr>
-        <w:jc w:val="left"/>
-      </w:pPr>
-    </w:p>
-    <w:p>
-      <w:pPr>
-        <w:jc w:val="left"/>
-      </w:pPr>
-    </w:p>
-    <w:p>
-      <w:pPr>
-        <w:jc w:val="left"/>
-      </w:pPr>
-    </w:p>
-    <w:p>
-      <w:pPr>
-        <w:jc w:val="left"/>
-      </w:pPr>
-      <w:r>
-        <w:br w:type="page"/>
+        <w:t>.</w:t>
+      </w:r>
+    </w:p>
+    <w:p>
+      <w:r>
+        <w:t>Besorgt sich man die Ein Bildschirm, eine Maus und eine Tatstatur, kann der man den Mikrocomputer als persönlicher Computer Nutzen. Der reicht für üblichen Computer Aufgabe vollkommen aus. Der Mikrocomputer kann auch ohne extra Bildschirm, Maus und Tastatur verwendet werden.</w:t>
+      </w:r>
+      <w:r>
+        <w:t xml:space="preserve"> Man sollte aber den Raspberry Pi mit einem laufenden Computer verbinden. Die Verbindung geschieht entweder mit LAN Kabel oder mit WLAN. Nach Einrichtung kann dann die Graphische Oberfläche der Raspberry Pi auf Bildschirm der Laufendes Computer angezeigt werden. Wie die Einrichtung passiert wird in den Nächsten Kapiteln erläutern. Diese Methode wurde in dieser Bachelorarbeit verwendet, um den Raspberry Pi einzurichten und den Applikation Software Modul zu programmieren.</w:t>
       </w:r>
     </w:p>
     <w:p>
@@ -1966,327 +1926,16 @@
         </w:numPr>
       </w:pPr>
       <w:r>
-        <w:lastRenderedPageBreak/>
-        <w:t>Datenblatt Raspberry Pi 3 Modell B</w:t>
-      </w:r>
-    </w:p>
-    <w:p>
-      <w:pPr>
-        <w:rPr>
-          <w:highlight w:val="red"/>
-        </w:rPr>
-      </w:pPr>
-      <w:r>
-        <w:rPr>
-          <w:highlight w:val="red"/>
-        </w:rPr>
-        <w:t>&lt;bild vom buch: raspberry Pi das umfassende Handbuch, Kofler, kühnast. Seite 23&gt;</w:t>
-      </w:r>
-    </w:p>
-    <w:p>
-      <w:r>
-        <w:t>Maße (Länge x Breite x Höhe): 85,6 mm x 56,0 mm x 20mm</w:t>
-      </w:r>
-    </w:p>
-    <w:p>
-      <w:r>
-        <w:t>Gewicht: 40g</w:t>
-      </w:r>
-    </w:p>
-    <w:p>
-      <w:r>
-        <w:t>So</w:t>
-      </w:r>
-      <w:r>
-        <w:t>C</w:t>
-      </w:r>
-      <w:r>
-        <w:t>: Broadcom-BCM2837</w:t>
-      </w:r>
-    </w:p>
-    <w:p>
-      <w:r>
-        <w:t>CPU</w:t>
-      </w:r>
-    </w:p>
-    <w:p>
-      <w:pPr>
-        <w:pStyle w:val="Listenabsatz"/>
-        <w:numPr>
-          <w:ilvl w:val="0"/>
-          <w:numId w:val="15"/>
-        </w:numPr>
-      </w:pPr>
-      <w:r>
-        <w:t>Typ: ARM Cortex-A53</w:t>
-      </w:r>
-    </w:p>
-    <w:p>
-      <w:pPr>
-        <w:pStyle w:val="Listenabsatz"/>
-        <w:numPr>
-          <w:ilvl w:val="0"/>
-          <w:numId w:val="15"/>
-        </w:numPr>
-      </w:pPr>
-      <w:r>
-        <w:t>Kerne: 4</w:t>
-      </w:r>
-    </w:p>
-    <w:p>
-      <w:pPr>
-        <w:pStyle w:val="Listenabsatz"/>
-        <w:numPr>
-          <w:ilvl w:val="0"/>
-          <w:numId w:val="15"/>
-        </w:numPr>
-      </w:pPr>
-      <w:r>
-        <w:t>Takt: 1200 MHz</w:t>
-      </w:r>
-    </w:p>
-    <w:p>
-      <w:pPr>
-        <w:pStyle w:val="Listenabsatz"/>
-        <w:numPr>
-          <w:ilvl w:val="0"/>
-          <w:numId w:val="15"/>
-        </w:numPr>
-      </w:pPr>
-      <w:r>
-        <w:t>Architektur: ARMv8-A (64 Bit)</w:t>
-      </w:r>
-    </w:p>
-    <w:p>
-      <w:r>
-        <w:t>GPU: Broadcom Dual Core Videocore IV</w:t>
-      </w:r>
-    </w:p>
-    <w:p>
-      <w:r>
-        <w:t>Arbeitsspeicher: 1024 MB</w:t>
-      </w:r>
-    </w:p>
-    <w:p>
-      <w:r>
-        <w:t>Netzwerk</w:t>
-      </w:r>
-    </w:p>
-    <w:p>
-      <w:pPr>
-        <w:pStyle w:val="Listenabsatz"/>
-        <w:numPr>
-          <w:ilvl w:val="0"/>
-          <w:numId w:val="16"/>
-        </w:numPr>
-      </w:pPr>
-      <w:r>
-        <w:t>Ethernet: 10/100 Mbit/s</w:t>
-      </w:r>
-    </w:p>
-    <w:p>
-      <w:pPr>
-        <w:pStyle w:val="Listenabsatz"/>
-        <w:numPr>
-          <w:ilvl w:val="0"/>
-          <w:numId w:val="16"/>
-        </w:numPr>
-      </w:pPr>
-      <w:r>
-        <w:t>WLAN: Broadcom BCM43143 2,4 GHz WLAN b/g/n</w:t>
-      </w:r>
-    </w:p>
-    <w:p>
-      <w:pPr>
-        <w:pStyle w:val="Listenabsatz"/>
-        <w:numPr>
-          <w:ilvl w:val="0"/>
-          <w:numId w:val="16"/>
-        </w:numPr>
-      </w:pPr>
-      <w:r>
-        <w:t>Bluetooth: 4.1 Low Energy</w:t>
-      </w:r>
-    </w:p>
-    <w:p>
-      <w:r>
-        <w:t>Schnittstellen</w:t>
-      </w:r>
-    </w:p>
-    <w:p>
-      <w:pPr>
-        <w:pStyle w:val="Listenabsatz"/>
-        <w:numPr>
-          <w:ilvl w:val="0"/>
-          <w:numId w:val="17"/>
-        </w:numPr>
-      </w:pPr>
-      <w:r>
-        <w:t>GPIO-Pins: 40</w:t>
-      </w:r>
-    </w:p>
-    <w:p>
-      <w:pPr>
-        <w:pStyle w:val="Listenabsatz"/>
-        <w:numPr>
-          <w:ilvl w:val="0"/>
-          <w:numId w:val="17"/>
-        </w:numPr>
-      </w:pPr>
-      <w:r>
-        <w:t>CSI, DSI, I²C, SPI, UART, microSD-Slot</w:t>
-      </w:r>
-    </w:p>
-    <w:p>
-      <w:pPr>
-        <w:pStyle w:val="Listenabsatz"/>
-        <w:numPr>
-          <w:ilvl w:val="0"/>
-          <w:numId w:val="17"/>
-        </w:numPr>
-      </w:pPr>
-      <w:r>
-        <w:t>4 x USB 2 Port</w:t>
-      </w:r>
-    </w:p>
-    <w:p>
-      <w:pPr>
-        <w:pStyle w:val="Listenabsatz"/>
-        <w:numPr>
-          <w:ilvl w:val="0"/>
-          <w:numId w:val="17"/>
-        </w:numPr>
-      </w:pPr>
-      <w:r>
-        <w:t>DSI Display Port</w:t>
-      </w:r>
-    </w:p>
-    <w:p>
-      <w:pPr>
-        <w:pStyle w:val="Listenabsatz"/>
-        <w:numPr>
-          <w:ilvl w:val="0"/>
-          <w:numId w:val="17"/>
-        </w:numPr>
-      </w:pPr>
-      <w:r>
-        <w:t xml:space="preserve">CSI </w:t>
-      </w:r>
-      <w:r>
-        <w:t>Kamera</w:t>
-      </w:r>
-      <w:r>
-        <w:t xml:space="preserve"> Port</w:t>
-      </w:r>
-    </w:p>
-    <w:p>
-      <w:r>
-        <w:t>Viedeoausgabe: HDMI (Typ A), Composite Video</w:t>
-      </w:r>
-    </w:p>
-    <w:p>
-      <w:r>
-        <w:t>Audioausgabe: HDMI (digital), 3,5-mm-Klinkenstecker (analog)</w:t>
-      </w:r>
-    </w:p>
-    <w:p>
-      <w:r>
-        <w:t xml:space="preserve">Betriebsspannung: </w:t>
-      </w:r>
-      <w:r>
-        <w:t>5 Volt Micro-USB-Anschluss (Micro-USB-B)</w:t>
-      </w:r>
-    </w:p>
-    <w:p>
-      <w:r>
-        <w:t xml:space="preserve">Wie eingangs erwähnt </w:t>
-      </w:r>
-      <w:r>
-        <w:t xml:space="preserve">befindet sich auf dem Raspberry Pi </w:t>
-      </w:r>
-      <w:r>
-        <w:t>keine eingebaute Festplatte</w:t>
-      </w:r>
-      <w:r>
-        <w:t xml:space="preserve">; Es ist doch für die </w:t>
-      </w:r>
-      <w:r>
-        <w:t>Funktionsfähigkeit</w:t>
-      </w:r>
-      <w:r>
-        <w:t xml:space="preserve"> notwendig, sich eine Speicherkarte zu besorgen um den Betriebssystem darauf zu installieren. Die Beiden (Raspberry Pi und Speicherkarte) stellen die Minimal Ausstattung dar.</w:t>
-      </w:r>
-      <w:r>
-        <w:t xml:space="preserve"> </w:t>
-      </w:r>
-      <w:r>
-        <w:t xml:space="preserve">Außerdem kann der Mikrocomputer durch seine die im Datenblatt </w:t>
-      </w:r>
-      <w:r>
-        <w:t>genannten</w:t>
-      </w:r>
-      <w:r>
-        <w:t xml:space="preserve"> </w:t>
-      </w:r>
-      <w:r>
-        <w:t>Schnittstellen</w:t>
-      </w:r>
-      <w:r>
-        <w:t xml:space="preserve"> beliebig erweitern werden. Dafür kann man Zahlreiche </w:t>
-      </w:r>
-      <w:r>
-        <w:t>Module</w:t>
-      </w:r>
-      <w:r>
-        <w:t xml:space="preserve"> im Internet kaufen.</w:t>
-      </w:r>
-    </w:p>
-    <w:p>
-      <w:r>
-        <w:lastRenderedPageBreak/>
-        <w:t xml:space="preserve">Ein Eingebautes WLAN Modul gab vor dem dritten Modell nicht. Der Nutzer konnte falls gebraucht sich ein </w:t>
-      </w:r>
-      <w:r>
-        <w:t>sogenanntes</w:t>
-      </w:r>
-      <w:r>
-        <w:t xml:space="preserve"> WIFI Dongle besorgen und damit den Raspberry Pi mit einem WLAN erstatten. Der Dongle musste man an dem USB Anschluss einschließen. Der WLAN Dongle ist der meist gekauftes </w:t>
-      </w:r>
-      <w:r>
-        <w:t>Raspberry</w:t>
-      </w:r>
-      <w:r>
-        <w:t xml:space="preserve"> Pi </w:t>
-      </w:r>
-      <w:r>
-        <w:t>Modul</w:t>
-      </w:r>
-      <w:r>
-        <w:t>.</w:t>
-      </w:r>
-    </w:p>
-    <w:p>
-      <w:r>
-        <w:t xml:space="preserve">Ein weiteres und sehr </w:t>
-      </w:r>
-      <w:r>
-        <w:t>geliebtes</w:t>
-      </w:r>
-      <w:r>
-        <w:t xml:space="preserve"> </w:t>
-      </w:r>
-      <w:r>
-        <w:t>Modul</w:t>
-      </w:r>
-      <w:r>
-        <w:t xml:space="preserve"> ist </w:t>
-      </w:r>
-      <w:r>
-        <w:t xml:space="preserve">die Kamera; Sie wird auf dem CSI Schnittstelle angeschlossen. Der Kamera Modul ermöglich den Raspberry Pi Bilder und Video aufzunehmen. Der Mikrocomputer kann also als Nachtschichtkamera verwenden werden. Auf Internet sind Kamera Modul zu finden, die eine Höhe Auflösung Aufnahme ermöglichen sowohl für Fotos als auch für </w:t>
+        <w:t>GPIO-Pins</w:t>
+      </w:r>
+    </w:p>
+    <w:p>
+      <w:r>
+        <w:t xml:space="preserve">Zusätzlich zu den gängigen Schnittstellen einen normalen Computer, hat den Raspberry Pi die General Purpose Input Output Port; </w:t>
       </w:r>
       <w:commentRangeStart w:id="18"/>
       <w:r>
-        <w:t>Video</w:t>
+        <w:t>Sie</w:t>
       </w:r>
       <w:commentRangeEnd w:id="18"/>
       <w:r>
@@ -2296,45 +1945,6 @@
         <w:commentReference w:id="18"/>
       </w:r>
       <w:r>
-        <w:t>.</w:t>
-      </w:r>
-    </w:p>
-    <w:p>
-      <w:r>
-        <w:t>Besorgt sich man die Ein Bildschirm, eine Maus und eine Tatstatur, kann der man den Mikrocomputer als persönlicher Computer Nutzen. Der reicht für üblichen Computer Aufgabe vollkommen aus. Der Mikrocomputer kann auch ohne extra Bildschirm, Maus und Tastatur verwendet werden.</w:t>
-      </w:r>
-      <w:r>
-        <w:t xml:space="preserve"> Man sollte aber den Raspberry Pi mit einem laufenden Computer verbinden. Die Verbindung geschieht entweder mit LAN Kabel oder mit WLAN. Nach Einrichtung kann dann die Graphische Oberfläche der Raspberry Pi auf Bildschirm der Laufendes Computer angezeigt werden. Wie die Einrichtung passiert wird in den Nächsten Kapiteln erläutern. Diese Methode wurde in dieser Bachelorarbeit verwendet, um den Raspberry Pi einzurichten und den Applikation Software Modul zu programmieren.</w:t>
-      </w:r>
-    </w:p>
-    <w:p>
-      <w:pPr>
-        <w:pStyle w:val="berschrift1"/>
-        <w:numPr>
-          <w:ilvl w:val="2"/>
-          <w:numId w:val="1"/>
-        </w:numPr>
-      </w:pPr>
-      <w:r>
-        <w:t>GPIO-Pins</w:t>
-      </w:r>
-    </w:p>
-    <w:p>
-      <w:r>
-        <w:t xml:space="preserve">Zusätzlich zu den gängigen Schnittstellen einen normalen Computer, hat den Raspberry Pi die General Purpose Input Output Port; </w:t>
-      </w:r>
-      <w:commentRangeStart w:id="19"/>
-      <w:r>
-        <w:t>Sie</w:t>
-      </w:r>
-      <w:commentRangeEnd w:id="19"/>
-      <w:r>
-        <w:rPr>
-          <w:rStyle w:val="Kommentarzeichen"/>
-        </w:rPr>
-        <w:commentReference w:id="19"/>
-      </w:r>
-      <w:r>
         <w:t xml:space="preserve"> bieten die Idealen Schnittstelle zu eingebettet Welt und können </w:t>
       </w:r>
       <w:r>
@@ -2496,7 +2106,7 @@
       <w:pPr>
         <w:keepNext/>
       </w:pPr>
-      <w:bookmarkStart w:id="20" w:name="Abbildung1"/>
+      <w:bookmarkStart w:id="19" w:name="Abbildung1"/>
       <w:r>
         <w:rPr>
           <w:noProof/>
@@ -2543,47 +2153,31 @@
           </wp:inline>
         </w:drawing>
       </w:r>
-      <w:bookmarkEnd w:id="20"/>
+      <w:bookmarkEnd w:id="19"/>
     </w:p>
     <w:p>
       <w:pPr>
         <w:pStyle w:val="Beschriftung"/>
         <w:jc w:val="center"/>
       </w:pPr>
-      <w:bookmarkStart w:id="21" w:name="_Ref505074996"/>
-      <w:bookmarkStart w:id="22" w:name="_Ref505074967"/>
+      <w:bookmarkStart w:id="20" w:name="_Ref505074996"/>
+      <w:bookmarkStart w:id="21" w:name="_Ref505074967"/>
       <w:r>
         <w:t xml:space="preserve">Abbildung </w:t>
       </w:r>
-      <w:r>
-        <w:fldChar w:fldCharType="begin"/>
-      </w:r>
-      <w:r>
-        <w:instrText xml:space="preserve"> SEQ Abbildung \* ARA</w:instrText>
-      </w:r>
-      <w:r>
-        <w:instrText xml:space="preserve">BIC </w:instrText>
-      </w:r>
-      <w:r>
-        <w:fldChar w:fldCharType="separate"/>
-      </w:r>
-      <w:r>
-        <w:rPr>
-          <w:noProof/>
-        </w:rPr>
-        <w:t>1</w:t>
-      </w:r>
-      <w:r>
-        <w:rPr>
-          <w:noProof/>
-        </w:rPr>
-        <w:fldChar w:fldCharType="end"/>
+      <w:fldSimple w:instr=" SEQ Abbildung \* ARABIC ">
+        <w:r>
+          <w:rPr>
+            <w:noProof/>
+          </w:rPr>
+          <w:t>1</w:t>
+        </w:r>
+      </w:fldSimple>
+      <w:bookmarkEnd w:id="20"/>
+      <w:r>
+        <w:t>: Raspberry Pi GPIO-Pins</w:t>
       </w:r>
       <w:bookmarkEnd w:id="21"/>
-      <w:r>
-        <w:t>: Raspberry Pi GPIO-Pins</w:t>
-      </w:r>
-      <w:bookmarkEnd w:id="22"/>
     </w:p>
     <w:p>
       <w:r>
@@ -2627,9 +2221,78 @@
       <w:r>
         <w:t xml:space="preserve"> hat also kaum Zeitverzug zwischen der Ausführung der „</w:t>
       </w:r>
+      <w:commentRangeStart w:id="22"/>
+      <w:r>
+        <w:t>Interrupt Service Routine</w:t>
+      </w:r>
+      <w:commentRangeEnd w:id="22"/>
+      <w:r>
+        <w:rPr>
+          <w:rStyle w:val="Kommentarzeichen"/>
+        </w:rPr>
+        <w:commentReference w:id="22"/>
+      </w:r>
+      <w:r>
+        <w:t>“ und dem Auftreten des Signals; Sie ist für zeitkritischen Signal geeignet. SPI, I²C oder UART Kommunikationsprotokolle können auch einfach in Software implementiert werden.</w:t>
+      </w:r>
+    </w:p>
+    <w:p>
+      <w:r>
+        <w:t>Es ist wichtig zu wissen, dass die Raspberry Pi GPIO für Echtzeit oder Zeitnahreagierende Systeme nicht richtig geeignet sind, da der Betriebssystem konnt</w:t>
+      </w:r>
+      <w:r>
+        <w:t>e jeder Zeit ein anderer Prozess eine höhere Priorität vergeben.</w:t>
+      </w:r>
+    </w:p>
+    <w:p>
+      <w:pPr>
+        <w:pStyle w:val="berschrift1"/>
+        <w:numPr>
+          <w:ilvl w:val="2"/>
+          <w:numId w:val="1"/>
+        </w:numPr>
+      </w:pPr>
+      <w:r>
+        <w:t>Konnektivität</w:t>
+      </w:r>
+    </w:p>
+    <w:p>
+      <w:r>
+        <w:t>Die Konnektivität eines Gerätes Umfasst die Schnittstellen, die das Gerät mit der Welt verbunden kann. Das Thema dieser Bachelorarbeit beinhaltet das Wort „drahtlose Übertragung“; Es ist besonders Wichtig, dass wir die drahtlose Schnittstelle der Raspberry Pi näher betrachten.</w:t>
+      </w:r>
+    </w:p>
+    <w:p>
+      <w:r>
+        <w:t>Der in dieser Bachelor</w:t>
+      </w:r>
+      <w:r>
+        <w:t>arbeit</w:t>
+      </w:r>
+      <w:r>
+        <w:t xml:space="preserve"> verwendete Modell beinhaltet </w:t>
+      </w:r>
+      <w:r>
+        <w:t>einen eingebauten Bluetooth</w:t>
+      </w:r>
+      <w:r>
+        <w:t xml:space="preserve"> und WLAN</w:t>
+      </w:r>
+      <w:r>
+        <w:t xml:space="preserve"> und müssen nicht mehr zwingend über zusätzliche USB-Adapter installiert werden.</w:t>
+      </w:r>
+    </w:p>
+    <w:p>
+      <w:r>
+        <w:t>Der Bluetooth Chip arbeitet mit BTLE, auch bezeichnet als Bluetooth 4.1 Low Energy. Damit bringt der Raspberry Pi 3 Model B</w:t>
+      </w:r>
+    </w:p>
+    <w:p>
+      <w:r>
+        <w:t xml:space="preserve">Das WLAN Modul unterstützt die Standards </w:t>
+      </w:r>
       <w:commentRangeStart w:id="23"/>
       <w:r>
-        <w:t>Interrupt Service Routine</w:t>
+        <w:t>802.11b</w:t>
       </w:r>
       <w:commentRangeEnd w:id="23"/>
       <w:r>
@@ -2639,66 +2302,53 @@
         <w:commentReference w:id="23"/>
       </w:r>
       <w:r>
-        <w:t>“ und dem Auftreten des Signals; Sie ist für zeitkritischen Signal geeignet. SPI, I²C oder UART Kommunikationsprotokolle können auch einfach in Software implementiert werden.</w:t>
-      </w:r>
-    </w:p>
-    <w:p>
-      <w:r>
-        <w:t>Es ist wichtig zu wissen, dass die Raspberry Pi GPIO für Echtzeit oder Zeitnahreagierende Systeme nicht richtig geeignet sind, da der Betriebssystem konnt</w:t>
-      </w:r>
-      <w:r>
-        <w:t>e jeder Zeit ein anderer Prozess eine höhere Priorität vergeben.</w:t>
+        <w:t>, g und n und arbeitet im 2.4 GHz Band (BCM43143). Das Modul hat eine maximale übertragungsrate von 150 Mbit/s.</w:t>
       </w:r>
     </w:p>
     <w:p>
       <w:pPr>
         <w:pStyle w:val="berschrift1"/>
         <w:numPr>
-          <w:ilvl w:val="2"/>
+          <w:ilvl w:val="1"/>
           <w:numId w:val="1"/>
         </w:numPr>
       </w:pPr>
       <w:r>
-        <w:t>Konnektivität</w:t>
-      </w:r>
-    </w:p>
-    <w:p>
-      <w:r>
-        <w:t>Die Konnektivität eines Gerätes Umfasst die Schnittstellen, die das Gerät mit der Welt verbunden kann. Das Thema dieser Bachelorarbeit beinhaltet das Wort „drahtlose Übertragung“; Es ist besonders Wichtig, dass wir die drahtlose Schnittstelle der Raspberry Pi näher betrachten.</w:t>
-      </w:r>
-    </w:p>
-    <w:p>
-      <w:r>
-        <w:t>Der in dieser Bachelor</w:t>
-      </w:r>
-      <w:r>
-        <w:t>arbeit</w:t>
-      </w:r>
-      <w:r>
-        <w:t xml:space="preserve"> verwendete Modell beinhaltet </w:t>
-      </w:r>
-      <w:r>
-        <w:t>einen eingebauten Bluetooth</w:t>
-      </w:r>
-      <w:r>
-        <w:t xml:space="preserve"> und WLAN</w:t>
-      </w:r>
-      <w:r>
-        <w:t xml:space="preserve"> und müssen nicht mehr zwingend über zusätzliche USB-Adapter installiert werden.</w:t>
-      </w:r>
-    </w:p>
-    <w:p>
-      <w:r>
-        <w:t>Der Bluetooth Chip arbeitet mit BTLE, auch bezeichnet als Bluetooth 4.1 Low Energy. Damit bringt der Raspberry Pi 3 Model B</w:t>
-      </w:r>
-    </w:p>
-    <w:p>
-      <w:r>
-        <w:t xml:space="preserve">Das WLAN Modul unterstützt die Standards </w:t>
+        <w:t>Android Smartphone</w:t>
+      </w:r>
+    </w:p>
+    <w:p>
+      <w:r>
+        <w:t>Ein Smartphone ist ein Mobiltelefon, das umfangreiche Computer-Funktionalitäten und Konnektivitäten zur Verfügung stellt. Die ersten Smartphones gab bereits in den späten 1990er Jahren, aber erst 2007 gewannen sie die Märkte. Heute sind sie die Meisten verkauften Mobiletelefone.</w:t>
+      </w:r>
+      <w:r>
+        <w:t xml:space="preserve"> Ein Zentrales Merkmal moderner Smartphone sind Berührung empfindliche Bildschirme, mit denen alle Funktionen gesteuert werden.</w:t>
+      </w:r>
+    </w:p>
+    <w:p/>
+    <w:p>
+      <w:r>
+        <w:t xml:space="preserve">Smartphone benötigen wie Computern ein Betriebssystem. Die Berühmtesten sind Android und IOS, entwickelt beziehungsweise von Google und Apple. Android Smartphone sind mit dem </w:t>
+      </w:r>
+      <w:r>
+        <w:lastRenderedPageBreak/>
+        <w:t>Betriebssystem von Google ausgestattet</w:t>
+      </w:r>
+      <w:r>
+        <w:t>; Es handelt sich um ein freies Betriebssystem</w:t>
+      </w:r>
+      <w:r>
+        <w:t xml:space="preserve"> und Software-Plattform für mobiles Geräte</w:t>
+      </w:r>
+      <w:r>
+        <w:t>, das auf Basis Linux-Kernel entwickelt wurde und zahlreiche Eigenschaften mit Embedded-Linux mitteilt.</w:t>
+      </w:r>
+      <w:r>
+        <w:t xml:space="preserve"> Das Betriebssystem kommt mit vorinstallierten Anwendungen für grundlegende Aufgaben eines Mobiletelefons wie Telefonieren und Nachrichten Schreiben. Übrigens kann auf </w:t>
       </w:r>
       <w:commentRangeStart w:id="24"/>
       <w:r>
-        <w:t>802.11b</w:t>
+        <w:t>Google Play Store</w:t>
       </w:r>
       <w:commentRangeEnd w:id="24"/>
       <w:r>
@@ -2706,62 +2356,6 @@
           <w:rStyle w:val="Kommentarzeichen"/>
         </w:rPr>
         <w:commentReference w:id="24"/>
-      </w:r>
-      <w:r>
-        <w:t>, g und n und arbeitet im 2.4 GHz Band (BCM43143). Das Modul hat eine maximale übertragungsrate von 150 Mbit/s.</w:t>
-      </w:r>
-    </w:p>
-    <w:p>
-      <w:pPr>
-        <w:pStyle w:val="berschrift1"/>
-        <w:numPr>
-          <w:ilvl w:val="1"/>
-          <w:numId w:val="1"/>
-        </w:numPr>
-      </w:pPr>
-      <w:r>
-        <w:t>Android Smartphone</w:t>
-      </w:r>
-    </w:p>
-    <w:p>
-      <w:r>
-        <w:t>Ein Smartphone ist ein Mobiltelefon, das umfangreiche Computer-Funktionalitäten und Konnektivitäten zur Verfügung stellt. Die ersten Smartphones gab bereits in den späten 1990er Jahren, aber erst 2007 gewannen sie die Märkte. Heute sind sie die Meisten verkauften Mobiletelefone.</w:t>
-      </w:r>
-      <w:r>
-        <w:t xml:space="preserve"> Ein Zentrales Merkmal moderner Smartphone sind Berührung empfindliche Bildschirme, mit denen alle Funktionen gesteuert werden.</w:t>
-      </w:r>
-    </w:p>
-    <w:p/>
-    <w:p>
-      <w:r>
-        <w:t xml:space="preserve">Smartphone benötigen wie Computern ein Betriebssystem. Die Berühmtesten sind Android und IOS, entwickelt beziehungsweise von Google und Apple. Android Smartphone sind mit dem </w:t>
-      </w:r>
-      <w:r>
-        <w:lastRenderedPageBreak/>
-        <w:t>Betriebssystem von Google ausgestattet</w:t>
-      </w:r>
-      <w:r>
-        <w:t>; Es handelt sich um ein freies Betriebssystem</w:t>
-      </w:r>
-      <w:r>
-        <w:t xml:space="preserve"> und Software-Plattform für mobiles Geräte</w:t>
-      </w:r>
-      <w:r>
-        <w:t>, das auf Basis Linux-Kernel entwickelt wurde und zahlreiche Eigenschaften mit Embedded-Linux mitteilt.</w:t>
-      </w:r>
-      <w:r>
-        <w:t xml:space="preserve"> Das Betriebssystem kommt mit vorinstallierten Anwendungen für grundlegende Aufgaben eines Mobiletelefons wie Telefonieren und Nachrichten Schreiben. Übrigens kann auf </w:t>
-      </w:r>
-      <w:commentRangeStart w:id="25"/>
-      <w:r>
-        <w:t>Google Play Store</w:t>
-      </w:r>
-      <w:commentRangeEnd w:id="25"/>
-      <w:r>
-        <w:rPr>
-          <w:rStyle w:val="Kommentarzeichen"/>
-        </w:rPr>
-        <w:commentReference w:id="25"/>
       </w:r>
       <w:r>
         <w:t xml:space="preserve"> weitere App Kostenlose oder kostenpflichtig herunterladen oder Seine Eigene App entwickelt, wenn man Kenntnisse vom Android Framework hat.</w:t>
@@ -3227,7 +2821,7 @@
       </w:r>
     </w:p>
   </w:comment>
-  <w:comment w:id="17" w:author="AviKenz" w:date="2018-01-26T12:02:00Z" w:initials="A">
+  <w:comment w:id="16" w:author="AviKenz" w:date="2018-01-26T12:02:00Z" w:initials="A">
     <w:p>
       <w:pPr>
         <w:pStyle w:val="Kommentartext"/>
@@ -3261,7 +2855,7 @@
       </w:hyperlink>
     </w:p>
   </w:comment>
-  <w:comment w:id="18" w:author="AviKenz" w:date="2018-01-27T12:27:00Z" w:initials="A">
+  <w:comment w:id="17" w:author="AviKenz" w:date="2018-01-27T12:27:00Z" w:initials="A">
     <w:p>
       <w:pPr>
         <w:pStyle w:val="Kommentartext"/>
@@ -3274,7 +2868,7 @@
       </w:r>
     </w:p>
   </w:comment>
-  <w:comment w:id="19" w:author="AviKenz" w:date="2018-01-30T11:17:00Z" w:initials="A">
+  <w:comment w:id="18" w:author="AviKenz" w:date="2018-01-30T11:17:00Z" w:initials="A">
     <w:p>
       <w:pPr>
         <w:pStyle w:val="Kommentartext"/>
@@ -3290,7 +2884,7 @@
       </w:r>
     </w:p>
   </w:comment>
-  <w:comment w:id="23" w:author="AviKenz" w:date="2018-01-30T11:38:00Z" w:initials="A">
+  <w:comment w:id="22" w:author="AviKenz" w:date="2018-01-30T11:38:00Z" w:initials="A">
     <w:p>
       <w:pPr>
         <w:pStyle w:val="Kommentartext"/>
@@ -3306,7 +2900,7 @@
       </w:r>
     </w:p>
   </w:comment>
-  <w:comment w:id="24" w:author="AviKenz" w:date="2018-01-30T12:11:00Z" w:initials="A">
+  <w:comment w:id="23" w:author="AviKenz" w:date="2018-01-30T12:11:00Z" w:initials="A">
     <w:p>
       <w:pPr>
         <w:pStyle w:val="Kommentartext"/>
@@ -3322,7 +2916,7 @@
       </w:r>
     </w:p>
   </w:comment>
-  <w:comment w:id="25" w:author="AviKenz" w:date="2018-01-30T14:31:00Z" w:initials="A">
+  <w:comment w:id="24" w:author="AviKenz" w:date="2018-01-30T14:31:00Z" w:initials="A">
     <w:p>
       <w:pPr>
         <w:pStyle w:val="Kommentartext"/>
@@ -4960,6 +4554,118 @@
     </w:lvl>
   </w:abstractNum>
   <w:abstractNum w:abstractNumId="16" w15:restartNumberingAfterBreak="0">
+    <w:nsid w:val="7417774C"/>
+    <w:multiLevelType w:val="hybridMultilevel"/>
+    <w:tmpl w:val="336881D2"/>
+    <w:lvl w:ilvl="0" w:tplc="610ECB48">
+      <w:numFmt w:val="bullet"/>
+      <w:lvlText w:val="-"/>
+      <w:lvlJc w:val="left"/>
+      <w:pPr>
+        <w:ind w:left="720" w:hanging="360"/>
+      </w:pPr>
+      <w:rPr>
+        <w:rFonts w:ascii="Calibri" w:eastAsiaTheme="minorHAnsi" w:hAnsi="Calibri" w:cs="Calibri" w:hint="default"/>
+      </w:rPr>
+    </w:lvl>
+    <w:lvl w:ilvl="1" w:tplc="04070003" w:tentative="1">
+      <w:start w:val="1"/>
+      <w:numFmt w:val="bullet"/>
+      <w:lvlText w:val="o"/>
+      <w:lvlJc w:val="left"/>
+      <w:pPr>
+        <w:ind w:left="1440" w:hanging="360"/>
+      </w:pPr>
+      <w:rPr>
+        <w:rFonts w:ascii="Courier New" w:hAnsi="Courier New" w:cs="Courier New" w:hint="default"/>
+      </w:rPr>
+    </w:lvl>
+    <w:lvl w:ilvl="2" w:tplc="04070005" w:tentative="1">
+      <w:start w:val="1"/>
+      <w:numFmt w:val="bullet"/>
+      <w:lvlText w:val=""/>
+      <w:lvlJc w:val="left"/>
+      <w:pPr>
+        <w:ind w:left="2160" w:hanging="360"/>
+      </w:pPr>
+      <w:rPr>
+        <w:rFonts w:ascii="Wingdings" w:hAnsi="Wingdings" w:hint="default"/>
+      </w:rPr>
+    </w:lvl>
+    <w:lvl w:ilvl="3" w:tplc="04070001" w:tentative="1">
+      <w:start w:val="1"/>
+      <w:numFmt w:val="bullet"/>
+      <w:lvlText w:val=""/>
+      <w:lvlJc w:val="left"/>
+      <w:pPr>
+        <w:ind w:left="2880" w:hanging="360"/>
+      </w:pPr>
+      <w:rPr>
+        <w:rFonts w:ascii="Symbol" w:hAnsi="Symbol" w:hint="default"/>
+      </w:rPr>
+    </w:lvl>
+    <w:lvl w:ilvl="4" w:tplc="04070003" w:tentative="1">
+      <w:start w:val="1"/>
+      <w:numFmt w:val="bullet"/>
+      <w:lvlText w:val="o"/>
+      <w:lvlJc w:val="left"/>
+      <w:pPr>
+        <w:ind w:left="3600" w:hanging="360"/>
+      </w:pPr>
+      <w:rPr>
+        <w:rFonts w:ascii="Courier New" w:hAnsi="Courier New" w:cs="Courier New" w:hint="default"/>
+      </w:rPr>
+    </w:lvl>
+    <w:lvl w:ilvl="5" w:tplc="04070005" w:tentative="1">
+      <w:start w:val="1"/>
+      <w:numFmt w:val="bullet"/>
+      <w:lvlText w:val=""/>
+      <w:lvlJc w:val="left"/>
+      <w:pPr>
+        <w:ind w:left="4320" w:hanging="360"/>
+      </w:pPr>
+      <w:rPr>
+        <w:rFonts w:ascii="Wingdings" w:hAnsi="Wingdings" w:hint="default"/>
+      </w:rPr>
+    </w:lvl>
+    <w:lvl w:ilvl="6" w:tplc="04070001" w:tentative="1">
+      <w:start w:val="1"/>
+      <w:numFmt w:val="bullet"/>
+      <w:lvlText w:val=""/>
+      <w:lvlJc w:val="left"/>
+      <w:pPr>
+        <w:ind w:left="5040" w:hanging="360"/>
+      </w:pPr>
+      <w:rPr>
+        <w:rFonts w:ascii="Symbol" w:hAnsi="Symbol" w:hint="default"/>
+      </w:rPr>
+    </w:lvl>
+    <w:lvl w:ilvl="7" w:tplc="04070003" w:tentative="1">
+      <w:start w:val="1"/>
+      <w:numFmt w:val="bullet"/>
+      <w:lvlText w:val="o"/>
+      <w:lvlJc w:val="left"/>
+      <w:pPr>
+        <w:ind w:left="5760" w:hanging="360"/>
+      </w:pPr>
+      <w:rPr>
+        <w:rFonts w:ascii="Courier New" w:hAnsi="Courier New" w:cs="Courier New" w:hint="default"/>
+      </w:rPr>
+    </w:lvl>
+    <w:lvl w:ilvl="8" w:tplc="04070005" w:tentative="1">
+      <w:start w:val="1"/>
+      <w:numFmt w:val="bullet"/>
+      <w:lvlText w:val=""/>
+      <w:lvlJc w:val="left"/>
+      <w:pPr>
+        <w:ind w:left="6480" w:hanging="360"/>
+      </w:pPr>
+      <w:rPr>
+        <w:rFonts w:ascii="Wingdings" w:hAnsi="Wingdings" w:hint="default"/>
+      </w:rPr>
+    </w:lvl>
+  </w:abstractNum>
+  <w:abstractNum w:abstractNumId="17" w15:restartNumberingAfterBreak="0">
     <w:nsid w:val="788729F9"/>
     <w:multiLevelType w:val="multilevel"/>
     <w:tmpl w:val="25A20370"/>
@@ -5077,7 +4783,7 @@
     </w:lvl>
   </w:abstractNum>
   <w:num w:numId="1">
-    <w:abstractNumId w:val="16"/>
+    <w:abstractNumId w:val="17"/>
   </w:num>
   <w:num w:numId="2">
     <w:abstractNumId w:val="10"/>
@@ -5156,6 +4862,9 @@
   </w:num>
   <w:num w:numId="18">
     <w:abstractNumId w:val="3"/>
+  </w:num>
+  <w:num w:numId="19">
+    <w:abstractNumId w:val="16"/>
   </w:num>
 </w:numbering>
 </file>
@@ -6314,7 +6023,7 @@
 </file>
 
 <file path=customXml/itemProps1.xml><?xml version="1.0" encoding="utf-8"?>
-<ds:datastoreItem xmlns:ds="http://schemas.openxmlformats.org/officeDocument/2006/customXml" ds:itemID="{45358175-E71A-4A0C-BD68-9D9367FD3135}">
+<ds:datastoreItem xmlns:ds="http://schemas.openxmlformats.org/officeDocument/2006/customXml" ds:itemID="{7183B7E8-09EC-4038-BADB-606448F67AD1}">
   <ds:schemaRefs>
     <ds:schemaRef ds:uri="http://schemas.openxmlformats.org/officeDocument/2006/bibliography"/>
   </ds:schemaRefs>

</xml_diff>

<commit_message>
nach 31.01: Motivation geschrieben
</commit_message>
<xml_diff>
--- a/Gliederung und Einleitung.docx
+++ b/Gliederung und Einleitung.docx
@@ -831,7 +831,13 @@
         <w:t xml:space="preserve"> für die Auswertung von übertragene Signale bieten.</w:t>
       </w:r>
       <w:r>
-        <w:t xml:space="preserve"> Damit die Applikation für verschiedene zwecke verwenden werden kann, soll dem Nutzer möglich sein, die Übertragenen Signale selber auszuwerten.</w:t>
+        <w:t xml:space="preserve"> Damit die Applikation für verschiedene </w:t>
+      </w:r>
+      <w:r>
+        <w:t>Z</w:t>
+      </w:r>
+      <w:r>
+        <w:t>wecke verwenden werden kann, soll dem Nutzer möglich sein, die Übertragenen Signale selber auszuwerten.</w:t>
       </w:r>
     </w:p>
     <w:p>
@@ -855,7 +861,13 @@
         <w:t xml:space="preserve">Steuersignale und Nachrichten zwischen den Modulen. </w:t>
       </w:r>
       <w:r>
-        <w:t>Die Android Applikation sollte aus zwei Module bestehen: die Oberfläche und Seine Kommunikation Schnittstelle. Die Oberfläche enthält die Bedienelemente und sollte konfigurierbar sein. Das einfügen und Löschen der Bedienelemente</w:t>
+        <w:t xml:space="preserve">Die Android Applikation sollte aus zwei Module bestehen: die Oberfläche und Seine Kommunikation Schnittstelle. Die Oberfläche enthält die Bedienelemente und sollte konfigurierbar sein. Das </w:t>
+      </w:r>
+      <w:r>
+        <w:t>E</w:t>
+      </w:r>
+      <w:r>
+        <w:t>infügen und Löschen der Bedienelemente</w:t>
       </w:r>
       <w:r>
         <w:t xml:space="preserve"> muss möglich sein. Die Kommunikation Schnittstelle überträgt die Signale, die vom Steuerelemente generiert wurden, an dem Raspberry Pi.</w:t>
@@ -877,12 +889,7 @@
     </w:p>
     <w:p>
       <w:r>
-        <w:t>Eine weitere Voraussetzung betrifft die Module. Si</w:t>
-      </w:r>
-      <w:bookmarkStart w:id="12" w:name="_GoBack"/>
-      <w:bookmarkEnd w:id="12"/>
-      <w:r>
-        <w:t>e müssen vollständig implementiert werden, damit der Austausch ermöglich wird. Die Applikation soll mit seinen Voraussetzungen und Eigenschaften den Idealen Einstiegspunkt für die Entwicklung der Bedienung über Android Smartphone.</w:t>
+        <w:t>Eine weitere Voraussetzung betrifft die Module. Sie müssen vollständig implementiert werden, damit der Austausch ermöglich wird. Die Applikation soll mit seinen Voraussetzungen und Eigenschaften den Idealen Einstiegspunkt für die Entwicklung der Bedienung über Android Smartphone.</w:t>
       </w:r>
     </w:p>
     <w:p>
@@ -901,123 +908,88 @@
           <w:numId w:val="1"/>
         </w:numPr>
       </w:pPr>
-      <w:bookmarkStart w:id="13" w:name="_Toc504582824"/>
+      <w:bookmarkStart w:id="12" w:name="_Toc504582824"/>
       <w:r>
         <w:t>Motivation</w:t>
       </w:r>
+      <w:bookmarkEnd w:id="12"/>
+    </w:p>
+    <w:p>
+      <w:r>
+        <w:t>Die Motivation sich mit dem Thema dieser Bachelorarbeit a</w:t>
+      </w:r>
+      <w:r>
+        <w:t>useinanderzusetzen, ist das Anwendung und die Erweiterung der während der Studienzeiten erworbenen Wissen in der Soft- und Hardware. Kenntnissen aus der Software Entwicklung werden angewendet. Es wird Praktisch umgesetzt, wie man ein Projekt vom Grundidee bis zum Implementierung einschließlich Test gestaltet. Die Hauptvoraussetzung für die Implementierung des Android Applikation, ist das Kenntnisse der im Fach Projekt Software Entwicklung kennengelernte Android Framework. Das Raspberry Pi Framework benötigt Kenntnissen</w:t>
+      </w:r>
+      <w:r>
+        <w:t xml:space="preserve"> vom Raspberry Pi Umwelt, spricht Linux</w:t>
+      </w:r>
+      <w:r>
+        <w:t xml:space="preserve"> Betriebssystem</w:t>
+      </w:r>
+      <w:r>
+        <w:t xml:space="preserve"> und </w:t>
+      </w:r>
+      <w:r>
+        <w:t>seine berühmten „</w:t>
+      </w:r>
+      <w:r>
+        <w:t>G</w:t>
+      </w:r>
+      <w:r>
+        <w:t xml:space="preserve">eneral </w:t>
+      </w:r>
+      <w:r>
+        <w:t>Purpose Input Output“ Pins (GPIO-Pins) und deren Programmierung</w:t>
+      </w:r>
+      <w:r>
+        <w:t>.</w:t>
+      </w:r>
+      <w:r>
+        <w:t xml:space="preserve"> Grundlagen aus dem Elektrontechnik werden beim Test benötigt</w:t>
+      </w:r>
+      <w:r>
+        <w:t>. Lichter werden am GPIO-Pins angeschlossen, um</w:t>
+      </w:r>
+      <w:r>
+        <w:t xml:space="preserve"> d</w:t>
+      </w:r>
+      <w:r>
+        <w:t>ie</w:t>
+      </w:r>
+      <w:r>
+        <w:t xml:space="preserve"> Funktionalität der Applikation zu testen</w:t>
+      </w:r>
+      <w:r>
+        <w:t>.</w:t>
+      </w:r>
+    </w:p>
+    <w:p>
+      <w:r>
+        <w:t xml:space="preserve">Vom Grundidee bis zur Implementierung und Test werden nicht nur im Studium erworbenes Wissen, sondern auch </w:t>
+      </w:r>
+      <w:r>
+        <w:t xml:space="preserve">die Ergebnisse </w:t>
+      </w:r>
+      <w:r>
+        <w:t>eigene Recherche eingesetzt</w:t>
+      </w:r>
+      <w:r>
+        <w:t>, um diese Bachelorarbeit nach besten wissen und Gewissens abzuschließen</w:t>
+      </w:r>
+      <w:r>
+        <w:t>.</w:t>
+      </w:r>
+    </w:p>
+    <w:p>
+      <w:pPr>
+        <w:jc w:val="left"/>
+      </w:pPr>
+      <w:r>
+        <w:br w:type="page"/>
+      </w:r>
+      <w:bookmarkStart w:id="13" w:name="_GoBack"/>
       <w:bookmarkEnd w:id="13"/>
-    </w:p>
-    <w:p>
-      <w:r>
-        <w:t>Die Motivation</w:t>
-      </w:r>
-      <w:r>
-        <w:t xml:space="preserve"> sich mit dem Thema </w:t>
-      </w:r>
-      <w:r>
-        <w:t>diese</w:t>
-      </w:r>
-      <w:r>
-        <w:t>r</w:t>
-      </w:r>
-      <w:r>
-        <w:t xml:space="preserve"> Bachelorarbeit</w:t>
-      </w:r>
-      <w:r>
-        <w:t xml:space="preserve"> auseinanderzusetzen</w:t>
-      </w:r>
-      <w:r>
-        <w:t>, ist das die während der Studienzeiten erworbenen Wissens in der Soft- und Hardware anzuwenden und zu erweitern. Weiterhin w</w:t>
-      </w:r>
-      <w:r>
-        <w:t>erden die gelernten Kenntnisse in dem Projekt Software Entwicklung praktisch angewendet.</w:t>
-      </w:r>
-      <w:r>
-        <w:t xml:space="preserve"> Das Vorgehen der Entwicklung eine Software vom Grundidee bis zur fertigen Produkt einschließlich Test wird Praktisch umgesetzt.</w:t>
-      </w:r>
-    </w:p>
-    <w:p>
-      <w:r>
-        <w:t xml:space="preserve">Kenntnissen in diverse Bereich werden angewendet. </w:t>
-      </w:r>
-      <w:r>
-        <w:t>Einerseits sind Kenntnissen Für Android Entwicklung notwendig und Anderseits Kenntnissen über den Raspberry Pi und seine Entwicklungsumgebungen.</w:t>
-      </w:r>
-    </w:p>
-    <w:p>
-      <w:r>
-        <w:t>Die Entwicklung der Android Applikation setzt Kenntnissen von Android Framework und Objekt Orientierte Programmierung Entwurf Muster voraus. Framework Konzepte wie Activity werden angewendet. Es wird auch gelernt und Praktisch umgesetzt, wie man das Leben Zyklus eines Activity verwaltet</w:t>
-      </w:r>
-      <w:r>
-        <w:t>, damit die Applikation seines Zustands durch Pausieren und wiederstarten beibehält</w:t>
-      </w:r>
-      <w:r>
-        <w:t>. Weiterhin wird das Layout Konzept genutzt</w:t>
-      </w:r>
-      <w:r>
-        <w:t xml:space="preserve"> für die Darstellung von Oberfläche Element</w:t>
-      </w:r>
-      <w:r>
-        <w:t xml:space="preserve">. </w:t>
-      </w:r>
-      <w:r>
-        <w:t xml:space="preserve">Das Android Layout Ansicht setzt XML Kenntnissen voraus. </w:t>
-      </w:r>
-      <w:r>
-        <w:t xml:space="preserve">Layout werden sowohl in XML als auch in Java implementiert. Asynchrone </w:t>
-      </w:r>
-      <w:r>
-        <w:t>P</w:t>
-      </w:r>
-      <w:r>
-        <w:t xml:space="preserve">rozesse werden für die Ausführung </w:t>
-      </w:r>
-      <w:r>
-        <w:t>von Aufgabe, die lange Zeit brauchen</w:t>
-      </w:r>
-      <w:r>
-        <w:t xml:space="preserve"> angewendet</w:t>
-      </w:r>
-      <w:r>
-        <w:t>.</w:t>
-      </w:r>
-      <w:r>
-        <w:t xml:space="preserve"> </w:t>
-      </w:r>
-      <w:r>
-        <w:t>Es wird auch gelernt wie in Android Daten über WLAN übertragen kann</w:t>
-      </w:r>
-      <w:r>
-        <w:t xml:space="preserve">. </w:t>
-      </w:r>
-      <w:r>
-        <w:t>Objekt Orientierte Entwurf Muster werden in Java Umgesetzt um durch manche Hindernisse zu kommen.</w:t>
-      </w:r>
-    </w:p>
-    <w:p>
-      <w:r>
-        <w:t xml:space="preserve">Die Entwicklung der Applikation Modul für den Raspberry Pi setzt Webserver Kenntnissen und den Umgang mit Raspberry Pi General Purpose Input Output Port voraus. Es wird näher </w:t>
-      </w:r>
-      <w:r>
-        <w:lastRenderedPageBreak/>
-        <w:t>kennengelernt wie man die Raspberry GPIO Port anspricht und Programmiert.</w:t>
-      </w:r>
-      <w:r>
-        <w:t xml:space="preserve"> Es werden auch gelernt wie zwei in verschiedene Sprache geschriebene Code zusammen kommunizieren können.</w:t>
-      </w:r>
-    </w:p>
-    <w:p>
-      <w:r>
-        <w:t>Diese Bachelorarbeit umfasst viele Kenntnissen vom in Studium erworbenes Kenntnissen</w:t>
-      </w:r>
-    </w:p>
-    <w:p>
-      <w:pPr>
-        <w:jc w:val="left"/>
-      </w:pPr>
-      <w:r>
-        <w:br w:type="page"/>
-      </w:r>
     </w:p>
     <w:p>
       <w:pPr>
@@ -2165,14 +2137,27 @@
       <w:r>
         <w:t xml:space="preserve">Abbildung </w:t>
       </w:r>
-      <w:fldSimple w:instr=" SEQ Abbildung \* ARABIC ">
-        <w:r>
-          <w:rPr>
-            <w:noProof/>
-          </w:rPr>
-          <w:t>1</w:t>
-        </w:r>
-      </w:fldSimple>
+      <w:r>
+        <w:fldChar w:fldCharType="begin"/>
+      </w:r>
+      <w:r>
+        <w:instrText xml:space="preserve"> SEQ Abbildung \* ARABIC </w:instrText>
+      </w:r>
+      <w:r>
+        <w:fldChar w:fldCharType="separate"/>
+      </w:r>
+      <w:r>
+        <w:rPr>
+          <w:noProof/>
+        </w:rPr>
+        <w:t>1</w:t>
+      </w:r>
+      <w:r>
+        <w:rPr>
+          <w:noProof/>
+        </w:rPr>
+        <w:fldChar w:fldCharType="end"/>
+      </w:r>
       <w:bookmarkEnd w:id="20"/>
       <w:r>
         <w:t>: Raspberry Pi GPIO-Pins</w:t>
@@ -6023,7 +6008,7 @@
 </file>
 
 <file path=customXml/itemProps1.xml><?xml version="1.0" encoding="utf-8"?>
-<ds:datastoreItem xmlns:ds="http://schemas.openxmlformats.org/officeDocument/2006/customXml" ds:itemID="{7183B7E8-09EC-4038-BADB-606448F67AD1}">
+<ds:datastoreItem xmlns:ds="http://schemas.openxmlformats.org/officeDocument/2006/customXml" ds:itemID="{3114F979-E2D3-4857-8A42-F152FD81077E}">
   <ds:schemaRefs>
     <ds:schemaRef ds:uri="http://schemas.openxmlformats.org/officeDocument/2006/bibliography"/>
   </ds:schemaRefs>

</xml_diff>

<commit_message>
Stand der Technik in verfassung; Abschluss fehlt noch
</commit_message>
<xml_diff>
--- a/Gliederung und Einleitung.docx
+++ b/Gliederung und Einleitung.docx
@@ -786,6 +786,10 @@
     <w:p>
       <w:pPr>
         <w:pStyle w:val="berschrift1"/>
+        <w:numPr>
+          <w:ilvl w:val="1"/>
+          <w:numId w:val="1"/>
+        </w:numPr>
       </w:pPr>
       <w:r>
         <w:t>Problemstellung/Zielsetzung</w:t>
@@ -988,19 +992,17 @@
       <w:r>
         <w:br w:type="page"/>
       </w:r>
-      <w:bookmarkStart w:id="13" w:name="_GoBack"/>
-      <w:bookmarkEnd w:id="13"/>
     </w:p>
     <w:p>
       <w:pPr>
         <w:pStyle w:val="berschrift1"/>
       </w:pPr>
-      <w:bookmarkStart w:id="14" w:name="_Toc504582825"/>
+      <w:bookmarkStart w:id="13" w:name="_Toc504582825"/>
       <w:r>
         <w:lastRenderedPageBreak/>
         <w:t>Grundlagen</w:t>
       </w:r>
-      <w:bookmarkEnd w:id="14"/>
+      <w:bookmarkEnd w:id="13"/>
     </w:p>
     <w:p>
       <w:r>
@@ -1090,6 +1092,501 @@
           <w:numId w:val="1"/>
         </w:numPr>
       </w:pPr>
+      <w:r>
+        <w:t>Stand der Technik</w:t>
+      </w:r>
+    </w:p>
+    <w:p>
+      <w:r>
+        <w:t xml:space="preserve">Es gibt schon viele Projekte in Internet, die das Thema diese Bachelorarbeit schon behandelt. In diesem Kapitel werden </w:t>
+      </w:r>
+      <w:r>
+        <w:t>einige davon</w:t>
+      </w:r>
+      <w:r>
+        <w:t xml:space="preserve"> grob erläutern.</w:t>
+      </w:r>
+      <w:r>
+        <w:t xml:space="preserve"> Diese Projekte können nach Übertragungsschnittstelle in zwei Kategorie unterteilt werden.</w:t>
+      </w:r>
+    </w:p>
+    <w:p>
+      <w:r>
+        <w:t>Die Erste Kategorie umfasst die</w:t>
+      </w:r>
+      <w:r>
+        <w:t xml:space="preserve"> </w:t>
+      </w:r>
+      <w:r>
+        <w:t xml:space="preserve">Applikationen die mit dem WLAN Kommunizieren. Zu </w:t>
+      </w:r>
+      <w:r>
+        <w:t>dieser Kategorie</w:t>
+      </w:r>
+      <w:r>
+        <w:t xml:space="preserve"> gehört </w:t>
+      </w:r>
+      <w:r>
+        <w:t>PiReplay</w:t>
+      </w:r>
+      <w:r>
+        <w:rPr>
+          <w:rStyle w:val="Funotenzeichen"/>
+        </w:rPr>
+        <w:footnoteReference w:id="1"/>
+      </w:r>
+      <w:r>
+        <w:t xml:space="preserve">. </w:t>
+      </w:r>
+      <w:r>
+        <w:t xml:space="preserve">Die Applikation </w:t>
+      </w:r>
+      <w:r>
+        <w:t xml:space="preserve">ist für das Ein- und Ausschalten von GPIO-Pins und kann bis zu fünf Raspberry Pi steuern. Die Oberfläche kann bis zu 100 </w:t>
+      </w:r>
+      <w:r>
+        <w:t>Steuerelemente „Relay“</w:t>
+      </w:r>
+      <w:r>
+        <w:t xml:space="preserve"> enthalten und der Nutzer entscheidet, wie viel er Braucht.</w:t>
+      </w:r>
+      <w:r>
+        <w:t xml:space="preserve"> Die Applikation benötigt </w:t>
+      </w:r>
+      <w:r>
+        <w:t xml:space="preserve">auf dem Raspberry Pi </w:t>
+      </w:r>
+      <w:r>
+        <w:t xml:space="preserve">einen Webserver und ein PHP Skript. </w:t>
+      </w:r>
+      <w:r>
+        <w:t xml:space="preserve">Die </w:t>
+      </w:r>
+      <w:r>
+        <w:t>Bestätigung</w:t>
+      </w:r>
+      <w:r>
+        <w:t xml:space="preserve"> </w:t>
+      </w:r>
+      <w:r>
+        <w:t xml:space="preserve">eines Steuerelements </w:t>
+      </w:r>
+      <w:r>
+        <w:t>sendet</w:t>
+      </w:r>
+      <w:r>
+        <w:t xml:space="preserve"> dem Raspberry Pi</w:t>
+      </w:r>
+      <w:r>
+        <w:t xml:space="preserve"> </w:t>
+      </w:r>
+      <w:r>
+        <w:t>HTTP Anfrage</w:t>
+      </w:r>
+      <w:r>
+        <w:t xml:space="preserve"> </w:t>
+      </w:r>
+      <w:r>
+        <w:t>über WLAN</w:t>
+      </w:r>
+      <w:r>
+        <w:t xml:space="preserve">. Die Anfrage enthält der Pin Nummer und der auszugebene Signal. Die Anfrage wird dann vom Webserver empfangen und vom </w:t>
+      </w:r>
+      <w:r>
+        <w:t xml:space="preserve">PHP </w:t>
+      </w:r>
+      <w:r>
+        <w:t>Skript bearbeitet. So wird der angesprochenen GPIO-Pins entsprechen an- oder ausge</w:t>
+      </w:r>
+      <w:r>
+        <w:t>schaltet</w:t>
+      </w:r>
+      <w:r>
+        <w:t>.</w:t>
+      </w:r>
+    </w:p>
+    <w:p>
+      <w:pPr>
+        <w:keepNext/>
+        <w:jc w:val="center"/>
+      </w:pPr>
+      <w:r>
+        <w:rPr>
+          <w:noProof/>
+        </w:rPr>
+        <w:drawing>
+          <wp:inline distT="0" distB="0" distL="0" distR="0" wp14:anchorId="01417D6C" wp14:editId="28275D80">
+            <wp:extent cx="2552369" cy="1873151"/>
+            <wp:effectExtent l="0" t="0" r="635" b="0"/>
+            <wp:docPr id="2" name="Grafik 2"/>
+            <wp:cNvGraphicFramePr>
+              <a:graphicFrameLocks xmlns:a="http://schemas.openxmlformats.org/drawingml/2006/main" noChangeAspect="1"/>
+            </wp:cNvGraphicFramePr>
+            <a:graphic xmlns:a="http://schemas.openxmlformats.org/drawingml/2006/main">
+              <a:graphicData uri="http://schemas.openxmlformats.org/drawingml/2006/picture">
+                <pic:pic xmlns:pic="http://schemas.openxmlformats.org/drawingml/2006/picture">
+                  <pic:nvPicPr>
+                    <pic:cNvPr id="2" name="PiReplay.jpg"/>
+                    <pic:cNvPicPr/>
+                  </pic:nvPicPr>
+                  <pic:blipFill rotWithShape="1">
+                    <a:blip r:embed="rId11" cstate="print">
+                      <a:extLst>
+                        <a:ext uri="{28A0092B-C50C-407E-A947-70E740481C1C}">
+                          <a14:useLocalDpi xmlns:a14="http://schemas.microsoft.com/office/drawing/2010/main" val="0"/>
+                        </a:ext>
+                      </a:extLst>
+                    </a:blip>
+                    <a:srcRect b="55554"/>
+                    <a:stretch/>
+                  </pic:blipFill>
+                  <pic:spPr bwMode="auto">
+                    <a:xfrm>
+                      <a:off x="0" y="0"/>
+                      <a:ext cx="2559852" cy="1878643"/>
+                    </a:xfrm>
+                    <a:prstGeom prst="rect">
+                      <a:avLst/>
+                    </a:prstGeom>
+                    <a:ln>
+                      <a:noFill/>
+                    </a:ln>
+                    <a:extLst>
+                      <a:ext uri="{53640926-AAD7-44D8-BBD7-CCE9431645EC}">
+                        <a14:shadowObscured xmlns:a14="http://schemas.microsoft.com/office/drawing/2010/main"/>
+                      </a:ext>
+                    </a:extLst>
+                  </pic:spPr>
+                </pic:pic>
+              </a:graphicData>
+            </a:graphic>
+          </wp:inline>
+        </w:drawing>
+      </w:r>
+    </w:p>
+    <w:p>
+      <w:pPr>
+        <w:pStyle w:val="Beschriftung"/>
+        <w:jc w:val="center"/>
+      </w:pPr>
+      <w:r>
+        <w:t xml:space="preserve">Abbildung </w:t>
+      </w:r>
+      <w:fldSimple w:instr=" SEQ Abbildung \* ARABIC ">
+        <w:r>
+          <w:rPr>
+            <w:noProof/>
+          </w:rPr>
+          <w:t>1</w:t>
+        </w:r>
+      </w:fldSimple>
+      <w:r>
+        <w:t xml:space="preserve">: Graphische </w:t>
+      </w:r>
+      <w:r>
+        <w:t>Oberfläche</w:t>
+      </w:r>
+      <w:r>
+        <w:t xml:space="preserve"> PiReplay</w:t>
+      </w:r>
+    </w:p>
+    <w:p>
+      <w:r>
+        <w:lastRenderedPageBreak/>
+        <w:t>In der Zweite Kategorie befindet sich Applikationen, die über Bluetooth kommunizieren.</w:t>
+      </w:r>
+      <w:r>
+        <w:t xml:space="preserve"> Hier</w:t>
+      </w:r>
+      <w:r>
+        <w:rPr>
+          <w:rStyle w:val="Funotenzeichen"/>
+        </w:rPr>
+        <w:footnoteReference w:id="2"/>
+      </w:r>
+      <w:r>
+        <w:t xml:space="preserve"> befindet sich ein Beispie</w:t>
+      </w:r>
+      <w:r>
+        <w:t>l</w:t>
+      </w:r>
+      <w:r>
+        <w:t>. Das Projekt besteht aus der Android Applikation BlueTerm</w:t>
+      </w:r>
+      <w:r>
+        <w:rPr>
+          <w:rStyle w:val="Funotenzeichen"/>
+        </w:rPr>
+        <w:footnoteReference w:id="3"/>
+      </w:r>
+      <w:r>
+        <w:t xml:space="preserve"> und die Skripten auf dem Raspberry Pi</w:t>
+      </w:r>
+      <w:r>
+        <w:t>.</w:t>
+      </w:r>
+      <w:r>
+        <w:t xml:space="preserve"> </w:t>
+      </w:r>
+      <w:r>
+        <w:t>BlueTerm</w:t>
+      </w:r>
+      <w:r>
+        <w:t xml:space="preserve"> ist eine </w:t>
+      </w:r>
+      <w:r>
+        <w:t>Terminal-Emulator</w:t>
+      </w:r>
+      <w:r>
+        <w:t xml:space="preserve"> für</w:t>
+      </w:r>
+      <w:r>
+        <w:t xml:space="preserve"> die Kommunikation mit jedem seriellen Bluetooth-Adapter</w:t>
+      </w:r>
+      <w:r>
+        <w:t xml:space="preserve">. </w:t>
+      </w:r>
+      <w:r>
+        <w:t>Er sorgt für die Übertragung der Signalen and dem Raspberry Pi Bluetooth</w:t>
+      </w:r>
+      <w:r>
+        <w:t>.</w:t>
+      </w:r>
+      <w:r>
+        <w:t xml:space="preserve"> </w:t>
+      </w:r>
+      <w:r>
+        <w:t xml:space="preserve">Skripten </w:t>
+      </w:r>
+      <w:r>
+        <w:t>auf dem Raspberry Pi bewerten</w:t>
+      </w:r>
+      <w:r>
+        <w:t xml:space="preserve"> d</w:t>
+      </w:r>
+      <w:r>
+        <w:t>ie</w:t>
+      </w:r>
+      <w:r>
+        <w:t xml:space="preserve"> Signale und</w:t>
+      </w:r>
+      <w:r>
+        <w:t xml:space="preserve"> reagieren entsprechen</w:t>
+      </w:r>
+      <w:r>
+        <w:t xml:space="preserve">. </w:t>
+      </w:r>
+    </w:p>
+    <w:p>
+      <w:pPr>
+        <w:keepNext/>
+        <w:jc w:val="center"/>
+      </w:pPr>
+      <w:r>
+        <w:rPr>
+          <w:noProof/>
+        </w:rPr>
+        <w:drawing>
+          <wp:inline distT="0" distB="0" distL="0" distR="0" wp14:anchorId="64FC6EDE" wp14:editId="1C684821">
+            <wp:extent cx="3959750" cy="3076422"/>
+            <wp:effectExtent l="0" t="0" r="3175" b="0"/>
+            <wp:docPr id="4" name="Grafik 4"/>
+            <wp:cNvGraphicFramePr>
+              <a:graphicFrameLocks xmlns:a="http://schemas.openxmlformats.org/drawingml/2006/main" noChangeAspect="1"/>
+            </wp:cNvGraphicFramePr>
+            <a:graphic xmlns:a="http://schemas.openxmlformats.org/drawingml/2006/main">
+              <a:graphicData uri="http://schemas.openxmlformats.org/drawingml/2006/picture">
+                <pic:pic xmlns:pic="http://schemas.openxmlformats.org/drawingml/2006/picture">
+                  <pic:nvPicPr>
+                    <pic:cNvPr id="4" name="BlueTerm.jpg"/>
+                    <pic:cNvPicPr/>
+                  </pic:nvPicPr>
+                  <pic:blipFill>
+                    <a:blip r:embed="rId12">
+                      <a:extLst>
+                        <a:ext uri="{28A0092B-C50C-407E-A947-70E740481C1C}">
+                          <a14:useLocalDpi xmlns:a14="http://schemas.microsoft.com/office/drawing/2010/main" val="0"/>
+                        </a:ext>
+                      </a:extLst>
+                    </a:blip>
+                    <a:stretch>
+                      <a:fillRect/>
+                    </a:stretch>
+                  </pic:blipFill>
+                  <pic:spPr>
+                    <a:xfrm>
+                      <a:off x="0" y="0"/>
+                      <a:ext cx="3983270" cy="3094695"/>
+                    </a:xfrm>
+                    <a:prstGeom prst="rect">
+                      <a:avLst/>
+                    </a:prstGeom>
+                  </pic:spPr>
+                </pic:pic>
+              </a:graphicData>
+            </a:graphic>
+          </wp:inline>
+        </w:drawing>
+      </w:r>
+    </w:p>
+    <w:p>
+      <w:pPr>
+        <w:pStyle w:val="Beschriftung"/>
+        <w:jc w:val="center"/>
+      </w:pPr>
+      <w:r>
+        <w:t xml:space="preserve">Abbildung </w:t>
+      </w:r>
+      <w:fldSimple w:instr=" SEQ Abbildung \* ARABIC ">
+        <w:r>
+          <w:rPr>
+            <w:noProof/>
+          </w:rPr>
+          <w:t>2</w:t>
+        </w:r>
+      </w:fldSimple>
+      <w:r>
+        <w:t>: Konsolenanwendung BlueTerm</w:t>
+      </w:r>
+    </w:p>
+    <w:p>
+      <w:r>
+        <w:t xml:space="preserve">Im Gegenteil zu PiReplay besitzt er keine Graphische </w:t>
+      </w:r>
+      <w:r>
+        <w:t>Oberfläche, sondern eine Konsole für die Eingabe</w:t>
+      </w:r>
+      <w:r>
+        <w:t>. Durch eingeben von Ein</w:t>
+      </w:r>
+      <w:r>
+        <w:t xml:space="preserve"> (1)</w:t>
+      </w:r>
+      <w:r>
+        <w:t xml:space="preserve"> oder Null</w:t>
+      </w:r>
+      <w:r>
+        <w:t xml:space="preserve"> (0) in der Konsole</w:t>
+      </w:r>
+      <w:r>
+        <w:t xml:space="preserve"> kann der Pin beziehungsweise Ein- oder Ausgeschaltet werden.</w:t>
+      </w:r>
+      <w:bookmarkStart w:id="14" w:name="_GoBack"/>
+      <w:bookmarkEnd w:id="14"/>
+    </w:p>
+    <w:p/>
+    <w:p/>
+    <w:p>
+      <w:pPr>
+        <w:rPr>
+          <w:b/>
+        </w:rPr>
+      </w:pPr>
+    </w:p>
+    <w:p>
+      <w:pPr>
+        <w:rPr>
+          <w:b/>
+        </w:rPr>
+      </w:pPr>
+    </w:p>
+    <w:p>
+      <w:pPr>
+        <w:rPr>
+          <w:b/>
+        </w:rPr>
+      </w:pPr>
+    </w:p>
+    <w:p>
+      <w:pPr>
+        <w:rPr>
+          <w:b/>
+        </w:rPr>
+      </w:pPr>
+    </w:p>
+    <w:p>
+      <w:pPr>
+        <w:rPr>
+          <w:b/>
+        </w:rPr>
+      </w:pPr>
+    </w:p>
+    <w:p>
+      <w:pPr>
+        <w:rPr>
+          <w:b/>
+        </w:rPr>
+      </w:pPr>
+    </w:p>
+    <w:p/>
+    <w:p>
+      <w:pPr>
+        <w:pStyle w:val="Listenabsatz"/>
+        <w:numPr>
+          <w:ilvl w:val="0"/>
+          <w:numId w:val="20"/>
+        </w:numPr>
+      </w:pPr>
+      <w:r>
+        <w:t>Nachteil</w:t>
+      </w:r>
+    </w:p>
+    <w:p>
+      <w:pPr>
+        <w:pStyle w:val="Listenabsatz"/>
+        <w:numPr>
+          <w:ilvl w:val="1"/>
+          <w:numId w:val="20"/>
+        </w:numPr>
+      </w:pPr>
+      <w:r>
+        <w:t>Nicht flexible</w:t>
+      </w:r>
+    </w:p>
+    <w:p>
+      <w:pPr>
+        <w:pStyle w:val="Listenabsatz"/>
+        <w:numPr>
+          <w:ilvl w:val="1"/>
+          <w:numId w:val="20"/>
+        </w:numPr>
+      </w:pPr>
+      <w:r>
+        <w:t>Brauch wlan ?</w:t>
+      </w:r>
+    </w:p>
+    <w:p>
+      <w:pPr>
+        <w:pStyle w:val="Listenabsatz"/>
+        <w:numPr>
+          <w:ilvl w:val="1"/>
+          <w:numId w:val="20"/>
+        </w:numPr>
+      </w:pPr>
+      <w:r>
+        <w:t>Nicht konfigurierbar oberfläche</w:t>
+      </w:r>
+    </w:p>
+    <w:p>
+      <w:pPr>
+        <w:pStyle w:val="Listenabsatz"/>
+        <w:numPr>
+          <w:ilvl w:val="1"/>
+          <w:numId w:val="20"/>
+        </w:numPr>
+      </w:pPr>
+      <w:r>
+        <w:t>Nicht modular</w:t>
+      </w:r>
+    </w:p>
+    <w:p>
+      <w:pPr>
+        <w:pStyle w:val="berschrift1"/>
+        <w:numPr>
+          <w:ilvl w:val="1"/>
+          <w:numId w:val="1"/>
+        </w:numPr>
+      </w:pPr>
       <w:bookmarkStart w:id="15" w:name="_Toc504582826"/>
       <w:bookmarkEnd w:id="15"/>
       <w:r>
@@ -1272,83 +1769,83 @@
         <w:t xml:space="preserve"> </w:t>
       </w:r>
       <w:r>
-        <w:t xml:space="preserve">Durch Ihrer </w:t>
+        <w:t xml:space="preserve">Durch Ihrer geringe Anforderungen in Bezug auf </w:t>
+      </w:r>
+      <w:r>
+        <w:t>Energiebedarf</w:t>
+      </w:r>
+      <w:r>
+        <w:t xml:space="preserve"> sowie Arbeits- und Massenspeicher eignen sich </w:t>
+      </w:r>
+      <w:r>
+        <w:t>eingebettet</w:t>
+      </w:r>
+      <w:r>
+        <w:t xml:space="preserve"> </w:t>
+      </w:r>
+      <w:r>
+        <w:t>Betriebssysteme</w:t>
+      </w:r>
+      <w:r>
+        <w:t xml:space="preserve"> für Zeitnah reagierenden </w:t>
+      </w:r>
+      <w:r>
+        <w:t>System</w:t>
+      </w:r>
+      <w:r>
+        <w:t xml:space="preserve"> wie Industrie Anlagen, Dronen</w:t>
+      </w:r>
+      <w:r>
+        <w:t>, Antiblockiersystem</w:t>
+      </w:r>
+      <w:r>
+        <w:t xml:space="preserve"> und Roboter</w:t>
+      </w:r>
+      <w:r>
+        <w:t>.</w:t>
+      </w:r>
+      <w:r>
+        <w:t xml:space="preserve"> Ein Beispiel wäre Minoca OS</w:t>
+      </w:r>
+      <w:r>
+        <w:t xml:space="preserve">. </w:t>
+      </w:r>
+      <w:r>
+        <w:t>Die Meh</w:t>
+      </w:r>
+      <w:r>
+        <w:t>r</w:t>
+      </w:r>
+      <w:r>
+        <w:t>zweck</w:t>
+      </w:r>
+      <w:r>
+        <w:t>s</w:t>
+      </w:r>
+      <w:r>
+        <w:t xml:space="preserve">systeme dagegen brauchen </w:t>
+      </w:r>
+      <w:r>
+        <w:t>v</w:t>
+      </w:r>
+      <w:r>
+        <w:t xml:space="preserve">iele Speicher und Energie und haben längere Reaktionszeit. </w:t>
+      </w:r>
+      <w:r>
+        <w:t>Wie Ihren Namen es erwähnt, eignet sich diese Systeme für Computer gängige Aufgabe</w:t>
+      </w:r>
+      <w:r>
+        <w:t>n</w:t>
+      </w:r>
+      <w:r>
+        <w:t>. Sie haben längere Reaktionszeit,</w:t>
+      </w:r>
+      <w:r>
+        <w:t xml:space="preserve"> brauchen viele Speicher; deren Vorteil ist die einfache Handhabung. Sie besitzen </w:t>
       </w:r>
       <w:r>
         <w:lastRenderedPageBreak/>
-        <w:t xml:space="preserve">geringe Anforderungen in Bezug auf </w:t>
-      </w:r>
-      <w:r>
-        <w:t>Energiebedarf</w:t>
-      </w:r>
-      <w:r>
-        <w:t xml:space="preserve"> sowie Arbeits- und Massenspeicher eignen sich </w:t>
-      </w:r>
-      <w:r>
-        <w:t>eingebettet</w:t>
-      </w:r>
-      <w:r>
-        <w:t xml:space="preserve"> </w:t>
-      </w:r>
-      <w:r>
-        <w:t>Betriebssysteme</w:t>
-      </w:r>
-      <w:r>
-        <w:t xml:space="preserve"> für Zeitnah reagierenden </w:t>
-      </w:r>
-      <w:r>
-        <w:t>System</w:t>
-      </w:r>
-      <w:r>
-        <w:t xml:space="preserve"> wie Industrie Anlagen, Dronen</w:t>
-      </w:r>
-      <w:r>
-        <w:t>, Antiblockiersystem</w:t>
-      </w:r>
-      <w:r>
-        <w:t xml:space="preserve"> und Roboter</w:t>
-      </w:r>
-      <w:r>
-        <w:t>.</w:t>
-      </w:r>
-      <w:r>
-        <w:t xml:space="preserve"> Ein Beispiel wäre Minoca OS</w:t>
-      </w:r>
-      <w:r>
-        <w:t xml:space="preserve">. </w:t>
-      </w:r>
-      <w:r>
-        <w:t>Die Meh</w:t>
-      </w:r>
-      <w:r>
-        <w:t>r</w:t>
-      </w:r>
-      <w:r>
-        <w:t>zweck</w:t>
-      </w:r>
-      <w:r>
-        <w:t>s</w:t>
-      </w:r>
-      <w:r>
-        <w:t xml:space="preserve">systeme dagegen brauchen </w:t>
-      </w:r>
-      <w:r>
-        <w:t>v</w:t>
-      </w:r>
-      <w:r>
-        <w:t xml:space="preserve">iele Speicher und Energie und haben längere Reaktionszeit. </w:t>
-      </w:r>
-      <w:r>
-        <w:t>Wie Ihren Namen es erwähnt, eignet sich diese Systeme für Computer gängige Aufgabe</w:t>
-      </w:r>
-      <w:r>
-        <w:t>n</w:t>
-      </w:r>
-      <w:r>
-        <w:t>. Sie haben längere Reaktionszeit,</w:t>
-      </w:r>
-      <w:r>
-        <w:t xml:space="preserve"> brauchen viele Speicher; deren Vorteil ist die einfache Handhabung. Sie besitzen meisten eine Schöne graphische Oberfläche. Auf Internet sind mehrere Mehrzweckssysteme zu finden. Die Üblichen sind Ubuntu, Noobs und Raspbian. </w:t>
+        <w:t xml:space="preserve">meisten eine Schöne graphische Oberfläche. Auf Internet sind mehrere Mehrzweckssysteme zu finden. Die Üblichen sind Ubuntu, Noobs und Raspbian. </w:t>
       </w:r>
       <w:r>
         <w:t>Das</w:t>
@@ -2099,7 +2596,7 @@
                     <pic:cNvPicPr/>
                   </pic:nvPicPr>
                   <pic:blipFill>
-                    <a:blip r:embed="rId11">
+                    <a:blip r:embed="rId13">
                       <a:extLst>
                         <a:ext uri="{28A0092B-C50C-407E-A947-70E740481C1C}">
                           <a14:useLocalDpi xmlns:a14="http://schemas.microsoft.com/office/drawing/2010/main" val="0"/>
@@ -2137,27 +2634,14 @@
       <w:r>
         <w:t xml:space="preserve">Abbildung </w:t>
       </w:r>
-      <w:r>
-        <w:fldChar w:fldCharType="begin"/>
-      </w:r>
-      <w:r>
-        <w:instrText xml:space="preserve"> SEQ Abbildung \* ARABIC </w:instrText>
-      </w:r>
-      <w:r>
-        <w:fldChar w:fldCharType="separate"/>
-      </w:r>
-      <w:r>
-        <w:rPr>
-          <w:noProof/>
-        </w:rPr>
-        <w:t>1</w:t>
-      </w:r>
-      <w:r>
-        <w:rPr>
-          <w:noProof/>
-        </w:rPr>
-        <w:fldChar w:fldCharType="end"/>
-      </w:r>
+      <w:fldSimple w:instr=" SEQ Abbildung \* ARABIC ">
+        <w:r>
+          <w:rPr>
+            <w:noProof/>
+          </w:rPr>
+          <w:t>3</w:t>
+        </w:r>
+      </w:fldSimple>
       <w:bookmarkEnd w:id="20"/>
       <w:r>
         <w:t>: Raspberry Pi GPIO-Pins</w:t>
@@ -2455,7 +2939,7 @@
                     <pic:cNvPicPr/>
                   </pic:nvPicPr>
                   <pic:blipFill>
-                    <a:blip r:embed="rId12" cstate="print">
+                    <a:blip r:embed="rId14" cstate="print">
                       <a:extLst>
                         <a:ext uri="{28A0092B-C50C-407E-A947-70E740481C1C}">
                           <a14:useLocalDpi xmlns:a14="http://schemas.microsoft.com/office/drawing/2010/main" val="0"/>
@@ -3011,6 +3495,102 @@
       </w:r>
     </w:p>
   </w:footnote>
+  <w:footnote w:id="1">
+    <w:p>
+      <w:pPr>
+        <w:pStyle w:val="Funotentext"/>
+        <w:rPr>
+          <w:lang w:val="en-US"/>
+        </w:rPr>
+      </w:pPr>
+      <w:r>
+        <w:rPr>
+          <w:rStyle w:val="Funotenzeichen"/>
+        </w:rPr>
+        <w:footnoteRef/>
+      </w:r>
+      <w:r>
+        <w:t xml:space="preserve"> </w:t>
+      </w:r>
+      <w:hyperlink r:id="rId1" w:history="1">
+        <w:r>
+          <w:rPr>
+            <w:rStyle w:val="Hyperlink"/>
+          </w:rPr>
+          <w:t>https://pirelay.jasonfindlay.com/</w:t>
+        </w:r>
+      </w:hyperlink>
+      <w:r>
+        <w:t xml:space="preserve"> [04.02.18]</w:t>
+      </w:r>
+    </w:p>
+  </w:footnote>
+  <w:footnote w:id="2">
+    <w:p>
+      <w:pPr>
+        <w:pStyle w:val="Funotentext"/>
+        <w:rPr>
+          <w:lang w:val="en-US"/>
+        </w:rPr>
+      </w:pPr>
+      <w:r>
+        <w:rPr>
+          <w:rStyle w:val="Funotenzeichen"/>
+        </w:rPr>
+        <w:footnoteRef/>
+      </w:r>
+      <w:r>
+        <w:t xml:space="preserve"> </w:t>
+      </w:r>
+      <w:hyperlink r:id="rId2" w:history="1">
+        <w:r>
+          <w:rPr>
+            <w:rStyle w:val="Hyperlink"/>
+            <w:sz w:val="18"/>
+            <w:szCs w:val="18"/>
+          </w:rPr>
+          <w:t>https://circuitdigest.com/microcontroller-projects/controlling-raspberry-pi-gpio-using-android-app-over-bluetooth</w:t>
+        </w:r>
+      </w:hyperlink>
+      <w:r>
+        <w:rPr>
+          <w:sz w:val="18"/>
+          <w:szCs w:val="18"/>
+        </w:rPr>
+        <w:t xml:space="preserve"> [04.02.18]</w:t>
+      </w:r>
+    </w:p>
+  </w:footnote>
+  <w:footnote w:id="3">
+    <w:p>
+      <w:pPr>
+        <w:pStyle w:val="Funotentext"/>
+        <w:rPr>
+          <w:lang w:val="en-US"/>
+        </w:rPr>
+      </w:pPr>
+      <w:r>
+        <w:rPr>
+          <w:rStyle w:val="Funotenzeichen"/>
+        </w:rPr>
+        <w:footnoteRef/>
+      </w:r>
+      <w:r>
+        <w:t xml:space="preserve"> </w:t>
+      </w:r>
+      <w:hyperlink r:id="rId3" w:history="1">
+        <w:r>
+          <w:rPr>
+            <w:rStyle w:val="Hyperlink"/>
+          </w:rPr>
+          <w:t>https://play.google.com/store/apps/details?id=es.pymasde.blueterm&amp;hl=fr</w:t>
+        </w:r>
+      </w:hyperlink>
+      <w:r>
+        <w:t xml:space="preserve"> [04.02.2018]</w:t>
+      </w:r>
+    </w:p>
+  </w:footnote>
 </w:footnotes>
 </file>
 
@@ -4453,6 +5033,118 @@
     <w:numStyleLink w:val="Formatvorlage1"/>
   </w:abstractNum>
   <w:abstractNum w:abstractNumId="15" w15:restartNumberingAfterBreak="0">
+    <w:nsid w:val="71FC2A80"/>
+    <w:multiLevelType w:val="hybridMultilevel"/>
+    <w:tmpl w:val="FC780F2C"/>
+    <w:lvl w:ilvl="0" w:tplc="0346D52E">
+      <w:numFmt w:val="bullet"/>
+      <w:lvlText w:val=""/>
+      <w:lvlJc w:val="left"/>
+      <w:pPr>
+        <w:ind w:left="720" w:hanging="360"/>
+      </w:pPr>
+      <w:rPr>
+        <w:rFonts w:ascii="Symbol" w:eastAsiaTheme="minorHAnsi" w:hAnsi="Symbol" w:cstheme="minorBidi" w:hint="default"/>
+      </w:rPr>
+    </w:lvl>
+    <w:lvl w:ilvl="1" w:tplc="04070003">
+      <w:start w:val="1"/>
+      <w:numFmt w:val="bullet"/>
+      <w:lvlText w:val="o"/>
+      <w:lvlJc w:val="left"/>
+      <w:pPr>
+        <w:ind w:left="1440" w:hanging="360"/>
+      </w:pPr>
+      <w:rPr>
+        <w:rFonts w:ascii="Courier New" w:hAnsi="Courier New" w:cs="Courier New" w:hint="default"/>
+      </w:rPr>
+    </w:lvl>
+    <w:lvl w:ilvl="2" w:tplc="04070005" w:tentative="1">
+      <w:start w:val="1"/>
+      <w:numFmt w:val="bullet"/>
+      <w:lvlText w:val=""/>
+      <w:lvlJc w:val="left"/>
+      <w:pPr>
+        <w:ind w:left="2160" w:hanging="360"/>
+      </w:pPr>
+      <w:rPr>
+        <w:rFonts w:ascii="Wingdings" w:hAnsi="Wingdings" w:hint="default"/>
+      </w:rPr>
+    </w:lvl>
+    <w:lvl w:ilvl="3" w:tplc="04070001" w:tentative="1">
+      <w:start w:val="1"/>
+      <w:numFmt w:val="bullet"/>
+      <w:lvlText w:val=""/>
+      <w:lvlJc w:val="left"/>
+      <w:pPr>
+        <w:ind w:left="2880" w:hanging="360"/>
+      </w:pPr>
+      <w:rPr>
+        <w:rFonts w:ascii="Symbol" w:hAnsi="Symbol" w:hint="default"/>
+      </w:rPr>
+    </w:lvl>
+    <w:lvl w:ilvl="4" w:tplc="04070003" w:tentative="1">
+      <w:start w:val="1"/>
+      <w:numFmt w:val="bullet"/>
+      <w:lvlText w:val="o"/>
+      <w:lvlJc w:val="left"/>
+      <w:pPr>
+        <w:ind w:left="3600" w:hanging="360"/>
+      </w:pPr>
+      <w:rPr>
+        <w:rFonts w:ascii="Courier New" w:hAnsi="Courier New" w:cs="Courier New" w:hint="default"/>
+      </w:rPr>
+    </w:lvl>
+    <w:lvl w:ilvl="5" w:tplc="04070005" w:tentative="1">
+      <w:start w:val="1"/>
+      <w:numFmt w:val="bullet"/>
+      <w:lvlText w:val=""/>
+      <w:lvlJc w:val="left"/>
+      <w:pPr>
+        <w:ind w:left="4320" w:hanging="360"/>
+      </w:pPr>
+      <w:rPr>
+        <w:rFonts w:ascii="Wingdings" w:hAnsi="Wingdings" w:hint="default"/>
+      </w:rPr>
+    </w:lvl>
+    <w:lvl w:ilvl="6" w:tplc="04070001" w:tentative="1">
+      <w:start w:val="1"/>
+      <w:numFmt w:val="bullet"/>
+      <w:lvlText w:val=""/>
+      <w:lvlJc w:val="left"/>
+      <w:pPr>
+        <w:ind w:left="5040" w:hanging="360"/>
+      </w:pPr>
+      <w:rPr>
+        <w:rFonts w:ascii="Symbol" w:hAnsi="Symbol" w:hint="default"/>
+      </w:rPr>
+    </w:lvl>
+    <w:lvl w:ilvl="7" w:tplc="04070003" w:tentative="1">
+      <w:start w:val="1"/>
+      <w:numFmt w:val="bullet"/>
+      <w:lvlText w:val="o"/>
+      <w:lvlJc w:val="left"/>
+      <w:pPr>
+        <w:ind w:left="5760" w:hanging="360"/>
+      </w:pPr>
+      <w:rPr>
+        <w:rFonts w:ascii="Courier New" w:hAnsi="Courier New" w:cs="Courier New" w:hint="default"/>
+      </w:rPr>
+    </w:lvl>
+    <w:lvl w:ilvl="8" w:tplc="04070005" w:tentative="1">
+      <w:start w:val="1"/>
+      <w:numFmt w:val="bullet"/>
+      <w:lvlText w:val=""/>
+      <w:lvlJc w:val="left"/>
+      <w:pPr>
+        <w:ind w:left="6480" w:hanging="360"/>
+      </w:pPr>
+      <w:rPr>
+        <w:rFonts w:ascii="Wingdings" w:hAnsi="Wingdings" w:hint="default"/>
+      </w:rPr>
+    </w:lvl>
+  </w:abstractNum>
+  <w:abstractNum w:abstractNumId="16" w15:restartNumberingAfterBreak="0">
     <w:nsid w:val="735A1BD1"/>
     <w:multiLevelType w:val="multilevel"/>
     <w:tmpl w:val="0409001F"/>
@@ -4538,7 +5230,7 @@
       </w:pPr>
     </w:lvl>
   </w:abstractNum>
-  <w:abstractNum w:abstractNumId="16" w15:restartNumberingAfterBreak="0">
+  <w:abstractNum w:abstractNumId="17" w15:restartNumberingAfterBreak="0">
     <w:nsid w:val="7417774C"/>
     <w:multiLevelType w:val="hybridMultilevel"/>
     <w:tmpl w:val="336881D2"/>
@@ -4650,7 +5342,7 @@
       </w:rPr>
     </w:lvl>
   </w:abstractNum>
-  <w:abstractNum w:abstractNumId="17" w15:restartNumberingAfterBreak="0">
+  <w:abstractNum w:abstractNumId="18" w15:restartNumberingAfterBreak="0">
     <w:nsid w:val="788729F9"/>
     <w:multiLevelType w:val="multilevel"/>
     <w:tmpl w:val="25A20370"/>
@@ -4768,7 +5460,7 @@
     </w:lvl>
   </w:abstractNum>
   <w:num w:numId="1">
-    <w:abstractNumId w:val="17"/>
+    <w:abstractNumId w:val="18"/>
   </w:num>
   <w:num w:numId="2">
     <w:abstractNumId w:val="10"/>
@@ -4783,7 +5475,7 @@
     <w:abstractNumId w:val="8"/>
   </w:num>
   <w:num w:numId="6">
-    <w:abstractNumId w:val="15"/>
+    <w:abstractNumId w:val="16"/>
   </w:num>
   <w:num w:numId="7">
     <w:abstractNumId w:val="5"/>
@@ -4849,7 +5541,10 @@
     <w:abstractNumId w:val="3"/>
   </w:num>
   <w:num w:numId="19">
-    <w:abstractNumId w:val="16"/>
+    <w:abstractNumId w:val="17"/>
+  </w:num>
+  <w:num w:numId="20">
+    <w:abstractNumId w:val="15"/>
   </w:num>
 </w:numbering>
 </file>
@@ -5716,6 +6411,57 @@
       <w:szCs w:val="18"/>
     </w:rPr>
   </w:style>
+  <w:style w:type="paragraph" w:styleId="Funotentext">
+    <w:name w:val="footnote text"/>
+    <w:basedOn w:val="Standard"/>
+    <w:link w:val="FunotentextZchn"/>
+    <w:uiPriority w:val="99"/>
+    <w:semiHidden/>
+    <w:unhideWhenUsed/>
+    <w:rsid w:val="007E082F"/>
+    <w:pPr>
+      <w:spacing w:after="0" w:line="240" w:lineRule="auto"/>
+    </w:pPr>
+    <w:rPr>
+      <w:sz w:val="20"/>
+      <w:szCs w:val="20"/>
+    </w:rPr>
+  </w:style>
+  <w:style w:type="character" w:customStyle="1" w:styleId="FunotentextZchn">
+    <w:name w:val="Fußnotentext Zchn"/>
+    <w:basedOn w:val="Absatz-Standardschriftart"/>
+    <w:link w:val="Funotentext"/>
+    <w:uiPriority w:val="99"/>
+    <w:semiHidden/>
+    <w:rsid w:val="007E082F"/>
+    <w:rPr>
+      <w:sz w:val="20"/>
+      <w:szCs w:val="20"/>
+    </w:rPr>
+  </w:style>
+  <w:style w:type="character" w:styleId="Funotenzeichen">
+    <w:name w:val="footnote reference"/>
+    <w:basedOn w:val="Absatz-Standardschriftart"/>
+    <w:uiPriority w:val="99"/>
+    <w:semiHidden/>
+    <w:unhideWhenUsed/>
+    <w:rsid w:val="007E082F"/>
+    <w:rPr>
+      <w:vertAlign w:val="superscript"/>
+    </w:rPr>
+  </w:style>
+  <w:style w:type="character" w:styleId="NichtaufgelsteErwhnung">
+    <w:name w:val="Unresolved Mention"/>
+    <w:basedOn w:val="Absatz-Standardschriftart"/>
+    <w:uiPriority w:val="99"/>
+    <w:semiHidden/>
+    <w:unhideWhenUsed/>
+    <w:rsid w:val="007E082F"/>
+    <w:rPr>
+      <w:color w:val="808080"/>
+      <w:shd w:val="clear" w:color="auto" w:fill="E6E6E6"/>
+    </w:rPr>
+  </w:style>
 </w:styles>
 </file>
 
@@ -6008,7 +6754,7 @@
 </file>
 
 <file path=customXml/itemProps1.xml><?xml version="1.0" encoding="utf-8"?>
-<ds:datastoreItem xmlns:ds="http://schemas.openxmlformats.org/officeDocument/2006/customXml" ds:itemID="{3114F979-E2D3-4857-8A42-F152FD81077E}">
+<ds:datastoreItem xmlns:ds="http://schemas.openxmlformats.org/officeDocument/2006/customXml" ds:itemID="{FEDE3924-823C-42B6-9057-9B43A1768539}">
   <ds:schemaRefs>
     <ds:schemaRef ds:uri="http://schemas.openxmlformats.org/officeDocument/2006/bibliography"/>
   </ds:schemaRefs>

</xml_diff>

<commit_message>
Stand der Technik erfasst
</commit_message>
<xml_diff>
--- a/Gliederung und Einleitung.docx
+++ b/Gliederung und Einleitung.docx
@@ -1098,16 +1098,40 @@
     </w:p>
     <w:p>
       <w:r>
-        <w:t xml:space="preserve">Es gibt schon viele Projekte in Internet, die das Thema diese Bachelorarbeit schon behandelt. In diesem Kapitel werden </w:t>
-      </w:r>
-      <w:r>
-        <w:t>einige davon</w:t>
-      </w:r>
-      <w:r>
-        <w:t xml:space="preserve"> grob erläutern.</w:t>
-      </w:r>
-      <w:r>
-        <w:t xml:space="preserve"> Diese Projekte können nach Übertragungsschnittstelle in zwei Kategorie unterteilt werden.</w:t>
+        <w:t>Vor Anfang dieser Bachelorarbeit</w:t>
+      </w:r>
+      <w:r>
+        <w:t xml:space="preserve">, </w:t>
+      </w:r>
+      <w:r>
+        <w:t>wurde</w:t>
+      </w:r>
+      <w:r>
+        <w:t xml:space="preserve"> nach Projekte gesucht die </w:t>
+      </w:r>
+      <w:r>
+        <w:t xml:space="preserve">das das Thema schon behandeln haben. </w:t>
+      </w:r>
+      <w:r>
+        <w:t xml:space="preserve">Diese Kapitel </w:t>
+      </w:r>
+      <w:r>
+        <w:t>umfasst</w:t>
+      </w:r>
+      <w:r>
+        <w:t xml:space="preserve"> einige davon</w:t>
+      </w:r>
+      <w:r>
+        <w:t>.</w:t>
+      </w:r>
+      <w:r>
+        <w:t xml:space="preserve"> Diese Projekte können</w:t>
+      </w:r>
+      <w:r>
+        <w:t xml:space="preserve"> </w:t>
+      </w:r>
+      <w:r>
+        <w:t>in zwei Kategorie unterteilt werden.</w:t>
       </w:r>
     </w:p>
     <w:p>
@@ -1184,10 +1208,7 @@
         <w:t>HTTP Anfrage</w:t>
       </w:r>
       <w:r>
-        <w:t xml:space="preserve"> </w:t>
-      </w:r>
-      <w:r>
-        <w:t>über WLAN</w:t>
+        <w:t xml:space="preserve"> über WLAN</w:t>
       </w:r>
       <w:r>
         <w:t xml:space="preserve">. Die Anfrage enthält der Pin Nummer und der auszugebene Signal. Die Anfrage wird dann vom Webserver empfangen und vom </w:t>
@@ -1272,22 +1293,29 @@
       <w:r>
         <w:t xml:space="preserve">Abbildung </w:t>
       </w:r>
-      <w:fldSimple w:instr=" SEQ Abbildung \* ARABIC ">
-        <w:r>
-          <w:rPr>
-            <w:noProof/>
-          </w:rPr>
-          <w:t>1</w:t>
-        </w:r>
-      </w:fldSimple>
-      <w:r>
-        <w:t xml:space="preserve">: Graphische </w:t>
-      </w:r>
-      <w:r>
-        <w:t>Oberfläche</w:t>
-      </w:r>
-      <w:r>
-        <w:t xml:space="preserve"> PiReplay</w:t>
+      <w:r>
+        <w:fldChar w:fldCharType="begin"/>
+      </w:r>
+      <w:r>
+        <w:instrText xml:space="preserve"> SEQ Abbildung \* ARABIC </w:instrText>
+      </w:r>
+      <w:r>
+        <w:fldChar w:fldCharType="separate"/>
+      </w:r>
+      <w:r>
+        <w:rPr>
+          <w:noProof/>
+        </w:rPr>
+        <w:t>1</w:t>
+      </w:r>
+      <w:r>
+        <w:rPr>
+          <w:noProof/>
+        </w:rPr>
+        <w:fldChar w:fldCharType="end"/>
+      </w:r>
+      <w:r>
+        <w:t>: Graphische Oberfläche PiReplay</w:t>
       </w:r>
     </w:p>
     <w:p>
@@ -1320,7 +1348,13 @@
         <w:footnoteReference w:id="3"/>
       </w:r>
       <w:r>
-        <w:t xml:space="preserve"> und die Skripten auf dem Raspberry Pi</w:t>
+        <w:t xml:space="preserve"> und</w:t>
+      </w:r>
+      <w:r>
+        <w:t xml:space="preserve"> Python</w:t>
+      </w:r>
+      <w:r>
+        <w:t xml:space="preserve"> Skripten auf dem Raspberry Pi</w:t>
       </w:r>
       <w:r>
         <w:t>.</w:t>
@@ -1437,14 +1471,27 @@
       <w:r>
         <w:t xml:space="preserve">Abbildung </w:t>
       </w:r>
-      <w:fldSimple w:instr=" SEQ Abbildung \* ARABIC ">
-        <w:r>
-          <w:rPr>
-            <w:noProof/>
-          </w:rPr>
-          <w:t>2</w:t>
-        </w:r>
-      </w:fldSimple>
+      <w:r>
+        <w:fldChar w:fldCharType="begin"/>
+      </w:r>
+      <w:r>
+        <w:instrText xml:space="preserve"> SEQ Abbildung \* ARABIC </w:instrText>
+      </w:r>
+      <w:r>
+        <w:fldChar w:fldCharType="separate"/>
+      </w:r>
+      <w:r>
+        <w:rPr>
+          <w:noProof/>
+        </w:rPr>
+        <w:t>2</w:t>
+      </w:r>
+      <w:r>
+        <w:rPr>
+          <w:noProof/>
+        </w:rPr>
+        <w:fldChar w:fldCharType="end"/>
+      </w:r>
       <w:r>
         <w:t>: Konsolenanwendung BlueTerm</w:t>
       </w:r>
@@ -1471,11 +1518,27 @@
       <w:r>
         <w:t xml:space="preserve"> kann der Pin beziehungsweise Ein- oder Ausgeschaltet werden.</w:t>
       </w:r>
-      <w:bookmarkStart w:id="14" w:name="_GoBack"/>
-      <w:bookmarkEnd w:id="14"/>
-    </w:p>
-    <w:p/>
-    <w:p/>
+    </w:p>
+    <w:p>
+      <w:r>
+        <w:t xml:space="preserve">Aus der Suche ergab sich, dass unsere Thema nicht neue ist. </w:t>
+      </w:r>
+      <w:r>
+        <w:t>Es existiert bereits viele Projekte die es behandelt haben;</w:t>
+      </w:r>
+      <w:r>
+        <w:t xml:space="preserve"> </w:t>
+      </w:r>
+      <w:r>
+        <w:t>sie</w:t>
+      </w:r>
+      <w:r>
+        <w:t xml:space="preserve"> erfüllen jedoch nicht komplett unser am Anfang festgelegte Voraussetzungen.  Zuerst hat der Nutzer kein direkter Zugriff auf die Übertragenen Signale und kann Sie also nicht seinem Wunsch implementieren. Des Weiteren</w:t>
+      </w:r>
+      <w:r>
+        <w:t xml:space="preserve"> sind Projekt Komponente nicht Austauschbar entweder weil der Quellcode nicht Open Source ist oder keine Sichtbare Grenzen zwischen die Komponenten existiert. </w:t>
+      </w:r>
+    </w:p>
     <w:p>
       <w:pPr>
         <w:rPr>
@@ -1499,97 +1562,18 @@
     </w:p>
     <w:p>
       <w:pPr>
-        <w:rPr>
-          <w:b/>
-        </w:rPr>
-      </w:pPr>
-    </w:p>
-    <w:p>
-      <w:pPr>
-        <w:rPr>
-          <w:b/>
-        </w:rPr>
-      </w:pPr>
-    </w:p>
-    <w:p>
-      <w:pPr>
-        <w:rPr>
-          <w:b/>
-        </w:rPr>
-      </w:pPr>
-    </w:p>
-    <w:p/>
-    <w:p>
-      <w:pPr>
-        <w:pStyle w:val="Listenabsatz"/>
-        <w:numPr>
-          <w:ilvl w:val="0"/>
-          <w:numId w:val="20"/>
-        </w:numPr>
-      </w:pPr>
-      <w:r>
-        <w:t>Nachteil</w:t>
-      </w:r>
-    </w:p>
-    <w:p>
-      <w:pPr>
-        <w:pStyle w:val="Listenabsatz"/>
-        <w:numPr>
-          <w:ilvl w:val="1"/>
-          <w:numId w:val="20"/>
-        </w:numPr>
-      </w:pPr>
-      <w:r>
-        <w:t>Nicht flexible</w:t>
-      </w:r>
-    </w:p>
-    <w:p>
-      <w:pPr>
-        <w:pStyle w:val="Listenabsatz"/>
-        <w:numPr>
-          <w:ilvl w:val="1"/>
-          <w:numId w:val="20"/>
-        </w:numPr>
-      </w:pPr>
-      <w:r>
-        <w:t>Brauch wlan ?</w:t>
-      </w:r>
-    </w:p>
-    <w:p>
-      <w:pPr>
-        <w:pStyle w:val="Listenabsatz"/>
-        <w:numPr>
-          <w:ilvl w:val="1"/>
-          <w:numId w:val="20"/>
-        </w:numPr>
-      </w:pPr>
-      <w:r>
-        <w:t>Nicht konfigurierbar oberfläche</w:t>
-      </w:r>
-    </w:p>
-    <w:p>
-      <w:pPr>
-        <w:pStyle w:val="Listenabsatz"/>
-        <w:numPr>
-          <w:ilvl w:val="1"/>
-          <w:numId w:val="20"/>
-        </w:numPr>
-      </w:pPr>
-      <w:r>
-        <w:t>Nicht modular</w:t>
-      </w:r>
-    </w:p>
-    <w:p>
-      <w:pPr>
         <w:pStyle w:val="berschrift1"/>
         <w:numPr>
           <w:ilvl w:val="1"/>
           <w:numId w:val="1"/>
         </w:numPr>
       </w:pPr>
-      <w:bookmarkStart w:id="15" w:name="_Toc504582826"/>
+      <w:bookmarkStart w:id="14" w:name="_Toc504582826"/>
+      <w:bookmarkStart w:id="15" w:name="_GoBack"/>
+      <w:bookmarkEnd w:id="14"/>
       <w:bookmarkEnd w:id="15"/>
       <w:r>
+        <w:lastRenderedPageBreak/>
         <w:t>Raspberry Pi</w:t>
       </w:r>
     </w:p>
@@ -1841,38 +1825,38 @@
         <w:t>. Sie haben längere Reaktionszeit,</w:t>
       </w:r>
       <w:r>
-        <w:t xml:space="preserve"> brauchen viele Speicher; deren Vorteil ist die einfache Handhabung. Sie besitzen </w:t>
+        <w:t xml:space="preserve"> brauchen viele Speicher; deren Vorteil ist die einfache Handhabung. Sie besitzen meisten eine Schöne graphische Oberfläche. Auf Internet sind mehrere Mehrzweckssysteme zu finden. Die Üblichen sind Ubuntu, Noobs und Raspbian. </w:t>
+      </w:r>
+      <w:r>
+        <w:t>Das</w:t>
+      </w:r>
+      <w:r>
+        <w:t xml:space="preserve"> beliebteste </w:t>
+      </w:r>
+      <w:r>
+        <w:t xml:space="preserve">Betriebssystem </w:t>
+      </w:r>
+      <w:r>
+        <w:t>ist</w:t>
+      </w:r>
+      <w:r>
+        <w:t xml:space="preserve"> der kostenlose auf Debian Linux basierte und für Raspberry Pi Hardware optimierte</w:t>
+      </w:r>
+      <w:r>
+        <w:t xml:space="preserve"> Raspbian</w:t>
+      </w:r>
+      <w:r>
+        <w:t xml:space="preserve">. Seine Beliebtheit bedankt seine </w:t>
+      </w:r>
+      <w:r>
+        <w:t xml:space="preserve">kostenlose Lizenz, seine schnelle Leistung, Seine vorinstallierte Software und Tools. Raspbian kommt mit mehr als 35.000 Software Pakete und ist offiziell unterstützt von der Raspberry Fondation. Er ist direkt nach Installation Anwendbar. </w:t>
+      </w:r>
+      <w:r>
+        <w:t xml:space="preserve">Besorgt sich man ein Bildschirm, eine Maus, eine Tatstatur und Ihre nötigen Kabel, kann man die an dem </w:t>
       </w:r>
       <w:r>
         <w:lastRenderedPageBreak/>
-        <w:t xml:space="preserve">meisten eine Schöne graphische Oberfläche. Auf Internet sind mehrere Mehrzweckssysteme zu finden. Die Üblichen sind Ubuntu, Noobs und Raspbian. </w:t>
-      </w:r>
-      <w:r>
-        <w:t>Das</w:t>
-      </w:r>
-      <w:r>
-        <w:t xml:space="preserve"> beliebteste </w:t>
-      </w:r>
-      <w:r>
-        <w:t xml:space="preserve">Betriebssystem </w:t>
-      </w:r>
-      <w:r>
-        <w:t>ist</w:t>
-      </w:r>
-      <w:r>
-        <w:t xml:space="preserve"> der kostenlose auf Debian Linux basierte und für Raspberry Pi Hardware optimierte</w:t>
-      </w:r>
-      <w:r>
-        <w:t xml:space="preserve"> Raspbian</w:t>
-      </w:r>
-      <w:r>
-        <w:t xml:space="preserve">. Seine Beliebtheit bedankt seine </w:t>
-      </w:r>
-      <w:r>
-        <w:t xml:space="preserve">kostenlose Lizenz, seine schnelle Leistung, Seine vorinstallierte Software und Tools. Raspbian kommt mit mehr als 35.000 Software Pakete und ist offiziell unterstützt von der Raspberry Fondation. Er ist direkt nach Installation Anwendbar. </w:t>
-      </w:r>
-      <w:r>
-        <w:t xml:space="preserve">Besorgt sich man ein Bildschirm, eine Maus, eine Tatstatur und Ihre nötigen Kabel, kann man die an dem Board anschließen und den als vollständige </w:t>
+        <w:t xml:space="preserve">Board anschließen und den als vollständige </w:t>
       </w:r>
       <w:r>
         <w:t>Ersatz</w:t>
@@ -2634,14 +2618,27 @@
       <w:r>
         <w:t xml:space="preserve">Abbildung </w:t>
       </w:r>
-      <w:fldSimple w:instr=" SEQ Abbildung \* ARABIC ">
-        <w:r>
-          <w:rPr>
-            <w:noProof/>
-          </w:rPr>
-          <w:t>3</w:t>
-        </w:r>
-      </w:fldSimple>
+      <w:r>
+        <w:fldChar w:fldCharType="begin"/>
+      </w:r>
+      <w:r>
+        <w:instrText xml:space="preserve"> SEQ Abbildung \* ARABIC </w:instrText>
+      </w:r>
+      <w:r>
+        <w:fldChar w:fldCharType="separate"/>
+      </w:r>
+      <w:r>
+        <w:rPr>
+          <w:noProof/>
+        </w:rPr>
+        <w:t>3</w:t>
+      </w:r>
+      <w:r>
+        <w:rPr>
+          <w:noProof/>
+        </w:rPr>
+        <w:fldChar w:fldCharType="end"/>
+      </w:r>
       <w:bookmarkEnd w:id="20"/>
       <w:r>
         <w:t>: Raspberry Pi GPIO-Pins</w:t>
@@ -6754,7 +6751,7 @@
 </file>
 
 <file path=customXml/itemProps1.xml><?xml version="1.0" encoding="utf-8"?>
-<ds:datastoreItem xmlns:ds="http://schemas.openxmlformats.org/officeDocument/2006/customXml" ds:itemID="{FEDE3924-823C-42B6-9057-9B43A1768539}">
+<ds:datastoreItem xmlns:ds="http://schemas.openxmlformats.org/officeDocument/2006/customXml" ds:itemID="{339AD64B-427A-4BC0-B459-2A67C7DF8286}">
   <ds:schemaRefs>
     <ds:schemaRef ds:uri="http://schemas.openxmlformats.org/officeDocument/2006/bibliography"/>
   </ds:schemaRefs>

</xml_diff>

<commit_message>
Konzept in erfassung... fehlt das Bild noch
</commit_message>
<xml_diff>
--- a/Gliederung und Einleitung.docx
+++ b/Gliederung und Einleitung.docx
@@ -6051,7 +6051,6 @@
       <w:pPr>
         <w:keepNext/>
       </w:pPr>
-      <w:bookmarkStart w:id="59" w:name="_GoBack"/>
       <w:r>
         <w:rPr>
           <w:noProof/>
@@ -6105,7 +6104,6 @@
           </wp:inline>
         </w:drawing>
       </w:r>
-      <w:bookmarkEnd w:id="59"/>
     </w:p>
     <w:p>
       <w:pPr>
@@ -6136,11 +6134,297 @@
       </w:r>
     </w:p>
     <w:p>
-      <w:pPr>
+      <w:r>
+        <w:t>Diese Kapitel umfasst die Entscheidungen bezüglich Aufbau und Implementierung der Android-Anwendung und Sein Raspberry Pi Teil, bezogen auf die Grundlagen, und dass damit einhergehende erlangte Wissen, die dann in Entwurf und Implementierung einfließen. Der Komplette Aufbau der wird mithilfe von Bilder und Graphen Skizziert. Weiterhin wird auch auf jeder Komponente Zugegriffen und die Entscheidung seiner Implementierung begründet.</w:t>
+      </w:r>
+    </w:p>
+    <w:p>
+      <w:pPr>
+        <w:pStyle w:val="berschrift1"/>
+        <w:numPr>
+          <w:ilvl w:val="1"/>
+          <w:numId w:val="1"/>
+        </w:numPr>
+      </w:pPr>
+      <w:r>
+        <w:lastRenderedPageBreak/>
+        <w:t>Konzept</w:t>
+      </w:r>
+    </w:p>
+    <w:p>
+      <w:r>
+        <w:t xml:space="preserve">Die wesentlichen </w:t>
+      </w:r>
+      <w:r>
+        <w:t>Herausforderung</w:t>
+      </w:r>
+      <w:r>
+        <w:t xml:space="preserve"> dieser Bachelor Arbeit </w:t>
+      </w:r>
+      <w:r>
+        <w:t>ist die Entwicklung einer Modular und Universelle</w:t>
+      </w:r>
+      <w:r>
+        <w:t xml:space="preserve"> (Wiederverwendbar)</w:t>
+      </w:r>
+      <w:r>
+        <w:t xml:space="preserve"> Android Anwendung zur Bedienung auf Raspberry Pi basierten eingebettet Systeme</w:t>
+      </w:r>
+      <w:r>
+        <w:t>.</w:t>
+      </w:r>
+      <w:r>
+        <w:t xml:space="preserve"> Beim Entwurf wurde auf diese Kriterien besonders beachte und ein Konzept entwickelt der sie erfüllen soll</w:t>
+      </w:r>
+      <w:r>
+        <w:t>.</w:t>
+      </w:r>
+      <w:r>
+        <w:t xml:space="preserve"> </w:t>
+      </w:r>
+      <w:r>
+        <w:t xml:space="preserve">In den Nächsten abschnitten </w:t>
+      </w:r>
+      <w:r>
+        <w:t>wird die einzelnen Kriterien eingehen, die das Konzept umfassen.</w:t>
+      </w:r>
+    </w:p>
+    <w:p>
+      <w:pPr>
+        <w:pStyle w:val="Listenabsatz"/>
+        <w:numPr>
+          <w:ilvl w:val="0"/>
+          <w:numId w:val="21"/>
+        </w:numPr>
         <w:rPr>
           <w:b/>
         </w:rPr>
       </w:pPr>
+      <w:r>
+        <w:rPr>
+          <w:b/>
+        </w:rPr>
+        <w:t>Modularität</w:t>
+      </w:r>
+    </w:p>
+    <w:p>
+      <w:r>
+        <w:t>Die Modularität (auch Baustein- oder Baukastenprinzip) ist die Aufteilung eines Ganzen in Teile, die als Module, Komponenten, Bauelemente oder Bausteine bezeichnet werden und zusammen interagieren könne</w:t>
+      </w:r>
+      <w:r>
+        <w:t>n</w:t>
+      </w:r>
+      <w:sdt>
+        <w:sdtPr>
+          <w:id w:val="-1217280592"/>
+          <w:citation/>
+        </w:sdtPr>
+        <w:sdtContent>
+          <w:r>
+            <w:fldChar w:fldCharType="begin"/>
+          </w:r>
+          <w:r>
+            <w:rPr>
+              <w:lang w:val="en-US"/>
+            </w:rPr>
+            <w:instrText xml:space="preserve"> CITATION Wik183 \l 1033 </w:instrText>
+          </w:r>
+          <w:r>
+            <w:fldChar w:fldCharType="separate"/>
+          </w:r>
+          <w:r>
+            <w:rPr>
+              <w:noProof/>
+              <w:lang w:val="en-US"/>
+            </w:rPr>
+            <w:t xml:space="preserve"> (19)</w:t>
+          </w:r>
+          <w:r>
+            <w:fldChar w:fldCharType="end"/>
+          </w:r>
+        </w:sdtContent>
+      </w:sdt>
+      <w:r>
+        <w:t>.</w:t>
+      </w:r>
+      <w:r>
+        <w:t xml:space="preserve"> </w:t>
+      </w:r>
+      <w:r>
+        <w:t xml:space="preserve">Um diese Zwecke zu erfüllen, wurden Vollständig implementierten Module definiert. Bei </w:t>
+      </w:r>
+      <w:r>
+        <w:t xml:space="preserve">Module </w:t>
+      </w:r>
+      <w:r>
+        <w:t xml:space="preserve">handelt es sich, um </w:t>
+      </w:r>
+      <w:r>
+        <w:t xml:space="preserve">Elemente die </w:t>
+      </w:r>
+      <w:r>
+        <w:t xml:space="preserve">sich </w:t>
+      </w:r>
+      <w:r>
+        <w:t>für gemeinsame Zwecke</w:t>
+      </w:r>
+      <w:r>
+        <w:t>n</w:t>
+      </w:r>
+      <w:r>
+        <w:t xml:space="preserve"> </w:t>
+      </w:r>
+      <w:r>
+        <w:t>Teilen</w:t>
+      </w:r>
+      <w:r>
+        <w:t>.</w:t>
+      </w:r>
+      <w:r>
+        <w:t xml:space="preserve"> Dadurch entstand auf die Android Anwendung zwei Modulen: die GUI und die Kommunikation Schnittstelle. Die Anwendung-GUI ist der Benutzeroberfläche; er umfasst die Steuerelemente und ermöglich dem Nutzer das Einfügen und Löschen der Steuerelemente. Ein Steuerelement beschreit eine Android View, die durch Touch-Ereignisse Signal and dem Raspberry Pi </w:t>
+      </w:r>
+      <w:r>
+        <w:t xml:space="preserve">über die Kommunikation Schnittstelle </w:t>
+      </w:r>
+      <w:r>
+        <w:t>sendet.</w:t>
+      </w:r>
+      <w:r>
+        <w:t xml:space="preserve"> Eine weitere Aufgabe diese Schnittstelle ist die Übertragen von Raspberry Pi Nachrichten an der Benutzeroberfläche. Die Raspberry Pi Seite besteht aus seine Kommunikation Schnittstelle und die API. Die Kommunikation Schnittstelle der Raspberry </w:t>
+      </w:r>
+      <w:bookmarkStart w:id="59" w:name="_GoBack"/>
+      <w:bookmarkEnd w:id="59"/>
+      <w:r>
+        <w:t>Pi Sorgt um den Empfang und Weiterleiten vom Signale an die API. Weiterhin überträgt auch die daraus resultierenden Nachrichten an der Android Anwendung. Die API die Pro</w:t>
+      </w:r>
+      <w:r>
+        <w:t>grammierschnittstelle; hier kann der Nutzer die Übertragenen Signale beeinflussen.</w:t>
+      </w:r>
+    </w:p>
+    <w:p>
+      <w:pPr>
+        <w:pStyle w:val="Listenabsatz"/>
+        <w:numPr>
+          <w:ilvl w:val="0"/>
+          <w:numId w:val="21"/>
+        </w:numPr>
+        <w:rPr>
+          <w:b/>
+        </w:rPr>
+      </w:pPr>
+      <w:r>
+        <w:rPr>
+          <w:b/>
+        </w:rPr>
+        <w:t>Universalität</w:t>
+      </w:r>
+    </w:p>
+    <w:p>
+      <w:r>
+        <w:t>I</w:t>
+      </w:r>
+      <w:r>
+        <w:t>m Kontext dieser Bachelorarbeit</w:t>
+      </w:r>
+      <w:r>
+        <w:t xml:space="preserve"> bezeichnet die Universalität, die Möglichkeit die App für unterschiedliche </w:t>
+      </w:r>
+      <w:r>
+        <w:t>Anwendungsszenarien</w:t>
+      </w:r>
+      <w:r>
+        <w:t xml:space="preserve"> einzusetzen. Dadurch dass die die Applikation einfach Signale überträgt und der Nutzer die Möglichkeit hat</w:t>
+      </w:r>
+      <w:r>
+        <w:t>,</w:t>
+      </w:r>
+      <w:r>
+        <w:t xml:space="preserve"> </w:t>
+      </w:r>
+      <w:r>
+        <w:t xml:space="preserve">durch die API </w:t>
+      </w:r>
+      <w:r>
+        <w:t>diese Signale nach seinem Wunsch zu beeinflussen</w:t>
+      </w:r>
+      <w:r>
+        <w:t xml:space="preserve"> oder zu implementieren</w:t>
+      </w:r>
+      <w:r>
+        <w:t>, soll die Universalität des Bedienungssystems sichergestellt.</w:t>
+      </w:r>
+    </w:p>
+    <w:p>
+      <w:pPr>
+        <w:keepNext/>
+      </w:pPr>
+      <w:r>
+        <w:rPr>
+          <w:noProof/>
+        </w:rPr>
+        <w:lastRenderedPageBreak/>
+        <w:drawing>
+          <wp:inline distT="0" distB="0" distL="0" distR="0" wp14:anchorId="2F1B1165" wp14:editId="15FAF214">
+            <wp:extent cx="5943600" cy="3343275"/>
+            <wp:effectExtent l="0" t="0" r="0" b="9525"/>
+            <wp:docPr id="13" name="Grafik 13"/>
+            <wp:cNvGraphicFramePr>
+              <a:graphicFrameLocks xmlns:a="http://schemas.openxmlformats.org/drawingml/2006/main" noChangeAspect="1"/>
+            </wp:cNvGraphicFramePr>
+            <a:graphic xmlns:a="http://schemas.openxmlformats.org/drawingml/2006/main">
+              <a:graphicData uri="http://schemas.openxmlformats.org/drawingml/2006/picture">
+                <pic:pic xmlns:pic="http://schemas.openxmlformats.org/drawingml/2006/picture">
+                  <pic:nvPicPr>
+                    <pic:cNvPr id="13" name="20171213_094040.jpg"/>
+                    <pic:cNvPicPr/>
+                  </pic:nvPicPr>
+                  <pic:blipFill>
+                    <a:blip r:embed="rId24" cstate="print">
+                      <a:extLst>
+                        <a:ext uri="{28A0092B-C50C-407E-A947-70E740481C1C}">
+                          <a14:useLocalDpi xmlns:a14="http://schemas.microsoft.com/office/drawing/2010/main" val="0"/>
+                        </a:ext>
+                      </a:extLst>
+                    </a:blip>
+                    <a:stretch>
+                      <a:fillRect/>
+                    </a:stretch>
+                  </pic:blipFill>
+                  <pic:spPr>
+                    <a:xfrm>
+                      <a:off x="0" y="0"/>
+                      <a:ext cx="5943600" cy="3343275"/>
+                    </a:xfrm>
+                    <a:prstGeom prst="rect">
+                      <a:avLst/>
+                    </a:prstGeom>
+                  </pic:spPr>
+                </pic:pic>
+              </a:graphicData>
+            </a:graphic>
+          </wp:inline>
+        </w:drawing>
+      </w:r>
+    </w:p>
+    <w:p>
+      <w:pPr>
+        <w:pStyle w:val="Beschriftung"/>
+        <w:jc w:val="center"/>
+      </w:pPr>
+      <w:r>
+        <w:t xml:space="preserve">Abbildung </w:t>
+      </w:r>
+      <w:fldSimple w:instr=" SEQ Abbildung \* ARABIC ">
+        <w:r>
+          <w:rPr>
+            <w:noProof/>
+          </w:rPr>
+          <w:t>14</w:t>
+        </w:r>
+      </w:fldSimple>
+      <w:r>
+        <w:t>: Zusammenhang App, Bibliothek und API</w:t>
+      </w:r>
     </w:p>
     <w:sectPr>
       <w:pgSz w:w="12240" w:h="15840"/>
@@ -7846,7 +8130,7 @@
   <w:abstractNum w:abstractNumId="10" w15:restartNumberingAfterBreak="0">
     <w:nsid w:val="4EB35C15"/>
     <w:multiLevelType w:val="hybridMultilevel"/>
-    <w:tmpl w:val="D22200B8"/>
+    <w:tmpl w:val="81B8FEAC"/>
     <w:lvl w:ilvl="0" w:tplc="04070001">
       <w:start w:val="1"/>
       <w:numFmt w:val="bullet"/>
@@ -7859,7 +8143,7 @@
         <w:rFonts w:ascii="Symbol" w:hAnsi="Symbol" w:hint="default"/>
       </w:rPr>
     </w:lvl>
-    <w:lvl w:ilvl="1" w:tplc="04070003" w:tentative="1">
+    <w:lvl w:ilvl="1" w:tplc="04070003">
       <w:start w:val="1"/>
       <w:numFmt w:val="bullet"/>
       <w:lvlText w:val="o"/>
@@ -10150,7 +10434,7 @@
   </b:Source>
   <b:Source xmlns:b="http://schemas.openxmlformats.org/officeDocument/2006/bibliography" xmlns="http://schemas.openxmlformats.org/officeDocument/2006/bibliography">
     <b:Tag>Pan2</b:Tag>
-    <b:RefOrder>19</b:RefOrder>
+    <b:RefOrder>20</b:RefOrder>
   </b:Source>
   <b:Source>
     <b:Tag>Man98</b:Tag>
@@ -10270,7 +10554,7 @@
     <b:MonthAccessed>02</b:MonthAccessed>
     <b:DayAccessed>06</b:DayAccessed>
     <b:URL>https://www.uni-trier.de/fileadmin/urt/doku/android/android.pdf</b:URL>
-    <b:RefOrder>20</b:RefOrder>
+    <b:RefOrder>21</b:RefOrder>
   </b:Source>
   <b:Source>
     <b:Tag>Ser18</b:Tag>
@@ -10291,7 +10575,7 @@
         </b:NameList>
       </b:Author>
     </b:Author>
-    <b:RefOrder>21</b:RefOrder>
+    <b:RefOrder>22</b:RefOrder>
   </b:Source>
   <b:Source>
     <b:Tag>tec18</b:Tag>
@@ -10303,7 +10587,7 @@
     <b:MonthAccessed>02</b:MonthAccessed>
     <b:DayAccessed>06</b:DayAccessed>
     <b:URL>https://www.techstage.de/thema/Android</b:URL>
-    <b:RefOrder>22</b:RefOrder>
+    <b:RefOrder>23</b:RefOrder>
   </b:Source>
   <b:Source>
     <b:Tag>Com18</b:Tag>
@@ -10408,7 +10692,7 @@
     <b:MonthAccessed>02</b:MonthAccessed>
     <b:DayAccessed>07</b:DayAccessed>
     <b:URL>https://developer.android.com/reference/android/view/View.html</b:URL>
-    <b:RefOrder>23</b:RefOrder>
+    <b:RefOrder>24</b:RefOrder>
   </b:Source>
   <b:Source>
     <b:Tag>Tho17</b:Tag>
@@ -10430,11 +10714,22 @@
     <b:Medium>PDF-Dokument</b:Medium>
     <b:RefOrder>18</b:RefOrder>
   </b:Source>
+  <b:Source>
+    <b:Tag>Wik183</b:Tag>
+    <b:SourceType>InternetSite</b:SourceType>
+    <b:Guid>{ED6E8654-1A54-41D9-B000-8240D184807E}</b:Guid>
+    <b:Title>Wikipedia - Modularität</b:Title>
+    <b:YearAccessed>2018</b:YearAccessed>
+    <b:MonthAccessed>02</b:MonthAccessed>
+    <b:DayAccessed>08</b:DayAccessed>
+    <b:URL>http://de.wikipedia.org/wiki/Modularität</b:URL>
+    <b:RefOrder>19</b:RefOrder>
+  </b:Source>
 </b:Sources>
 </file>
 
 <file path=customXml/itemProps1.xml><?xml version="1.0" encoding="utf-8"?>
-<ds:datastoreItem xmlns:ds="http://schemas.openxmlformats.org/officeDocument/2006/customXml" ds:itemID="{21D69BC9-3EB7-452A-835C-22F3F1BCB032}">
+<ds:datastoreItem xmlns:ds="http://schemas.openxmlformats.org/officeDocument/2006/customXml" ds:itemID="{E3AAA33E-D10F-442C-8DB3-47AC252B6FC1}">
   <ds:schemaRefs>
     <ds:schemaRef ds:uri="http://schemas.openxmlformats.org/officeDocument/2006/bibliography"/>
   </ds:schemaRefs>

</xml_diff>

<commit_message>
API und Bibliothek in erfassung...
</commit_message>
<xml_diff>
--- a/Gliederung und Einleitung.docx
+++ b/Gliederung und Einleitung.docx
@@ -5541,9 +5541,9 @@
           <w:noProof/>
         </w:rPr>
         <w:drawing>
-          <wp:inline distT="0" distB="0" distL="0" distR="0" wp14:anchorId="05CDF5A0" wp14:editId="01D7965F">
+          <wp:inline distT="0" distB="0" distL="0" distR="0" wp14:anchorId="05CDF5A0" wp14:editId="215933C8">
             <wp:extent cx="5885180" cy="2487320"/>
-            <wp:effectExtent l="0" t="0" r="1270" b="8255"/>
+            <wp:effectExtent l="19050" t="19050" r="20320" b="27305"/>
             <wp:docPr id="10" name="Grafik 10"/>
             <wp:cNvGraphicFramePr>
               <a:graphicFrameLocks xmlns:a="http://schemas.openxmlformats.org/drawingml/2006/main" noChangeAspect="1"/>
@@ -5575,7 +5575,9 @@
                       <a:avLst/>
                     </a:prstGeom>
                     <a:ln>
-                      <a:noFill/>
+                      <a:solidFill>
+                        <a:schemeClr val="tx1"/>
+                      </a:solidFill>
                     </a:ln>
                     <a:extLst>
                       <a:ext uri="{53640926-AAD7-44D8-BBD7-CCE9431645EC}">
@@ -5808,9 +5810,9 @@
         </w:rPr>
         <w:lastRenderedPageBreak/>
         <w:drawing>
-          <wp:inline distT="0" distB="0" distL="0" distR="0" wp14:anchorId="0260D77B" wp14:editId="19335159">
+          <wp:inline distT="0" distB="0" distL="0" distR="0" wp14:anchorId="0260D77B" wp14:editId="01057762">
             <wp:extent cx="5988818" cy="4300882"/>
-            <wp:effectExtent l="0" t="0" r="0" b="4445"/>
+            <wp:effectExtent l="19050" t="19050" r="12065" b="23495"/>
             <wp:docPr id="5" name="Grafik 5"/>
             <wp:cNvGraphicFramePr>
               <a:graphicFrameLocks xmlns:a="http://schemas.openxmlformats.org/drawingml/2006/main" noChangeAspect="1"/>
@@ -5842,7 +5844,9 @@
                       <a:avLst/>
                     </a:prstGeom>
                     <a:ln>
-                      <a:noFill/>
+                      <a:solidFill>
+                        <a:schemeClr val="tx1"/>
+                      </a:solidFill>
                     </a:ln>
                     <a:extLst>
                       <a:ext uri="{53640926-AAD7-44D8-BBD7-CCE9431645EC}">
@@ -6416,9 +6420,9 @@
         </w:rPr>
         <w:lastRenderedPageBreak/>
         <w:drawing>
-          <wp:inline distT="0" distB="0" distL="0" distR="0" wp14:anchorId="1DE2BECA" wp14:editId="1ECDDFFF">
+          <wp:inline distT="0" distB="0" distL="0" distR="0" wp14:anchorId="1DE2BECA" wp14:editId="0004F520">
             <wp:extent cx="5943600" cy="3427407"/>
-            <wp:effectExtent l="0" t="0" r="0" b="1905"/>
+            <wp:effectExtent l="19050" t="19050" r="19050" b="20955"/>
             <wp:docPr id="15" name="Grafik 15"/>
             <wp:cNvGraphicFramePr>
               <a:graphicFrameLocks xmlns:a="http://schemas.openxmlformats.org/drawingml/2006/main" noChangeAspect="1"/>
@@ -6450,7 +6454,9 @@
                       <a:avLst/>
                     </a:prstGeom>
                     <a:ln>
-                      <a:noFill/>
+                      <a:solidFill>
+                        <a:schemeClr val="tx1"/>
+                      </a:solidFill>
                     </a:ln>
                     <a:extLst>
                       <a:ext uri="{53640926-AAD7-44D8-BBD7-CCE9431645EC}">
@@ -6581,9 +6587,9 @@
         </w:rPr>
         <w:lastRenderedPageBreak/>
         <w:drawing>
-          <wp:inline distT="0" distB="0" distL="0" distR="0" wp14:anchorId="2DA78064" wp14:editId="05FA1F19">
+          <wp:inline distT="0" distB="0" distL="0" distR="0" wp14:anchorId="2DA78064" wp14:editId="33E0E571">
             <wp:extent cx="5920387" cy="3830128"/>
-            <wp:effectExtent l="0" t="0" r="4445" b="0"/>
+            <wp:effectExtent l="19050" t="19050" r="23495" b="18415"/>
             <wp:docPr id="13" name="Grafik 13"/>
             <wp:cNvGraphicFramePr>
               <a:graphicFrameLocks xmlns:a="http://schemas.openxmlformats.org/drawingml/2006/main" noChangeAspect="1"/>
@@ -6615,6 +6621,11 @@
                     <a:prstGeom prst="rect">
                       <a:avLst/>
                     </a:prstGeom>
+                    <a:ln>
+                      <a:solidFill>
+                        <a:schemeClr val="tx1"/>
+                      </a:solidFill>
+                    </a:ln>
                   </pic:spPr>
                 </pic:pic>
               </a:graphicData>
@@ -7027,9 +7038,9 @@
           <w:noProof/>
         </w:rPr>
         <w:drawing>
-          <wp:inline distT="0" distB="0" distL="0" distR="0" wp14:anchorId="51501B46" wp14:editId="6E1E70F0">
+          <wp:inline distT="0" distB="0" distL="0" distR="0" wp14:anchorId="51501B46" wp14:editId="2498B631">
             <wp:extent cx="5886450" cy="408940"/>
-            <wp:effectExtent l="0" t="0" r="0" b="0"/>
+            <wp:effectExtent l="19050" t="19050" r="19050" b="10160"/>
             <wp:docPr id="17" name="Grafik 17"/>
             <wp:cNvGraphicFramePr>
               <a:graphicFrameLocks xmlns:a="http://schemas.openxmlformats.org/drawingml/2006/main" noChangeAspect="1"/>
@@ -7061,7 +7072,9 @@
                       <a:avLst/>
                     </a:prstGeom>
                     <a:ln>
-                      <a:noFill/>
+                      <a:solidFill>
+                        <a:schemeClr val="tx1"/>
+                      </a:solidFill>
                     </a:ln>
                     <a:extLst>
                       <a:ext uri="{53640926-AAD7-44D8-BBD7-CCE9431645EC}">
@@ -7252,9 +7265,9 @@
         </w:rPr>
         <w:lastRenderedPageBreak/>
         <w:drawing>
-          <wp:inline distT="0" distB="0" distL="0" distR="0" wp14:anchorId="4568B85B" wp14:editId="2E03CA6B">
+          <wp:inline distT="0" distB="0" distL="0" distR="0" wp14:anchorId="4568B85B" wp14:editId="46A47CC3">
             <wp:extent cx="5943600" cy="2252345"/>
-            <wp:effectExtent l="0" t="0" r="0" b="0"/>
+            <wp:effectExtent l="19050" t="19050" r="19050" b="14605"/>
             <wp:docPr id="18" name="Grafik 18"/>
             <wp:cNvGraphicFramePr>
               <a:graphicFrameLocks xmlns:a="http://schemas.openxmlformats.org/drawingml/2006/main" noChangeAspect="1"/>
@@ -7286,6 +7299,11 @@
                     <a:prstGeom prst="rect">
                       <a:avLst/>
                     </a:prstGeom>
+                    <a:ln>
+                      <a:solidFill>
+                        <a:schemeClr val="tx1"/>
+                      </a:solidFill>
+                    </a:ln>
                   </pic:spPr>
                 </pic:pic>
               </a:graphicData>
@@ -7355,7 +7373,13 @@
         <w:t>letztgenannt</w:t>
       </w:r>
       <w:r>
-        <w:t xml:space="preserve"> ist also 1000-mal </w:t>
+        <w:t xml:space="preserve"> ist also </w:t>
+      </w:r>
+      <w:r>
+        <w:t xml:space="preserve">Ca. </w:t>
+      </w:r>
+      <w:r>
+        <w:t xml:space="preserve">1000-mal </w:t>
       </w:r>
       <w:r>
         <w:t>schneller</w:t>
@@ -7369,7 +7393,13 @@
     </w:p>
     <w:p>
       <w:r>
-        <w:t xml:space="preserve">Jedoch Reicht die Geschwindigkeit von Höhere Sprache für unseren Anwendungsfall vollkommen aus. Deswegen Wurde die Kommunikation Schnittstelle und die API in Java beziehungsweise Python Implementiert. En Grund Dafür beide Module in verschiedene Sprachen zu implementieren, ist die Modularität </w:t>
+        <w:t xml:space="preserve">Jedoch Reicht die Geschwindigkeit von Höhere Sprache für unseren Anwendungsfall vollkommen aus. Deswegen Wurde die Kommunikation Schnittstelle und die API in Java beziehungsweise Python Implementiert. </w:t>
+      </w:r>
+      <w:r>
+        <w:t>Ein</w:t>
+      </w:r>
+      <w:r>
+        <w:t xml:space="preserve"> Grund Dafür beide Module in verschiedene Sprachen zu implementieren, ist die Modularität </w:t>
       </w:r>
       <w:r>
         <w:t>des Systems</w:t>
@@ -7473,7 +7503,57 @@
     </w:p>
     <w:p>
       <w:r>
-        <w:t>&lt;später…&gt;</w:t>
+        <w:t>Kriterien</w:t>
+      </w:r>
+    </w:p>
+    <w:p>
+      <w:pPr>
+        <w:pStyle w:val="Listenabsatz"/>
+        <w:numPr>
+          <w:ilvl w:val="0"/>
+          <w:numId w:val="23"/>
+        </w:numPr>
+      </w:pPr>
+    </w:p>
+    <w:p>
+      <w:r>
+        <w:t>Ausblick</w:t>
+      </w:r>
+    </w:p>
+    <w:p>
+      <w:pPr>
+        <w:pStyle w:val="Listenabsatz"/>
+        <w:numPr>
+          <w:ilvl w:val="0"/>
+          <w:numId w:val="22"/>
+        </w:numPr>
+      </w:pPr>
+      <w:r>
+        <w:t>Log auf Android anzeigen</w:t>
+      </w:r>
+    </w:p>
+    <w:p>
+      <w:pPr>
+        <w:pStyle w:val="Listenabsatz"/>
+        <w:numPr>
+          <w:ilvl w:val="0"/>
+          <w:numId w:val="22"/>
+        </w:numPr>
+      </w:pPr>
+      <w:r>
+        <w:t>BaseControl class implementieren</w:t>
+      </w:r>
+    </w:p>
+    <w:p>
+      <w:pPr>
+        <w:pStyle w:val="Listenabsatz"/>
+        <w:numPr>
+          <w:ilvl w:val="0"/>
+          <w:numId w:val="22"/>
+        </w:numPr>
+      </w:pPr>
+      <w:r>
+        <w:t>ControlRowView in BaseControl umfassen</w:t>
       </w:r>
     </w:p>
     <w:p>
@@ -7501,8 +7581,255 @@
       </w:r>
     </w:p>
     <w:p>
-      <w:bookmarkStart w:id="65" w:name="_GoBack"/>
+      <w:r>
+        <w:t>&lt;</w:t>
+      </w:r>
+      <w:r>
+        <w:t>Der Begriff API stammt aus dem englischen Sprachraum und ist die Kurzform von „Application-Programming-Interface“. Frei ins Deutsche Übersetzt bedeutet dies so viel wie „Schnittstelle zur Anwendungsprogrammierung“.</w:t>
+      </w:r>
+      <w:r>
+        <w:t>&gt;</w:t>
+      </w:r>
+      <w:r>
+        <w:t xml:space="preserve">? </w:t>
+      </w:r>
+    </w:p>
+    <w:p>
+      <w:r>
+        <w:t xml:space="preserve">Die API ist die Benutzer Programmierschnittstelle, die die gewünschte Flexibilität anbietet. Hier kann der Nutzer nämlich die Übertragenen Signale beeinflussen. Es Handelt sich um ein Python Skript mit </w:t>
+      </w:r>
+    </w:p>
+    <w:p>
+      <w:r>
+        <w:t>Der API ist die Schnittstelle zur Verwaltung übertragene Signale</w:t>
+      </w:r>
+      <w:r>
+        <w:t xml:space="preserve"> und somit die gewünschte Universalität </w:t>
+      </w:r>
+      <w:r>
+        <w:t>an</w:t>
+      </w:r>
+      <w:r>
+        <w:t>bietet</w:t>
+      </w:r>
+      <w:r>
+        <w:t xml:space="preserve">. </w:t>
+      </w:r>
+      <w:r>
+        <w:t>Sie ist in der Programmiersprache Python geschrieben</w:t>
+      </w:r>
+      <w:r>
+        <w:t>. Die Signal</w:t>
+      </w:r>
+      <w:r>
+        <w:t xml:space="preserve"> Informationen</w:t>
+      </w:r>
+      <w:r>
+        <w:t xml:space="preserve"> werden beim Aufruf des Skriptes als Argumente übergeben</w:t>
+      </w:r>
+      <w:r>
+        <w:t xml:space="preserve">. Die Übergabe geschieht in Form von Name-Wert-Paare </w:t>
+      </w:r>
+      <w:r>
+        <w:t xml:space="preserve">(vgl. </w:t>
+      </w:r>
+      <w:r>
+        <w:fldChar w:fldCharType="begin"/>
+      </w:r>
+      <w:r>
+        <w:instrText xml:space="preserve"> REF _Ref506180791 \h </w:instrText>
+      </w:r>
+      <w:r>
+        <w:fldChar w:fldCharType="separate"/>
+      </w:r>
+      <w:r>
+        <w:t xml:space="preserve">Abbildung </w:t>
+      </w:r>
+      <w:r>
+        <w:rPr>
+          <w:noProof/>
+        </w:rPr>
+        <w:t>18</w:t>
+      </w:r>
+      <w:r>
+        <w:fldChar w:fldCharType="end"/>
+      </w:r>
+      <w:r>
+        <w:t>).</w:t>
+      </w:r>
+      <w:r>
+        <w:t xml:space="preserve"> </w:t>
+      </w:r>
+    </w:p>
+    <w:p>
+      <w:pPr>
+        <w:keepNext/>
+      </w:pPr>
+      <w:r>
+        <w:rPr>
+          <w:noProof/>
+        </w:rPr>
+        <w:drawing>
+          <wp:inline distT="0" distB="0" distL="0" distR="0" wp14:anchorId="7BFBE3B5" wp14:editId="57FAB6C7">
+            <wp:extent cx="5943600" cy="920115"/>
+            <wp:effectExtent l="19050" t="19050" r="19050" b="13335"/>
+            <wp:docPr id="16" name="Grafik 16"/>
+            <wp:cNvGraphicFramePr>
+              <a:graphicFrameLocks xmlns:a="http://schemas.openxmlformats.org/drawingml/2006/main" noChangeAspect="1"/>
+            </wp:cNvGraphicFramePr>
+            <a:graphic xmlns:a="http://schemas.openxmlformats.org/drawingml/2006/main">
+              <a:graphicData uri="http://schemas.openxmlformats.org/drawingml/2006/picture">
+                <pic:pic xmlns:pic="http://schemas.openxmlformats.org/drawingml/2006/picture">
+                  <pic:nvPicPr>
+                    <pic:cNvPr id="16" name="aufruf api beispiel.PNG"/>
+                    <pic:cNvPicPr/>
+                  </pic:nvPicPr>
+                  <pic:blipFill>
+                    <a:blip r:embed="rId28">
+                      <a:extLst>
+                        <a:ext uri="{28A0092B-C50C-407E-A947-70E740481C1C}">
+                          <a14:useLocalDpi xmlns:a14="http://schemas.microsoft.com/office/drawing/2010/main" val="0"/>
+                        </a:ext>
+                      </a:extLst>
+                    </a:blip>
+                    <a:stretch>
+                      <a:fillRect/>
+                    </a:stretch>
+                  </pic:blipFill>
+                  <pic:spPr>
+                    <a:xfrm>
+                      <a:off x="0" y="0"/>
+                      <a:ext cx="5943600" cy="920115"/>
+                    </a:xfrm>
+                    <a:prstGeom prst="rect">
+                      <a:avLst/>
+                    </a:prstGeom>
+                    <a:ln>
+                      <a:solidFill>
+                        <a:schemeClr val="tx1"/>
+                      </a:solidFill>
+                    </a:ln>
+                  </pic:spPr>
+                </pic:pic>
+              </a:graphicData>
+            </a:graphic>
+          </wp:inline>
+        </w:drawing>
+      </w:r>
+    </w:p>
+    <w:p>
+      <w:pPr>
+        <w:pStyle w:val="Beschriftung"/>
+        <w:jc w:val="center"/>
+      </w:pPr>
+      <w:bookmarkStart w:id="65" w:name="_Ref506180791"/>
+      <w:r>
+        <w:t xml:space="preserve">Abbildung </w:t>
+      </w:r>
+      <w:fldSimple w:instr=" SEQ Abbildung \* ARABIC ">
+        <w:r>
+          <w:rPr>
+            <w:noProof/>
+          </w:rPr>
+          <w:t>18</w:t>
+        </w:r>
+      </w:fldSimple>
       <w:bookmarkEnd w:id="65"/>
+      <w:r>
+        <w:t>: Beispiel Aufruf API mit Argumenten</w:t>
+      </w:r>
+    </w:p>
+    <w:p>
+      <w:r>
+        <w:t xml:space="preserve">Der Zugriff auf diese Argumente in Skripte </w:t>
+      </w:r>
+      <w:r>
+        <w:t xml:space="preserve">wird durch die Funktion </w:t>
+      </w:r>
+      <w:r>
+        <w:rPr>
+          <w:i/>
+        </w:rPr>
+        <w:t>sys.argv</w:t>
+      </w:r>
+      <w:r>
+        <w:rPr>
+          <w:i/>
+        </w:rPr>
+        <w:t xml:space="preserve"> </w:t>
+      </w:r>
+      <w:r>
+        <w:t>ermöglich. Es handelt sich um eine Python Methode, die an einem Skript übergebene Parametern auflistet</w:t>
+      </w:r>
+      <w:sdt>
+        <w:sdtPr>
+          <w:id w:val="33548994"/>
+          <w:citation/>
+        </w:sdtPr>
+        <w:sdtContent>
+          <w:r>
+            <w:fldChar w:fldCharType="begin"/>
+          </w:r>
+          <w:r>
+            <w:rPr>
+              <w:lang w:val="en-US"/>
+            </w:rPr>
+            <w:instrText xml:space="preserve"> CITATION Pyt18 \l 1033 </w:instrText>
+          </w:r>
+          <w:r>
+            <w:fldChar w:fldCharType="separate"/>
+          </w:r>
+          <w:r>
+            <w:rPr>
+              <w:noProof/>
+              <w:lang w:val="en-US"/>
+            </w:rPr>
+            <w:t xml:space="preserve"> (25)</w:t>
+          </w:r>
+          <w:r>
+            <w:fldChar w:fldCharType="end"/>
+          </w:r>
+        </w:sdtContent>
+      </w:sdt>
+      <w:r>
+        <w:t xml:space="preserve">. </w:t>
+      </w:r>
+    </w:p>
+    <w:p>
+      <w:r>
+        <w:t>//</w:t>
+      </w:r>
+      <w:bookmarkStart w:id="66" w:name="_GoBack"/>
+      <w:bookmarkEnd w:id="66"/>
+      <w:r>
+        <w:t>Zur Behandlung diese Argumente wurde eine Bibliothek entwickelt.</w:t>
+      </w:r>
+      <w:r>
+        <w:t xml:space="preserve"> </w:t>
+      </w:r>
+      <w:r>
+        <w:t>Grundsätzlich</w:t>
+      </w:r>
+      <w:r>
+        <w:t xml:space="preserve"> besteht sie aus Methoden zur Verwaltung von Argumente, Ordnungsgemäße Konsole Ausgabe, grundlegende GPIO Behandlung.</w:t>
+      </w:r>
+    </w:p>
+    <w:p/>
+    <w:p/>
+    <w:p>
+      <w:r>
+        <w:lastRenderedPageBreak/>
+        <w:t xml:space="preserve">Um die Verwaltung zu vereinfachen, wurde eine Bibliothek entwickelt. Sie </w:t>
+      </w:r>
+      <w:r>
+        <w:t>sollte vom API importiert werden</w:t>
+      </w:r>
+      <w:r>
+        <w:t xml:space="preserve"> </w:t>
+      </w:r>
+      <w:r>
+        <w:t xml:space="preserve">und umfasst Methoden für </w:t>
+      </w:r>
     </w:p>
     <w:p/>
     <w:sectPr>
@@ -8456,6 +8783,118 @@
     </w:lvl>
   </w:abstractNum>
   <w:abstractNum w:abstractNumId="2" w15:restartNumberingAfterBreak="0">
+    <w:nsid w:val="03A04CF5"/>
+    <w:multiLevelType w:val="hybridMultilevel"/>
+    <w:tmpl w:val="822C4088"/>
+    <w:lvl w:ilvl="0" w:tplc="D04EE4F0">
+      <w:numFmt w:val="bullet"/>
+      <w:lvlText w:val="-"/>
+      <w:lvlJc w:val="left"/>
+      <w:pPr>
+        <w:ind w:left="720" w:hanging="360"/>
+      </w:pPr>
+      <w:rPr>
+        <w:rFonts w:ascii="Calibri" w:eastAsiaTheme="minorHAnsi" w:hAnsi="Calibri" w:cs="Calibri" w:hint="default"/>
+      </w:rPr>
+    </w:lvl>
+    <w:lvl w:ilvl="1" w:tplc="04070003" w:tentative="1">
+      <w:start w:val="1"/>
+      <w:numFmt w:val="bullet"/>
+      <w:lvlText w:val="o"/>
+      <w:lvlJc w:val="left"/>
+      <w:pPr>
+        <w:ind w:left="1440" w:hanging="360"/>
+      </w:pPr>
+      <w:rPr>
+        <w:rFonts w:ascii="Courier New" w:hAnsi="Courier New" w:cs="Courier New" w:hint="default"/>
+      </w:rPr>
+    </w:lvl>
+    <w:lvl w:ilvl="2" w:tplc="04070005" w:tentative="1">
+      <w:start w:val="1"/>
+      <w:numFmt w:val="bullet"/>
+      <w:lvlText w:val=""/>
+      <w:lvlJc w:val="left"/>
+      <w:pPr>
+        <w:ind w:left="2160" w:hanging="360"/>
+      </w:pPr>
+      <w:rPr>
+        <w:rFonts w:ascii="Wingdings" w:hAnsi="Wingdings" w:hint="default"/>
+      </w:rPr>
+    </w:lvl>
+    <w:lvl w:ilvl="3" w:tplc="04070001" w:tentative="1">
+      <w:start w:val="1"/>
+      <w:numFmt w:val="bullet"/>
+      <w:lvlText w:val=""/>
+      <w:lvlJc w:val="left"/>
+      <w:pPr>
+        <w:ind w:left="2880" w:hanging="360"/>
+      </w:pPr>
+      <w:rPr>
+        <w:rFonts w:ascii="Symbol" w:hAnsi="Symbol" w:hint="default"/>
+      </w:rPr>
+    </w:lvl>
+    <w:lvl w:ilvl="4" w:tplc="04070003" w:tentative="1">
+      <w:start w:val="1"/>
+      <w:numFmt w:val="bullet"/>
+      <w:lvlText w:val="o"/>
+      <w:lvlJc w:val="left"/>
+      <w:pPr>
+        <w:ind w:left="3600" w:hanging="360"/>
+      </w:pPr>
+      <w:rPr>
+        <w:rFonts w:ascii="Courier New" w:hAnsi="Courier New" w:cs="Courier New" w:hint="default"/>
+      </w:rPr>
+    </w:lvl>
+    <w:lvl w:ilvl="5" w:tplc="04070005" w:tentative="1">
+      <w:start w:val="1"/>
+      <w:numFmt w:val="bullet"/>
+      <w:lvlText w:val=""/>
+      <w:lvlJc w:val="left"/>
+      <w:pPr>
+        <w:ind w:left="4320" w:hanging="360"/>
+      </w:pPr>
+      <w:rPr>
+        <w:rFonts w:ascii="Wingdings" w:hAnsi="Wingdings" w:hint="default"/>
+      </w:rPr>
+    </w:lvl>
+    <w:lvl w:ilvl="6" w:tplc="04070001" w:tentative="1">
+      <w:start w:val="1"/>
+      <w:numFmt w:val="bullet"/>
+      <w:lvlText w:val=""/>
+      <w:lvlJc w:val="left"/>
+      <w:pPr>
+        <w:ind w:left="5040" w:hanging="360"/>
+      </w:pPr>
+      <w:rPr>
+        <w:rFonts w:ascii="Symbol" w:hAnsi="Symbol" w:hint="default"/>
+      </w:rPr>
+    </w:lvl>
+    <w:lvl w:ilvl="7" w:tplc="04070003" w:tentative="1">
+      <w:start w:val="1"/>
+      <w:numFmt w:val="bullet"/>
+      <w:lvlText w:val="o"/>
+      <w:lvlJc w:val="left"/>
+      <w:pPr>
+        <w:ind w:left="5760" w:hanging="360"/>
+      </w:pPr>
+      <w:rPr>
+        <w:rFonts w:ascii="Courier New" w:hAnsi="Courier New" w:cs="Courier New" w:hint="default"/>
+      </w:rPr>
+    </w:lvl>
+    <w:lvl w:ilvl="8" w:tplc="04070005" w:tentative="1">
+      <w:start w:val="1"/>
+      <w:numFmt w:val="bullet"/>
+      <w:lvlText w:val=""/>
+      <w:lvlJc w:val="left"/>
+      <w:pPr>
+        <w:ind w:left="6480" w:hanging="360"/>
+      </w:pPr>
+      <w:rPr>
+        <w:rFonts w:ascii="Wingdings" w:hAnsi="Wingdings" w:hint="default"/>
+      </w:rPr>
+    </w:lvl>
+  </w:abstractNum>
+  <w:abstractNum w:abstractNumId="3" w15:restartNumberingAfterBreak="0">
     <w:nsid w:val="045E3C4F"/>
     <w:multiLevelType w:val="multilevel"/>
     <w:tmpl w:val="0409001F"/>
@@ -8541,7 +8980,7 @@
       </w:pPr>
     </w:lvl>
   </w:abstractNum>
-  <w:abstractNum w:abstractNumId="3" w15:restartNumberingAfterBreak="0">
+  <w:abstractNum w:abstractNumId="4" w15:restartNumberingAfterBreak="0">
     <w:nsid w:val="05BB09A5"/>
     <w:multiLevelType w:val="hybridMultilevel"/>
     <w:tmpl w:val="079AE0CC"/>
@@ -8653,7 +9092,7 @@
       </w:rPr>
     </w:lvl>
   </w:abstractNum>
-  <w:abstractNum w:abstractNumId="4" w15:restartNumberingAfterBreak="0">
+  <w:abstractNum w:abstractNumId="5" w15:restartNumberingAfterBreak="0">
     <w:nsid w:val="11D9651F"/>
     <w:multiLevelType w:val="multilevel"/>
     <w:tmpl w:val="DD98A624"/>
@@ -8740,7 +9179,7 @@
       </w:pPr>
     </w:lvl>
   </w:abstractNum>
-  <w:abstractNum w:abstractNumId="5" w15:restartNumberingAfterBreak="0">
+  <w:abstractNum w:abstractNumId="6" w15:restartNumberingAfterBreak="0">
     <w:nsid w:val="223A3CB6"/>
     <w:multiLevelType w:val="multilevel"/>
     <w:tmpl w:val="E6AA92EE"/>
@@ -8857,7 +9296,7 @@
       </w:rPr>
     </w:lvl>
   </w:abstractNum>
-  <w:abstractNum w:abstractNumId="6" w15:restartNumberingAfterBreak="0">
+  <w:abstractNum w:abstractNumId="7" w15:restartNumberingAfterBreak="0">
     <w:nsid w:val="27C97614"/>
     <w:multiLevelType w:val="hybridMultilevel"/>
     <w:tmpl w:val="D36A4A0A"/>
@@ -8969,7 +9408,7 @@
       </w:rPr>
     </w:lvl>
   </w:abstractNum>
-  <w:abstractNum w:abstractNumId="7" w15:restartNumberingAfterBreak="0">
+  <w:abstractNum w:abstractNumId="8" w15:restartNumberingAfterBreak="0">
     <w:nsid w:val="2A233420"/>
     <w:multiLevelType w:val="hybridMultilevel"/>
     <w:tmpl w:val="AA0E809C"/>
@@ -9082,7 +9521,7 @@
       </w:rPr>
     </w:lvl>
   </w:abstractNum>
-  <w:abstractNum w:abstractNumId="8" w15:restartNumberingAfterBreak="0">
+  <w:abstractNum w:abstractNumId="9" w15:restartNumberingAfterBreak="0">
     <w:nsid w:val="442D480E"/>
     <w:multiLevelType w:val="multilevel"/>
     <w:tmpl w:val="0409001F"/>
@@ -9168,7 +9607,7 @@
       </w:pPr>
     </w:lvl>
   </w:abstractNum>
-  <w:abstractNum w:abstractNumId="9" w15:restartNumberingAfterBreak="0">
+  <w:abstractNum w:abstractNumId="10" w15:restartNumberingAfterBreak="0">
     <w:nsid w:val="49064155"/>
     <w:multiLevelType w:val="multilevel"/>
     <w:tmpl w:val="0409001F"/>
@@ -9254,7 +9693,7 @@
       </w:pPr>
     </w:lvl>
   </w:abstractNum>
-  <w:abstractNum w:abstractNumId="10" w15:restartNumberingAfterBreak="0">
+  <w:abstractNum w:abstractNumId="11" w15:restartNumberingAfterBreak="0">
     <w:nsid w:val="4EB35C15"/>
     <w:multiLevelType w:val="hybridMultilevel"/>
     <w:tmpl w:val="AD48308C"/>
@@ -9367,7 +9806,7 @@
       </w:rPr>
     </w:lvl>
   </w:abstractNum>
-  <w:abstractNum w:abstractNumId="11" w15:restartNumberingAfterBreak="0">
+  <w:abstractNum w:abstractNumId="12" w15:restartNumberingAfterBreak="0">
     <w:nsid w:val="5A331799"/>
     <w:multiLevelType w:val="multilevel"/>
     <w:tmpl w:val="554A8B20"/>
@@ -9483,7 +9922,7 @@
       </w:rPr>
     </w:lvl>
   </w:abstractNum>
-  <w:abstractNum w:abstractNumId="12" w15:restartNumberingAfterBreak="0">
+  <w:abstractNum w:abstractNumId="13" w15:restartNumberingAfterBreak="0">
     <w:nsid w:val="5A523A9A"/>
     <w:multiLevelType w:val="multilevel"/>
     <w:tmpl w:val="0409001F"/>
@@ -9569,7 +10008,7 @@
       </w:pPr>
     </w:lvl>
   </w:abstractNum>
-  <w:abstractNum w:abstractNumId="13" w15:restartNumberingAfterBreak="0">
+  <w:abstractNum w:abstractNumId="14" w15:restartNumberingAfterBreak="0">
     <w:nsid w:val="662C0245"/>
     <w:multiLevelType w:val="hybridMultilevel"/>
     <w:tmpl w:val="A3F47B90"/>
@@ -9682,7 +10121,7 @@
       </w:rPr>
     </w:lvl>
   </w:abstractNum>
-  <w:abstractNum w:abstractNumId="14" w15:restartNumberingAfterBreak="0">
+  <w:abstractNum w:abstractNumId="15" w15:restartNumberingAfterBreak="0">
     <w:nsid w:val="69342AEB"/>
     <w:multiLevelType w:val="multilevel"/>
     <w:tmpl w:val="B472F4EC"/>
@@ -9769,13 +10208,13 @@
       </w:pPr>
     </w:lvl>
   </w:abstractNum>
-  <w:abstractNum w:abstractNumId="15" w15:restartNumberingAfterBreak="0">
+  <w:abstractNum w:abstractNumId="16" w15:restartNumberingAfterBreak="0">
     <w:nsid w:val="7017616A"/>
     <w:multiLevelType w:val="multilevel"/>
     <w:tmpl w:val="B472F4EC"/>
     <w:numStyleLink w:val="Formatvorlage1"/>
   </w:abstractNum>
-  <w:abstractNum w:abstractNumId="16" w15:restartNumberingAfterBreak="0">
+  <w:abstractNum w:abstractNumId="17" w15:restartNumberingAfterBreak="0">
     <w:nsid w:val="71FC2A80"/>
     <w:multiLevelType w:val="hybridMultilevel"/>
     <w:tmpl w:val="FC780F2C"/>
@@ -9887,7 +10326,7 @@
       </w:rPr>
     </w:lvl>
   </w:abstractNum>
-  <w:abstractNum w:abstractNumId="17" w15:restartNumberingAfterBreak="0">
+  <w:abstractNum w:abstractNumId="18" w15:restartNumberingAfterBreak="0">
     <w:nsid w:val="735A1BD1"/>
     <w:multiLevelType w:val="multilevel"/>
     <w:tmpl w:val="0409001F"/>
@@ -9973,7 +10412,7 @@
       </w:pPr>
     </w:lvl>
   </w:abstractNum>
-  <w:abstractNum w:abstractNumId="18" w15:restartNumberingAfterBreak="0">
+  <w:abstractNum w:abstractNumId="19" w15:restartNumberingAfterBreak="0">
     <w:nsid w:val="7417774C"/>
     <w:multiLevelType w:val="hybridMultilevel"/>
     <w:tmpl w:val="336881D2"/>
@@ -10085,7 +10524,7 @@
       </w:rPr>
     </w:lvl>
   </w:abstractNum>
-  <w:abstractNum w:abstractNumId="19" w15:restartNumberingAfterBreak="0">
+  <w:abstractNum w:abstractNumId="20" w15:restartNumberingAfterBreak="0">
     <w:nsid w:val="788729F9"/>
     <w:multiLevelType w:val="multilevel"/>
     <w:tmpl w:val="ED30FA16"/>
@@ -10203,38 +10642,150 @@
       </w:rPr>
     </w:lvl>
   </w:abstractNum>
+  <w:abstractNum w:abstractNumId="21" w15:restartNumberingAfterBreak="0">
+    <w:nsid w:val="7BFA0136"/>
+    <w:multiLevelType w:val="hybridMultilevel"/>
+    <w:tmpl w:val="913082B6"/>
+    <w:lvl w:ilvl="0" w:tplc="A7E464BA">
+      <w:numFmt w:val="bullet"/>
+      <w:lvlText w:val="-"/>
+      <w:lvlJc w:val="left"/>
+      <w:pPr>
+        <w:ind w:left="720" w:hanging="360"/>
+      </w:pPr>
+      <w:rPr>
+        <w:rFonts w:ascii="Calibri" w:eastAsiaTheme="minorHAnsi" w:hAnsi="Calibri" w:cs="Calibri" w:hint="default"/>
+      </w:rPr>
+    </w:lvl>
+    <w:lvl w:ilvl="1" w:tplc="04070003" w:tentative="1">
+      <w:start w:val="1"/>
+      <w:numFmt w:val="bullet"/>
+      <w:lvlText w:val="o"/>
+      <w:lvlJc w:val="left"/>
+      <w:pPr>
+        <w:ind w:left="1440" w:hanging="360"/>
+      </w:pPr>
+      <w:rPr>
+        <w:rFonts w:ascii="Courier New" w:hAnsi="Courier New" w:cs="Courier New" w:hint="default"/>
+      </w:rPr>
+    </w:lvl>
+    <w:lvl w:ilvl="2" w:tplc="04070005" w:tentative="1">
+      <w:start w:val="1"/>
+      <w:numFmt w:val="bullet"/>
+      <w:lvlText w:val=""/>
+      <w:lvlJc w:val="left"/>
+      <w:pPr>
+        <w:ind w:left="2160" w:hanging="360"/>
+      </w:pPr>
+      <w:rPr>
+        <w:rFonts w:ascii="Wingdings" w:hAnsi="Wingdings" w:hint="default"/>
+      </w:rPr>
+    </w:lvl>
+    <w:lvl w:ilvl="3" w:tplc="04070001" w:tentative="1">
+      <w:start w:val="1"/>
+      <w:numFmt w:val="bullet"/>
+      <w:lvlText w:val=""/>
+      <w:lvlJc w:val="left"/>
+      <w:pPr>
+        <w:ind w:left="2880" w:hanging="360"/>
+      </w:pPr>
+      <w:rPr>
+        <w:rFonts w:ascii="Symbol" w:hAnsi="Symbol" w:hint="default"/>
+      </w:rPr>
+    </w:lvl>
+    <w:lvl w:ilvl="4" w:tplc="04070003" w:tentative="1">
+      <w:start w:val="1"/>
+      <w:numFmt w:val="bullet"/>
+      <w:lvlText w:val="o"/>
+      <w:lvlJc w:val="left"/>
+      <w:pPr>
+        <w:ind w:left="3600" w:hanging="360"/>
+      </w:pPr>
+      <w:rPr>
+        <w:rFonts w:ascii="Courier New" w:hAnsi="Courier New" w:cs="Courier New" w:hint="default"/>
+      </w:rPr>
+    </w:lvl>
+    <w:lvl w:ilvl="5" w:tplc="04070005" w:tentative="1">
+      <w:start w:val="1"/>
+      <w:numFmt w:val="bullet"/>
+      <w:lvlText w:val=""/>
+      <w:lvlJc w:val="left"/>
+      <w:pPr>
+        <w:ind w:left="4320" w:hanging="360"/>
+      </w:pPr>
+      <w:rPr>
+        <w:rFonts w:ascii="Wingdings" w:hAnsi="Wingdings" w:hint="default"/>
+      </w:rPr>
+    </w:lvl>
+    <w:lvl w:ilvl="6" w:tplc="04070001" w:tentative="1">
+      <w:start w:val="1"/>
+      <w:numFmt w:val="bullet"/>
+      <w:lvlText w:val=""/>
+      <w:lvlJc w:val="left"/>
+      <w:pPr>
+        <w:ind w:left="5040" w:hanging="360"/>
+      </w:pPr>
+      <w:rPr>
+        <w:rFonts w:ascii="Symbol" w:hAnsi="Symbol" w:hint="default"/>
+      </w:rPr>
+    </w:lvl>
+    <w:lvl w:ilvl="7" w:tplc="04070003" w:tentative="1">
+      <w:start w:val="1"/>
+      <w:numFmt w:val="bullet"/>
+      <w:lvlText w:val="o"/>
+      <w:lvlJc w:val="left"/>
+      <w:pPr>
+        <w:ind w:left="5760" w:hanging="360"/>
+      </w:pPr>
+      <w:rPr>
+        <w:rFonts w:ascii="Courier New" w:hAnsi="Courier New" w:cs="Courier New" w:hint="default"/>
+      </w:rPr>
+    </w:lvl>
+    <w:lvl w:ilvl="8" w:tplc="04070005" w:tentative="1">
+      <w:start w:val="1"/>
+      <w:numFmt w:val="bullet"/>
+      <w:lvlText w:val=""/>
+      <w:lvlJc w:val="left"/>
+      <w:pPr>
+        <w:ind w:left="6480" w:hanging="360"/>
+      </w:pPr>
+      <w:rPr>
+        <w:rFonts w:ascii="Wingdings" w:hAnsi="Wingdings" w:hint="default"/>
+      </w:rPr>
+    </w:lvl>
+  </w:abstractNum>
   <w:num w:numId="1">
-    <w:abstractNumId w:val="19"/>
+    <w:abstractNumId w:val="20"/>
   </w:num>
   <w:num w:numId="2">
-    <w:abstractNumId w:val="11"/>
+    <w:abstractNumId w:val="12"/>
   </w:num>
   <w:num w:numId="3">
-    <w:abstractNumId w:val="2"/>
+    <w:abstractNumId w:val="3"/>
   </w:num>
   <w:num w:numId="4">
+    <w:abstractNumId w:val="10"/>
+  </w:num>
+  <w:num w:numId="5">
     <w:abstractNumId w:val="9"/>
   </w:num>
-  <w:num w:numId="5">
-    <w:abstractNumId w:val="8"/>
-  </w:num>
   <w:num w:numId="6">
-    <w:abstractNumId w:val="17"/>
+    <w:abstractNumId w:val="18"/>
   </w:num>
   <w:num w:numId="7">
+    <w:abstractNumId w:val="6"/>
+  </w:num>
+  <w:num w:numId="8">
+    <w:abstractNumId w:val="15"/>
+  </w:num>
+  <w:num w:numId="9">
+    <w:abstractNumId w:val="16"/>
+  </w:num>
+  <w:num w:numId="10">
     <w:abstractNumId w:val="5"/>
   </w:num>
-  <w:num w:numId="8">
-    <w:abstractNumId w:val="14"/>
-  </w:num>
-  <w:num w:numId="9">
-    <w:abstractNumId w:val="15"/>
-  </w:num>
-  <w:num w:numId="10">
-    <w:abstractNumId w:val="4"/>
-  </w:num>
   <w:num w:numId="11">
-    <w:abstractNumId w:val="11"/>
+    <w:abstractNumId w:val="12"/>
     <w:lvlOverride w:ilvl="0">
       <w:startOverride w:val="2"/>
     </w:lvlOverride>
@@ -10264,34 +10815,40 @@
     </w:lvlOverride>
   </w:num>
   <w:num w:numId="12">
-    <w:abstractNumId w:val="12"/>
+    <w:abstractNumId w:val="13"/>
   </w:num>
   <w:num w:numId="13">
     <w:abstractNumId w:val="1"/>
   </w:num>
   <w:num w:numId="14">
-    <w:abstractNumId w:val="6"/>
+    <w:abstractNumId w:val="7"/>
   </w:num>
   <w:num w:numId="15">
     <w:abstractNumId w:val="0"/>
   </w:num>
   <w:num w:numId="16">
-    <w:abstractNumId w:val="7"/>
+    <w:abstractNumId w:val="8"/>
   </w:num>
   <w:num w:numId="17">
-    <w:abstractNumId w:val="13"/>
+    <w:abstractNumId w:val="14"/>
   </w:num>
   <w:num w:numId="18">
-    <w:abstractNumId w:val="3"/>
+    <w:abstractNumId w:val="4"/>
   </w:num>
   <w:num w:numId="19">
-    <w:abstractNumId w:val="18"/>
+    <w:abstractNumId w:val="19"/>
   </w:num>
   <w:num w:numId="20">
-    <w:abstractNumId w:val="16"/>
+    <w:abstractNumId w:val="17"/>
   </w:num>
   <w:num w:numId="21">
-    <w:abstractNumId w:val="10"/>
+    <w:abstractNumId w:val="11"/>
+  </w:num>
+  <w:num w:numId="22">
+    <w:abstractNumId w:val="2"/>
+  </w:num>
+  <w:num w:numId="23">
+    <w:abstractNumId w:val="21"/>
   </w:num>
 </w:numbering>
 </file>
@@ -11561,7 +12118,7 @@
   </b:Source>
   <b:Source xmlns:b="http://schemas.openxmlformats.org/officeDocument/2006/bibliography" xmlns="http://schemas.openxmlformats.org/officeDocument/2006/bibliography">
     <b:Tag>Pan2</b:Tag>
-    <b:RefOrder>25</b:RefOrder>
+    <b:RefOrder>26</b:RefOrder>
   </b:Source>
   <b:Source>
     <b:Tag>Man98</b:Tag>
@@ -11681,7 +12238,7 @@
     <b:MonthAccessed>02</b:MonthAccessed>
     <b:DayAccessed>06</b:DayAccessed>
     <b:URL>https://www.uni-trier.de/fileadmin/urt/doku/android/android.pdf</b:URL>
-    <b:RefOrder>26</b:RefOrder>
+    <b:RefOrder>27</b:RefOrder>
   </b:Source>
   <b:Source>
     <b:Tag>Ser18</b:Tag>
@@ -11702,7 +12259,7 @@
         </b:NameList>
       </b:Author>
     </b:Author>
-    <b:RefOrder>27</b:RefOrder>
+    <b:RefOrder>28</b:RefOrder>
   </b:Source>
   <b:Source>
     <b:Tag>tec18</b:Tag>
@@ -11714,7 +12271,7 @@
     <b:MonthAccessed>02</b:MonthAccessed>
     <b:DayAccessed>06</b:DayAccessed>
     <b:URL>https://www.techstage.de/thema/Android</b:URL>
-    <b:RefOrder>28</b:RefOrder>
+    <b:RefOrder>29</b:RefOrder>
   </b:Source>
   <b:Source>
     <b:Tag>Com18</b:Tag>
@@ -11819,7 +12376,7 @@
     <b:MonthAccessed>02</b:MonthAccessed>
     <b:DayAccessed>07</b:DayAccessed>
     <b:URL>https://developer.android.com/reference/android/view/View.html</b:URL>
-    <b:RefOrder>29</b:RefOrder>
+    <b:RefOrder>30</b:RefOrder>
   </b:Source>
   <b:Source>
     <b:Tag>Tho17</b:Tag>
@@ -11894,7 +12451,7 @@
     <b:MonthAccessed>02</b:MonthAccessed>
     <b:DayAccessed>09</b:DayAccessed>
     <b:URL>https://www.linksys.com/us/r/resource-center/what-is-a-wifi-access-point/</b:URL>
-    <b:RefOrder>30</b:RefOrder>
+    <b:RefOrder>31</b:RefOrder>
   </b:Source>
   <b:Source>
     <b:Tag>lif18</b:Tag>
@@ -11905,7 +12462,7 @@
     <b:MonthAccessed>02</b:MonthAccessed>
     <b:DayAccessed>09</b:DayAccessed>
     <b:URL>https://www.lifewire.com/wireless-access-point-816545</b:URL>
-    <b:RefOrder>31</b:RefOrder>
+    <b:RefOrder>32</b:RefOrder>
   </b:Source>
   <b:Source>
     <b:Tag>sel18</b:Tag>
@@ -11929,11 +12486,22 @@
     <b:URL>http://www.spazztech.net/python-vs-c-on-rpi.html</b:URL>
     <b:RefOrder>24</b:RefOrder>
   </b:Source>
+  <b:Source>
+    <b:Tag>Pyt18</b:Tag>
+    <b:SourceType>InternetSite</b:SourceType>
+    <b:Guid>{0C51A1EB-F254-4D1D-BD37-FC5178191B3F}</b:Guid>
+    <b:Title>Python sys -- System-specific parameters and functions</b:Title>
+    <b:YearAccessed>2018</b:YearAccessed>
+    <b:MonthAccessed>02</b:MonthAccessed>
+    <b:DayAccessed>12</b:DayAccessed>
+    <b:URL>https://docs.python.org/2/library/sys.html</b:URL>
+    <b:RefOrder>25</b:RefOrder>
+  </b:Source>
 </b:Sources>
 </file>
 
 <file path=customXml/itemProps1.xml><?xml version="1.0" encoding="utf-8"?>
-<ds:datastoreItem xmlns:ds="http://schemas.openxmlformats.org/officeDocument/2006/customXml" ds:itemID="{4F1F5700-4C81-460A-9179-51F4EE556CCA}">
+<ds:datastoreItem xmlns:ds="http://schemas.openxmlformats.org/officeDocument/2006/customXml" ds:itemID="{465F3BC4-4ECC-4403-B940-20478515DAE8}">
   <ds:schemaRefs>
     <ds:schemaRef ds:uri="http://schemas.openxmlformats.org/officeDocument/2006/bibliography"/>
   </ds:schemaRefs>

</xml_diff>

<commit_message>
API - Methoden zur verwaltung übertragenen Signale erfasst...
</commit_message>
<xml_diff>
--- a/Gliederung und Einleitung.docx
+++ b/Gliederung und Einleitung.docx
@@ -2644,14 +2644,27 @@
       <w:r>
         <w:t xml:space="preserve">Abbildung </w:t>
       </w:r>
-      <w:fldSimple w:instr=" SEQ Abbildung \* ARABIC ">
-        <w:r>
-          <w:rPr>
-            <w:noProof/>
-          </w:rPr>
-          <w:t>1</w:t>
-        </w:r>
-      </w:fldSimple>
+      <w:r>
+        <w:fldChar w:fldCharType="begin"/>
+      </w:r>
+      <w:r>
+        <w:instrText xml:space="preserve"> SEQ Abbildung \* ARABIC </w:instrText>
+      </w:r>
+      <w:r>
+        <w:fldChar w:fldCharType="separate"/>
+      </w:r>
+      <w:r>
+        <w:rPr>
+          <w:noProof/>
+        </w:rPr>
+        <w:t>1</w:t>
+      </w:r>
+      <w:r>
+        <w:rPr>
+          <w:noProof/>
+        </w:rPr>
+        <w:fldChar w:fldCharType="end"/>
+      </w:r>
       <w:bookmarkEnd w:id="31"/>
       <w:r>
         <w:t>: Graphische Oberfläche PiReplay</w:t>
@@ -2810,14 +2823,27 @@
       <w:r>
         <w:t xml:space="preserve">Abbildung </w:t>
       </w:r>
-      <w:fldSimple w:instr=" SEQ Abbildung \* ARABIC ">
-        <w:r>
-          <w:rPr>
-            <w:noProof/>
-          </w:rPr>
-          <w:t>2</w:t>
-        </w:r>
-      </w:fldSimple>
+      <w:r>
+        <w:fldChar w:fldCharType="begin"/>
+      </w:r>
+      <w:r>
+        <w:instrText xml:space="preserve"> SEQ Abbildung \* ARABIC </w:instrText>
+      </w:r>
+      <w:r>
+        <w:fldChar w:fldCharType="separate"/>
+      </w:r>
+      <w:r>
+        <w:rPr>
+          <w:noProof/>
+        </w:rPr>
+        <w:t>2</w:t>
+      </w:r>
+      <w:r>
+        <w:rPr>
+          <w:noProof/>
+        </w:rPr>
+        <w:fldChar w:fldCharType="end"/>
+      </w:r>
       <w:r>
         <w:t>: Konsolenanwendung BlueTerm</w:t>
       </w:r>
@@ -3091,14 +3117,27 @@
       <w:r>
         <w:t xml:space="preserve">Abbildung </w:t>
       </w:r>
-      <w:fldSimple w:instr=" SEQ Abbildung \* ARABIC ">
-        <w:r>
-          <w:rPr>
-            <w:noProof/>
-          </w:rPr>
-          <w:t>3</w:t>
-        </w:r>
-      </w:fldSimple>
+      <w:r>
+        <w:fldChar w:fldCharType="begin"/>
+      </w:r>
+      <w:r>
+        <w:instrText xml:space="preserve"> SEQ Abbildung \* ARABIC </w:instrText>
+      </w:r>
+      <w:r>
+        <w:fldChar w:fldCharType="separate"/>
+      </w:r>
+      <w:r>
+        <w:rPr>
+          <w:noProof/>
+        </w:rPr>
+        <w:t>3</w:t>
+      </w:r>
+      <w:r>
+        <w:rPr>
+          <w:noProof/>
+        </w:rPr>
+        <w:fldChar w:fldCharType="end"/>
+      </w:r>
       <w:bookmarkEnd w:id="37"/>
       <w:r>
         <w:t xml:space="preserve">: </w:t>
@@ -3694,14 +3733,27 @@
       <w:r>
         <w:t xml:space="preserve">Abbildung </w:t>
       </w:r>
-      <w:fldSimple w:instr=" SEQ Abbildung \* ARABIC ">
-        <w:r>
-          <w:rPr>
-            <w:noProof/>
-          </w:rPr>
-          <w:t>4</w:t>
-        </w:r>
-      </w:fldSimple>
+      <w:r>
+        <w:fldChar w:fldCharType="begin"/>
+      </w:r>
+      <w:r>
+        <w:instrText xml:space="preserve"> SEQ Abbildung \* ARABIC </w:instrText>
+      </w:r>
+      <w:r>
+        <w:fldChar w:fldCharType="separate"/>
+      </w:r>
+      <w:r>
+        <w:rPr>
+          <w:noProof/>
+        </w:rPr>
+        <w:t>4</w:t>
+      </w:r>
+      <w:r>
+        <w:rPr>
+          <w:noProof/>
+        </w:rPr>
+        <w:fldChar w:fldCharType="end"/>
+      </w:r>
       <w:bookmarkEnd w:id="42"/>
       <w:r>
         <w:t xml:space="preserve">: </w:t>
@@ -4517,14 +4569,27 @@
       <w:r>
         <w:t xml:space="preserve">Abbildung </w:t>
       </w:r>
-      <w:fldSimple w:instr=" SEQ Abbildung \* ARABIC ">
-        <w:r>
-          <w:rPr>
-            <w:noProof/>
-          </w:rPr>
-          <w:t>5</w:t>
-        </w:r>
-      </w:fldSimple>
+      <w:r>
+        <w:fldChar w:fldCharType="begin"/>
+      </w:r>
+      <w:r>
+        <w:instrText xml:space="preserve"> SEQ Abbildung \* ARABIC </w:instrText>
+      </w:r>
+      <w:r>
+        <w:fldChar w:fldCharType="separate"/>
+      </w:r>
+      <w:r>
+        <w:rPr>
+          <w:noProof/>
+        </w:rPr>
+        <w:t>5</w:t>
+      </w:r>
+      <w:r>
+        <w:rPr>
+          <w:noProof/>
+        </w:rPr>
+        <w:fldChar w:fldCharType="end"/>
+      </w:r>
       <w:r>
         <w:t xml:space="preserve">: Markanteil vom Android </w:t>
       </w:r>
@@ -4652,14 +4717,27 @@
       <w:r>
         <w:t xml:space="preserve">Abbildung </w:t>
       </w:r>
-      <w:fldSimple w:instr=" SEQ Abbildung \* ARABIC ">
-        <w:r>
-          <w:rPr>
-            <w:noProof/>
-          </w:rPr>
-          <w:t>6</w:t>
-        </w:r>
-      </w:fldSimple>
+      <w:r>
+        <w:fldChar w:fldCharType="begin"/>
+      </w:r>
+      <w:r>
+        <w:instrText xml:space="preserve"> SEQ Abbildung \* ARABIC </w:instrText>
+      </w:r>
+      <w:r>
+        <w:fldChar w:fldCharType="separate"/>
+      </w:r>
+      <w:r>
+        <w:rPr>
+          <w:noProof/>
+        </w:rPr>
+        <w:t>6</w:t>
+      </w:r>
+      <w:r>
+        <w:rPr>
+          <w:noProof/>
+        </w:rPr>
+        <w:fldChar w:fldCharType="end"/>
+      </w:r>
       <w:r>
         <w:t>: Architektur Android</w:t>
       </w:r>
@@ -5017,14 +5095,27 @@
       <w:r>
         <w:t xml:space="preserve">Abbildung </w:t>
       </w:r>
-      <w:fldSimple w:instr=" SEQ Abbildung \* ARABIC ">
-        <w:r>
-          <w:rPr>
-            <w:noProof/>
-          </w:rPr>
-          <w:t>7</w:t>
-        </w:r>
-      </w:fldSimple>
+      <w:r>
+        <w:fldChar w:fldCharType="begin"/>
+      </w:r>
+      <w:r>
+        <w:instrText xml:space="preserve"> SEQ Abbildung \* ARABIC </w:instrText>
+      </w:r>
+      <w:r>
+        <w:fldChar w:fldCharType="separate"/>
+      </w:r>
+      <w:r>
+        <w:rPr>
+          <w:noProof/>
+        </w:rPr>
+        <w:t>7</w:t>
+      </w:r>
+      <w:r>
+        <w:rPr>
+          <w:noProof/>
+        </w:rPr>
+        <w:fldChar w:fldCharType="end"/>
+      </w:r>
       <w:bookmarkEnd w:id="58"/>
       <w:r>
         <w:t>: Aufbau Android-Anwendung</w:t>
@@ -5189,14 +5280,27 @@
       <w:r>
         <w:t xml:space="preserve">Abbildung </w:t>
       </w:r>
-      <w:fldSimple w:instr=" SEQ Abbildung \* ARABIC ">
-        <w:r>
-          <w:rPr>
-            <w:noProof/>
-          </w:rPr>
-          <w:t>8</w:t>
-        </w:r>
-      </w:fldSimple>
+      <w:r>
+        <w:fldChar w:fldCharType="begin"/>
+      </w:r>
+      <w:r>
+        <w:instrText xml:space="preserve"> SEQ Abbildung \* ARABIC </w:instrText>
+      </w:r>
+      <w:r>
+        <w:fldChar w:fldCharType="separate"/>
+      </w:r>
+      <w:r>
+        <w:rPr>
+          <w:noProof/>
+        </w:rPr>
+        <w:t>8</w:t>
+      </w:r>
+      <w:r>
+        <w:rPr>
+          <w:noProof/>
+        </w:rPr>
+        <w:fldChar w:fldCharType="end"/>
+      </w:r>
       <w:r>
         <w:t>: Beispiel Android Manifest</w:t>
       </w:r>
@@ -5400,14 +5504,27 @@
       <w:r>
         <w:t xml:space="preserve">Abbildung </w:t>
       </w:r>
-      <w:fldSimple w:instr=" SEQ Abbildung \* ARABIC ">
-        <w:r>
-          <w:rPr>
-            <w:noProof/>
-          </w:rPr>
-          <w:t>9</w:t>
-        </w:r>
-      </w:fldSimple>
+      <w:r>
+        <w:fldChar w:fldCharType="begin"/>
+      </w:r>
+      <w:r>
+        <w:instrText xml:space="preserve"> SEQ Abbildung \* ARABIC </w:instrText>
+      </w:r>
+      <w:r>
+        <w:fldChar w:fldCharType="separate"/>
+      </w:r>
+      <w:r>
+        <w:rPr>
+          <w:noProof/>
+        </w:rPr>
+        <w:t>9</w:t>
+      </w:r>
+      <w:r>
+        <w:rPr>
+          <w:noProof/>
+        </w:rPr>
+        <w:fldChar w:fldCharType="end"/>
+      </w:r>
       <w:bookmarkEnd w:id="59"/>
       <w:r>
         <w:t>: Zustandsdiagramm einer Android Activity</w:t>
@@ -5601,14 +5718,27 @@
       <w:r>
         <w:t xml:space="preserve">Abbildung </w:t>
       </w:r>
-      <w:fldSimple w:instr=" SEQ Abbildung \* ARABIC ">
-        <w:r>
-          <w:rPr>
-            <w:noProof/>
-          </w:rPr>
-          <w:t>10</w:t>
-        </w:r>
-      </w:fldSimple>
+      <w:r>
+        <w:fldChar w:fldCharType="begin"/>
+      </w:r>
+      <w:r>
+        <w:instrText xml:space="preserve"> SEQ Abbildung \* ARABIC </w:instrText>
+      </w:r>
+      <w:r>
+        <w:fldChar w:fldCharType="separate"/>
+      </w:r>
+      <w:r>
+        <w:rPr>
+          <w:noProof/>
+        </w:rPr>
+        <w:t>10</w:t>
+      </w:r>
+      <w:r>
+        <w:rPr>
+          <w:noProof/>
+        </w:rPr>
+        <w:fldChar w:fldCharType="end"/>
+      </w:r>
       <w:bookmarkEnd w:id="60"/>
       <w:r>
         <w:t xml:space="preserve">: Minimal </w:t>
@@ -5869,14 +5999,27 @@
       <w:r>
         <w:t xml:space="preserve">Abbildung </w:t>
       </w:r>
-      <w:fldSimple w:instr=" SEQ Abbildung \* ARABIC ">
-        <w:r>
-          <w:rPr>
-            <w:noProof/>
-          </w:rPr>
-          <w:t>11</w:t>
-        </w:r>
-      </w:fldSimple>
+      <w:r>
+        <w:fldChar w:fldCharType="begin"/>
+      </w:r>
+      <w:r>
+        <w:instrText xml:space="preserve"> SEQ Abbildung \* ARABIC </w:instrText>
+      </w:r>
+      <w:r>
+        <w:fldChar w:fldCharType="separate"/>
+      </w:r>
+      <w:r>
+        <w:rPr>
+          <w:noProof/>
+        </w:rPr>
+        <w:t>11</w:t>
+      </w:r>
+      <w:r>
+        <w:rPr>
+          <w:noProof/>
+        </w:rPr>
+        <w:fldChar w:fldCharType="end"/>
+      </w:r>
       <w:r>
         <w:t>: Minimal Beispiel eines Android-Layout in Java</w:t>
       </w:r>
@@ -6034,14 +6177,27 @@
       <w:r>
         <w:t xml:space="preserve">Abbildung </w:t>
       </w:r>
-      <w:fldSimple w:instr=" SEQ Abbildung \* ARABIC ">
-        <w:r>
-          <w:rPr>
-            <w:noProof/>
-          </w:rPr>
-          <w:t>12</w:t>
-        </w:r>
-      </w:fldSimple>
+      <w:r>
+        <w:fldChar w:fldCharType="begin"/>
+      </w:r>
+      <w:r>
+        <w:instrText xml:space="preserve"> SEQ Abbildung \* ARABIC </w:instrText>
+      </w:r>
+      <w:r>
+        <w:fldChar w:fldCharType="separate"/>
+      </w:r>
+      <w:r>
+        <w:rPr>
+          <w:noProof/>
+        </w:rPr>
+        <w:t>12</w:t>
+      </w:r>
+      <w:r>
+        <w:rPr>
+          <w:noProof/>
+        </w:rPr>
+        <w:fldChar w:fldCharType="end"/>
+      </w:r>
       <w:r>
         <w:t xml:space="preserve">: </w:t>
       </w:r>
@@ -6168,14 +6324,27 @@
       <w:r>
         <w:t xml:space="preserve">Abbildung </w:t>
       </w:r>
-      <w:fldSimple w:instr=" SEQ Abbildung \* ARABIC ">
-        <w:r>
-          <w:rPr>
-            <w:noProof/>
-          </w:rPr>
-          <w:t>13</w:t>
-        </w:r>
-      </w:fldSimple>
+      <w:r>
+        <w:fldChar w:fldCharType="begin"/>
+      </w:r>
+      <w:r>
+        <w:instrText xml:space="preserve"> SEQ Abbildung \* ARABIC </w:instrText>
+      </w:r>
+      <w:r>
+        <w:fldChar w:fldCharType="separate"/>
+      </w:r>
+      <w:r>
+        <w:rPr>
+          <w:noProof/>
+        </w:rPr>
+        <w:t>13</w:t>
+      </w:r>
+      <w:r>
+        <w:rPr>
+          <w:noProof/>
+        </w:rPr>
+        <w:fldChar w:fldCharType="end"/>
+      </w:r>
       <w:r>
         <w:t>: Erstellung einer Android-View in Java</w:t>
       </w:r>
@@ -6480,14 +6649,27 @@
       <w:r>
         <w:t xml:space="preserve">Abbildung </w:t>
       </w:r>
-      <w:fldSimple w:instr=" SEQ Abbildung \* ARABIC ">
-        <w:r>
-          <w:rPr>
-            <w:noProof/>
-          </w:rPr>
-          <w:t>14</w:t>
-        </w:r>
-      </w:fldSimple>
+      <w:r>
+        <w:fldChar w:fldCharType="begin"/>
+      </w:r>
+      <w:r>
+        <w:instrText xml:space="preserve"> SEQ Abbildung \* ARABIC </w:instrText>
+      </w:r>
+      <w:r>
+        <w:fldChar w:fldCharType="separate"/>
+      </w:r>
+      <w:r>
+        <w:rPr>
+          <w:noProof/>
+        </w:rPr>
+        <w:t>14</w:t>
+      </w:r>
+      <w:r>
+        <w:rPr>
+          <w:noProof/>
+        </w:rPr>
+        <w:fldChar w:fldCharType="end"/>
+      </w:r>
       <w:bookmarkEnd w:id="61"/>
       <w:r>
         <w:t>: Aufbau des Bedienssytem</w:t>
@@ -6643,14 +6825,27 @@
       <w:r>
         <w:t xml:space="preserve">Abbildung </w:t>
       </w:r>
-      <w:fldSimple w:instr=" SEQ Abbildung \* ARABIC ">
-        <w:r>
-          <w:rPr>
-            <w:noProof/>
-          </w:rPr>
-          <w:t>15</w:t>
-        </w:r>
-      </w:fldSimple>
+      <w:r>
+        <w:fldChar w:fldCharType="begin"/>
+      </w:r>
+      <w:r>
+        <w:instrText xml:space="preserve"> SEQ Abbildung \* ARABIC </w:instrText>
+      </w:r>
+      <w:r>
+        <w:fldChar w:fldCharType="separate"/>
+      </w:r>
+      <w:r>
+        <w:rPr>
+          <w:noProof/>
+        </w:rPr>
+        <w:t>15</w:t>
+      </w:r>
+      <w:r>
+        <w:rPr>
+          <w:noProof/>
+        </w:rPr>
+        <w:fldChar w:fldCharType="end"/>
+      </w:r>
       <w:bookmarkEnd w:id="62"/>
       <w:r>
         <w:t>: Unterschiede, Vor- und Nachteile zwischen Bluetooth und WLAN</w:t>
@@ -7098,14 +7293,27 @@
       <w:r>
         <w:t xml:space="preserve">Abbildung </w:t>
       </w:r>
-      <w:fldSimple w:instr=" SEQ Abbildung \* ARABIC ">
-        <w:r>
-          <w:rPr>
-            <w:noProof/>
-          </w:rPr>
-          <w:t>16</w:t>
-        </w:r>
-      </w:fldSimple>
+      <w:r>
+        <w:fldChar w:fldCharType="begin"/>
+      </w:r>
+      <w:r>
+        <w:instrText xml:space="preserve"> SEQ Abbildung \* ARABIC </w:instrText>
+      </w:r>
+      <w:r>
+        <w:fldChar w:fldCharType="separate"/>
+      </w:r>
+      <w:r>
+        <w:rPr>
+          <w:noProof/>
+        </w:rPr>
+        <w:t>16</w:t>
+      </w:r>
+      <w:r>
+        <w:rPr>
+          <w:noProof/>
+        </w:rPr>
+        <w:fldChar w:fldCharType="end"/>
+      </w:r>
       <w:bookmarkEnd w:id="64"/>
       <w:r>
         <w:t>: Beispiel HTTP Anfrage mit Parametern</w:t>
@@ -7320,14 +7528,27 @@
       <w:r>
         <w:t xml:space="preserve">Abbildung </w:t>
       </w:r>
-      <w:fldSimple w:instr=" SEQ Abbildung \* ARABIC ">
-        <w:r>
-          <w:rPr>
-            <w:noProof/>
-          </w:rPr>
-          <w:t>17</w:t>
-        </w:r>
-      </w:fldSimple>
+      <w:r>
+        <w:fldChar w:fldCharType="begin"/>
+      </w:r>
+      <w:r>
+        <w:instrText xml:space="preserve"> SEQ Abbildung \* ARABIC </w:instrText>
+      </w:r>
+      <w:r>
+        <w:fldChar w:fldCharType="separate"/>
+      </w:r>
+      <w:r>
+        <w:rPr>
+          <w:noProof/>
+        </w:rPr>
+        <w:t>17</w:t>
+      </w:r>
+      <w:r>
+        <w:rPr>
+          <w:noProof/>
+        </w:rPr>
+        <w:fldChar w:fldCharType="end"/>
+      </w:r>
       <w:r>
         <w:t>: Leistung Python und C</w:t>
       </w:r>
@@ -7558,6 +7779,42 @@
     </w:p>
     <w:p>
       <w:pPr>
+        <w:pStyle w:val="Listenabsatz"/>
+        <w:numPr>
+          <w:ilvl w:val="0"/>
+          <w:numId w:val="22"/>
+        </w:numPr>
+      </w:pPr>
+      <w:r>
+        <w:t>Implementierung von blinkControl</w:t>
+      </w:r>
+    </w:p>
+    <w:p>
+      <w:pPr>
+        <w:pStyle w:val="Listenabsatz"/>
+        <w:numPr>
+          <w:ilvl w:val="0"/>
+          <w:numId w:val="22"/>
+        </w:numPr>
+      </w:pPr>
+      <w:r>
+        <w:t>Mit sigterm pwm prozess beeinflussen ohne es zu beenden und neuzustarten</w:t>
+      </w:r>
+    </w:p>
+    <w:p>
+      <w:pPr>
+        <w:pStyle w:val="Listenabsatz"/>
+        <w:numPr>
+          <w:ilvl w:val="0"/>
+          <w:numId w:val="22"/>
+        </w:numPr>
+      </w:pPr>
+      <w:r>
+        <w:t>App Logik die entsprechen RPI-COm Nachricht Kategorie reagiert.</w:t>
+      </w:r>
+    </w:p>
+    <w:p>
+      <w:pPr>
         <w:pStyle w:val="berschrift1"/>
         <w:numPr>
           <w:ilvl w:val="1"/>
@@ -7579,6 +7836,9 @@
       <w:r>
         <w:t>API</w:t>
       </w:r>
+      <w:r>
+        <w:t xml:space="preserve"> und Seine Bibliothek</w:t>
+      </w:r>
     </w:p>
     <w:p>
       <w:r>
@@ -7596,21 +7856,22 @@
     </w:p>
     <w:p>
       <w:r>
-        <w:t xml:space="preserve">Die API ist die Benutzer Programmierschnittstelle, die die gewünschte Flexibilität anbietet. Hier kann der Nutzer nämlich die Übertragenen Signale beeinflussen. Es Handelt sich um ein Python Skript mit </w:t>
-      </w:r>
-    </w:p>
-    <w:p>
-      <w:r>
-        <w:t>Der API ist die Schnittstelle zur Verwaltung übertragene Signale</w:t>
-      </w:r>
-      <w:r>
-        <w:t xml:space="preserve"> und somit die gewünschte Universalität </w:t>
-      </w:r>
-      <w:r>
-        <w:t>an</w:t>
-      </w:r>
-      <w:r>
-        <w:t>bietet</w:t>
+        <w:t>In unseren Kontext ist die</w:t>
+      </w:r>
+      <w:r>
+        <w:t xml:space="preserve"> API die Schnittstelle</w:t>
+      </w:r>
+      <w:r>
+        <w:t xml:space="preserve"> zur</w:t>
+      </w:r>
+      <w:r>
+        <w:t xml:space="preserve"> Verwaltung übertragene Signale</w:t>
+      </w:r>
+      <w:r>
+        <w:t xml:space="preserve">. Somit ermöglich sie die </w:t>
+      </w:r>
+      <w:r>
+        <w:t>gewünschte Universalität</w:t>
       </w:r>
       <w:r>
         <w:t xml:space="preserve">. </w:t>
@@ -7628,10 +7889,7 @@
         <w:t xml:space="preserve"> werden beim Aufruf des Skriptes als Argumente übergeben</w:t>
       </w:r>
       <w:r>
-        <w:t xml:space="preserve">. Die Übergabe geschieht in Form von Name-Wert-Paare </w:t>
-      </w:r>
-      <w:r>
-        <w:t xml:space="preserve">(vgl. </w:t>
+        <w:t xml:space="preserve">. Die Übergabe geschieht in Form von Name-Wert-Paare (vgl. </w:t>
       </w:r>
       <w:r>
         <w:fldChar w:fldCharType="begin"/>
@@ -7655,10 +7913,7 @@
         <w:fldChar w:fldCharType="end"/>
       </w:r>
       <w:r>
-        <w:t>).</w:t>
-      </w:r>
-      <w:r>
-        <w:t xml:space="preserve"> </w:t>
+        <w:t xml:space="preserve">). </w:t>
       </w:r>
     </w:p>
     <w:p>
@@ -7726,14 +7981,27 @@
       <w:r>
         <w:t xml:space="preserve">Abbildung </w:t>
       </w:r>
-      <w:fldSimple w:instr=" SEQ Abbildung \* ARABIC ">
-        <w:r>
-          <w:rPr>
-            <w:noProof/>
-          </w:rPr>
-          <w:t>18</w:t>
-        </w:r>
-      </w:fldSimple>
+      <w:r>
+        <w:fldChar w:fldCharType="begin"/>
+      </w:r>
+      <w:r>
+        <w:instrText xml:space="preserve"> SEQ Abbildung \* ARABIC </w:instrText>
+      </w:r>
+      <w:r>
+        <w:fldChar w:fldCharType="separate"/>
+      </w:r>
+      <w:r>
+        <w:rPr>
+          <w:noProof/>
+        </w:rPr>
+        <w:t>18</w:t>
+      </w:r>
+      <w:r>
+        <w:rPr>
+          <w:noProof/>
+        </w:rPr>
+        <w:fldChar w:fldCharType="end"/>
+      </w:r>
       <w:bookmarkEnd w:id="65"/>
       <w:r>
         <w:t>: Beispiel Aufruf API mit Argumenten</w:t>
@@ -7797,39 +8065,456 @@
     </w:p>
     <w:p>
       <w:r>
-        <w:t>//</w:t>
+        <w:t xml:space="preserve">Die Bibliothek ist auch in Python geschrieben und ihre Aufgabe ist die die Manipulation der Parameter zu vereinheitlichen und zu erleichtern. Weiterhin bietet Sie grundlegende Methoden zur Verwaltung GPIO-Ports. </w:t>
+      </w:r>
+      <w:r>
+        <w:t>Sie umfasst unter</w:t>
+      </w:r>
+      <w:r>
+        <w:t xml:space="preserve"> anderen</w:t>
+      </w:r>
+      <w:r>
+        <w:t xml:space="preserve"> </w:t>
+      </w:r>
+      <w:r>
+        <w:t xml:space="preserve">Methoden zur Ein-/Ausschalten, Blinken, und PWM-Ausgabe </w:t>
+      </w:r>
+      <w:r>
+        <w:t>der Ports. Sie</w:t>
+      </w:r>
+      <w:r>
+        <w:t xml:space="preserve"> ist in der API einzubinden/eingebunden.</w:t>
+      </w:r>
+    </w:p>
+    <w:p>
+      <w:pPr>
+        <w:pStyle w:val="Listenabsatz"/>
+        <w:ind w:left="360"/>
+        <w:rPr>
+          <w:b/>
+        </w:rPr>
+      </w:pPr>
+      <w:r>
+        <w:rPr>
+          <w:b/>
+        </w:rPr>
+        <w:t xml:space="preserve">Methoden </w:t>
+      </w:r>
+      <w:r>
+        <w:rPr>
+          <w:b/>
+        </w:rPr>
+        <w:t>zur Verwaltung übertragene Signale</w:t>
+      </w:r>
+    </w:p>
+    <w:p>
+      <w:r>
+        <w:t xml:space="preserve">Die wesentlichen Methoden dieser Kategorie sind die </w:t>
+      </w:r>
+      <w:r>
+        <w:rPr>
+          <w:i/>
+        </w:rPr>
+        <w:t>get</w:t>
+      </w:r>
+      <w:r>
+        <w:t xml:space="preserve">-, und </w:t>
+      </w:r>
+      <w:r>
+        <w:rPr>
+          <w:i/>
+        </w:rPr>
+        <w:t>log</w:t>
+      </w:r>
+      <w:r>
+        <w:t>-Methoden:</w:t>
+      </w:r>
+    </w:p>
+    <w:p>
+      <w:pPr>
+        <w:pStyle w:val="Listenabsatz"/>
+        <w:numPr>
+          <w:ilvl w:val="0"/>
+          <w:numId w:val="21"/>
+        </w:numPr>
+      </w:pPr>
+      <w:r>
+        <w:lastRenderedPageBreak/>
+        <w:t xml:space="preserve">Die </w:t>
+      </w:r>
+      <w:r>
+        <w:rPr>
+          <w:i/>
+        </w:rPr>
+        <w:t>get</w:t>
+      </w:r>
+      <w:r>
+        <w:t>-Methode durchsucht die Argumentliste und gibt den werden der Übergebene Argumentname zurück. Der Methode kann Eins bis Drei Parametern übergeben werden:</w:t>
+      </w:r>
+    </w:p>
+    <w:p>
+      <w:pPr>
+        <w:pStyle w:val="Listenabsatz"/>
+        <w:numPr>
+          <w:ilvl w:val="1"/>
+          <w:numId w:val="22"/>
+        </w:numPr>
+      </w:pPr>
+      <w:r>
+        <w:rPr>
+          <w:i/>
+        </w:rPr>
+        <w:t>k</w:t>
+      </w:r>
+      <w:r>
+        <w:rPr>
+          <w:i/>
+        </w:rPr>
+        <w:t>ey</w:t>
+      </w:r>
+      <w:r>
+        <w:t>: ist eine Zeichenkette (String</w:t>
+      </w:r>
+      <w:r>
+        <w:rPr>
+          <w:rStyle w:val="Funotenzeichen"/>
+        </w:rPr>
+        <w:footnoteReference w:id="6"/>
+      </w:r>
+      <w:r>
+        <w:t>), die den Argument-Name beschreibt. Er muss immer übergeben werden.</w:t>
+      </w:r>
+    </w:p>
+    <w:p>
+      <w:pPr>
+        <w:pStyle w:val="Listenabsatz"/>
+        <w:numPr>
+          <w:ilvl w:val="1"/>
+          <w:numId w:val="22"/>
+        </w:numPr>
+      </w:pPr>
+      <w:r>
+        <w:rPr>
+          <w:i/>
+        </w:rPr>
+        <w:t>isRequired</w:t>
+      </w:r>
+      <w:r>
+        <w:t xml:space="preserve">: vom Typ </w:t>
+      </w:r>
+      <w:r>
+        <w:rPr>
+          <w:i/>
+        </w:rPr>
+        <w:t>boolean</w:t>
+      </w:r>
+      <w:r>
+        <w:t xml:space="preserve"> ist </w:t>
+      </w:r>
+      <w:r>
+        <w:rPr>
+          <w:i/>
+        </w:rPr>
+        <w:t>False</w:t>
+      </w:r>
+      <w:r>
+        <w:t xml:space="preserve"> wenn vo</w:t>
+      </w:r>
+      <w:r>
+        <w:t>m</w:t>
+      </w:r>
+      <w:r>
+        <w:t xml:space="preserve"> Nutzer nicht übergeben. Er Bestimmt, ob </w:t>
+      </w:r>
+      <w:r>
+        <w:t>das Argument</w:t>
+      </w:r>
+      <w:r>
+        <w:t xml:space="preserve"> erforderlich ist, wenn </w:t>
+      </w:r>
+      <w:r>
+        <w:rPr>
+          <w:i/>
+        </w:rPr>
+        <w:t>True</w:t>
+      </w:r>
+      <w:r>
+        <w:rPr>
+          <w:i/>
+        </w:rPr>
+        <w:t>, beendet sich das Programm mit Fehler Ausgabe auf die Konsole</w:t>
+      </w:r>
+      <w:r>
+        <w:t>, falls der Wert nicht gefunden wurde.</w:t>
+      </w:r>
+    </w:p>
+    <w:p>
+      <w:pPr>
+        <w:pStyle w:val="Listenabsatz"/>
+        <w:numPr>
+          <w:ilvl w:val="1"/>
+          <w:numId w:val="22"/>
+        </w:numPr>
+      </w:pPr>
+      <w:r>
+        <w:rPr>
+          <w:i/>
+        </w:rPr>
+        <w:t>isString</w:t>
+      </w:r>
+      <w:r>
+        <w:t xml:space="preserve">: ist auch vom Typ </w:t>
+      </w:r>
+      <w:r>
+        <w:rPr>
+          <w:i/>
+        </w:rPr>
+        <w:t>boolean</w:t>
+      </w:r>
+      <w:r>
+        <w:t xml:space="preserve"> und seines Wert ist Standartmäßig </w:t>
+      </w:r>
+      <w:r>
+        <w:rPr>
+          <w:i/>
+        </w:rPr>
+        <w:t>False</w:t>
+      </w:r>
+      <w:r>
+        <w:t xml:space="preserve">. Der Parameter legt fest ob der Wert als String behandelt werden soll oder nicht; beim </w:t>
+      </w:r>
+      <w:r>
+        <w:rPr>
+          <w:i/>
+        </w:rPr>
+        <w:t>False</w:t>
+      </w:r>
+      <w:r>
+        <w:t xml:space="preserve"> wird er als Integer behandelt.</w:t>
+      </w:r>
+    </w:p>
+    <w:p>
+      <w:pPr>
+        <w:pStyle w:val="Listenabsatz"/>
+        <w:numPr>
+          <w:ilvl w:val="0"/>
+          <w:numId w:val="21"/>
+        </w:numPr>
+      </w:pPr>
+      <w:r>
+        <w:t xml:space="preserve">Die </w:t>
+      </w:r>
+      <w:r>
+        <w:rPr>
+          <w:i/>
+        </w:rPr>
+        <w:t>log</w:t>
+      </w:r>
+      <w:r>
+        <w:t xml:space="preserve">-Methode wurde für eine strukturierte und einheitliche Konsole Ausgabe implementiert. Die Ausgabe </w:t>
+      </w:r>
+      <w:r>
+        <w:t xml:space="preserve">mit dieser Methode </w:t>
+      </w:r>
+      <w:r>
+        <w:t xml:space="preserve">beinhaltet das Datum, die Uhrzeit an denen die Ausgabe generiert wurde und die </w:t>
+      </w:r>
+      <w:r>
+        <w:t>Nachricht</w:t>
+      </w:r>
+      <w:r>
+        <w:t xml:space="preserve"> selber. Sie werden in Form von HTML Element (span) angezeigt und mittels der HTML Klassen-Attribut unter verschiedene Kategorien zugeordnet. Zwecks ist die Android Anwendung zu ermögliche</w:t>
+      </w:r>
+      <w:r>
+        <w:t>n, die Nachtricht-Kategorie zu erkennen und entsprechend darauf zu reagieren. Beim Aufruf der Funktion muss zusätzlich zur Nachricht auch die Abkürzung der Nachricht-Kategorie</w:t>
+      </w:r>
+      <w:r>
+        <w:t xml:space="preserve"> (als Character</w:t>
+      </w:r>
+      <w:r>
+        <w:rPr>
+          <w:rStyle w:val="Funotenzeichen"/>
+        </w:rPr>
+        <w:footnoteReference w:id="7"/>
+      </w:r>
+      <w:r>
+        <w:t>)</w:t>
+      </w:r>
+      <w:r>
+        <w:t xml:space="preserve"> übergeben werden. Es existiert </w:t>
+      </w:r>
+      <w:r>
+        <w:t xml:space="preserve">schon </w:t>
+      </w:r>
+      <w:r>
+        <w:t xml:space="preserve">folgende </w:t>
+      </w:r>
+      <w:r>
+        <w:t>Kategorien (</w:t>
+      </w:r>
+      <w:r>
+        <w:t xml:space="preserve">mit </w:t>
+      </w:r>
+      <w:r>
+        <w:t>Abkürzungen</w:t>
+      </w:r>
+      <w:r>
+        <w:t>):</w:t>
+      </w:r>
+    </w:p>
+    <w:p>
+      <w:pPr>
+        <w:pStyle w:val="Listenabsatz"/>
+        <w:numPr>
+          <w:ilvl w:val="1"/>
+          <w:numId w:val="22"/>
+        </w:numPr>
+      </w:pPr>
+      <w:r>
+        <w:t xml:space="preserve">ERROR </w:t>
+      </w:r>
+      <w:r>
+        <w:t>(e)</w:t>
+      </w:r>
+      <w:r>
+        <w:t xml:space="preserve"> </w:t>
+      </w:r>
+      <w:r>
+        <w:t>zum Ausgeben einem</w:t>
+      </w:r>
+      <w:r>
+        <w:t xml:space="preserve"> Fehler</w:t>
+      </w:r>
+    </w:p>
+    <w:p>
+      <w:pPr>
+        <w:pStyle w:val="Listenabsatz"/>
+        <w:numPr>
+          <w:ilvl w:val="1"/>
+          <w:numId w:val="22"/>
+        </w:numPr>
+      </w:pPr>
+      <w:r>
+        <w:t xml:space="preserve">WARNING </w:t>
+      </w:r>
+      <w:r>
+        <w:t>(w)</w:t>
+      </w:r>
+      <w:r>
+        <w:t xml:space="preserve"> zum Ausgeben eine</w:t>
+      </w:r>
+      <w:r>
+        <w:t>r</w:t>
+      </w:r>
+      <w:r>
+        <w:t xml:space="preserve"> Warnung</w:t>
+      </w:r>
+    </w:p>
+    <w:p>
+      <w:pPr>
+        <w:pStyle w:val="Listenabsatz"/>
+        <w:numPr>
+          <w:ilvl w:val="1"/>
+          <w:numId w:val="22"/>
+        </w:numPr>
+      </w:pPr>
+      <w:r>
+        <w:t xml:space="preserve">TODO </w:t>
+      </w:r>
+      <w:r>
+        <w:t>(t</w:t>
+      </w:r>
+      <w:r>
+        <w:t>) zum Ausgeben einen noch nicht implementierte feature</w:t>
+      </w:r>
+    </w:p>
+    <w:p>
+      <w:pPr>
+        <w:pStyle w:val="Listenabsatz"/>
+        <w:numPr>
+          <w:ilvl w:val="1"/>
+          <w:numId w:val="22"/>
+        </w:numPr>
+      </w:pPr>
+      <w:r>
+        <w:t xml:space="preserve">INFO </w:t>
+      </w:r>
+      <w:r>
+        <w:t>(i)</w:t>
+      </w:r>
+      <w:r>
+        <w:t xml:space="preserve"> zum Ausgeben von Standard Nachrichten</w:t>
+      </w:r>
+    </w:p>
+    <w:p>
+      <w:pPr>
+        <w:pStyle w:val="Listenabsatz"/>
+        <w:ind w:left="360"/>
+        <w:rPr>
+          <w:b/>
+        </w:rPr>
+      </w:pPr>
+    </w:p>
+    <w:p>
+      <w:pPr>
+        <w:pStyle w:val="Listenabsatz"/>
+        <w:ind w:left="360"/>
+        <w:rPr>
+          <w:b/>
+        </w:rPr>
+      </w:pPr>
+      <w:r>
+        <w:rPr>
+          <w:b/>
+        </w:rPr>
+        <w:t>Methoden Zur Verwaltung GPIO-Ports</w:t>
+      </w:r>
+    </w:p>
+    <w:p>
+      <w:r>
+        <w:t xml:space="preserve">Die Wichtigsten sind </w:t>
+      </w:r>
+      <w:r>
+        <w:rPr>
+          <w:i/>
+        </w:rPr>
+        <w:t>outputState</w:t>
+      </w:r>
+      <w:r>
+        <w:t xml:space="preserve">, Blink und </w:t>
+      </w:r>
+      <w:r>
+        <w:rPr>
+          <w:i/>
+        </w:rPr>
+        <w:t>handleGpio</w:t>
+      </w:r>
+      <w:r>
+        <w:rPr>
+          <w:i/>
+        </w:rPr>
+        <w:t xml:space="preserve">. </w:t>
+      </w:r>
+      <w:r>
+        <w:t xml:space="preserve">jedoch </w:t>
+      </w:r>
+      <w:r>
+        <w:t>benötigen diese Methoden die RPi.GPIO</w:t>
+      </w:r>
+      <w:r>
+        <w:rPr>
+          <w:rStyle w:val="Funotenzeichen"/>
+        </w:rPr>
+        <w:footnoteReference w:id="8"/>
+      </w:r>
+      <w:r>
+        <w:t xml:space="preserve"> Bibliothek</w:t>
+      </w:r>
+      <w:r>
+        <w:t>.</w:t>
       </w:r>
       <w:bookmarkStart w:id="66" w:name="_GoBack"/>
       <w:bookmarkEnd w:id="66"/>
-      <w:r>
-        <w:t>Zur Behandlung diese Argumente wurde eine Bibliothek entwickelt.</w:t>
-      </w:r>
-      <w:r>
-        <w:t xml:space="preserve"> </w:t>
-      </w:r>
-      <w:r>
-        <w:t>Grundsätzlich</w:t>
-      </w:r>
-      <w:r>
-        <w:t xml:space="preserve"> besteht sie aus Methoden zur Verwaltung von Argumente, Ordnungsgemäße Konsole Ausgabe, grundlegende GPIO Behandlung.</w:t>
-      </w:r>
-    </w:p>
-    <w:p/>
-    <w:p/>
-    <w:p>
-      <w:r>
-        <w:lastRenderedPageBreak/>
-        <w:t xml:space="preserve">Um die Verwaltung zu vereinfachen, wurde eine Bibliothek entwickelt. Sie </w:t>
-      </w:r>
-      <w:r>
-        <w:t>sollte vom API importiert werden</w:t>
-      </w:r>
-      <w:r>
-        <w:t xml:space="preserve"> </w:t>
-      </w:r>
-      <w:r>
-        <w:t xml:space="preserve">und umfasst Methoden für </w:t>
-      </w:r>
     </w:p>
     <w:p/>
     <w:sectPr>
@@ -8548,6 +9233,102 @@
       </w:r>
     </w:p>
   </w:footnote>
+  <w:footnote w:id="6">
+    <w:p>
+      <w:pPr>
+        <w:pStyle w:val="Funotentext"/>
+        <w:rPr>
+          <w:lang w:val="en-US"/>
+        </w:rPr>
+      </w:pPr>
+      <w:r>
+        <w:rPr>
+          <w:rStyle w:val="Funotenzeichen"/>
+        </w:rPr>
+        <w:footnoteRef/>
+      </w:r>
+      <w:r>
+        <w:t xml:space="preserve"> </w:t>
+      </w:r>
+      <w:hyperlink r:id="rId6" w:history="1">
+        <w:r>
+          <w:rPr>
+            <w:rStyle w:val="Hyperlink"/>
+          </w:rPr>
+          <w:t>https://en.wikipedia.org/wiki/String_(computer_science)</w:t>
+        </w:r>
+      </w:hyperlink>
+      <w:r>
+        <w:t xml:space="preserve"> [12.02.18]</w:t>
+      </w:r>
+    </w:p>
+  </w:footnote>
+  <w:footnote w:id="7">
+    <w:p>
+      <w:pPr>
+        <w:pStyle w:val="Funotentext"/>
+        <w:rPr>
+          <w:lang w:val="en-US"/>
+        </w:rPr>
+      </w:pPr>
+      <w:r>
+        <w:rPr>
+          <w:rStyle w:val="Funotenzeichen"/>
+        </w:rPr>
+        <w:footnoteRef/>
+      </w:r>
+      <w:r>
+        <w:t xml:space="preserve"> </w:t>
+      </w:r>
+      <w:hyperlink r:id="rId7" w:history="1">
+        <w:r>
+          <w:rPr>
+            <w:rStyle w:val="Hyperlink"/>
+          </w:rPr>
+          <w:t>https://en.wikipedia.org/wiki/Character_(computing)</w:t>
+        </w:r>
+      </w:hyperlink>
+      <w:r>
+        <w:t xml:space="preserve"> [12.02.18]</w:t>
+      </w:r>
+    </w:p>
+  </w:footnote>
+  <w:footnote w:id="8">
+    <w:p>
+      <w:pPr>
+        <w:pStyle w:val="Funotentext"/>
+        <w:rPr>
+          <w:lang w:val="en-US"/>
+        </w:rPr>
+      </w:pPr>
+      <w:r>
+        <w:rPr>
+          <w:rStyle w:val="Funotenzeichen"/>
+        </w:rPr>
+        <w:footnoteRef/>
+      </w:r>
+      <w:r>
+        <w:t xml:space="preserve"> </w:t>
+      </w:r>
+      <w:hyperlink r:id="rId8" w:history="1">
+        <w:r>
+          <w:rPr>
+            <w:rStyle w:val="Hyperlink"/>
+          </w:rPr>
+          <w:t>https://pypi.python.org/pypi/RPi.GPIO</w:t>
+        </w:r>
+      </w:hyperlink>
+      <w:r>
+        <w:t xml:space="preserve"> [</w:t>
+      </w:r>
+      <w:r>
+        <w:t>12.02.18</w:t>
+      </w:r>
+      <w:r>
+        <w:t>]</w:t>
+      </w:r>
+    </w:p>
+  </w:footnote>
 </w:footnotes>
 </file>
 
@@ -8785,7 +9566,7 @@
   <w:abstractNum w:abstractNumId="2" w15:restartNumberingAfterBreak="0">
     <w:nsid w:val="03A04CF5"/>
     <w:multiLevelType w:val="hybridMultilevel"/>
-    <w:tmpl w:val="822C4088"/>
+    <w:tmpl w:val="F14CA462"/>
     <w:lvl w:ilvl="0" w:tplc="D04EE4F0">
       <w:numFmt w:val="bullet"/>
       <w:lvlText w:val="-"/>
@@ -8797,13 +9578,13 @@
         <w:rFonts w:ascii="Calibri" w:eastAsiaTheme="minorHAnsi" w:hAnsi="Calibri" w:cs="Calibri" w:hint="default"/>
       </w:rPr>
     </w:lvl>
-    <w:lvl w:ilvl="1" w:tplc="04070003" w:tentative="1">
+    <w:lvl w:ilvl="1" w:tplc="04070003">
       <w:start w:val="1"/>
       <w:numFmt w:val="bullet"/>
       <w:lvlText w:val="o"/>
       <w:lvlJc w:val="left"/>
       <w:pPr>
-        <w:ind w:left="1440" w:hanging="360"/>
+        <w:ind w:left="990" w:hanging="360"/>
       </w:pPr>
       <w:rPr>
         <w:rFonts w:ascii="Courier New" w:hAnsi="Courier New" w:cs="Courier New" w:hint="default"/>
@@ -9522,6 +10303,119 @@
     </w:lvl>
   </w:abstractNum>
   <w:abstractNum w:abstractNumId="9" w15:restartNumberingAfterBreak="0">
+    <w:nsid w:val="3B683CA4"/>
+    <w:multiLevelType w:val="hybridMultilevel"/>
+    <w:tmpl w:val="407C51B8"/>
+    <w:lvl w:ilvl="0" w:tplc="04070003">
+      <w:start w:val="1"/>
+      <w:numFmt w:val="bullet"/>
+      <w:lvlText w:val="o"/>
+      <w:lvlJc w:val="left"/>
+      <w:pPr>
+        <w:ind w:left="360" w:hanging="360"/>
+      </w:pPr>
+      <w:rPr>
+        <w:rFonts w:ascii="Courier New" w:hAnsi="Courier New" w:cs="Courier New" w:hint="default"/>
+      </w:rPr>
+    </w:lvl>
+    <w:lvl w:ilvl="1" w:tplc="04070003" w:tentative="1">
+      <w:start w:val="1"/>
+      <w:numFmt w:val="bullet"/>
+      <w:lvlText w:val="o"/>
+      <w:lvlJc w:val="left"/>
+      <w:pPr>
+        <w:ind w:left="810" w:hanging="360"/>
+      </w:pPr>
+      <w:rPr>
+        <w:rFonts w:ascii="Courier New" w:hAnsi="Courier New" w:cs="Courier New" w:hint="default"/>
+      </w:rPr>
+    </w:lvl>
+    <w:lvl w:ilvl="2" w:tplc="04070005" w:tentative="1">
+      <w:start w:val="1"/>
+      <w:numFmt w:val="bullet"/>
+      <w:lvlText w:val=""/>
+      <w:lvlJc w:val="left"/>
+      <w:pPr>
+        <w:ind w:left="1530" w:hanging="360"/>
+      </w:pPr>
+      <w:rPr>
+        <w:rFonts w:ascii="Wingdings" w:hAnsi="Wingdings" w:hint="default"/>
+      </w:rPr>
+    </w:lvl>
+    <w:lvl w:ilvl="3" w:tplc="04070001" w:tentative="1">
+      <w:start w:val="1"/>
+      <w:numFmt w:val="bullet"/>
+      <w:lvlText w:val=""/>
+      <w:lvlJc w:val="left"/>
+      <w:pPr>
+        <w:ind w:left="2250" w:hanging="360"/>
+      </w:pPr>
+      <w:rPr>
+        <w:rFonts w:ascii="Symbol" w:hAnsi="Symbol" w:hint="default"/>
+      </w:rPr>
+    </w:lvl>
+    <w:lvl w:ilvl="4" w:tplc="04070003" w:tentative="1">
+      <w:start w:val="1"/>
+      <w:numFmt w:val="bullet"/>
+      <w:lvlText w:val="o"/>
+      <w:lvlJc w:val="left"/>
+      <w:pPr>
+        <w:ind w:left="2970" w:hanging="360"/>
+      </w:pPr>
+      <w:rPr>
+        <w:rFonts w:ascii="Courier New" w:hAnsi="Courier New" w:cs="Courier New" w:hint="default"/>
+      </w:rPr>
+    </w:lvl>
+    <w:lvl w:ilvl="5" w:tplc="04070005" w:tentative="1">
+      <w:start w:val="1"/>
+      <w:numFmt w:val="bullet"/>
+      <w:lvlText w:val=""/>
+      <w:lvlJc w:val="left"/>
+      <w:pPr>
+        <w:ind w:left="3690" w:hanging="360"/>
+      </w:pPr>
+      <w:rPr>
+        <w:rFonts w:ascii="Wingdings" w:hAnsi="Wingdings" w:hint="default"/>
+      </w:rPr>
+    </w:lvl>
+    <w:lvl w:ilvl="6" w:tplc="04070001" w:tentative="1">
+      <w:start w:val="1"/>
+      <w:numFmt w:val="bullet"/>
+      <w:lvlText w:val=""/>
+      <w:lvlJc w:val="left"/>
+      <w:pPr>
+        <w:ind w:left="4410" w:hanging="360"/>
+      </w:pPr>
+      <w:rPr>
+        <w:rFonts w:ascii="Symbol" w:hAnsi="Symbol" w:hint="default"/>
+      </w:rPr>
+    </w:lvl>
+    <w:lvl w:ilvl="7" w:tplc="04070003" w:tentative="1">
+      <w:start w:val="1"/>
+      <w:numFmt w:val="bullet"/>
+      <w:lvlText w:val="o"/>
+      <w:lvlJc w:val="left"/>
+      <w:pPr>
+        <w:ind w:left="5130" w:hanging="360"/>
+      </w:pPr>
+      <w:rPr>
+        <w:rFonts w:ascii="Courier New" w:hAnsi="Courier New" w:cs="Courier New" w:hint="default"/>
+      </w:rPr>
+    </w:lvl>
+    <w:lvl w:ilvl="8" w:tplc="04070005" w:tentative="1">
+      <w:start w:val="1"/>
+      <w:numFmt w:val="bullet"/>
+      <w:lvlText w:val=""/>
+      <w:lvlJc w:val="left"/>
+      <w:pPr>
+        <w:ind w:left="5850" w:hanging="360"/>
+      </w:pPr>
+      <w:rPr>
+        <w:rFonts w:ascii="Wingdings" w:hAnsi="Wingdings" w:hint="default"/>
+      </w:rPr>
+    </w:lvl>
+  </w:abstractNum>
+  <w:abstractNum w:abstractNumId="10" w15:restartNumberingAfterBreak="0">
     <w:nsid w:val="442D480E"/>
     <w:multiLevelType w:val="multilevel"/>
     <w:tmpl w:val="0409001F"/>
@@ -9607,7 +10501,7 @@
       </w:pPr>
     </w:lvl>
   </w:abstractNum>
-  <w:abstractNum w:abstractNumId="10" w15:restartNumberingAfterBreak="0">
+  <w:abstractNum w:abstractNumId="11" w15:restartNumberingAfterBreak="0">
     <w:nsid w:val="49064155"/>
     <w:multiLevelType w:val="multilevel"/>
     <w:tmpl w:val="0409001F"/>
@@ -9693,7 +10587,7 @@
       </w:pPr>
     </w:lvl>
   </w:abstractNum>
-  <w:abstractNum w:abstractNumId="11" w15:restartNumberingAfterBreak="0">
+  <w:abstractNum w:abstractNumId="12" w15:restartNumberingAfterBreak="0">
     <w:nsid w:val="4EB35C15"/>
     <w:multiLevelType w:val="hybridMultilevel"/>
     <w:tmpl w:val="AD48308C"/>
@@ -9806,7 +10700,7 @@
       </w:rPr>
     </w:lvl>
   </w:abstractNum>
-  <w:abstractNum w:abstractNumId="12" w15:restartNumberingAfterBreak="0">
+  <w:abstractNum w:abstractNumId="13" w15:restartNumberingAfterBreak="0">
     <w:nsid w:val="5A331799"/>
     <w:multiLevelType w:val="multilevel"/>
     <w:tmpl w:val="554A8B20"/>
@@ -9922,7 +10816,7 @@
       </w:rPr>
     </w:lvl>
   </w:abstractNum>
-  <w:abstractNum w:abstractNumId="13" w15:restartNumberingAfterBreak="0">
+  <w:abstractNum w:abstractNumId="14" w15:restartNumberingAfterBreak="0">
     <w:nsid w:val="5A523A9A"/>
     <w:multiLevelType w:val="multilevel"/>
     <w:tmpl w:val="0409001F"/>
@@ -10008,7 +10902,7 @@
       </w:pPr>
     </w:lvl>
   </w:abstractNum>
-  <w:abstractNum w:abstractNumId="14" w15:restartNumberingAfterBreak="0">
+  <w:abstractNum w:abstractNumId="15" w15:restartNumberingAfterBreak="0">
     <w:nsid w:val="662C0245"/>
     <w:multiLevelType w:val="hybridMultilevel"/>
     <w:tmpl w:val="A3F47B90"/>
@@ -10121,7 +11015,7 @@
       </w:rPr>
     </w:lvl>
   </w:abstractNum>
-  <w:abstractNum w:abstractNumId="15" w15:restartNumberingAfterBreak="0">
+  <w:abstractNum w:abstractNumId="16" w15:restartNumberingAfterBreak="0">
     <w:nsid w:val="69342AEB"/>
     <w:multiLevelType w:val="multilevel"/>
     <w:tmpl w:val="B472F4EC"/>
@@ -10208,13 +11102,13 @@
       </w:pPr>
     </w:lvl>
   </w:abstractNum>
-  <w:abstractNum w:abstractNumId="16" w15:restartNumberingAfterBreak="0">
+  <w:abstractNum w:abstractNumId="17" w15:restartNumberingAfterBreak="0">
     <w:nsid w:val="7017616A"/>
     <w:multiLevelType w:val="multilevel"/>
     <w:tmpl w:val="B472F4EC"/>
     <w:numStyleLink w:val="Formatvorlage1"/>
   </w:abstractNum>
-  <w:abstractNum w:abstractNumId="17" w15:restartNumberingAfterBreak="0">
+  <w:abstractNum w:abstractNumId="18" w15:restartNumberingAfterBreak="0">
     <w:nsid w:val="71FC2A80"/>
     <w:multiLevelType w:val="hybridMultilevel"/>
     <w:tmpl w:val="FC780F2C"/>
@@ -10326,7 +11220,7 @@
       </w:rPr>
     </w:lvl>
   </w:abstractNum>
-  <w:abstractNum w:abstractNumId="18" w15:restartNumberingAfterBreak="0">
+  <w:abstractNum w:abstractNumId="19" w15:restartNumberingAfterBreak="0">
     <w:nsid w:val="735A1BD1"/>
     <w:multiLevelType w:val="multilevel"/>
     <w:tmpl w:val="0409001F"/>
@@ -10412,7 +11306,7 @@
       </w:pPr>
     </w:lvl>
   </w:abstractNum>
-  <w:abstractNum w:abstractNumId="19" w15:restartNumberingAfterBreak="0">
+  <w:abstractNum w:abstractNumId="20" w15:restartNumberingAfterBreak="0">
     <w:nsid w:val="7417774C"/>
     <w:multiLevelType w:val="hybridMultilevel"/>
     <w:tmpl w:val="336881D2"/>
@@ -10524,7 +11418,7 @@
       </w:rPr>
     </w:lvl>
   </w:abstractNum>
-  <w:abstractNum w:abstractNumId="20" w15:restartNumberingAfterBreak="0">
+  <w:abstractNum w:abstractNumId="21" w15:restartNumberingAfterBreak="0">
     <w:nsid w:val="788729F9"/>
     <w:multiLevelType w:val="multilevel"/>
     <w:tmpl w:val="ED30FA16"/>
@@ -10642,7 +11536,7 @@
       </w:rPr>
     </w:lvl>
   </w:abstractNum>
-  <w:abstractNum w:abstractNumId="21" w15:restartNumberingAfterBreak="0">
+  <w:abstractNum w:abstractNumId="22" w15:restartNumberingAfterBreak="0">
     <w:nsid w:val="7BFA0136"/>
     <w:multiLevelType w:val="hybridMultilevel"/>
     <w:tmpl w:val="913082B6"/>
@@ -10755,37 +11649,37 @@
     </w:lvl>
   </w:abstractNum>
   <w:num w:numId="1">
-    <w:abstractNumId w:val="20"/>
+    <w:abstractNumId w:val="21"/>
   </w:num>
   <w:num w:numId="2">
-    <w:abstractNumId w:val="12"/>
+    <w:abstractNumId w:val="13"/>
   </w:num>
   <w:num w:numId="3">
     <w:abstractNumId w:val="3"/>
   </w:num>
   <w:num w:numId="4">
+    <w:abstractNumId w:val="11"/>
+  </w:num>
+  <w:num w:numId="5">
     <w:abstractNumId w:val="10"/>
   </w:num>
-  <w:num w:numId="5">
-    <w:abstractNumId w:val="9"/>
-  </w:num>
   <w:num w:numId="6">
-    <w:abstractNumId w:val="18"/>
+    <w:abstractNumId w:val="19"/>
   </w:num>
   <w:num w:numId="7">
     <w:abstractNumId w:val="6"/>
   </w:num>
   <w:num w:numId="8">
-    <w:abstractNumId w:val="15"/>
+    <w:abstractNumId w:val="16"/>
   </w:num>
   <w:num w:numId="9">
-    <w:abstractNumId w:val="16"/>
+    <w:abstractNumId w:val="17"/>
   </w:num>
   <w:num w:numId="10">
     <w:abstractNumId w:val="5"/>
   </w:num>
   <w:num w:numId="11">
-    <w:abstractNumId w:val="12"/>
+    <w:abstractNumId w:val="13"/>
     <w:lvlOverride w:ilvl="0">
       <w:startOverride w:val="2"/>
     </w:lvlOverride>
@@ -10815,7 +11709,7 @@
     </w:lvlOverride>
   </w:num>
   <w:num w:numId="12">
-    <w:abstractNumId w:val="13"/>
+    <w:abstractNumId w:val="14"/>
   </w:num>
   <w:num w:numId="13">
     <w:abstractNumId w:val="1"/>
@@ -10830,25 +11724,28 @@
     <w:abstractNumId w:val="8"/>
   </w:num>
   <w:num w:numId="17">
-    <w:abstractNumId w:val="14"/>
+    <w:abstractNumId w:val="15"/>
   </w:num>
   <w:num w:numId="18">
     <w:abstractNumId w:val="4"/>
   </w:num>
   <w:num w:numId="19">
-    <w:abstractNumId w:val="19"/>
+    <w:abstractNumId w:val="20"/>
   </w:num>
   <w:num w:numId="20">
-    <w:abstractNumId w:val="17"/>
+    <w:abstractNumId w:val="18"/>
   </w:num>
   <w:num w:numId="21">
-    <w:abstractNumId w:val="11"/>
+    <w:abstractNumId w:val="12"/>
   </w:num>
   <w:num w:numId="22">
     <w:abstractNumId w:val="2"/>
   </w:num>
   <w:num w:numId="23">
-    <w:abstractNumId w:val="21"/>
+    <w:abstractNumId w:val="22"/>
+  </w:num>
+  <w:num w:numId="24">
+    <w:abstractNumId w:val="9"/>
   </w:num>
 </w:numbering>
 </file>
@@ -12501,7 +13398,7 @@
 </file>
 
 <file path=customXml/itemProps1.xml><?xml version="1.0" encoding="utf-8"?>
-<ds:datastoreItem xmlns:ds="http://schemas.openxmlformats.org/officeDocument/2006/customXml" ds:itemID="{465F3BC4-4ECC-4403-B940-20478515DAE8}">
+<ds:datastoreItem xmlns:ds="http://schemas.openxmlformats.org/officeDocument/2006/customXml" ds:itemID="{395483CA-B6B9-4DA4-85C7-BB087BE0F222}">
   <ds:schemaRefs>
     <ds:schemaRef ds:uri="http://schemas.openxmlformats.org/officeDocument/2006/bibliography"/>
   </ds:schemaRefs>

</xml_diff>

<commit_message>
API und seine Bibliothek erfasst...
</commit_message>
<xml_diff>
--- a/Gliederung und Einleitung.docx
+++ b/Gliederung und Einleitung.docx
@@ -742,15 +742,7 @@
           <w:u w:val="single"/>
         </w:rPr>
         <w:lastRenderedPageBreak/>
-        <w:t>Gliederung der schriftlichen Arbeit</w:t>
-      </w:r>
-      <w:r>
-        <w:rPr>
-          <w:sz w:val="40"/>
-          <w:szCs w:val="40"/>
-          <w:u w:val="single"/>
-        </w:rPr>
-        <w:t xml:space="preserve"> - NEU</w:t>
+        <w:t>Gliederung der schriftlichen Arbeit - NEU</w:t>
       </w:r>
     </w:p>
     <w:sdt>
@@ -805,7 +797,7 @@
           <w:r>
             <w:fldChar w:fldCharType="separate"/>
           </w:r>
-          <w:hyperlink w:anchor="_Toc505773158" w:history="1">
+          <w:hyperlink w:anchor="_Toc506302156" w:history="1">
             <w:r>
               <w:rPr>
                 <w:rStyle w:val="Hyperlink"/>
@@ -832,7 +824,7 @@
                 <w:noProof/>
                 <w:webHidden/>
               </w:rPr>
-              <w:instrText xml:space="preserve"> PAGEREF _Toc505773158 \h </w:instrText>
+              <w:instrText xml:space="preserve"> PAGEREF _Toc506302156 \h </w:instrText>
             </w:r>
             <w:r>
               <w:rPr>
@@ -876,7 +868,7 @@
               <w:lang w:eastAsia="de-DE"/>
             </w:rPr>
           </w:pPr>
-          <w:hyperlink w:anchor="_Toc505773159" w:history="1">
+          <w:hyperlink w:anchor="_Toc506302157" w:history="1">
             <w:r>
               <w:rPr>
                 <w:rStyle w:val="Hyperlink"/>
@@ -903,7 +895,7 @@
                 <w:noProof/>
                 <w:webHidden/>
               </w:rPr>
-              <w:instrText xml:space="preserve"> PAGEREF _Toc505773159 \h </w:instrText>
+              <w:instrText xml:space="preserve"> PAGEREF _Toc506302157 \h </w:instrText>
             </w:r>
             <w:r>
               <w:rPr>
@@ -947,7 +939,7 @@
               <w:lang w:eastAsia="de-DE"/>
             </w:rPr>
           </w:pPr>
-          <w:hyperlink w:anchor="_Toc505773160" w:history="1">
+          <w:hyperlink w:anchor="_Toc506302158" w:history="1">
             <w:r>
               <w:rPr>
                 <w:rStyle w:val="Hyperlink"/>
@@ -974,7 +966,7 @@
                 <w:noProof/>
                 <w:webHidden/>
               </w:rPr>
-              <w:instrText xml:space="preserve"> PAGEREF _Toc505773160 \h </w:instrText>
+              <w:instrText xml:space="preserve"> PAGEREF _Toc506302158 \h </w:instrText>
             </w:r>
             <w:r>
               <w:rPr>
@@ -1018,7 +1010,7 @@
               <w:lang w:eastAsia="de-DE"/>
             </w:rPr>
           </w:pPr>
-          <w:hyperlink w:anchor="_Toc505773161" w:history="1">
+          <w:hyperlink w:anchor="_Toc506302159" w:history="1">
             <w:r>
               <w:rPr>
                 <w:rStyle w:val="Hyperlink"/>
@@ -1045,7 +1037,7 @@
                 <w:noProof/>
                 <w:webHidden/>
               </w:rPr>
-              <w:instrText xml:space="preserve"> PAGEREF _Toc505773161 \h </w:instrText>
+              <w:instrText xml:space="preserve"> PAGEREF _Toc506302159 \h </w:instrText>
             </w:r>
             <w:r>
               <w:rPr>
@@ -1089,7 +1081,7 @@
               <w:lang w:eastAsia="de-DE"/>
             </w:rPr>
           </w:pPr>
-          <w:hyperlink w:anchor="_Toc505773162" w:history="1">
+          <w:hyperlink w:anchor="_Toc506302160" w:history="1">
             <w:r>
               <w:rPr>
                 <w:rStyle w:val="Hyperlink"/>
@@ -1116,7 +1108,7 @@
                 <w:noProof/>
                 <w:webHidden/>
               </w:rPr>
-              <w:instrText xml:space="preserve"> PAGEREF _Toc505773162 \h </w:instrText>
+              <w:instrText xml:space="preserve"> PAGEREF _Toc506302160 \h </w:instrText>
             </w:r>
             <w:r>
               <w:rPr>
@@ -1160,7 +1152,7 @@
               <w:lang w:eastAsia="de-DE"/>
             </w:rPr>
           </w:pPr>
-          <w:hyperlink w:anchor="_Toc505773163" w:history="1">
+          <w:hyperlink w:anchor="_Toc506302161" w:history="1">
             <w:r>
               <w:rPr>
                 <w:rStyle w:val="Hyperlink"/>
@@ -1187,7 +1179,7 @@
                 <w:noProof/>
                 <w:webHidden/>
               </w:rPr>
-              <w:instrText xml:space="preserve"> PAGEREF _Toc505773163 \h </w:instrText>
+              <w:instrText xml:space="preserve"> PAGEREF _Toc506302161 \h </w:instrText>
             </w:r>
             <w:r>
               <w:rPr>
@@ -1231,7 +1223,7 @@
               <w:lang w:eastAsia="de-DE"/>
             </w:rPr>
           </w:pPr>
-          <w:hyperlink w:anchor="_Toc505773164" w:history="1">
+          <w:hyperlink w:anchor="_Toc506302162" w:history="1">
             <w:r>
               <w:rPr>
                 <w:rStyle w:val="Hyperlink"/>
@@ -1258,7 +1250,7 @@
                 <w:noProof/>
                 <w:webHidden/>
               </w:rPr>
-              <w:instrText xml:space="preserve"> PAGEREF _Toc505773164 \h </w:instrText>
+              <w:instrText xml:space="preserve"> PAGEREF _Toc506302162 \h </w:instrText>
             </w:r>
             <w:r>
               <w:rPr>
@@ -1302,7 +1294,7 @@
               <w:lang w:eastAsia="de-DE"/>
             </w:rPr>
           </w:pPr>
-          <w:hyperlink w:anchor="_Toc505773165" w:history="1">
+          <w:hyperlink w:anchor="_Toc506302163" w:history="1">
             <w:r>
               <w:rPr>
                 <w:rStyle w:val="Hyperlink"/>
@@ -1329,7 +1321,7 @@
                 <w:noProof/>
                 <w:webHidden/>
               </w:rPr>
-              <w:instrText xml:space="preserve"> PAGEREF _Toc505773165 \h </w:instrText>
+              <w:instrText xml:space="preserve"> PAGEREF _Toc506302163 \h </w:instrText>
             </w:r>
             <w:r>
               <w:rPr>
@@ -1373,7 +1365,7 @@
               <w:lang w:eastAsia="de-DE"/>
             </w:rPr>
           </w:pPr>
-          <w:hyperlink w:anchor="_Toc505773166" w:history="1">
+          <w:hyperlink w:anchor="_Toc506302164" w:history="1">
             <w:r>
               <w:rPr>
                 <w:rStyle w:val="Hyperlink"/>
@@ -1400,7 +1392,7 @@
                 <w:noProof/>
                 <w:webHidden/>
               </w:rPr>
-              <w:instrText xml:space="preserve"> PAGEREF _Toc505773166 \h </w:instrText>
+              <w:instrText xml:space="preserve"> PAGEREF _Toc506302164 \h </w:instrText>
             </w:r>
             <w:r>
               <w:rPr>
@@ -1444,7 +1436,7 @@
               <w:lang w:eastAsia="de-DE"/>
             </w:rPr>
           </w:pPr>
-          <w:hyperlink w:anchor="_Toc505773167" w:history="1">
+          <w:hyperlink w:anchor="_Toc506302165" w:history="1">
             <w:r>
               <w:rPr>
                 <w:rStyle w:val="Hyperlink"/>
@@ -1471,7 +1463,7 @@
                 <w:noProof/>
                 <w:webHidden/>
               </w:rPr>
-              <w:instrText xml:space="preserve"> PAGEREF _Toc505773167 \h </w:instrText>
+              <w:instrText xml:space="preserve"> PAGEREF _Toc506302165 \h </w:instrText>
             </w:r>
             <w:r>
               <w:rPr>
@@ -1515,7 +1507,7 @@
               <w:lang w:eastAsia="de-DE"/>
             </w:rPr>
           </w:pPr>
-          <w:hyperlink w:anchor="_Toc505773168" w:history="1">
+          <w:hyperlink w:anchor="_Toc506302166" w:history="1">
             <w:r>
               <w:rPr>
                 <w:rStyle w:val="Hyperlink"/>
@@ -1542,7 +1534,7 @@
                 <w:noProof/>
                 <w:webHidden/>
               </w:rPr>
-              <w:instrText xml:space="preserve"> PAGEREF _Toc505773168 \h </w:instrText>
+              <w:instrText xml:space="preserve"> PAGEREF _Toc506302166 \h </w:instrText>
             </w:r>
             <w:r>
               <w:rPr>
@@ -1586,7 +1578,7 @@
               <w:lang w:eastAsia="de-DE"/>
             </w:rPr>
           </w:pPr>
-          <w:hyperlink w:anchor="_Toc505773169" w:history="1">
+          <w:hyperlink w:anchor="_Toc506302167" w:history="1">
             <w:r>
               <w:rPr>
                 <w:rStyle w:val="Hyperlink"/>
@@ -1613,7 +1605,7 @@
                 <w:noProof/>
                 <w:webHidden/>
               </w:rPr>
-              <w:instrText xml:space="preserve"> PAGEREF _Toc505773169 \h </w:instrText>
+              <w:instrText xml:space="preserve"> PAGEREF _Toc506302167 \h </w:instrText>
             </w:r>
             <w:r>
               <w:rPr>
@@ -1634,6 +1626,716 @@
                 <w:webHidden/>
               </w:rPr>
               <w:t>18</w:t>
+            </w:r>
+            <w:r>
+              <w:rPr>
+                <w:noProof/>
+                <w:webHidden/>
+              </w:rPr>
+              <w:fldChar w:fldCharType="end"/>
+            </w:r>
+          </w:hyperlink>
+        </w:p>
+        <w:p>
+          <w:pPr>
+            <w:pStyle w:val="Verzeichnis1"/>
+            <w:tabs>
+              <w:tab w:val="right" w:leader="dot" w:pos="9350"/>
+            </w:tabs>
+            <w:rPr>
+              <w:rFonts w:eastAsiaTheme="minorEastAsia"/>
+              <w:noProof/>
+              <w:sz w:val="22"/>
+              <w:lang w:eastAsia="de-DE"/>
+            </w:rPr>
+          </w:pPr>
+          <w:hyperlink w:anchor="_Toc506302168" w:history="1">
+            <w:r>
+              <w:rPr>
+                <w:rStyle w:val="Hyperlink"/>
+                <w:noProof/>
+              </w:rPr>
+              <w:t>3. Lösungsansatz</w:t>
+            </w:r>
+            <w:r>
+              <w:rPr>
+                <w:noProof/>
+                <w:webHidden/>
+              </w:rPr>
+              <w:tab/>
+            </w:r>
+            <w:r>
+              <w:rPr>
+                <w:noProof/>
+                <w:webHidden/>
+              </w:rPr>
+              <w:fldChar w:fldCharType="begin"/>
+            </w:r>
+            <w:r>
+              <w:rPr>
+                <w:noProof/>
+                <w:webHidden/>
+              </w:rPr>
+              <w:instrText xml:space="preserve"> PAGEREF _Toc506302168 \h </w:instrText>
+            </w:r>
+            <w:r>
+              <w:rPr>
+                <w:noProof/>
+                <w:webHidden/>
+              </w:rPr>
+            </w:r>
+            <w:r>
+              <w:rPr>
+                <w:noProof/>
+                <w:webHidden/>
+              </w:rPr>
+              <w:fldChar w:fldCharType="separate"/>
+            </w:r>
+            <w:r>
+              <w:rPr>
+                <w:noProof/>
+                <w:webHidden/>
+              </w:rPr>
+              <w:t>23</w:t>
+            </w:r>
+            <w:r>
+              <w:rPr>
+                <w:noProof/>
+                <w:webHidden/>
+              </w:rPr>
+              <w:fldChar w:fldCharType="end"/>
+            </w:r>
+          </w:hyperlink>
+        </w:p>
+        <w:p>
+          <w:pPr>
+            <w:pStyle w:val="Verzeichnis1"/>
+            <w:tabs>
+              <w:tab w:val="right" w:leader="dot" w:pos="9350"/>
+            </w:tabs>
+            <w:rPr>
+              <w:rFonts w:eastAsiaTheme="minorEastAsia"/>
+              <w:noProof/>
+              <w:sz w:val="22"/>
+              <w:lang w:eastAsia="de-DE"/>
+            </w:rPr>
+          </w:pPr>
+          <w:hyperlink w:anchor="_Toc506302169" w:history="1">
+            <w:r>
+              <w:rPr>
+                <w:rStyle w:val="Hyperlink"/>
+                <w:noProof/>
+              </w:rPr>
+              <w:t>3.1. Konzept</w:t>
+            </w:r>
+            <w:r>
+              <w:rPr>
+                <w:noProof/>
+                <w:webHidden/>
+              </w:rPr>
+              <w:tab/>
+            </w:r>
+            <w:r>
+              <w:rPr>
+                <w:noProof/>
+                <w:webHidden/>
+              </w:rPr>
+              <w:fldChar w:fldCharType="begin"/>
+            </w:r>
+            <w:r>
+              <w:rPr>
+                <w:noProof/>
+                <w:webHidden/>
+              </w:rPr>
+              <w:instrText xml:space="preserve"> PAGEREF _Toc506302169 \h </w:instrText>
+            </w:r>
+            <w:r>
+              <w:rPr>
+                <w:noProof/>
+                <w:webHidden/>
+              </w:rPr>
+            </w:r>
+            <w:r>
+              <w:rPr>
+                <w:noProof/>
+                <w:webHidden/>
+              </w:rPr>
+              <w:fldChar w:fldCharType="separate"/>
+            </w:r>
+            <w:r>
+              <w:rPr>
+                <w:noProof/>
+                <w:webHidden/>
+              </w:rPr>
+              <w:t>24</w:t>
+            </w:r>
+            <w:r>
+              <w:rPr>
+                <w:noProof/>
+                <w:webHidden/>
+              </w:rPr>
+              <w:fldChar w:fldCharType="end"/>
+            </w:r>
+          </w:hyperlink>
+        </w:p>
+        <w:p>
+          <w:pPr>
+            <w:pStyle w:val="Verzeichnis1"/>
+            <w:tabs>
+              <w:tab w:val="right" w:leader="dot" w:pos="9350"/>
+            </w:tabs>
+            <w:rPr>
+              <w:rFonts w:eastAsiaTheme="minorEastAsia"/>
+              <w:noProof/>
+              <w:sz w:val="22"/>
+              <w:lang w:eastAsia="de-DE"/>
+            </w:rPr>
+          </w:pPr>
+          <w:hyperlink w:anchor="_Toc506302170" w:history="1">
+            <w:r>
+              <w:rPr>
+                <w:rStyle w:val="Hyperlink"/>
+                <w:noProof/>
+              </w:rPr>
+              <w:t>3.2. Entscheidungen über Implementierung</w:t>
+            </w:r>
+            <w:r>
+              <w:rPr>
+                <w:noProof/>
+                <w:webHidden/>
+              </w:rPr>
+              <w:tab/>
+            </w:r>
+            <w:r>
+              <w:rPr>
+                <w:noProof/>
+                <w:webHidden/>
+              </w:rPr>
+              <w:fldChar w:fldCharType="begin"/>
+            </w:r>
+            <w:r>
+              <w:rPr>
+                <w:noProof/>
+                <w:webHidden/>
+              </w:rPr>
+              <w:instrText xml:space="preserve"> PAGEREF _Toc506302170 \h </w:instrText>
+            </w:r>
+            <w:r>
+              <w:rPr>
+                <w:noProof/>
+                <w:webHidden/>
+              </w:rPr>
+            </w:r>
+            <w:r>
+              <w:rPr>
+                <w:noProof/>
+                <w:webHidden/>
+              </w:rPr>
+              <w:fldChar w:fldCharType="separate"/>
+            </w:r>
+            <w:r>
+              <w:rPr>
+                <w:noProof/>
+                <w:webHidden/>
+              </w:rPr>
+              <w:t>25</w:t>
+            </w:r>
+            <w:r>
+              <w:rPr>
+                <w:noProof/>
+                <w:webHidden/>
+              </w:rPr>
+              <w:fldChar w:fldCharType="end"/>
+            </w:r>
+          </w:hyperlink>
+        </w:p>
+        <w:p>
+          <w:pPr>
+            <w:pStyle w:val="Verzeichnis1"/>
+            <w:tabs>
+              <w:tab w:val="right" w:leader="dot" w:pos="9350"/>
+            </w:tabs>
+            <w:rPr>
+              <w:rFonts w:eastAsiaTheme="minorEastAsia"/>
+              <w:noProof/>
+              <w:sz w:val="22"/>
+              <w:lang w:eastAsia="de-DE"/>
+            </w:rPr>
+          </w:pPr>
+          <w:hyperlink w:anchor="_Toc506302171" w:history="1">
+            <w:r>
+              <w:rPr>
+                <w:rStyle w:val="Hyperlink"/>
+                <w:noProof/>
+              </w:rPr>
+              <w:t>3.2.1. Übertragung</w:t>
+            </w:r>
+            <w:r>
+              <w:rPr>
+                <w:noProof/>
+                <w:webHidden/>
+              </w:rPr>
+              <w:tab/>
+            </w:r>
+            <w:r>
+              <w:rPr>
+                <w:noProof/>
+                <w:webHidden/>
+              </w:rPr>
+              <w:fldChar w:fldCharType="begin"/>
+            </w:r>
+            <w:r>
+              <w:rPr>
+                <w:noProof/>
+                <w:webHidden/>
+              </w:rPr>
+              <w:instrText xml:space="preserve"> PAGEREF _Toc506302171 \h </w:instrText>
+            </w:r>
+            <w:r>
+              <w:rPr>
+                <w:noProof/>
+                <w:webHidden/>
+              </w:rPr>
+            </w:r>
+            <w:r>
+              <w:rPr>
+                <w:noProof/>
+                <w:webHidden/>
+              </w:rPr>
+              <w:fldChar w:fldCharType="separate"/>
+            </w:r>
+            <w:r>
+              <w:rPr>
+                <w:noProof/>
+                <w:webHidden/>
+              </w:rPr>
+              <w:t>25</w:t>
+            </w:r>
+            <w:r>
+              <w:rPr>
+                <w:noProof/>
+                <w:webHidden/>
+              </w:rPr>
+              <w:fldChar w:fldCharType="end"/>
+            </w:r>
+          </w:hyperlink>
+        </w:p>
+        <w:p>
+          <w:pPr>
+            <w:pStyle w:val="Verzeichnis1"/>
+            <w:tabs>
+              <w:tab w:val="right" w:leader="dot" w:pos="9350"/>
+            </w:tabs>
+            <w:rPr>
+              <w:rFonts w:eastAsiaTheme="minorEastAsia"/>
+              <w:noProof/>
+              <w:sz w:val="22"/>
+              <w:lang w:eastAsia="de-DE"/>
+            </w:rPr>
+          </w:pPr>
+          <w:hyperlink w:anchor="_Toc506302172" w:history="1">
+            <w:r>
+              <w:rPr>
+                <w:rStyle w:val="Hyperlink"/>
+                <w:noProof/>
+              </w:rPr>
+              <w:t>3.2.2. Raspberry Pi Module</w:t>
+            </w:r>
+            <w:r>
+              <w:rPr>
+                <w:noProof/>
+                <w:webHidden/>
+              </w:rPr>
+              <w:tab/>
+            </w:r>
+            <w:r>
+              <w:rPr>
+                <w:noProof/>
+                <w:webHidden/>
+              </w:rPr>
+              <w:fldChar w:fldCharType="begin"/>
+            </w:r>
+            <w:r>
+              <w:rPr>
+                <w:noProof/>
+                <w:webHidden/>
+              </w:rPr>
+              <w:instrText xml:space="preserve"> PAGEREF _Toc506302172 \h </w:instrText>
+            </w:r>
+            <w:r>
+              <w:rPr>
+                <w:noProof/>
+                <w:webHidden/>
+              </w:rPr>
+            </w:r>
+            <w:r>
+              <w:rPr>
+                <w:noProof/>
+                <w:webHidden/>
+              </w:rPr>
+              <w:fldChar w:fldCharType="separate"/>
+            </w:r>
+            <w:r>
+              <w:rPr>
+                <w:noProof/>
+                <w:webHidden/>
+              </w:rPr>
+              <w:t>27</w:t>
+            </w:r>
+            <w:r>
+              <w:rPr>
+                <w:noProof/>
+                <w:webHidden/>
+              </w:rPr>
+              <w:fldChar w:fldCharType="end"/>
+            </w:r>
+          </w:hyperlink>
+        </w:p>
+        <w:p>
+          <w:pPr>
+            <w:pStyle w:val="Verzeichnis1"/>
+            <w:tabs>
+              <w:tab w:val="right" w:leader="dot" w:pos="9350"/>
+            </w:tabs>
+            <w:rPr>
+              <w:rFonts w:eastAsiaTheme="minorEastAsia"/>
+              <w:noProof/>
+              <w:sz w:val="22"/>
+              <w:lang w:eastAsia="de-DE"/>
+            </w:rPr>
+          </w:pPr>
+          <w:hyperlink w:anchor="_Toc506302173" w:history="1">
+            <w:r>
+              <w:rPr>
+                <w:rStyle w:val="Hyperlink"/>
+                <w:noProof/>
+              </w:rPr>
+              <w:t>3.2.3. Android Anwendung</w:t>
+            </w:r>
+            <w:r>
+              <w:rPr>
+                <w:noProof/>
+                <w:webHidden/>
+              </w:rPr>
+              <w:tab/>
+            </w:r>
+            <w:r>
+              <w:rPr>
+                <w:noProof/>
+                <w:webHidden/>
+              </w:rPr>
+              <w:fldChar w:fldCharType="begin"/>
+            </w:r>
+            <w:r>
+              <w:rPr>
+                <w:noProof/>
+                <w:webHidden/>
+              </w:rPr>
+              <w:instrText xml:space="preserve"> PAGEREF _Toc506302173 \h </w:instrText>
+            </w:r>
+            <w:r>
+              <w:rPr>
+                <w:noProof/>
+                <w:webHidden/>
+              </w:rPr>
+            </w:r>
+            <w:r>
+              <w:rPr>
+                <w:noProof/>
+                <w:webHidden/>
+              </w:rPr>
+              <w:fldChar w:fldCharType="separate"/>
+            </w:r>
+            <w:r>
+              <w:rPr>
+                <w:noProof/>
+                <w:webHidden/>
+              </w:rPr>
+              <w:t>28</w:t>
+            </w:r>
+            <w:r>
+              <w:rPr>
+                <w:noProof/>
+                <w:webHidden/>
+              </w:rPr>
+              <w:fldChar w:fldCharType="end"/>
+            </w:r>
+          </w:hyperlink>
+        </w:p>
+        <w:p>
+          <w:pPr>
+            <w:pStyle w:val="Verzeichnis1"/>
+            <w:tabs>
+              <w:tab w:val="right" w:leader="dot" w:pos="9350"/>
+            </w:tabs>
+            <w:rPr>
+              <w:rFonts w:eastAsiaTheme="minorEastAsia"/>
+              <w:noProof/>
+              <w:sz w:val="22"/>
+              <w:lang w:eastAsia="de-DE"/>
+            </w:rPr>
+          </w:pPr>
+          <w:hyperlink w:anchor="_Toc506302174" w:history="1">
+            <w:r>
+              <w:rPr>
+                <w:rStyle w:val="Hyperlink"/>
+                <w:noProof/>
+              </w:rPr>
+              <w:t>4. Implementierung</w:t>
+            </w:r>
+            <w:r>
+              <w:rPr>
+                <w:noProof/>
+                <w:webHidden/>
+              </w:rPr>
+              <w:tab/>
+            </w:r>
+            <w:r>
+              <w:rPr>
+                <w:noProof/>
+                <w:webHidden/>
+              </w:rPr>
+              <w:fldChar w:fldCharType="begin"/>
+            </w:r>
+            <w:r>
+              <w:rPr>
+                <w:noProof/>
+                <w:webHidden/>
+              </w:rPr>
+              <w:instrText xml:space="preserve"> PAGEREF _Toc506302174 \h </w:instrText>
+            </w:r>
+            <w:r>
+              <w:rPr>
+                <w:noProof/>
+                <w:webHidden/>
+              </w:rPr>
+            </w:r>
+            <w:r>
+              <w:rPr>
+                <w:noProof/>
+                <w:webHidden/>
+              </w:rPr>
+              <w:fldChar w:fldCharType="separate"/>
+            </w:r>
+            <w:r>
+              <w:rPr>
+                <w:noProof/>
+                <w:webHidden/>
+              </w:rPr>
+              <w:t>28</w:t>
+            </w:r>
+            <w:r>
+              <w:rPr>
+                <w:noProof/>
+                <w:webHidden/>
+              </w:rPr>
+              <w:fldChar w:fldCharType="end"/>
+            </w:r>
+          </w:hyperlink>
+        </w:p>
+        <w:p>
+          <w:pPr>
+            <w:pStyle w:val="Verzeichnis1"/>
+            <w:tabs>
+              <w:tab w:val="right" w:leader="dot" w:pos="9350"/>
+            </w:tabs>
+            <w:rPr>
+              <w:rFonts w:eastAsiaTheme="minorEastAsia"/>
+              <w:noProof/>
+              <w:sz w:val="22"/>
+              <w:lang w:eastAsia="de-DE"/>
+            </w:rPr>
+          </w:pPr>
+          <w:hyperlink w:anchor="_Toc506302175" w:history="1">
+            <w:r>
+              <w:rPr>
+                <w:rStyle w:val="Hyperlink"/>
+                <w:noProof/>
+              </w:rPr>
+              <w:t>4.1. Pflichtenheft</w:t>
+            </w:r>
+            <w:r>
+              <w:rPr>
+                <w:noProof/>
+                <w:webHidden/>
+              </w:rPr>
+              <w:tab/>
+            </w:r>
+            <w:r>
+              <w:rPr>
+                <w:noProof/>
+                <w:webHidden/>
+              </w:rPr>
+              <w:fldChar w:fldCharType="begin"/>
+            </w:r>
+            <w:r>
+              <w:rPr>
+                <w:noProof/>
+                <w:webHidden/>
+              </w:rPr>
+              <w:instrText xml:space="preserve"> PAGEREF _Toc506302175 \h </w:instrText>
+            </w:r>
+            <w:r>
+              <w:rPr>
+                <w:noProof/>
+                <w:webHidden/>
+              </w:rPr>
+            </w:r>
+            <w:r>
+              <w:rPr>
+                <w:noProof/>
+                <w:webHidden/>
+              </w:rPr>
+              <w:fldChar w:fldCharType="separate"/>
+            </w:r>
+            <w:r>
+              <w:rPr>
+                <w:noProof/>
+                <w:webHidden/>
+              </w:rPr>
+              <w:t>29</w:t>
+            </w:r>
+            <w:r>
+              <w:rPr>
+                <w:noProof/>
+                <w:webHidden/>
+              </w:rPr>
+              <w:fldChar w:fldCharType="end"/>
+            </w:r>
+          </w:hyperlink>
+        </w:p>
+        <w:p>
+          <w:pPr>
+            <w:pStyle w:val="Verzeichnis1"/>
+            <w:tabs>
+              <w:tab w:val="right" w:leader="dot" w:pos="9350"/>
+            </w:tabs>
+            <w:rPr>
+              <w:rFonts w:eastAsiaTheme="minorEastAsia"/>
+              <w:noProof/>
+              <w:sz w:val="22"/>
+              <w:lang w:eastAsia="de-DE"/>
+            </w:rPr>
+          </w:pPr>
+          <w:hyperlink w:anchor="_Toc506302176" w:history="1">
+            <w:r>
+              <w:rPr>
+                <w:rStyle w:val="Hyperlink"/>
+                <w:noProof/>
+              </w:rPr>
+              <w:t>4.2. Raspberry Pi Anwendung</w:t>
+            </w:r>
+            <w:r>
+              <w:rPr>
+                <w:noProof/>
+                <w:webHidden/>
+              </w:rPr>
+              <w:tab/>
+            </w:r>
+            <w:r>
+              <w:rPr>
+                <w:noProof/>
+                <w:webHidden/>
+              </w:rPr>
+              <w:fldChar w:fldCharType="begin"/>
+            </w:r>
+            <w:r>
+              <w:rPr>
+                <w:noProof/>
+                <w:webHidden/>
+              </w:rPr>
+              <w:instrText xml:space="preserve"> PAGEREF _Toc506302176 \h </w:instrText>
+            </w:r>
+            <w:r>
+              <w:rPr>
+                <w:noProof/>
+                <w:webHidden/>
+              </w:rPr>
+            </w:r>
+            <w:r>
+              <w:rPr>
+                <w:noProof/>
+                <w:webHidden/>
+              </w:rPr>
+              <w:fldChar w:fldCharType="separate"/>
+            </w:r>
+            <w:r>
+              <w:rPr>
+                <w:noProof/>
+                <w:webHidden/>
+              </w:rPr>
+              <w:t>29</w:t>
+            </w:r>
+            <w:r>
+              <w:rPr>
+                <w:noProof/>
+                <w:webHidden/>
+              </w:rPr>
+              <w:fldChar w:fldCharType="end"/>
+            </w:r>
+          </w:hyperlink>
+        </w:p>
+        <w:p>
+          <w:pPr>
+            <w:pStyle w:val="Verzeichnis1"/>
+            <w:tabs>
+              <w:tab w:val="right" w:leader="dot" w:pos="9350"/>
+            </w:tabs>
+            <w:rPr>
+              <w:rFonts w:eastAsiaTheme="minorEastAsia"/>
+              <w:noProof/>
+              <w:sz w:val="22"/>
+              <w:lang w:eastAsia="de-DE"/>
+            </w:rPr>
+          </w:pPr>
+          <w:hyperlink w:anchor="_Toc506302177" w:history="1">
+            <w:r>
+              <w:rPr>
+                <w:rStyle w:val="Hyperlink"/>
+                <w:noProof/>
+              </w:rPr>
+              <w:t>4.2.1. API und Seine Bibliothek</w:t>
+            </w:r>
+            <w:r>
+              <w:rPr>
+                <w:noProof/>
+                <w:webHidden/>
+              </w:rPr>
+              <w:tab/>
+            </w:r>
+            <w:r>
+              <w:rPr>
+                <w:noProof/>
+                <w:webHidden/>
+              </w:rPr>
+              <w:fldChar w:fldCharType="begin"/>
+            </w:r>
+            <w:r>
+              <w:rPr>
+                <w:noProof/>
+                <w:webHidden/>
+              </w:rPr>
+              <w:instrText xml:space="preserve"> PAGEREF _Toc506302177 \h </w:instrText>
+            </w:r>
+            <w:r>
+              <w:rPr>
+                <w:noProof/>
+                <w:webHidden/>
+              </w:rPr>
+            </w:r>
+            <w:r>
+              <w:rPr>
+                <w:noProof/>
+                <w:webHidden/>
+              </w:rPr>
+              <w:fldChar w:fldCharType="separate"/>
+            </w:r>
+            <w:r>
+              <w:rPr>
+                <w:noProof/>
+                <w:webHidden/>
+              </w:rPr>
+              <w:t>29</w:t>
             </w:r>
             <w:r>
               <w:rPr>
@@ -1841,6 +2543,18 @@
       <w:pPr>
         <w:ind w:left="2880" w:hanging="2880"/>
       </w:pPr>
+      <w:r>
+        <w:t>PWM</w:t>
+      </w:r>
+      <w:r>
+        <w:tab/>
+        <w:t>Pulse Width Modulation</w:t>
+      </w:r>
+    </w:p>
+    <w:p>
+      <w:pPr>
+        <w:ind w:left="2880" w:hanging="2880"/>
+      </w:pPr>
     </w:p>
     <w:p>
       <w:pPr>
@@ -1859,7 +2573,7 @@
       </w:pPr>
       <w:bookmarkStart w:id="17" w:name="_Toc504582822"/>
       <w:bookmarkStart w:id="18" w:name="_Toc505625486"/>
-      <w:bookmarkStart w:id="19" w:name="_Toc505773158"/>
+      <w:bookmarkStart w:id="19" w:name="_Toc506302156"/>
       <w:r>
         <w:lastRenderedPageBreak/>
         <w:t>Einleitung</w:t>
@@ -1882,19 +2596,12 @@
             <w:fldChar w:fldCharType="begin"/>
           </w:r>
           <w:r>
-            <w:rPr>
-              <w:lang w:val="en-US"/>
-            </w:rPr>
             <w:instrText xml:space="preserve"> CITATION Man98 \l 1033 </w:instrText>
           </w:r>
           <w:r>
             <w:fldChar w:fldCharType="separate"/>
           </w:r>
           <w:r>
-            <w:rPr>
-              <w:noProof/>
-              <w:lang w:val="en-US"/>
-            </w:rPr>
             <w:t xml:space="preserve"> (1)</w:t>
           </w:r>
           <w:r>
@@ -1967,7 +2674,7 @@
         </w:numPr>
       </w:pPr>
       <w:bookmarkStart w:id="20" w:name="_Toc505625487"/>
-      <w:bookmarkStart w:id="21" w:name="_Toc505773159"/>
+      <w:bookmarkStart w:id="21" w:name="_Toc506302157"/>
       <w:r>
         <w:t>Problemstellung/Zielsetzung</w:t>
       </w:r>
@@ -2135,7 +2842,7 @@
       </w:pPr>
       <w:bookmarkStart w:id="22" w:name="_Toc504582824"/>
       <w:bookmarkStart w:id="23" w:name="_Toc505625488"/>
-      <w:bookmarkStart w:id="24" w:name="_Toc505773160"/>
+      <w:bookmarkStart w:id="24" w:name="_Toc506302158"/>
       <w:r>
         <w:t>Motivation</w:t>
       </w:r>
@@ -2263,8 +2970,8 @@
       </w:pPr>
       <w:bookmarkStart w:id="25" w:name="_Toc504582825"/>
       <w:bookmarkStart w:id="26" w:name="_Toc505625489"/>
-      <w:bookmarkStart w:id="27" w:name="_Toc505773161"/>
-      <w:bookmarkStart w:id="28" w:name="_Ref506060609"/>
+      <w:bookmarkStart w:id="27" w:name="_Ref506060609"/>
+      <w:bookmarkStart w:id="28" w:name="_Toc506302159"/>
       <w:r>
         <w:lastRenderedPageBreak/>
         <w:t>Grundlagen</w:t>
@@ -2363,7 +3070,7 @@
         </w:numPr>
       </w:pPr>
       <w:bookmarkStart w:id="29" w:name="_Toc505625490"/>
-      <w:bookmarkStart w:id="30" w:name="_Toc505773162"/>
+      <w:bookmarkStart w:id="30" w:name="_Toc506302160"/>
       <w:r>
         <w:t>Stand der Technik</w:t>
       </w:r>
@@ -2474,13 +3181,7 @@
         <w:fldChar w:fldCharType="separate"/>
       </w:r>
       <w:r>
-        <w:t xml:space="preserve">Abbildung </w:t>
-      </w:r>
-      <w:r>
-        <w:rPr>
-          <w:noProof/>
-        </w:rPr>
-        <w:t>1</w:t>
+        <w:t>Abbildung 1</w:t>
       </w:r>
       <w:r>
         <w:fldChar w:fldCharType="end"/>
@@ -2501,19 +3202,12 @@
             <w:fldChar w:fldCharType="begin"/>
           </w:r>
           <w:r>
-            <w:rPr>
-              <w:lang w:val="en-US"/>
-            </w:rPr>
             <w:instrText xml:space="preserve"> CITATION PIR13 \l 1033 </w:instrText>
           </w:r>
           <w:r>
             <w:fldChar w:fldCharType="separate"/>
           </w:r>
           <w:r>
-            <w:rPr>
-              <w:noProof/>
-              <w:lang w:val="en-US"/>
-            </w:rPr>
             <w:t>(2)</w:t>
           </w:r>
           <w:r>
@@ -2551,19 +3245,12 @@
             <w:fldChar w:fldCharType="begin"/>
           </w:r>
           <w:r>
-            <w:rPr>
-              <w:lang w:val="en-US"/>
-            </w:rPr>
             <w:instrText xml:space="preserve">CITATION ras18 \l 1033 </w:instrText>
           </w:r>
           <w:r>
             <w:fldChar w:fldCharType="separate"/>
           </w:r>
           <w:r>
-            <w:rPr>
-              <w:noProof/>
-              <w:lang w:val="en-US"/>
-            </w:rPr>
             <w:t>(3)</w:t>
           </w:r>
           <w:r>
@@ -2644,27 +3331,14 @@
       <w:r>
         <w:t xml:space="preserve">Abbildung </w:t>
       </w:r>
-      <w:r>
-        <w:fldChar w:fldCharType="begin"/>
-      </w:r>
-      <w:r>
-        <w:instrText xml:space="preserve"> SEQ Abbildung \* ARABIC </w:instrText>
-      </w:r>
-      <w:r>
-        <w:fldChar w:fldCharType="separate"/>
-      </w:r>
-      <w:r>
-        <w:rPr>
-          <w:noProof/>
-        </w:rPr>
-        <w:t>1</w:t>
-      </w:r>
-      <w:r>
-        <w:rPr>
-          <w:noProof/>
-        </w:rPr>
-        <w:fldChar w:fldCharType="end"/>
-      </w:r>
+      <w:fldSimple w:instr=" SEQ Abbildung \* ARABIC ">
+        <w:r>
+          <w:rPr>
+            <w:noProof/>
+          </w:rPr>
+          <w:t>1</w:t>
+        </w:r>
+      </w:fldSimple>
       <w:bookmarkEnd w:id="31"/>
       <w:r>
         <w:t>: Graphische Oberfläche PiReplay</w:t>
@@ -2718,19 +3392,12 @@
             <w:fldChar w:fldCharType="begin"/>
           </w:r>
           <w:r>
-            <w:rPr>
-              <w:lang w:val="en-US"/>
-            </w:rPr>
             <w:instrText xml:space="preserve"> CITATION Goo181 \l 1033 </w:instrText>
           </w:r>
           <w:r>
             <w:fldChar w:fldCharType="separate"/>
           </w:r>
           <w:r>
-            <w:rPr>
-              <w:noProof/>
-              <w:lang w:val="en-US"/>
-            </w:rPr>
             <w:t>(4)</w:t>
           </w:r>
           <w:r>
@@ -2823,27 +3490,14 @@
       <w:r>
         <w:t xml:space="preserve">Abbildung </w:t>
       </w:r>
-      <w:r>
-        <w:fldChar w:fldCharType="begin"/>
-      </w:r>
-      <w:r>
-        <w:instrText xml:space="preserve"> SEQ Abbildung \* ARABIC </w:instrText>
-      </w:r>
-      <w:r>
-        <w:fldChar w:fldCharType="separate"/>
-      </w:r>
-      <w:r>
-        <w:rPr>
-          <w:noProof/>
-        </w:rPr>
-        <w:t>2</w:t>
-      </w:r>
-      <w:r>
-        <w:rPr>
-          <w:noProof/>
-        </w:rPr>
-        <w:fldChar w:fldCharType="end"/>
-      </w:r>
+      <w:fldSimple w:instr=" SEQ Abbildung \* ARABIC ">
+        <w:r>
+          <w:rPr>
+            <w:noProof/>
+          </w:rPr>
+          <w:t>2</w:t>
+        </w:r>
+      </w:fldSimple>
       <w:r>
         <w:t>: Konsolenanwendung BlueTerm</w:t>
       </w:r>
@@ -2908,7 +3562,7 @@
       </w:pPr>
       <w:bookmarkStart w:id="32" w:name="_Toc504582826"/>
       <w:bookmarkStart w:id="33" w:name="_Toc505625491"/>
-      <w:bookmarkStart w:id="34" w:name="_Toc505773163"/>
+      <w:bookmarkStart w:id="34" w:name="_Toc506302161"/>
       <w:bookmarkEnd w:id="32"/>
       <w:r>
         <w:t>Raspberry Pi</w:t>
@@ -2989,19 +3643,12 @@
             <w:fldChar w:fldCharType="begin"/>
           </w:r>
           <w:r>
-            <w:rPr>
-              <w:lang w:val="en-US"/>
-            </w:rPr>
             <w:instrText xml:space="preserve">CITATION Wik18 \l 1033 </w:instrText>
           </w:r>
           <w:r>
             <w:fldChar w:fldCharType="separate"/>
           </w:r>
           <w:r>
-            <w:rPr>
-              <w:noProof/>
-              <w:lang w:val="en-US"/>
-            </w:rPr>
             <w:t>(5)</w:t>
           </w:r>
           <w:r>
@@ -3027,7 +3674,7 @@
         </w:numPr>
       </w:pPr>
       <w:bookmarkStart w:id="35" w:name="_Toc505625492"/>
-      <w:bookmarkStart w:id="36" w:name="_Toc505773164"/>
+      <w:bookmarkStart w:id="36" w:name="_Toc506302162"/>
       <w:r>
         <w:t>Hardware</w:t>
       </w:r>
@@ -3117,27 +3764,14 @@
       <w:r>
         <w:t xml:space="preserve">Abbildung </w:t>
       </w:r>
-      <w:r>
-        <w:fldChar w:fldCharType="begin"/>
-      </w:r>
-      <w:r>
-        <w:instrText xml:space="preserve"> SEQ Abbildung \* ARABIC </w:instrText>
-      </w:r>
-      <w:r>
-        <w:fldChar w:fldCharType="separate"/>
-      </w:r>
-      <w:r>
-        <w:rPr>
-          <w:noProof/>
-        </w:rPr>
-        <w:t>3</w:t>
-      </w:r>
-      <w:r>
-        <w:rPr>
-          <w:noProof/>
-        </w:rPr>
-        <w:fldChar w:fldCharType="end"/>
-      </w:r>
+      <w:fldSimple w:instr=" SEQ Abbildung \* ARABIC ">
+        <w:r>
+          <w:rPr>
+            <w:noProof/>
+          </w:rPr>
+          <w:t>3</w:t>
+        </w:r>
+      </w:fldSimple>
       <w:bookmarkEnd w:id="37"/>
       <w:r>
         <w:t xml:space="preserve">: </w:t>
@@ -3167,19 +3801,12 @@
             <w:fldChar w:fldCharType="begin"/>
           </w:r>
           <w:r>
-            <w:rPr>
-              <w:lang w:val="en-US"/>
-            </w:rPr>
             <w:instrText xml:space="preserve"> CITATION Mic17 \l 1033 </w:instrText>
           </w:r>
           <w:r>
             <w:fldChar w:fldCharType="separate"/>
           </w:r>
           <w:r>
-            <w:rPr>
-              <w:noProof/>
-              <w:lang w:val="en-US"/>
-            </w:rPr>
             <w:t>(5)</w:t>
           </w:r>
           <w:r>
@@ -3532,13 +4159,7 @@
         <w:fldChar w:fldCharType="separate"/>
       </w:r>
       <w:r>
-        <w:t xml:space="preserve">Abbildung </w:t>
-      </w:r>
-      <w:r>
-        <w:rPr>
-          <w:noProof/>
-        </w:rPr>
-        <w:t>3</w:t>
+        <w:t>Abbildung 3</w:t>
       </w:r>
       <w:r>
         <w:fldChar w:fldCharType="end"/>
@@ -3565,19 +4186,12 @@
             <w:fldChar w:fldCharType="begin"/>
           </w:r>
           <w:r>
-            <w:rPr>
-              <w:lang w:val="en-US"/>
-            </w:rPr>
             <w:instrText xml:space="preserve"> CITATION Cir17 \l 1033 </w:instrText>
           </w:r>
           <w:r>
             <w:fldChar w:fldCharType="separate"/>
           </w:r>
           <w:r>
-            <w:rPr>
-              <w:noProof/>
-              <w:lang w:val="en-US"/>
-            </w:rPr>
             <w:t>(7)</w:t>
           </w:r>
           <w:r>
@@ -3733,33 +4347,17 @@
       <w:r>
         <w:t xml:space="preserve">Abbildung </w:t>
       </w:r>
-      <w:r>
-        <w:fldChar w:fldCharType="begin"/>
-      </w:r>
-      <w:r>
-        <w:instrText xml:space="preserve"> SEQ Abbildung \* ARABIC </w:instrText>
-      </w:r>
-      <w:r>
-        <w:fldChar w:fldCharType="separate"/>
-      </w:r>
-      <w:r>
-        <w:rPr>
-          <w:noProof/>
-        </w:rPr>
-        <w:t>4</w:t>
-      </w:r>
-      <w:r>
-        <w:rPr>
-          <w:noProof/>
-        </w:rPr>
-        <w:fldChar w:fldCharType="end"/>
-      </w:r>
+      <w:fldSimple w:instr=" SEQ Abbildung \* ARABIC ">
+        <w:r>
+          <w:rPr>
+            <w:noProof/>
+          </w:rPr>
+          <w:t>4</w:t>
+        </w:r>
+      </w:fldSimple>
       <w:bookmarkEnd w:id="42"/>
       <w:r>
-        <w:t xml:space="preserve">: </w:t>
-      </w:r>
-      <w:r>
-        <w:t>Raspberry Pi GPIO-Pin</w:t>
+        <w:t>: Raspberry Pi GPIO-Pin</w:t>
       </w:r>
       <w:r>
         <w:t xml:space="preserve">s </w:t>
@@ -3774,19 +4372,12 @@
             <w:fldChar w:fldCharType="begin"/>
           </w:r>
           <w:r>
-            <w:rPr>
-              <w:lang w:val="en-US"/>
-            </w:rPr>
             <w:instrText xml:space="preserve"> CITATION Cir17 \l 1033 </w:instrText>
           </w:r>
           <w:r>
             <w:fldChar w:fldCharType="separate"/>
           </w:r>
           <w:r>
-            <w:rPr>
-              <w:noProof/>
-              <w:lang w:val="en-US"/>
-            </w:rPr>
             <w:t>(6)</w:t>
           </w:r>
           <w:r>
@@ -3836,13 +4427,7 @@
         <w:fldChar w:fldCharType="separate"/>
       </w:r>
       <w:r>
-        <w:t xml:space="preserve">Abbildung </w:t>
-      </w:r>
-      <w:r>
-        <w:rPr>
-          <w:noProof/>
-        </w:rPr>
-        <w:t>4</w:t>
+        <w:t>Abbildung 4</w:t>
       </w:r>
       <w:r>
         <w:fldChar w:fldCharType="end"/>
@@ -4033,7 +4618,7 @@
         </w:numPr>
       </w:pPr>
       <w:bookmarkStart w:id="45" w:name="_Toc505625495"/>
-      <w:bookmarkStart w:id="46" w:name="_Toc505773165"/>
+      <w:bookmarkStart w:id="46" w:name="_Toc506302163"/>
       <w:r>
         <w:t>Software</w:t>
       </w:r>
@@ -4085,19 +4670,12 @@
             <w:fldChar w:fldCharType="begin"/>
           </w:r>
           <w:r>
-            <w:rPr>
-              <w:lang w:val="en-US"/>
-            </w:rPr>
             <w:instrText xml:space="preserve">CITATION Wik182 \l 1033 </w:instrText>
           </w:r>
           <w:r>
             <w:fldChar w:fldCharType="separate"/>
           </w:r>
           <w:r>
-            <w:rPr>
-              <w:noProof/>
-              <w:lang w:val="en-US"/>
-            </w:rPr>
             <w:t>(8)</w:t>
           </w:r>
           <w:r>
@@ -4255,7 +4833,7 @@
         </w:numPr>
       </w:pPr>
       <w:bookmarkStart w:id="52" w:name="_Toc505625498"/>
-      <w:bookmarkStart w:id="53" w:name="_Toc505773166"/>
+      <w:bookmarkStart w:id="53" w:name="_Toc506302164"/>
       <w:r>
         <w:t>Android Smartphone</w:t>
       </w:r>
@@ -4302,7 +4880,7 @@
           <w:numId w:val="1"/>
         </w:numPr>
       </w:pPr>
-      <w:bookmarkStart w:id="54" w:name="_Toc505773167"/>
+      <w:bookmarkStart w:id="54" w:name="_Toc506302165"/>
       <w:r>
         <w:t>Hardware</w:t>
       </w:r>
@@ -4348,19 +4926,12 @@
             <w:fldChar w:fldCharType="begin"/>
           </w:r>
           <w:r>
-            <w:rPr>
-              <w:lang w:val="en-US"/>
-            </w:rPr>
             <w:instrText xml:space="preserve"> CITATION pho18 \l 1033 </w:instrText>
           </w:r>
           <w:r>
             <w:fldChar w:fldCharType="separate"/>
           </w:r>
           <w:r>
-            <w:rPr>
-              <w:noProof/>
-              <w:lang w:val="en-US"/>
-            </w:rPr>
             <w:t>(8)</w:t>
           </w:r>
           <w:r>
@@ -4380,7 +4951,7 @@
           <w:numId w:val="1"/>
         </w:numPr>
       </w:pPr>
-      <w:bookmarkStart w:id="55" w:name="_Toc505773168"/>
+      <w:bookmarkStart w:id="55" w:name="_Toc506302166"/>
       <w:r>
         <w:t>Software</w:t>
       </w:r>
@@ -4433,19 +5004,12 @@
             <w:fldChar w:fldCharType="begin"/>
           </w:r>
           <w:r>
-            <w:rPr>
-              <w:lang w:val="en-US"/>
-            </w:rPr>
             <w:instrText xml:space="preserve">CITATION Wik181 \l 1033 </w:instrText>
           </w:r>
           <w:r>
             <w:fldChar w:fldCharType="separate"/>
           </w:r>
           <w:r>
-            <w:rPr>
-              <w:noProof/>
-              <w:lang w:val="en-US"/>
-            </w:rPr>
             <w:t xml:space="preserve"> (10)</w:t>
           </w:r>
           <w:r>
@@ -4478,19 +5042,12 @@
             <w:fldChar w:fldCharType="begin"/>
           </w:r>
           <w:r>
-            <w:rPr>
-              <w:lang w:val="en-US"/>
-            </w:rPr>
             <w:instrText xml:space="preserve"> CITATION Com18 \l 1033 </w:instrText>
           </w:r>
           <w:r>
             <w:fldChar w:fldCharType="separate"/>
           </w:r>
           <w:r>
-            <w:rPr>
-              <w:noProof/>
-              <w:lang w:val="en-US"/>
-            </w:rPr>
             <w:t>(8)</w:t>
           </w:r>
           <w:r>
@@ -4569,27 +5126,14 @@
       <w:r>
         <w:t xml:space="preserve">Abbildung </w:t>
       </w:r>
-      <w:r>
-        <w:fldChar w:fldCharType="begin"/>
-      </w:r>
-      <w:r>
-        <w:instrText xml:space="preserve"> SEQ Abbildung \* ARABIC </w:instrText>
-      </w:r>
-      <w:r>
-        <w:fldChar w:fldCharType="separate"/>
-      </w:r>
-      <w:r>
-        <w:rPr>
-          <w:noProof/>
-        </w:rPr>
-        <w:t>5</w:t>
-      </w:r>
-      <w:r>
-        <w:rPr>
-          <w:noProof/>
-        </w:rPr>
-        <w:fldChar w:fldCharType="end"/>
-      </w:r>
+      <w:fldSimple w:instr=" SEQ Abbildung \* ARABIC ">
+        <w:r>
+          <w:rPr>
+            <w:noProof/>
+          </w:rPr>
+          <w:t>5</w:t>
+        </w:r>
+      </w:fldSimple>
       <w:r>
         <w:t xml:space="preserve">: Markanteil vom Android </w:t>
       </w:r>
@@ -4612,19 +5156,12 @@
             <w:fldChar w:fldCharType="begin"/>
           </w:r>
           <w:r>
-            <w:rPr>
-              <w:lang w:val="en-US"/>
-            </w:rPr>
             <w:instrText xml:space="preserve"> CITATION Wat16 \l 1033 </w:instrText>
           </w:r>
           <w:r>
             <w:fldChar w:fldCharType="separate"/>
           </w:r>
           <w:r>
-            <w:rPr>
-              <w:noProof/>
-              <w:lang w:val="en-US"/>
-            </w:rPr>
             <w:t>(7)</w:t>
           </w:r>
           <w:r>
@@ -4717,27 +5254,14 @@
       <w:r>
         <w:t xml:space="preserve">Abbildung </w:t>
       </w:r>
-      <w:r>
-        <w:fldChar w:fldCharType="begin"/>
-      </w:r>
-      <w:r>
-        <w:instrText xml:space="preserve"> SEQ Abbildung \* ARABIC </w:instrText>
-      </w:r>
-      <w:r>
-        <w:fldChar w:fldCharType="separate"/>
-      </w:r>
-      <w:r>
-        <w:rPr>
-          <w:noProof/>
-        </w:rPr>
-        <w:t>6</w:t>
-      </w:r>
-      <w:r>
-        <w:rPr>
-          <w:noProof/>
-        </w:rPr>
-        <w:fldChar w:fldCharType="end"/>
-      </w:r>
+      <w:fldSimple w:instr=" SEQ Abbildung \* ARABIC ">
+        <w:r>
+          <w:rPr>
+            <w:noProof/>
+          </w:rPr>
+          <w:t>6</w:t>
+        </w:r>
+      </w:fldSimple>
       <w:r>
         <w:t>: Architektur Android</w:t>
       </w:r>
@@ -4751,19 +5275,12 @@
             <w:fldChar w:fldCharType="begin"/>
           </w:r>
           <w:r>
-            <w:rPr>
-              <w:lang w:val="en-US"/>
-            </w:rPr>
             <w:instrText xml:space="preserve"> CITATION Sig18 \l 1033 </w:instrText>
           </w:r>
           <w:r>
             <w:fldChar w:fldCharType="separate"/>
           </w:r>
           <w:r>
-            <w:rPr>
-              <w:noProof/>
-              <w:lang w:val="en-US"/>
-            </w:rPr>
             <w:t xml:space="preserve"> (11)</w:t>
           </w:r>
           <w:r>
@@ -4798,19 +5315,12 @@
             <w:fldChar w:fldCharType="begin"/>
           </w:r>
           <w:r>
-            <w:rPr>
-              <w:lang w:val="en-US"/>
-            </w:rPr>
             <w:instrText xml:space="preserve"> CITATION Arn10 \l 1033 </w:instrText>
           </w:r>
           <w:r>
             <w:fldChar w:fldCharType="separate"/>
           </w:r>
           <w:r>
-            <w:rPr>
-              <w:noProof/>
-              <w:lang w:val="en-US"/>
-            </w:rPr>
             <w:t xml:space="preserve"> (12)</w:t>
           </w:r>
           <w:r>
@@ -4839,19 +5349,12 @@
             <w:fldChar w:fldCharType="begin"/>
           </w:r>
           <w:r>
-            <w:rPr>
-              <w:lang w:val="en-US"/>
-            </w:rPr>
             <w:instrText xml:space="preserve"> CITATION Arn10 \l 1033 </w:instrText>
           </w:r>
           <w:r>
             <w:fldChar w:fldCharType="separate"/>
           </w:r>
           <w:r>
-            <w:rPr>
-              <w:noProof/>
-              <w:lang w:val="en-US"/>
-            </w:rPr>
             <w:t>(12)</w:t>
           </w:r>
           <w:r>
@@ -4910,7 +5413,7 @@
           <w:numId w:val="1"/>
         </w:numPr>
       </w:pPr>
-      <w:bookmarkStart w:id="57" w:name="_Toc505773169"/>
+      <w:bookmarkStart w:id="57" w:name="_Toc506302167"/>
       <w:r>
         <w:t>Android-Anwendung</w:t>
       </w:r>
@@ -5004,19 +5507,12 @@
             <w:fldChar w:fldCharType="begin"/>
           </w:r>
           <w:r>
-            <w:rPr>
-              <w:lang w:val="en-US"/>
-            </w:rPr>
             <w:instrText xml:space="preserve"> CITATION Goo18 \l 1033 </w:instrText>
           </w:r>
           <w:r>
             <w:fldChar w:fldCharType="separate"/>
           </w:r>
           <w:r>
-            <w:rPr>
-              <w:noProof/>
-              <w:lang w:val="en-US"/>
-            </w:rPr>
             <w:t>(15)</w:t>
           </w:r>
           <w:r>
@@ -5095,27 +5591,14 @@
       <w:r>
         <w:t xml:space="preserve">Abbildung </w:t>
       </w:r>
-      <w:r>
-        <w:fldChar w:fldCharType="begin"/>
-      </w:r>
-      <w:r>
-        <w:instrText xml:space="preserve"> SEQ Abbildung \* ARABIC </w:instrText>
-      </w:r>
-      <w:r>
-        <w:fldChar w:fldCharType="separate"/>
-      </w:r>
-      <w:r>
-        <w:rPr>
-          <w:noProof/>
-        </w:rPr>
-        <w:t>7</w:t>
-      </w:r>
-      <w:r>
-        <w:rPr>
-          <w:noProof/>
-        </w:rPr>
-        <w:fldChar w:fldCharType="end"/>
-      </w:r>
+      <w:fldSimple w:instr=" SEQ Abbildung \* ARABIC ">
+        <w:r>
+          <w:rPr>
+            <w:noProof/>
+          </w:rPr>
+          <w:t>7</w:t>
+        </w:r>
+      </w:fldSimple>
       <w:bookmarkEnd w:id="58"/>
       <w:r>
         <w:t>: Aufbau Android-Anwendung</w:t>
@@ -5160,13 +5643,7 @@
         <w:fldChar w:fldCharType="separate"/>
       </w:r>
       <w:r>
-        <w:t xml:space="preserve">Abbildung </w:t>
-      </w:r>
-      <w:r>
-        <w:rPr>
-          <w:noProof/>
-        </w:rPr>
-        <w:t>7</w:t>
+        <w:t>Abbildung 7</w:t>
       </w:r>
       <w:r>
         <w:fldChar w:fldCharType="end"/>
@@ -5280,27 +5757,14 @@
       <w:r>
         <w:t xml:space="preserve">Abbildung </w:t>
       </w:r>
-      <w:r>
-        <w:fldChar w:fldCharType="begin"/>
-      </w:r>
-      <w:r>
-        <w:instrText xml:space="preserve"> SEQ Abbildung \* ARABIC </w:instrText>
-      </w:r>
-      <w:r>
-        <w:fldChar w:fldCharType="separate"/>
-      </w:r>
-      <w:r>
-        <w:rPr>
-          <w:noProof/>
-        </w:rPr>
-        <w:t>8</w:t>
-      </w:r>
-      <w:r>
-        <w:rPr>
-          <w:noProof/>
-        </w:rPr>
-        <w:fldChar w:fldCharType="end"/>
-      </w:r>
+      <w:fldSimple w:instr=" SEQ Abbildung \* ARABIC ">
+        <w:r>
+          <w:rPr>
+            <w:noProof/>
+          </w:rPr>
+          <w:t>8</w:t>
+        </w:r>
+      </w:fldSimple>
       <w:r>
         <w:t>: Beispiel Android Manifest</w:t>
       </w:r>
@@ -5353,19 +5817,12 @@
             <w:fldChar w:fldCharType="begin"/>
           </w:r>
           <w:r>
-            <w:rPr>
-              <w:lang w:val="en-US"/>
-            </w:rPr>
             <w:instrText xml:space="preserve"> CITATION Arn10 \l 1033 </w:instrText>
           </w:r>
           <w:r>
             <w:fldChar w:fldCharType="separate"/>
           </w:r>
           <w:r>
-            <w:rPr>
-              <w:noProof/>
-              <w:lang w:val="en-US"/>
-            </w:rPr>
             <w:t xml:space="preserve"> (3)</w:t>
           </w:r>
           <w:r>
@@ -5425,13 +5882,7 @@
         <w:fldChar w:fldCharType="separate"/>
       </w:r>
       <w:r>
-        <w:t xml:space="preserve">Abbildung </w:t>
-      </w:r>
-      <w:r>
-        <w:rPr>
-          <w:noProof/>
-        </w:rPr>
-        <w:t>9</w:t>
+        <w:t>Abbildung 9</w:t>
       </w:r>
       <w:r>
         <w:fldChar w:fldCharType="end"/>
@@ -5504,27 +5955,14 @@
       <w:r>
         <w:t xml:space="preserve">Abbildung </w:t>
       </w:r>
-      <w:r>
-        <w:fldChar w:fldCharType="begin"/>
-      </w:r>
-      <w:r>
-        <w:instrText xml:space="preserve"> SEQ Abbildung \* ARABIC </w:instrText>
-      </w:r>
-      <w:r>
-        <w:fldChar w:fldCharType="separate"/>
-      </w:r>
-      <w:r>
-        <w:rPr>
-          <w:noProof/>
-        </w:rPr>
-        <w:t>9</w:t>
-      </w:r>
-      <w:r>
-        <w:rPr>
-          <w:noProof/>
-        </w:rPr>
-        <w:fldChar w:fldCharType="end"/>
-      </w:r>
+      <w:fldSimple w:instr=" SEQ Abbildung \* ARABIC ">
+        <w:r>
+          <w:rPr>
+            <w:noProof/>
+          </w:rPr>
+          <w:t>9</w:t>
+        </w:r>
+      </w:fldSimple>
       <w:bookmarkEnd w:id="59"/>
       <w:r>
         <w:t>: Zustandsdiagramm einer Android Activity</w:t>
@@ -5539,19 +5977,12 @@
             <w:fldChar w:fldCharType="begin"/>
           </w:r>
           <w:r>
-            <w:rPr>
-              <w:lang w:val="en-US"/>
-            </w:rPr>
             <w:instrText xml:space="preserve"> CITATION And18 \l 1033 </w:instrText>
           </w:r>
           <w:r>
             <w:fldChar w:fldCharType="separate"/>
           </w:r>
           <w:r>
-            <w:rPr>
-              <w:noProof/>
-              <w:lang w:val="en-US"/>
-            </w:rPr>
             <w:t xml:space="preserve"> (16)</w:t>
           </w:r>
           <w:r>
@@ -5572,19 +6003,10 @@
         <w:rPr>
           <w:i/>
         </w:rPr>
-        <w:t>onCreate</w:t>
-      </w:r>
-      <w:r>
-        <w:rPr>
-          <w:i/>
-        </w:rPr>
-        <w:t>-</w:t>
-      </w:r>
-      <w:r>
-        <w:t>Methode vom System Übernommen. Beim Starten einer Anwendung</w:t>
-      </w:r>
-      <w:r>
-        <w:t xml:space="preserve"> und somit der ersten Activity, werden gleich drei </w:t>
+        <w:t>onCreate-</w:t>
+      </w:r>
+      <w:r>
+        <w:t xml:space="preserve">Methode vom System Übernommen. Beim Starten einer Anwendung und somit der ersten Activity, werden gleich drei </w:t>
       </w:r>
       <w:r>
         <w:lastRenderedPageBreak/>
@@ -5603,13 +6025,7 @@
         <w:rPr>
           <w:i/>
         </w:rPr>
-        <w:t xml:space="preserve"> onResume</w:t>
-      </w:r>
-      <w:r>
-        <w:rPr>
-          <w:i/>
-        </w:rPr>
-        <w:t>.</w:t>
+        <w:t xml:space="preserve"> onResume.</w:t>
       </w:r>
       <w:r>
         <w:rPr>
@@ -5718,27 +6134,14 @@
       <w:r>
         <w:t xml:space="preserve">Abbildung </w:t>
       </w:r>
-      <w:r>
-        <w:fldChar w:fldCharType="begin"/>
-      </w:r>
-      <w:r>
-        <w:instrText xml:space="preserve"> SEQ Abbildung \* ARABIC </w:instrText>
-      </w:r>
-      <w:r>
-        <w:fldChar w:fldCharType="separate"/>
-      </w:r>
-      <w:r>
-        <w:rPr>
-          <w:noProof/>
-        </w:rPr>
-        <w:t>10</w:t>
-      </w:r>
-      <w:r>
-        <w:rPr>
-          <w:noProof/>
-        </w:rPr>
-        <w:fldChar w:fldCharType="end"/>
-      </w:r>
+      <w:fldSimple w:instr=" SEQ Abbildung \* ARABIC ">
+        <w:r>
+          <w:rPr>
+            <w:noProof/>
+          </w:rPr>
+          <w:t>10</w:t>
+        </w:r>
+      </w:fldSimple>
       <w:bookmarkEnd w:id="60"/>
       <w:r>
         <w:t xml:space="preserve">: Minimal </w:t>
@@ -5817,13 +6220,7 @@
         <w:rPr>
           <w:i/>
         </w:rPr>
-        <w:t>GridLayout</w:t>
-      </w:r>
-      <w:r>
-        <w:rPr>
-          <w:i/>
-        </w:rPr>
-        <w:t xml:space="preserve">. </w:t>
+        <w:t xml:space="preserve">GridLayout. </w:t>
       </w:r>
       <w:r>
         <w:t xml:space="preserve">Der wesentliche </w:t>
@@ -5903,19 +6300,12 @@
             <w:fldChar w:fldCharType="begin"/>
           </w:r>
           <w:r>
-            <w:rPr>
-              <w:lang w:val="en-US"/>
-            </w:rPr>
             <w:instrText xml:space="preserve"> CITATION And181 \l 1033 </w:instrText>
           </w:r>
           <w:r>
             <w:fldChar w:fldCharType="separate"/>
           </w:r>
           <w:r>
-            <w:rPr>
-              <w:noProof/>
-              <w:lang w:val="en-US"/>
-            </w:rPr>
             <w:t>(17)</w:t>
           </w:r>
           <w:r>
@@ -5999,27 +6389,14 @@
       <w:r>
         <w:t xml:space="preserve">Abbildung </w:t>
       </w:r>
-      <w:r>
-        <w:fldChar w:fldCharType="begin"/>
-      </w:r>
-      <w:r>
-        <w:instrText xml:space="preserve"> SEQ Abbildung \* ARABIC </w:instrText>
-      </w:r>
-      <w:r>
-        <w:fldChar w:fldCharType="separate"/>
-      </w:r>
-      <w:r>
-        <w:rPr>
-          <w:noProof/>
-        </w:rPr>
-        <w:t>11</w:t>
-      </w:r>
-      <w:r>
-        <w:rPr>
-          <w:noProof/>
-        </w:rPr>
-        <w:fldChar w:fldCharType="end"/>
-      </w:r>
+      <w:fldSimple w:instr=" SEQ Abbildung \* ARABIC ">
+        <w:r>
+          <w:rPr>
+            <w:noProof/>
+          </w:rPr>
+          <w:t>11</w:t>
+        </w:r>
+      </w:fldSimple>
       <w:r>
         <w:t>: Minimal Beispiel eines Android-Layout in Java</w:t>
       </w:r>
@@ -6037,13 +6414,7 @@
         <w:rPr>
           <w:i/>
         </w:rPr>
-        <w:t>View</w:t>
-      </w:r>
-      <w:r>
-        <w:rPr>
-          <w:i/>
-        </w:rPr>
-        <w:t>.</w:t>
+        <w:t>View.</w:t>
       </w:r>
     </w:p>
     <w:p>
@@ -6177,27 +6548,14 @@
       <w:r>
         <w:t xml:space="preserve">Abbildung </w:t>
       </w:r>
-      <w:r>
-        <w:fldChar w:fldCharType="begin"/>
-      </w:r>
-      <w:r>
-        <w:instrText xml:space="preserve"> SEQ Abbildung \* ARABIC </w:instrText>
-      </w:r>
-      <w:r>
-        <w:fldChar w:fldCharType="separate"/>
-      </w:r>
-      <w:r>
-        <w:rPr>
-          <w:noProof/>
-        </w:rPr>
-        <w:t>12</w:t>
-      </w:r>
-      <w:r>
-        <w:rPr>
-          <w:noProof/>
-        </w:rPr>
-        <w:fldChar w:fldCharType="end"/>
-      </w:r>
+      <w:fldSimple w:instr=" SEQ Abbildung \* ARABIC ">
+        <w:r>
+          <w:rPr>
+            <w:noProof/>
+          </w:rPr>
+          <w:t>12</w:t>
+        </w:r>
+      </w:fldSimple>
       <w:r>
         <w:t xml:space="preserve">: </w:t>
       </w:r>
@@ -6217,19 +6575,12 @@
             <w:fldChar w:fldCharType="begin"/>
           </w:r>
           <w:r>
-            <w:rPr>
-              <w:lang w:val="en-US"/>
-            </w:rPr>
             <w:instrText xml:space="preserve"> CITATION Tho17 \l 1033 </w:instrText>
           </w:r>
           <w:r>
             <w:fldChar w:fldCharType="separate"/>
           </w:r>
           <w:r>
-            <w:rPr>
-              <w:noProof/>
-              <w:lang w:val="en-US"/>
-            </w:rPr>
             <w:t>(18)</w:t>
           </w:r>
           <w:r>
@@ -6324,27 +6675,14 @@
       <w:r>
         <w:t xml:space="preserve">Abbildung </w:t>
       </w:r>
-      <w:r>
-        <w:fldChar w:fldCharType="begin"/>
-      </w:r>
-      <w:r>
-        <w:instrText xml:space="preserve"> SEQ Abbildung \* ARABIC </w:instrText>
-      </w:r>
-      <w:r>
-        <w:fldChar w:fldCharType="separate"/>
-      </w:r>
-      <w:r>
-        <w:rPr>
-          <w:noProof/>
-        </w:rPr>
-        <w:t>13</w:t>
-      </w:r>
-      <w:r>
-        <w:rPr>
-          <w:noProof/>
-        </w:rPr>
-        <w:fldChar w:fldCharType="end"/>
-      </w:r>
+      <w:fldSimple w:instr=" SEQ Abbildung \* ARABIC ">
+        <w:r>
+          <w:rPr>
+            <w:noProof/>
+          </w:rPr>
+          <w:t>13</w:t>
+        </w:r>
+      </w:fldSimple>
       <w:r>
         <w:t>: Erstellung einer Android-View in Java</w:t>
       </w:r>
@@ -6353,9 +6691,11 @@
       <w:pPr>
         <w:pStyle w:val="berschrift1"/>
       </w:pPr>
+      <w:bookmarkStart w:id="61" w:name="_Toc506302168"/>
       <w:r>
         <w:t>Lösungsansatz</w:t>
       </w:r>
+      <w:bookmarkEnd w:id="61"/>
     </w:p>
     <w:p>
       <w:r>
@@ -6370,10 +6710,12 @@
           <w:numId w:val="1"/>
         </w:numPr>
       </w:pPr>
+      <w:bookmarkStart w:id="62" w:name="_Toc506302169"/>
       <w:r>
         <w:lastRenderedPageBreak/>
         <w:t>Konzept</w:t>
       </w:r>
+      <w:bookmarkEnd w:id="62"/>
     </w:p>
     <w:p>
       <w:r>
@@ -6448,19 +6790,12 @@
             <w:fldChar w:fldCharType="begin"/>
           </w:r>
           <w:r>
-            <w:rPr>
-              <w:lang w:val="en-US"/>
-            </w:rPr>
             <w:instrText xml:space="preserve"> CITATION Wik183 \l 1033 </w:instrText>
           </w:r>
           <w:r>
             <w:fldChar w:fldCharType="separate"/>
           </w:r>
           <w:r>
-            <w:rPr>
-              <w:noProof/>
-              <w:lang w:val="en-US"/>
-            </w:rPr>
             <w:t xml:space="preserve"> (19)</w:t>
           </w:r>
           <w:r>
@@ -6645,32 +6980,19 @@
         <w:pStyle w:val="Beschriftung"/>
         <w:jc w:val="center"/>
       </w:pPr>
-      <w:bookmarkStart w:id="61" w:name="_Ref506134734"/>
+      <w:bookmarkStart w:id="63" w:name="_Ref506134734"/>
       <w:r>
         <w:t xml:space="preserve">Abbildung </w:t>
       </w:r>
-      <w:r>
-        <w:fldChar w:fldCharType="begin"/>
-      </w:r>
-      <w:r>
-        <w:instrText xml:space="preserve"> SEQ Abbildung \* ARABIC </w:instrText>
-      </w:r>
-      <w:r>
-        <w:fldChar w:fldCharType="separate"/>
-      </w:r>
-      <w:r>
-        <w:rPr>
-          <w:noProof/>
-        </w:rPr>
-        <w:t>14</w:t>
-      </w:r>
-      <w:r>
-        <w:rPr>
-          <w:noProof/>
-        </w:rPr>
-        <w:fldChar w:fldCharType="end"/>
-      </w:r>
-      <w:bookmarkEnd w:id="61"/>
+      <w:fldSimple w:instr=" SEQ Abbildung \* ARABIC ">
+        <w:r>
+          <w:rPr>
+            <w:noProof/>
+          </w:rPr>
+          <w:t>14</w:t>
+        </w:r>
+      </w:fldSimple>
+      <w:bookmarkEnd w:id="63"/>
       <w:r>
         <w:t>: Aufbau des Bedienssytem</w:t>
       </w:r>
@@ -6686,9 +7008,11 @@
           <w:numId w:val="1"/>
         </w:numPr>
       </w:pPr>
+      <w:bookmarkStart w:id="64" w:name="_Toc506302170"/>
       <w:r>
         <w:t>Entscheidungen über Implementierung</w:t>
       </w:r>
+      <w:bookmarkEnd w:id="64"/>
     </w:p>
     <w:p>
       <w:r>
@@ -6718,9 +7042,11 @@
           <w:numId w:val="1"/>
         </w:numPr>
       </w:pPr>
+      <w:bookmarkStart w:id="65" w:name="_Toc506302171"/>
       <w:r>
         <w:t>Übertragung</w:t>
       </w:r>
+      <w:bookmarkEnd w:id="65"/>
     </w:p>
     <w:p>
       <w:r>
@@ -6821,32 +7147,19 @@
         <w:pStyle w:val="Beschriftung"/>
         <w:jc w:val="center"/>
       </w:pPr>
-      <w:bookmarkStart w:id="62" w:name="_Ref505943267"/>
+      <w:bookmarkStart w:id="66" w:name="_Ref505943267"/>
       <w:r>
         <w:t xml:space="preserve">Abbildung </w:t>
       </w:r>
-      <w:r>
-        <w:fldChar w:fldCharType="begin"/>
-      </w:r>
-      <w:r>
-        <w:instrText xml:space="preserve"> SEQ Abbildung \* ARABIC </w:instrText>
-      </w:r>
-      <w:r>
-        <w:fldChar w:fldCharType="separate"/>
-      </w:r>
-      <w:r>
-        <w:rPr>
-          <w:noProof/>
-        </w:rPr>
-        <w:t>15</w:t>
-      </w:r>
-      <w:r>
-        <w:rPr>
-          <w:noProof/>
-        </w:rPr>
-        <w:fldChar w:fldCharType="end"/>
-      </w:r>
-      <w:bookmarkEnd w:id="62"/>
+      <w:fldSimple w:instr=" SEQ Abbildung \* ARABIC ">
+        <w:r>
+          <w:rPr>
+            <w:noProof/>
+          </w:rPr>
+          <w:t>15</w:t>
+        </w:r>
+      </w:fldSimple>
+      <w:bookmarkEnd w:id="66"/>
       <w:r>
         <w:t>: Unterschiede, Vor- und Nachteile zwischen Bluetooth und WLAN</w:t>
       </w:r>
@@ -6860,19 +7173,12 @@
             <w:fldChar w:fldCharType="begin"/>
           </w:r>
           <w:r>
-            <w:rPr>
-              <w:lang w:val="en-US"/>
-            </w:rPr>
             <w:instrText xml:space="preserve"> CITATION fyi18 \l 1033 </w:instrText>
           </w:r>
           <w:r>
             <w:fldChar w:fldCharType="separate"/>
           </w:r>
           <w:r>
-            <w:rPr>
-              <w:noProof/>
-              <w:lang w:val="en-US"/>
-            </w:rPr>
             <w:t xml:space="preserve"> (20)</w:t>
           </w:r>
           <w:r>
@@ -6909,13 +7215,7 @@
         <w:fldChar w:fldCharType="separate"/>
       </w:r>
       <w:r>
-        <w:t xml:space="preserve">Abbildung </w:t>
-      </w:r>
-      <w:r>
-        <w:rPr>
-          <w:noProof/>
-        </w:rPr>
-        <w:t>15</w:t>
+        <w:t>Abbildung 15</w:t>
       </w:r>
       <w:r>
         <w:fldChar w:fldCharType="end"/>
@@ -6976,19 +7276,12 @@
             <w:fldChar w:fldCharType="begin"/>
           </w:r>
           <w:r>
-            <w:rPr>
-              <w:lang w:val="en-US"/>
-            </w:rPr>
             <w:instrText xml:space="preserve"> CITATION Wik184 \l 1033 </w:instrText>
           </w:r>
           <w:r>
             <w:fldChar w:fldCharType="separate"/>
           </w:r>
           <w:r>
-            <w:rPr>
-              <w:noProof/>
-              <w:lang w:val="en-US"/>
-            </w:rPr>
             <w:t>(21)</w:t>
           </w:r>
           <w:r>
@@ -7012,19 +7305,12 @@
             <w:fldChar w:fldCharType="begin"/>
           </w:r>
           <w:r>
-            <w:rPr>
-              <w:lang w:val="en-US"/>
-            </w:rPr>
             <w:instrText xml:space="preserve"> CITATION nex18 \l 1033 </w:instrText>
           </w:r>
           <w:r>
             <w:fldChar w:fldCharType="separate"/>
           </w:r>
           <w:r>
-            <w:rPr>
-              <w:noProof/>
-              <w:lang w:val="en-US"/>
-            </w:rPr>
             <w:t>(22)</w:t>
           </w:r>
           <w:r>
@@ -7047,10 +7333,7 @@
         <w:t>, worauf sich andere Geräte (Client) verbinden können. Hauptziel ist meistens Client der Internetzugang zu ermöglichen. Client können sie sich auch Nachrichten austauschen.</w:t>
       </w:r>
       <w:r>
-        <w:t xml:space="preserve"> </w:t>
-      </w:r>
-      <w:r>
-        <w:t>In unseren Fall ist der Raspberry Pi der Access Point und das Smartphone der Client.</w:t>
+        <w:t xml:space="preserve"> In unseren Fall ist der Raspberry Pi der Access Point und das Smartphone der Client.</w:t>
       </w:r>
       <w:r>
         <w:t xml:space="preserve"> </w:t>
@@ -7085,9 +7368,11 @@
           <w:numId w:val="1"/>
         </w:numPr>
       </w:pPr>
+      <w:bookmarkStart w:id="67" w:name="_Toc506302172"/>
       <w:r>
         <w:t>Raspberry Pi Module</w:t>
       </w:r>
+      <w:bookmarkEnd w:id="67"/>
     </w:p>
     <w:p>
       <w:r>
@@ -7183,19 +7468,12 @@
             <w:fldChar w:fldCharType="begin"/>
           </w:r>
           <w:r>
-            <w:rPr>
-              <w:lang w:val="en-US"/>
-            </w:rPr>
             <w:instrText xml:space="preserve"> CITATION sel18 \l 1033 </w:instrText>
           </w:r>
           <w:r>
             <w:fldChar w:fldCharType="separate"/>
           </w:r>
           <w:r>
-            <w:rPr>
-              <w:noProof/>
-              <w:lang w:val="en-US"/>
-            </w:rPr>
             <w:t>(23)</w:t>
           </w:r>
           <w:r>
@@ -7209,16 +7487,16 @@
       <w:r>
         <w:t xml:space="preserve"> In unseren Fall werden wir Kommunikation Schnittstelle der Raspberry Pi mit Parametern </w:t>
       </w:r>
-      <w:commentRangeStart w:id="63"/>
+      <w:commentRangeStart w:id="68"/>
       <w:r>
         <w:t>aufrufen</w:t>
       </w:r>
-      <w:commentRangeEnd w:id="63"/>
+      <w:commentRangeEnd w:id="68"/>
       <w:r>
         <w:rPr>
           <w:rStyle w:val="Kommentarzeichen"/>
         </w:rPr>
-        <w:commentReference w:id="63"/>
+        <w:commentReference w:id="68"/>
       </w:r>
       <w:r>
         <w:t>.</w:t>
@@ -7289,32 +7567,19 @@
         <w:pStyle w:val="Beschriftung"/>
         <w:jc w:val="center"/>
       </w:pPr>
-      <w:bookmarkStart w:id="64" w:name="_Ref506058780"/>
+      <w:bookmarkStart w:id="69" w:name="_Ref506058780"/>
       <w:r>
         <w:t xml:space="preserve">Abbildung </w:t>
       </w:r>
-      <w:r>
-        <w:fldChar w:fldCharType="begin"/>
-      </w:r>
-      <w:r>
-        <w:instrText xml:space="preserve"> SEQ Abbildung \* ARABIC </w:instrText>
-      </w:r>
-      <w:r>
-        <w:fldChar w:fldCharType="separate"/>
-      </w:r>
-      <w:r>
-        <w:rPr>
-          <w:noProof/>
-        </w:rPr>
-        <w:t>16</w:t>
-      </w:r>
-      <w:r>
-        <w:rPr>
-          <w:noProof/>
-        </w:rPr>
-        <w:fldChar w:fldCharType="end"/>
-      </w:r>
-      <w:bookmarkEnd w:id="64"/>
+      <w:fldSimple w:instr=" SEQ Abbildung \* ARABIC ">
+        <w:r>
+          <w:rPr>
+            <w:noProof/>
+          </w:rPr>
+          <w:t>16</w:t>
+        </w:r>
+      </w:fldSimple>
+      <w:bookmarkEnd w:id="69"/>
       <w:r>
         <w:t>: Beispiel HTTP Anfrage mit Parametern</w:t>
       </w:r>
@@ -7351,13 +7616,7 @@
         <w:fldChar w:fldCharType="separate"/>
       </w:r>
       <w:r>
-        <w:t xml:space="preserve">Abbildung </w:t>
-      </w:r>
-      <w:r>
-        <w:rPr>
-          <w:noProof/>
-        </w:rPr>
-        <w:t>16</w:t>
+        <w:t>Abbildung 16</w:t>
       </w:r>
       <w:r>
         <w:fldChar w:fldCharType="end"/>
@@ -7430,19 +7689,12 @@
             <w:fldChar w:fldCharType="begin"/>
           </w:r>
           <w:r>
-            <w:rPr>
-              <w:lang w:val="en-US"/>
-            </w:rPr>
             <w:instrText xml:space="preserve"> CITATION spa18 \l 1033 </w:instrText>
           </w:r>
           <w:r>
             <w:fldChar w:fldCharType="separate"/>
           </w:r>
           <w:r>
-            <w:rPr>
-              <w:noProof/>
-              <w:lang w:val="en-US"/>
-            </w:rPr>
             <w:t>(24)</w:t>
           </w:r>
           <w:r>
@@ -7528,27 +7780,14 @@
       <w:r>
         <w:t xml:space="preserve">Abbildung </w:t>
       </w:r>
-      <w:r>
-        <w:fldChar w:fldCharType="begin"/>
-      </w:r>
-      <w:r>
-        <w:instrText xml:space="preserve"> SEQ Abbildung \* ARABIC </w:instrText>
-      </w:r>
-      <w:r>
-        <w:fldChar w:fldCharType="separate"/>
-      </w:r>
-      <w:r>
-        <w:rPr>
-          <w:noProof/>
-        </w:rPr>
-        <w:t>17</w:t>
-      </w:r>
-      <w:r>
-        <w:rPr>
-          <w:noProof/>
-        </w:rPr>
-        <w:fldChar w:fldCharType="end"/>
-      </w:r>
+      <w:fldSimple w:instr=" SEQ Abbildung \* ARABIC ">
+        <w:r>
+          <w:rPr>
+            <w:noProof/>
+          </w:rPr>
+          <w:t>17</w:t>
+        </w:r>
+      </w:fldSimple>
       <w:r>
         <w:t>: Leistung Python und C</w:t>
       </w:r>
@@ -7565,19 +7804,12 @@
             <w:fldChar w:fldCharType="begin"/>
           </w:r>
           <w:r>
-            <w:rPr>
-              <w:lang w:val="en-US"/>
-            </w:rPr>
             <w:instrText xml:space="preserve"> CITATION spa18 \l 1033 </w:instrText>
           </w:r>
           <w:r>
             <w:fldChar w:fldCharType="separate"/>
           </w:r>
           <w:r>
-            <w:rPr>
-              <w:noProof/>
-              <w:lang w:val="en-US"/>
-            </w:rPr>
             <w:t xml:space="preserve"> (24)</w:t>
           </w:r>
           <w:r>
@@ -7637,9 +7869,11 @@
           <w:numId w:val="1"/>
         </w:numPr>
       </w:pPr>
+      <w:bookmarkStart w:id="70" w:name="_Toc506302173"/>
       <w:r>
         <w:t>Android Anwendung</w:t>
       </w:r>
+      <w:bookmarkEnd w:id="70"/>
     </w:p>
     <w:p>
       <w:r>
@@ -7653,9 +7887,11 @@
       <w:pPr>
         <w:pStyle w:val="berschrift1"/>
       </w:pPr>
+      <w:bookmarkStart w:id="71" w:name="_Toc506302174"/>
       <w:r>
         <w:t>Implementierung</w:t>
       </w:r>
+      <w:bookmarkEnd w:id="71"/>
     </w:p>
     <w:p>
       <w:r>
@@ -7682,13 +7918,7 @@
         <w:fldChar w:fldCharType="separate"/>
       </w:r>
       <w:r>
-        <w:t xml:space="preserve">Abbildung </w:t>
-      </w:r>
-      <w:r>
-        <w:rPr>
-          <w:noProof/>
-        </w:rPr>
-        <w:t>14</w:t>
+        <w:t>Abbildung 14</w:t>
       </w:r>
       <w:r>
         <w:fldChar w:fldCharType="end"/>
@@ -7717,10 +7947,12 @@
           <w:numId w:val="1"/>
         </w:numPr>
       </w:pPr>
+      <w:bookmarkStart w:id="72" w:name="_Toc506302175"/>
       <w:r>
         <w:lastRenderedPageBreak/>
         <w:t>Pflichtenheft</w:t>
       </w:r>
+      <w:bookmarkEnd w:id="72"/>
     </w:p>
     <w:p>
       <w:r>
@@ -7815,15 +8047,95 @@
     </w:p>
     <w:p>
       <w:pPr>
+        <w:pStyle w:val="Listenabsatz"/>
+        <w:numPr>
+          <w:ilvl w:val="0"/>
+          <w:numId w:val="22"/>
+        </w:numPr>
+      </w:pPr>
+      <w:r>
+        <w:t xml:space="preserve">Optimiert </w:t>
+      </w:r>
+      <w:r>
+        <w:rPr>
+          <w:rStyle w:val="codeZchn"/>
+        </w:rPr>
+        <w:t>get</w:t>
+      </w:r>
+      <w:r>
+        <w:t>() in API; param in ein Named Value speichern statt jedes mal die argument durchzusuchen</w:t>
+      </w:r>
+    </w:p>
+    <w:p>
+      <w:pPr>
+        <w:pStyle w:val="Listenabsatz"/>
+        <w:numPr>
+          <w:ilvl w:val="0"/>
+          <w:numId w:val="22"/>
+        </w:numPr>
+      </w:pPr>
+      <w:r>
+        <w:t xml:space="preserve">AppLib: port </w:t>
+      </w:r>
+      <w:r>
+        <w:t>beim schliessen der Anwendung freigeben und nicht bein jeder ausmachen</w:t>
+      </w:r>
+    </w:p>
+    <w:p>
+      <w:pPr>
+        <w:pStyle w:val="Listenabsatz"/>
+        <w:numPr>
+          <w:ilvl w:val="0"/>
+          <w:numId w:val="22"/>
+        </w:numPr>
+      </w:pPr>
+      <w:r>
+        <w:rPr>
+          <w:rStyle w:val="codeZchn"/>
+        </w:rPr>
+        <w:t>HandleBlinkControl</w:t>
+      </w:r>
+      <w:r>
+        <w:t>() optimieren</w:t>
+      </w:r>
+    </w:p>
+    <w:p>
+      <w:pPr>
+        <w:pStyle w:val="Listenabsatz"/>
+        <w:numPr>
+          <w:ilvl w:val="0"/>
+          <w:numId w:val="22"/>
+        </w:numPr>
+      </w:pPr>
+      <w:r>
+        <w:t>Ähnlichkeiten zwischen Button und switchcontrol nutzen um code zu optimieren</w:t>
+      </w:r>
+    </w:p>
+    <w:p>
+      <w:pPr>
+        <w:pStyle w:val="Listenabsatz"/>
+        <w:numPr>
+          <w:ilvl w:val="0"/>
+          <w:numId w:val="22"/>
+        </w:numPr>
+      </w:pPr>
+      <w:r>
+        <w:t>Echtzeit ausgabe auf app anstatt warten das alles fertig ist (Beim Blinken z.b.)</w:t>
+      </w:r>
+    </w:p>
+    <w:p>
+      <w:pPr>
         <w:pStyle w:val="berschrift1"/>
         <w:numPr>
           <w:ilvl w:val="1"/>
           <w:numId w:val="1"/>
         </w:numPr>
       </w:pPr>
+      <w:bookmarkStart w:id="73" w:name="_Toc506302176"/>
       <w:r>
         <w:t>Raspberry Pi Anwendung</w:t>
       </w:r>
+      <w:bookmarkEnd w:id="73"/>
     </w:p>
     <w:p>
       <w:pPr>
@@ -7833,12 +8145,14 @@
           <w:numId w:val="1"/>
         </w:numPr>
       </w:pPr>
+      <w:bookmarkStart w:id="74" w:name="_Toc506302177"/>
       <w:r>
         <w:t>API</w:t>
       </w:r>
       <w:r>
         <w:t xml:space="preserve"> und Seine Bibliothek</w:t>
       </w:r>
+      <w:bookmarkEnd w:id="74"/>
     </w:p>
     <w:p>
       <w:r>
@@ -7901,13 +8215,7 @@
         <w:fldChar w:fldCharType="separate"/>
       </w:r>
       <w:r>
-        <w:t xml:space="preserve">Abbildung </w:t>
-      </w:r>
-      <w:r>
-        <w:rPr>
-          <w:noProof/>
-        </w:rPr>
-        <w:t>18</w:t>
+        <w:t>Abbildung 18</w:t>
       </w:r>
       <w:r>
         <w:fldChar w:fldCharType="end"/>
@@ -7977,32 +8285,19 @@
         <w:pStyle w:val="Beschriftung"/>
         <w:jc w:val="center"/>
       </w:pPr>
-      <w:bookmarkStart w:id="65" w:name="_Ref506180791"/>
+      <w:bookmarkStart w:id="75" w:name="_Ref506180791"/>
       <w:r>
         <w:t xml:space="preserve">Abbildung </w:t>
       </w:r>
-      <w:r>
-        <w:fldChar w:fldCharType="begin"/>
-      </w:r>
-      <w:r>
-        <w:instrText xml:space="preserve"> SEQ Abbildung \* ARABIC </w:instrText>
-      </w:r>
-      <w:r>
-        <w:fldChar w:fldCharType="separate"/>
-      </w:r>
-      <w:r>
-        <w:rPr>
-          <w:noProof/>
-        </w:rPr>
-        <w:t>18</w:t>
-      </w:r>
-      <w:r>
-        <w:rPr>
-          <w:noProof/>
-        </w:rPr>
-        <w:fldChar w:fldCharType="end"/>
-      </w:r>
-      <w:bookmarkEnd w:id="65"/>
+      <w:fldSimple w:instr=" SEQ Abbildung \* ARABIC ">
+        <w:r>
+          <w:rPr>
+            <w:noProof/>
+          </w:rPr>
+          <w:t>18</w:t>
+        </w:r>
+      </w:fldSimple>
+      <w:bookmarkEnd w:id="75"/>
       <w:r>
         <w:t>: Beispiel Aufruf API mit Argumenten</w:t>
       </w:r>
@@ -8016,7 +8311,7 @@
       </w:r>
       <w:r>
         <w:rPr>
-          <w:i/>
+          <w:rStyle w:val="codeZchn"/>
         </w:rPr>
         <w:t>sys.argv</w:t>
       </w:r>
@@ -8039,19 +8334,12 @@
             <w:fldChar w:fldCharType="begin"/>
           </w:r>
           <w:r>
-            <w:rPr>
-              <w:lang w:val="en-US"/>
-            </w:rPr>
             <w:instrText xml:space="preserve"> CITATION Pyt18 \l 1033 </w:instrText>
           </w:r>
           <w:r>
             <w:fldChar w:fldCharType="separate"/>
           </w:r>
           <w:r>
-            <w:rPr>
-              <w:noProof/>
-              <w:lang w:val="en-US"/>
-            </w:rPr>
             <w:t xml:space="preserve"> (25)</w:t>
           </w:r>
           <w:r>
@@ -8065,6 +8353,7 @@
     </w:p>
     <w:p>
       <w:r>
+        <w:lastRenderedPageBreak/>
         <w:t xml:space="preserve">Die Bibliothek ist auch in Python geschrieben und ihre Aufgabe ist die die Manipulation der Parameter zu vereinheitlichen und zu erleichtern. Weiterhin bietet Sie grundlegende Methoden zur Verwaltung GPIO-Ports. </w:t>
       </w:r>
       <w:r>
@@ -8113,7 +8402,7 @@
       </w:r>
       <w:r>
         <w:rPr>
-          <w:i/>
+          <w:rStyle w:val="codeZchn"/>
         </w:rPr>
         <w:t>get</w:t>
       </w:r>
@@ -8122,7 +8411,7 @@
       </w:r>
       <w:r>
         <w:rPr>
-          <w:i/>
+          <w:rStyle w:val="codeZchn"/>
         </w:rPr>
         <w:t>log</w:t>
       </w:r>
@@ -8139,12 +8428,11 @@
         </w:numPr>
       </w:pPr>
       <w:r>
-        <w:lastRenderedPageBreak/>
         <w:t xml:space="preserve">Die </w:t>
       </w:r>
       <w:r>
         <w:rPr>
-          <w:i/>
+          <w:rStyle w:val="codeZchn"/>
         </w:rPr>
         <w:t>get</w:t>
       </w:r>
@@ -8162,13 +8450,13 @@
       </w:pPr>
       <w:r>
         <w:rPr>
-          <w:i/>
+          <w:rStyle w:val="codeZchn"/>
         </w:rPr>
         <w:t>k</w:t>
       </w:r>
       <w:r>
         <w:rPr>
-          <w:i/>
+          <w:rStyle w:val="codeZchn"/>
         </w:rPr>
         <w:t>ey</w:t>
       </w:r>
@@ -8195,54 +8483,57 @@
       </w:pPr>
       <w:r>
         <w:rPr>
+          <w:rStyle w:val="codeZchn"/>
+        </w:rPr>
+        <w:t>isRequired</w:t>
+      </w:r>
+      <w:r>
+        <w:t xml:space="preserve">: vom Typ </w:t>
+      </w:r>
+      <w:r>
+        <w:rPr>
           <w:i/>
         </w:rPr>
-        <w:t>isRequired</w:t>
-      </w:r>
-      <w:r>
-        <w:t xml:space="preserve">: vom Typ </w:t>
+        <w:t>boolean</w:t>
+      </w:r>
+      <w:r>
+        <w:t xml:space="preserve"> ist </w:t>
+      </w:r>
+      <w:r>
+        <w:rPr>
+          <w:rStyle w:val="codeZchn"/>
+        </w:rPr>
+        <w:t>False</w:t>
+      </w:r>
+      <w:r>
+        <w:t xml:space="preserve"> wenn vo</w:t>
+      </w:r>
+      <w:r>
+        <w:t>m</w:t>
+      </w:r>
+      <w:r>
+        <w:t xml:space="preserve"> Nutzer nicht übergeben. Er Bestimmt, ob </w:t>
+      </w:r>
+      <w:r>
+        <w:t>das Argument</w:t>
+      </w:r>
+      <w:r>
+        <w:t xml:space="preserve"> erforderlich ist, wenn </w:t>
+      </w:r>
+      <w:r>
+        <w:rPr>
+          <w:rStyle w:val="codeZchn"/>
+        </w:rPr>
+        <w:t>True</w:t>
       </w:r>
       <w:r>
         <w:rPr>
           <w:i/>
         </w:rPr>
-        <w:t>boolean</w:t>
-      </w:r>
-      <w:r>
-        <w:t xml:space="preserve"> ist </w:t>
-      </w:r>
-      <w:r>
-        <w:rPr>
-          <w:i/>
-        </w:rPr>
-        <w:t>False</w:t>
-      </w:r>
-      <w:r>
-        <w:t xml:space="preserve"> wenn vo</w:t>
-      </w:r>
-      <w:r>
-        <w:t>m</w:t>
-      </w:r>
-      <w:r>
-        <w:t xml:space="preserve"> Nutzer nicht übergeben. Er Bestimmt, ob </w:t>
-      </w:r>
-      <w:r>
-        <w:t>das Argument</w:t>
-      </w:r>
-      <w:r>
-        <w:t xml:space="preserve"> erforderlich ist, wenn </w:t>
-      </w:r>
-      <w:r>
-        <w:rPr>
-          <w:i/>
-        </w:rPr>
-        <w:t>True</w:t>
-      </w:r>
-      <w:r>
-        <w:rPr>
-          <w:i/>
-        </w:rPr>
-        <w:t>, beendet sich das Programm mit Fehler Ausgabe auf die Konsole</w:t>
+        <w:t xml:space="preserve">, </w:t>
+      </w:r>
+      <w:r>
+        <w:t>beendet sich das Programm mit Fehler Ausgabe auf die Konsole</w:t>
       </w:r>
       <w:r>
         <w:t>, falls der Wert nicht gefunden wurde.</w:t>
@@ -8258,17 +8549,17 @@
       </w:pPr>
       <w:r>
         <w:rPr>
+          <w:rStyle w:val="codeZchn"/>
+        </w:rPr>
+        <w:t>isString</w:t>
+      </w:r>
+      <w:r>
+        <w:t xml:space="preserve">: ist auch vom Typ </w:t>
+      </w:r>
+      <w:r>
+        <w:rPr>
           <w:i/>
         </w:rPr>
-        <w:t>isString</w:t>
-      </w:r>
-      <w:r>
-        <w:t xml:space="preserve">: ist auch vom Typ </w:t>
-      </w:r>
-      <w:r>
-        <w:rPr>
-          <w:i/>
-        </w:rPr>
         <w:t>boolean</w:t>
       </w:r>
       <w:r>
@@ -8276,7 +8567,7 @@
       </w:r>
       <w:r>
         <w:rPr>
-          <w:i/>
+          <w:rStyle w:val="codeZchn"/>
         </w:rPr>
         <w:t>False</w:t>
       </w:r>
@@ -8285,7 +8576,7 @@
       </w:r>
       <w:r>
         <w:rPr>
-          <w:i/>
+          <w:rStyle w:val="codeZchn"/>
         </w:rPr>
         <w:t>False</w:t>
       </w:r>
@@ -8306,7 +8597,7 @@
       </w:r>
       <w:r>
         <w:rPr>
-          <w:i/>
+          <w:rStyle w:val="codeZchn"/>
         </w:rPr>
         <w:t>log</w:t>
       </w:r>
@@ -8323,7 +8614,16 @@
         <w:t>Nachricht</w:t>
       </w:r>
       <w:r>
-        <w:t xml:space="preserve"> selber. Sie werden in Form von HTML Element (span) angezeigt und mittels der HTML Klassen-Attribut unter verschiedene Kategorien zugeordnet. Zwecks ist die Android Anwendung zu ermögliche</w:t>
+        <w:t xml:space="preserve"> selber. Sie werden in Form von HTML Element (</w:t>
+      </w:r>
+      <w:r>
+        <w:rPr>
+          <w:rStyle w:val="codeZchn"/>
+        </w:rPr>
+        <w:t>span</w:t>
+      </w:r>
+      <w:r>
+        <w:t>) angezeigt und mittels der HTML Klassen-Attribut unter verschiedene Kategorien zugeordnet. Zwecks ist die Android Anwendung zu ermögliche</w:t>
       </w:r>
       <w:r>
         <w:t>n, die Nachtricht-Kategorie zu erkennen und entsprechend darauf zu reagieren. Beim Aufruf der Funktion muss zusätzlich zur Nachricht auch die Abkürzung der Nachricht-Kategorie</w:t>
@@ -8371,10 +8671,25 @@
         </w:numPr>
       </w:pPr>
       <w:r>
-        <w:t xml:space="preserve">ERROR </w:t>
-      </w:r>
-      <w:r>
-        <w:t>(e)</w:t>
+        <w:rPr>
+          <w:rStyle w:val="codeZchn"/>
+        </w:rPr>
+        <w:t>ERROR</w:t>
+      </w:r>
+      <w:r>
+        <w:t xml:space="preserve"> </w:t>
+      </w:r>
+      <w:r>
+        <w:t>(</w:t>
+      </w:r>
+      <w:r>
+        <w:rPr>
+          <w:rStyle w:val="codeZchn"/>
+        </w:rPr>
+        <w:t>e</w:t>
+      </w:r>
+      <w:r>
+        <w:t>)</w:t>
       </w:r>
       <w:r>
         <w:t xml:space="preserve"> </w:t>
@@ -8395,10 +8710,25 @@
         </w:numPr>
       </w:pPr>
       <w:r>
-        <w:t xml:space="preserve">WARNING </w:t>
-      </w:r>
-      <w:r>
-        <w:t>(w)</w:t>
+        <w:rPr>
+          <w:rStyle w:val="codeZchn"/>
+        </w:rPr>
+        <w:t>WARNING</w:t>
+      </w:r>
+      <w:r>
+        <w:t xml:space="preserve"> </w:t>
+      </w:r>
+      <w:r>
+        <w:t>(</w:t>
+      </w:r>
+      <w:r>
+        <w:rPr>
+          <w:rStyle w:val="codeZchn"/>
+        </w:rPr>
+        <w:t>w</w:t>
+      </w:r>
+      <w:r>
+        <w:t>)</w:t>
       </w:r>
       <w:r>
         <w:t xml:space="preserve"> zum Ausgeben eine</w:t>
@@ -8419,10 +8749,22 @@
         </w:numPr>
       </w:pPr>
       <w:r>
-        <w:t xml:space="preserve">TODO </w:t>
-      </w:r>
-      <w:r>
-        <w:t>(t</w:t>
+        <w:rPr>
+          <w:rStyle w:val="codeZchn"/>
+        </w:rPr>
+        <w:t>TODO</w:t>
+      </w:r>
+      <w:r>
+        <w:t xml:space="preserve"> </w:t>
+      </w:r>
+      <w:r>
+        <w:t>(</w:t>
+      </w:r>
+      <w:r>
+        <w:rPr>
+          <w:rStyle w:val="codeZchn"/>
+        </w:rPr>
+        <w:t>t</w:t>
       </w:r>
       <w:r>
         <w:t>) zum Ausgeben einen noch nicht implementierte feature</w:t>
@@ -8437,10 +8779,25 @@
         </w:numPr>
       </w:pPr>
       <w:r>
-        <w:t xml:space="preserve">INFO </w:t>
-      </w:r>
-      <w:r>
-        <w:t>(i)</w:t>
+        <w:rPr>
+          <w:rStyle w:val="codeZchn"/>
+        </w:rPr>
+        <w:t>INFO</w:t>
+      </w:r>
+      <w:r>
+        <w:t xml:space="preserve"> </w:t>
+      </w:r>
+      <w:r>
+        <w:t>(</w:t>
+      </w:r>
+      <w:r>
+        <w:rPr>
+          <w:rStyle w:val="codeZchn"/>
+        </w:rPr>
+        <w:t>i</w:t>
+      </w:r>
+      <w:r>
+        <w:t>)</w:t>
       </w:r>
       <w:r>
         <w:t xml:space="preserve"> zum Ausgeben von Standard Nachrichten</w:t>
@@ -8472,51 +8829,524 @@
     </w:p>
     <w:p>
       <w:r>
-        <w:t xml:space="preserve">Die Wichtigsten sind </w:t>
+        <w:t xml:space="preserve">Außer </w:t>
+      </w:r>
+      <w:r>
+        <w:rPr>
+          <w:rStyle w:val="codeZchn"/>
+        </w:rPr>
+        <w:t>handlePwm</w:t>
+      </w:r>
+      <w:r>
+        <w:rPr>
+          <w:rStyle w:val="codeZchn"/>
+        </w:rPr>
+        <w:t>Control</w:t>
+      </w:r>
+      <w:r>
+        <w:t>-Methode handelt es sich um Wrapper Methoden, die Ausgabe von Signale auf GPIO-Port vereinfachen indem sie eine Reihe von Methoden der RPi.GPIO</w:t>
+      </w:r>
+      <w:r>
+        <w:rPr>
+          <w:rStyle w:val="Funotenzeichen"/>
+        </w:rPr>
+        <w:footnoteReference w:id="8"/>
+      </w:r>
+      <w:r>
+        <w:t xml:space="preserve"> Bibliothek einkapselt, die für die Ausgabe ein </w:t>
+      </w:r>
+      <w:r>
+        <w:t xml:space="preserve">bestimmtes </w:t>
+      </w:r>
+      <w:r>
+        <w:t xml:space="preserve">Signal </w:t>
+      </w:r>
+      <w:r>
+        <w:t>notwendig</w:t>
+      </w:r>
+      <w:r>
+        <w:t xml:space="preserve"> sind. Die RPi.GPIO Bib</w:t>
+      </w:r>
+      <w:r>
+        <w:t xml:space="preserve">liothek wurde in App Bibliothek eingebunden. </w:t>
+      </w:r>
+      <w:r>
+        <w:t>Zu diesen Methoden zähle</w:t>
+      </w:r>
+      <w:r>
+        <w:t xml:space="preserve">n </w:t>
+      </w:r>
+      <w:r>
+        <w:rPr>
+          <w:rStyle w:val="codeZchn"/>
+        </w:rPr>
+        <w:t>handleSwitchControl</w:t>
+      </w:r>
+      <w:r>
+        <w:t xml:space="preserve">, </w:t>
+      </w:r>
+      <w:r>
+        <w:rPr>
+          <w:rStyle w:val="codeZchn"/>
+        </w:rPr>
+        <w:t>handleButtonControl</w:t>
+      </w:r>
+      <w:r>
+        <w:t xml:space="preserve">, </w:t>
+      </w:r>
+      <w:r>
+        <w:rPr>
+          <w:rStyle w:val="codeZchn"/>
+        </w:rPr>
+        <w:t>handeBlinkControl</w:t>
+      </w:r>
+      <w:r>
+        <w:t xml:space="preserve">, und </w:t>
+      </w:r>
+      <w:r>
+        <w:rPr>
+          <w:rStyle w:val="codeZchn"/>
+        </w:rPr>
+        <w:t>handlePwmControl</w:t>
+      </w:r>
+      <w:r>
+        <w:t xml:space="preserve">. Jede Methode wurde </w:t>
+      </w:r>
+      <w:r>
+        <w:lastRenderedPageBreak/>
+        <w:t xml:space="preserve">aufgebaut um das Signal eine bestimmte Control zu behandelt. </w:t>
+      </w:r>
+      <w:r>
+        <w:rPr>
+          <w:rStyle w:val="codeZchn"/>
+        </w:rPr>
+        <w:t>handleBlinkControl</w:t>
+      </w:r>
+      <w:r>
+        <w:t xml:space="preserve"> behandelt beispielweise Signale vom </w:t>
+      </w:r>
+      <w:r>
+        <w:rPr>
+          <w:rStyle w:val="codeZchn"/>
+        </w:rPr>
+        <w:t>BlinkControl</w:t>
+      </w:r>
+      <w:r>
+        <w:t xml:space="preserve">. </w:t>
+      </w:r>
+    </w:p>
+    <w:p>
+      <w:pPr>
+        <w:keepNext/>
+      </w:pPr>
+      <w:r>
+        <w:rPr>
+          <w:noProof/>
+        </w:rPr>
+        <w:drawing>
+          <wp:inline distT="0" distB="0" distL="0" distR="0" wp14:anchorId="77CCBEDE" wp14:editId="47E351B1">
+            <wp:extent cx="5882185" cy="4116402"/>
+            <wp:effectExtent l="19050" t="19050" r="23495" b="17780"/>
+            <wp:docPr id="19" name="Grafik 19"/>
+            <wp:cNvGraphicFramePr>
+              <a:graphicFrameLocks xmlns:a="http://schemas.openxmlformats.org/drawingml/2006/main" noChangeAspect="1"/>
+            </wp:cNvGraphicFramePr>
+            <a:graphic xmlns:a="http://schemas.openxmlformats.org/drawingml/2006/main">
+              <a:graphicData uri="http://schemas.openxmlformats.org/drawingml/2006/picture">
+                <pic:pic xmlns:pic="http://schemas.openxmlformats.org/drawingml/2006/picture">
+                  <pic:nvPicPr>
+                    <pic:cNvPr id="19" name="handleBlinkControl.PNG"/>
+                    <pic:cNvPicPr/>
+                  </pic:nvPicPr>
+                  <pic:blipFill rotWithShape="1">
+                    <a:blip r:embed="rId29">
+                      <a:extLst>
+                        <a:ext uri="{28A0092B-C50C-407E-A947-70E740481C1C}">
+                          <a14:useLocalDpi xmlns:a14="http://schemas.microsoft.com/office/drawing/2010/main" val="0"/>
+                        </a:ext>
+                      </a:extLst>
+                    </a:blip>
+                    <a:srcRect l="5971" t="3141" b="2119"/>
+                    <a:stretch/>
+                  </pic:blipFill>
+                  <pic:spPr bwMode="auto">
+                    <a:xfrm>
+                      <a:off x="0" y="0"/>
+                      <a:ext cx="5888845" cy="4121062"/>
+                    </a:xfrm>
+                    <a:prstGeom prst="rect">
+                      <a:avLst/>
+                    </a:prstGeom>
+                    <a:ln>
+                      <a:solidFill>
+                        <a:schemeClr val="tx1"/>
+                      </a:solidFill>
+                    </a:ln>
+                    <a:extLst>
+                      <a:ext uri="{53640926-AAD7-44D8-BBD7-CCE9431645EC}">
+                        <a14:shadowObscured xmlns:a14="http://schemas.microsoft.com/office/drawing/2010/main"/>
+                      </a:ext>
+                    </a:extLst>
+                  </pic:spPr>
+                </pic:pic>
+              </a:graphicData>
+            </a:graphic>
+          </wp:inline>
+        </w:drawing>
+      </w:r>
+    </w:p>
+    <w:p>
+      <w:pPr>
+        <w:pStyle w:val="Beschriftung"/>
+        <w:jc w:val="center"/>
+      </w:pPr>
+      <w:r>
+        <w:t xml:space="preserve">Abbildung </w:t>
+      </w:r>
+      <w:fldSimple w:instr=" SEQ Abbildung \* ARABIC ">
+        <w:r>
+          <w:rPr>
+            <w:noProof/>
+          </w:rPr>
+          <w:t>19</w:t>
+        </w:r>
+      </w:fldSimple>
+      <w:r>
+        <w:t xml:space="preserve">: Methode </w:t>
+      </w:r>
+      <w:r>
+        <w:rPr>
+          <w:rStyle w:val="codeZchn"/>
+        </w:rPr>
+        <w:t>handleBlinkControl</w:t>
+      </w:r>
+      <w:r>
+        <w:t xml:space="preserve"> der App Bibliothek</w:t>
+      </w:r>
+    </w:p>
+    <w:p>
+      <w:r>
+        <w:t xml:space="preserve">Bevor dieser Methode aufgerufen wird soll erst geprüft werden, ob der Signal vom Typ </w:t>
+      </w:r>
+      <w:r>
+        <w:rPr>
+          <w:rStyle w:val="codeZchn"/>
+        </w:rPr>
+        <w:t>BlinkControl</w:t>
+      </w:r>
+      <w:r>
+        <w:t xml:space="preserve"> ist. Dies geschieht mithilfe der </w:t>
+      </w:r>
+      <w:r>
+        <w:rPr>
+          <w:rStyle w:val="codeZchn"/>
+        </w:rPr>
+        <w:t>getName</w:t>
+      </w:r>
+      <w:r>
+        <w:t>-Methode.</w:t>
+      </w:r>
+    </w:p>
+    <w:p>
+      <w:pPr>
+        <w:keepNext/>
+      </w:pPr>
+      <w:r>
+        <w:rPr>
+          <w:noProof/>
+        </w:rPr>
+        <w:drawing>
+          <wp:inline distT="0" distB="0" distL="0" distR="0" wp14:anchorId="45F59D55" wp14:editId="3E47FF37">
+            <wp:extent cx="5942518" cy="600501"/>
+            <wp:effectExtent l="19050" t="19050" r="20320" b="28575"/>
+            <wp:docPr id="21" name="Grafik 21"/>
+            <wp:cNvGraphicFramePr>
+              <a:graphicFrameLocks xmlns:a="http://schemas.openxmlformats.org/drawingml/2006/main" noChangeAspect="1"/>
+            </wp:cNvGraphicFramePr>
+            <a:graphic xmlns:a="http://schemas.openxmlformats.org/drawingml/2006/main">
+              <a:graphicData uri="http://schemas.openxmlformats.org/drawingml/2006/picture">
+                <pic:pic xmlns:pic="http://schemas.openxmlformats.org/drawingml/2006/picture">
+                  <pic:nvPicPr>
+                    <pic:cNvPr id="21" name="blink signal check.PNG"/>
+                    <pic:cNvPicPr/>
+                  </pic:nvPicPr>
+                  <pic:blipFill rotWithShape="1">
+                    <a:blip r:embed="rId30">
+                      <a:extLst>
+                        <a:ext uri="{28A0092B-C50C-407E-A947-70E740481C1C}">
+                          <a14:useLocalDpi xmlns:a14="http://schemas.microsoft.com/office/drawing/2010/main" val="0"/>
+                        </a:ext>
+                      </a:extLst>
+                    </a:blip>
+                    <a:srcRect t="49539" b="19969"/>
+                    <a:stretch/>
+                  </pic:blipFill>
+                  <pic:spPr bwMode="auto">
+                    <a:xfrm>
+                      <a:off x="0" y="0"/>
+                      <a:ext cx="5943600" cy="600610"/>
+                    </a:xfrm>
+                    <a:prstGeom prst="rect">
+                      <a:avLst/>
+                    </a:prstGeom>
+                    <a:ln>
+                      <a:solidFill>
+                        <a:schemeClr val="tx1"/>
+                      </a:solidFill>
+                    </a:ln>
+                    <a:extLst>
+                      <a:ext uri="{53640926-AAD7-44D8-BBD7-CCE9431645EC}">
+                        <a14:shadowObscured xmlns:a14="http://schemas.microsoft.com/office/drawing/2010/main"/>
+                      </a:ext>
+                    </a:extLst>
+                  </pic:spPr>
+                </pic:pic>
+              </a:graphicData>
+            </a:graphic>
+          </wp:inline>
+        </w:drawing>
+      </w:r>
+    </w:p>
+    <w:p>
+      <w:pPr>
+        <w:pStyle w:val="Beschriftung"/>
+        <w:jc w:val="center"/>
+      </w:pPr>
+      <w:r>
+        <w:t xml:space="preserve">Abbildung </w:t>
+      </w:r>
+      <w:fldSimple w:instr=" SEQ Abbildung \* ARABIC ">
+        <w:r>
+          <w:rPr>
+            <w:noProof/>
+          </w:rPr>
+          <w:t>20</w:t>
+        </w:r>
+      </w:fldSimple>
+      <w:r>
+        <w:t>: Beispiel Signal-Typ Überprüfung</w:t>
+      </w:r>
+    </w:p>
+    <w:p>
+      <w:r>
+        <w:t xml:space="preserve">Außer </w:t>
+      </w:r>
+      <w:r>
+        <w:rPr>
+          <w:rStyle w:val="codeZchn"/>
+        </w:rPr>
+        <w:t>hanlePwmControl</w:t>
+      </w:r>
+      <w:r>
+        <w:t xml:space="preserve"> Funktionieren </w:t>
+      </w:r>
+      <w:r>
+        <w:t xml:space="preserve">andere Methoden </w:t>
+      </w:r>
+      <w:r>
+        <w:t>nach demselben Schema.</w:t>
+      </w:r>
+    </w:p>
+    <w:p>
+      <w:r>
+        <w:t xml:space="preserve">Wie eingangs erwähnt ist die </w:t>
       </w:r>
       <w:r>
         <w:rPr>
           <w:i/>
         </w:rPr>
-        <w:t>outputState</w:t>
-      </w:r>
-      <w:r>
-        <w:t xml:space="preserve">, Blink und </w:t>
+        <w:t>handlePwmControl</w:t>
       </w:r>
       <w:r>
         <w:rPr>
           <w:i/>
         </w:rPr>
-        <w:t>handleGpio</w:t>
-      </w:r>
-      <w:r>
-        <w:rPr>
-          <w:i/>
-        </w:rPr>
-        <w:t xml:space="preserve">. </w:t>
-      </w:r>
-      <w:r>
-        <w:t xml:space="preserve">jedoch </w:t>
-      </w:r>
-      <w:r>
-        <w:t>benötigen diese Methoden die RPi.GPIO</w:t>
+        <w:t>-</w:t>
+      </w:r>
+      <w:r>
+        <w:t xml:space="preserve">Methode anders implementiert. Die Methode ist zur Behandlung PWM Signale. </w:t>
+      </w:r>
+      <w:r>
+        <w:t xml:space="preserve">Der Raspberry Pi unterstützt keine Hardware PWM, daher wird er mit einer Software-Schleife emuliert. </w:t>
+      </w:r>
+      <w:r>
+        <w:t xml:space="preserve">In einem getrennten Thread wird das Signal </w:t>
+      </w:r>
+      <w:r>
+        <w:t>dauerhaft gesetzt</w:t>
+      </w:r>
+      <w:r>
+        <w:t xml:space="preserve"> und zurückgesetzt. Beim beenden des Programms wird das Thread auch beendet</w:t>
+      </w:r>
+      <w:r>
+        <w:t xml:space="preserve"> und somit das PWM ausgeschaltet</w:t>
+      </w:r>
+      <w:sdt>
+        <w:sdtPr>
+          <w:id w:val="-69894070"/>
+          <w:citation/>
+        </w:sdtPr>
+        <w:sdtContent>
+          <w:r>
+            <w:fldChar w:fldCharType="begin"/>
+          </w:r>
+          <w:r>
+            <w:rPr>
+              <w:lang w:val="en-US"/>
+            </w:rPr>
+            <w:instrText xml:space="preserve"> CITATION Sta18 \l 1033 </w:instrText>
+          </w:r>
+          <w:r>
+            <w:fldChar w:fldCharType="separate"/>
+          </w:r>
+          <w:r>
+            <w:rPr>
+              <w:noProof/>
+              <w:lang w:val="en-US"/>
+            </w:rPr>
+            <w:t xml:space="preserve"> (26)</w:t>
+          </w:r>
+          <w:r>
+            <w:fldChar w:fldCharType="end"/>
+          </w:r>
+        </w:sdtContent>
+      </w:sdt>
+      <w:r>
+        <w:t>.</w:t>
+      </w:r>
+    </w:p>
+    <w:p>
+      <w:r>
+        <w:lastRenderedPageBreak/>
+        <w:t>Eine Schleife wäre aber in unseren Kontext ungünstig, weil die Anwendung würde ja kein Signal mehr empfangen bis die Schleife beendet wird. Damit unseren PWM an bleibt wurde mithilfe dieses Beispiels</w:t>
       </w:r>
       <w:r>
         <w:rPr>
           <w:rStyle w:val="Funotenzeichen"/>
         </w:rPr>
-        <w:footnoteReference w:id="8"/>
-      </w:r>
-      <w:r>
-        <w:t xml:space="preserve"> Bibliothek</w:t>
-      </w:r>
-      <w:r>
-        <w:t>.</w:t>
-      </w:r>
-      <w:bookmarkStart w:id="66" w:name="_GoBack"/>
-      <w:bookmarkEnd w:id="66"/>
-    </w:p>
-    <w:p/>
+        <w:footnoteReference w:id="9"/>
+      </w:r>
+      <w:r>
+        <w:t xml:space="preserve"> ein </w:t>
+      </w:r>
+      <w:r>
+        <w:t>Daemon</w:t>
+      </w:r>
+      <w:r>
+        <w:rPr>
+          <w:rStyle w:val="Funotenzeichen"/>
+        </w:rPr>
+        <w:footnoteReference w:id="10"/>
+      </w:r>
+      <w:r>
+        <w:t xml:space="preserve"> implementiert. Gemäß dem Beispiel wurde das </w:t>
+      </w:r>
+      <w:r>
+        <w:t>Daemon</w:t>
+      </w:r>
+      <w:r>
+        <w:t xml:space="preserve"> in eine andere Datei ausgelagert</w:t>
+      </w:r>
+      <w:r>
+        <w:t>. Das Daemon Paket muss erst installiert werden.</w:t>
+      </w:r>
+    </w:p>
+    <w:p>
+      <w:pPr>
+        <w:keepNext/>
+      </w:pPr>
+      <w:r>
+        <w:rPr>
+          <w:noProof/>
+        </w:rPr>
+        <w:drawing>
+          <wp:inline distT="0" distB="0" distL="0" distR="0" wp14:anchorId="083FB02A" wp14:editId="67D26F9F">
+            <wp:extent cx="5915660" cy="4660711"/>
+            <wp:effectExtent l="19050" t="19050" r="27940" b="26035"/>
+            <wp:docPr id="20" name="Grafik 20"/>
+            <wp:cNvGraphicFramePr>
+              <a:graphicFrameLocks xmlns:a="http://schemas.openxmlformats.org/drawingml/2006/main" noChangeAspect="1"/>
+            </wp:cNvGraphicFramePr>
+            <a:graphic xmlns:a="http://schemas.openxmlformats.org/drawingml/2006/main">
+              <a:graphicData uri="http://schemas.openxmlformats.org/drawingml/2006/picture">
+                <pic:pic xmlns:pic="http://schemas.openxmlformats.org/drawingml/2006/picture">
+                  <pic:nvPicPr>
+                    <pic:cNvPr id="20" name="pwm daemon.PNG"/>
+                    <pic:cNvPicPr/>
+                  </pic:nvPicPr>
+                  <pic:blipFill rotWithShape="1">
+                    <a:blip r:embed="rId31">
+                      <a:extLst>
+                        <a:ext uri="{28A0092B-C50C-407E-A947-70E740481C1C}">
+                          <a14:useLocalDpi xmlns:a14="http://schemas.microsoft.com/office/drawing/2010/main" val="0"/>
+                        </a:ext>
+                      </a:extLst>
+                    </a:blip>
+                    <a:srcRect l="3215" t="720" b="793"/>
+                    <a:stretch/>
+                  </pic:blipFill>
+                  <pic:spPr bwMode="auto">
+                    <a:xfrm>
+                      <a:off x="0" y="0"/>
+                      <a:ext cx="5924111" cy="4667369"/>
+                    </a:xfrm>
+                    <a:prstGeom prst="rect">
+                      <a:avLst/>
+                    </a:prstGeom>
+                    <a:ln>
+                      <a:solidFill>
+                        <a:schemeClr val="tx1"/>
+                      </a:solidFill>
+                    </a:ln>
+                    <a:extLst>
+                      <a:ext uri="{53640926-AAD7-44D8-BBD7-CCE9431645EC}">
+                        <a14:shadowObscured xmlns:a14="http://schemas.microsoft.com/office/drawing/2010/main"/>
+                      </a:ext>
+                    </a:extLst>
+                  </pic:spPr>
+                </pic:pic>
+              </a:graphicData>
+            </a:graphic>
+          </wp:inline>
+        </w:drawing>
+      </w:r>
+    </w:p>
+    <w:p>
+      <w:pPr>
+        <w:pStyle w:val="Beschriftung"/>
+        <w:jc w:val="center"/>
+      </w:pPr>
+      <w:r>
+        <w:t xml:space="preserve">Abbildung </w:t>
+      </w:r>
+      <w:fldSimple w:instr=" SEQ Abbildung \* ARABIC ">
+        <w:r>
+          <w:rPr>
+            <w:noProof/>
+          </w:rPr>
+          <w:t>21</w:t>
+        </w:r>
+      </w:fldSimple>
+      <w:r>
+        <w:t>: PWM Daemon Skript</w:t>
+      </w:r>
+    </w:p>
+    <w:p>
+      <w:r>
+        <w:t xml:space="preserve">Die Datei muss beim Aufruf in der Reihenfolge der Port Nummer, die Frequenz und der Duty Cycle der PWM übergeben werden. Der Aufruf kann von ein Python Skript mithilfe der Python Methode </w:t>
+      </w:r>
+      <w:r>
+        <w:rPr>
+          <w:rStyle w:val="codeZchn"/>
+        </w:rPr>
+        <w:t>os.system</w:t>
+      </w:r>
+      <w:r>
+        <w:t xml:space="preserve"> ausgeführt werden.</w:t>
+      </w:r>
+      <w:bookmarkStart w:id="76" w:name="_GoBack"/>
+      <w:bookmarkEnd w:id="76"/>
+    </w:p>
     <w:sectPr>
       <w:pgSz w:w="12240" w:h="15840"/>
       <w:pgMar w:top="1440" w:right="1440" w:bottom="1170" w:left="1440" w:header="720" w:footer="720" w:gutter="0"/>
@@ -8971,7 +9801,7 @@
       </w:r>
     </w:p>
   </w:comment>
-  <w:comment w:id="63" w:author="AviKenz" w:date="2018-02-10T20:21:00Z" w:initials="A">
+  <w:comment w:id="68" w:author="AviKenz" w:date="2018-02-10T20:21:00Z" w:initials="A">
     <w:p>
       <w:pPr>
         <w:pStyle w:val="Kommentartext"/>
@@ -9319,13 +10149,67 @@
         </w:r>
       </w:hyperlink>
       <w:r>
-        <w:t xml:space="preserve"> [</w:t>
-      </w:r>
-      <w:r>
-        <w:t>12.02.18</w:t>
-      </w:r>
-      <w:r>
-        <w:t>]</w:t>
+        <w:t xml:space="preserve"> [12.02.18]</w:t>
+      </w:r>
+    </w:p>
+  </w:footnote>
+  <w:footnote w:id="9">
+    <w:p>
+      <w:pPr>
+        <w:pStyle w:val="Funotentext"/>
+        <w:rPr>
+          <w:lang w:val="en-US"/>
+        </w:rPr>
+      </w:pPr>
+      <w:r>
+        <w:rPr>
+          <w:rStyle w:val="Funotenzeichen"/>
+        </w:rPr>
+        <w:footnoteRef/>
+      </w:r>
+      <w:r>
+        <w:t xml:space="preserve"> </w:t>
+      </w:r>
+      <w:hyperlink r:id="rId9" w:history="1">
+        <w:r>
+          <w:rPr>
+            <w:rStyle w:val="Hyperlink"/>
+          </w:rPr>
+          <w:t>https://stackoverflow.com/a/9047339/7614256</w:t>
+        </w:r>
+      </w:hyperlink>
+      <w:r>
+        <w:t xml:space="preserve"> [13.02.2018]</w:t>
+      </w:r>
+    </w:p>
+  </w:footnote>
+  <w:footnote w:id="10">
+    <w:p>
+      <w:pPr>
+        <w:pStyle w:val="Funotentext"/>
+        <w:rPr>
+          <w:lang w:val="en-US"/>
+        </w:rPr>
+      </w:pPr>
+      <w:r>
+        <w:rPr>
+          <w:rStyle w:val="Funotenzeichen"/>
+        </w:rPr>
+        <w:footnoteRef/>
+      </w:r>
+      <w:r>
+        <w:t xml:space="preserve"> </w:t>
+      </w:r>
+      <w:hyperlink r:id="rId10" w:history="1">
+        <w:r>
+          <w:rPr>
+            <w:rStyle w:val="Hyperlink"/>
+          </w:rPr>
+          <w:t>https://pypi.python.org/pypi/python-daemon/</w:t>
+        </w:r>
+      </w:hyperlink>
+      <w:r>
+        <w:t xml:space="preserve"> [13.02.18]</w:t>
       </w:r>
     </w:p>
   </w:footnote>
@@ -12708,6 +13592,63 @@
       <w:u w:val="single"/>
     </w:rPr>
   </w:style>
+  <w:style w:type="paragraph" w:styleId="Zitat">
+    <w:name w:val="Quote"/>
+    <w:basedOn w:val="Standard"/>
+    <w:next w:val="Standard"/>
+    <w:link w:val="ZitatZchn"/>
+    <w:uiPriority w:val="29"/>
+    <w:qFormat/>
+    <w:rsid w:val="000B6361"/>
+    <w:pPr>
+      <w:spacing w:before="200"/>
+      <w:ind w:left="864" w:right="864"/>
+      <w:jc w:val="center"/>
+    </w:pPr>
+    <w:rPr>
+      <w:i/>
+      <w:iCs/>
+      <w:color w:val="404040" w:themeColor="text1" w:themeTint="BF"/>
+    </w:rPr>
+  </w:style>
+  <w:style w:type="character" w:customStyle="1" w:styleId="ZitatZchn">
+    <w:name w:val="Zitat Zchn"/>
+    <w:basedOn w:val="Absatz-Standardschriftart"/>
+    <w:link w:val="Zitat"/>
+    <w:uiPriority w:val="29"/>
+    <w:rsid w:val="000B6361"/>
+    <w:rPr>
+      <w:i/>
+      <w:iCs/>
+      <w:color w:val="404040" w:themeColor="text1" w:themeTint="BF"/>
+      <w:sz w:val="24"/>
+    </w:rPr>
+  </w:style>
+  <w:style w:type="paragraph" w:customStyle="1" w:styleId="code">
+    <w:name w:val="code"/>
+    <w:basedOn w:val="Zitat"/>
+    <w:link w:val="codeZchn"/>
+    <w:qFormat/>
+    <w:rsid w:val="00771159"/>
+    <w:rPr>
+      <w:rFonts w:ascii="Book Antiqua" w:hAnsi="Book Antiqua"/>
+      <w:noProof/>
+    </w:rPr>
+  </w:style>
+  <w:style w:type="character" w:customStyle="1" w:styleId="codeZchn">
+    <w:name w:val="code Zchn"/>
+    <w:basedOn w:val="Absatz-Standardschriftart"/>
+    <w:link w:val="code"/>
+    <w:rsid w:val="00771159"/>
+    <w:rPr>
+      <w:rFonts w:ascii="Book Antiqua" w:hAnsi="Book Antiqua"/>
+      <w:i/>
+      <w:iCs/>
+      <w:noProof/>
+      <w:color w:val="404040" w:themeColor="text1" w:themeTint="BF"/>
+      <w:sz w:val="24"/>
+    </w:rPr>
+  </w:style>
 </w:styles>
 </file>
 
@@ -13015,7 +13956,7 @@
   </b:Source>
   <b:Source xmlns:b="http://schemas.openxmlformats.org/officeDocument/2006/bibliography" xmlns="http://schemas.openxmlformats.org/officeDocument/2006/bibliography">
     <b:Tag>Pan2</b:Tag>
-    <b:RefOrder>26</b:RefOrder>
+    <b:RefOrder>27</b:RefOrder>
   </b:Source>
   <b:Source>
     <b:Tag>Man98</b:Tag>
@@ -13135,7 +14076,7 @@
     <b:MonthAccessed>02</b:MonthAccessed>
     <b:DayAccessed>06</b:DayAccessed>
     <b:URL>https://www.uni-trier.de/fileadmin/urt/doku/android/android.pdf</b:URL>
-    <b:RefOrder>27</b:RefOrder>
+    <b:RefOrder>28</b:RefOrder>
   </b:Source>
   <b:Source>
     <b:Tag>Ser18</b:Tag>
@@ -13156,7 +14097,7 @@
         </b:NameList>
       </b:Author>
     </b:Author>
-    <b:RefOrder>28</b:RefOrder>
+    <b:RefOrder>29</b:RefOrder>
   </b:Source>
   <b:Source>
     <b:Tag>tec18</b:Tag>
@@ -13168,7 +14109,7 @@
     <b:MonthAccessed>02</b:MonthAccessed>
     <b:DayAccessed>06</b:DayAccessed>
     <b:URL>https://www.techstage.de/thema/Android</b:URL>
-    <b:RefOrder>29</b:RefOrder>
+    <b:RefOrder>30</b:RefOrder>
   </b:Source>
   <b:Source>
     <b:Tag>Com18</b:Tag>
@@ -13273,7 +14214,7 @@
     <b:MonthAccessed>02</b:MonthAccessed>
     <b:DayAccessed>07</b:DayAccessed>
     <b:URL>https://developer.android.com/reference/android/view/View.html</b:URL>
-    <b:RefOrder>30</b:RefOrder>
+    <b:RefOrder>31</b:RefOrder>
   </b:Source>
   <b:Source>
     <b:Tag>Tho17</b:Tag>
@@ -13348,7 +14289,7 @@
     <b:MonthAccessed>02</b:MonthAccessed>
     <b:DayAccessed>09</b:DayAccessed>
     <b:URL>https://www.linksys.com/us/r/resource-center/what-is-a-wifi-access-point/</b:URL>
-    <b:RefOrder>31</b:RefOrder>
+    <b:RefOrder>32</b:RefOrder>
   </b:Source>
   <b:Source>
     <b:Tag>lif18</b:Tag>
@@ -13359,7 +14300,7 @@
     <b:MonthAccessed>02</b:MonthAccessed>
     <b:DayAccessed>09</b:DayAccessed>
     <b:URL>https://www.lifewire.com/wireless-access-point-816545</b:URL>
-    <b:RefOrder>32</b:RefOrder>
+    <b:RefOrder>33</b:RefOrder>
   </b:Source>
   <b:Source>
     <b:Tag>sel18</b:Tag>
@@ -13394,11 +14335,22 @@
     <b:URL>https://docs.python.org/2/library/sys.html</b:URL>
     <b:RefOrder>25</b:RefOrder>
   </b:Source>
+  <b:Source>
+    <b:Tag>Sta18</b:Tag>
+    <b:SourceType>InternetSite</b:SourceType>
+    <b:Guid>{989BB173-D034-4A45-9E85-7CAC494649C1}</b:Guid>
+    <b:Title>Stackoverflow - raspberry pi python pwm continue after programm done</b:Title>
+    <b:YearAccessed>2018</b:YearAccessed>
+    <b:MonthAccessed>02</b:MonthAccessed>
+    <b:DayAccessed>13</b:DayAccessed>
+    <b:URL>https://stackoverflow.com/a/29089425/7614256</b:URL>
+    <b:RefOrder>26</b:RefOrder>
+  </b:Source>
 </b:Sources>
 </file>
 
 <file path=customXml/itemProps1.xml><?xml version="1.0" encoding="utf-8"?>
-<ds:datastoreItem xmlns:ds="http://schemas.openxmlformats.org/officeDocument/2006/customXml" ds:itemID="{395483CA-B6B9-4DA4-85C7-BB087BE0F222}">
+<ds:datastoreItem xmlns:ds="http://schemas.openxmlformats.org/officeDocument/2006/customXml" ds:itemID="{D1E5D5E6-3B76-49D1-AB06-0C7BC8C76724}">
   <ds:schemaRefs>
     <ds:schemaRef ds:uri="http://schemas.openxmlformats.org/officeDocument/2006/bibliography"/>
   </ds:schemaRefs>

</xml_diff>

<commit_message>
raspi Kommunikation schnittstelle in erfassung...
</commit_message>
<xml_diff>
--- a/Gliederung und Einleitung.docx
+++ b/Gliederung und Einleitung.docx
@@ -7595,6 +7595,7 @@
           <w:b/>
         </w:rPr>
       </w:pPr>
+      <w:bookmarkStart w:id="70" w:name="Module"/>
       <w:r>
         <w:rPr>
           <w:b/>
@@ -7602,9 +7603,16 @@
         <w:t>Module</w:t>
       </w:r>
     </w:p>
-    <w:p>
-      <w:r>
-        <w:t xml:space="preserve">„File_to_call“ auf </w:t>
+    <w:bookmarkEnd w:id="70"/>
+    <w:p>
+      <w:r>
+        <w:t>„File_to_call</w:t>
+      </w:r>
+      <w:r>
+        <w:t>.cgi</w:t>
+      </w:r>
+      <w:r>
+        <w:t xml:space="preserve">“ auf </w:t>
       </w:r>
       <w:r>
         <w:fldChar w:fldCharType="begin"/>
@@ -7628,13 +7636,58 @@
         <w:t xml:space="preserve">ist </w:t>
       </w:r>
       <w:r>
-        <w:t>die Schnittstelle auf dem Server, die die Anfrage Empfängt. Für diese Bachelorarbeit wurde die Programmiersprache CGI verwendet. Man könnte sich auch für PHP, Python, C, oder JavaScript entscheiden.</w:t>
+        <w:t xml:space="preserve">die Schnittstelle auf dem Server, die die Anfrage Empfängt. </w:t>
+      </w:r>
+      <w:r>
+        <w:t>Es handelt sich um ein CGI-Skript. Das Common Gateway Interface (CGI) ist ein Standard zum schreiben</w:t>
+      </w:r>
+      <w:r>
+        <w:t xml:space="preserve"> von Programmen, die über einen Webserver mit einem Client interagieren können, auf dem ein Webbrowser ausgeführt wird. Grundsätzlich interpretiert, verarbeitet er die an ihn gesendeten Informationen und generiert die Antwort, die an den Client zurückgesendet wird. Meistens werden diese Informationen über Umgebungsvariable</w:t>
+      </w:r>
+      <w:r>
+        <w:rPr>
+          <w:rStyle w:val="Funotenzeichen"/>
+        </w:rPr>
+        <w:footnoteReference w:id="6"/>
+      </w:r>
+      <w:r>
+        <w:t xml:space="preserve"> in das CGI-Skript eingegeben</w:t>
       </w:r>
       <w:r>
         <w:t xml:space="preserve"> </w:t>
       </w:r>
-      <w:r>
-        <w:t>Jeder Sprache besitzt seine Vor-, Nachteile und Besonderheiten.</w:t>
+      <w:sdt>
+        <w:sdtPr>
+          <w:id w:val="-1678266265"/>
+          <w:citation/>
+        </w:sdtPr>
+        <w:sdtContent>
+          <w:r>
+            <w:fldChar w:fldCharType="begin"/>
+          </w:r>
+          <w:r>
+            <w:rPr>
+              <w:lang w:val="en-US"/>
+            </w:rPr>
+            <w:instrText xml:space="preserve"> CITATION JAV18 \l 1033 </w:instrText>
+          </w:r>
+          <w:r>
+            <w:fldChar w:fldCharType="separate"/>
+          </w:r>
+          <w:r>
+            <w:rPr>
+              <w:noProof/>
+              <w:lang w:val="en-US"/>
+            </w:rPr>
+            <w:t>(24)</w:t>
+          </w:r>
+          <w:r>
+            <w:fldChar w:fldCharType="end"/>
+          </w:r>
+        </w:sdtContent>
+      </w:sdt>
+      <w:r>
+        <w:t>.</w:t>
       </w:r>
     </w:p>
     <w:p>
@@ -7672,7 +7725,11 @@
         <w:t xml:space="preserve"> </w:t>
       </w:r>
       <w:r>
-        <w:t xml:space="preserve">Der Quellcode dieser Programmiersprachen wird erst in Byte-Code umgewandelt der dann in einer Virtuelle Maschine ausgeführt wird. Dadurch ergibt sich eine längere Laufzeit. </w:t>
+        <w:t xml:space="preserve">Der </w:t>
+      </w:r>
+      <w:r>
+        <w:lastRenderedPageBreak/>
+        <w:t xml:space="preserve">Quellcode dieser Programmiersprachen wird erst in Byte-Code umgewandelt der dann in einer Virtuelle Maschine ausgeführt wird. Dadurch ergibt sich eine längere Laufzeit. </w:t>
       </w:r>
     </w:p>
     <w:p>
@@ -7723,7 +7780,6 @@
         <w:rPr>
           <w:noProof/>
         </w:rPr>
-        <w:lastRenderedPageBreak/>
         <w:drawing>
           <wp:inline distT="0" distB="0" distL="0" distR="0" wp14:anchorId="4568B85B" wp14:editId="46A47CC3">
             <wp:extent cx="5943600" cy="2252345"/>
@@ -7869,11 +7925,11 @@
           <w:numId w:val="1"/>
         </w:numPr>
       </w:pPr>
-      <w:bookmarkStart w:id="70" w:name="_Toc506302173"/>
+      <w:bookmarkStart w:id="71" w:name="_Toc506302173"/>
       <w:r>
         <w:t>Android Anwendung</w:t>
       </w:r>
-      <w:bookmarkEnd w:id="70"/>
+      <w:bookmarkEnd w:id="71"/>
     </w:p>
     <w:p>
       <w:r>
@@ -7887,11 +7943,11 @@
       <w:pPr>
         <w:pStyle w:val="berschrift1"/>
       </w:pPr>
-      <w:bookmarkStart w:id="71" w:name="_Toc506302174"/>
+      <w:bookmarkStart w:id="72" w:name="_Toc506302174"/>
       <w:r>
         <w:t>Implementierung</w:t>
       </w:r>
-      <w:bookmarkEnd w:id="71"/>
+      <w:bookmarkEnd w:id="72"/>
     </w:p>
     <w:p>
       <w:r>
@@ -7933,7 +7989,11 @@
         <w:t xml:space="preserve"> Module. Schrittweise wird die Implementierung der Bibliothek und der API mithilfe von Bilder und Graphen beschrieben. </w:t>
       </w:r>
       <w:r>
-        <w:t xml:space="preserve">Jedoch wird nur die wesentlichen Aspekte betrachtet. Danach folgt die Implementierung der Android Anwendung. Für bessere Verständnis wird die Implementierung mithilfe von Klassendiagramm erklärt. </w:t>
+        <w:t xml:space="preserve">Jedoch wird nur die wesentlichen Aspekte betrachtet. Danach folgt die </w:t>
+      </w:r>
+      <w:r>
+        <w:lastRenderedPageBreak/>
+        <w:t xml:space="preserve">Implementierung der Android Anwendung. Für bessere Verständnis wird die Implementierung mithilfe von Klassendiagramm erklärt. </w:t>
       </w:r>
       <w:r>
         <w:t>Die Wichtigsten Klassen, Interface und Komponenten werden dargestellt und deren Zusammenhangt verdeutlich.</w:t>
@@ -7947,12 +8007,11 @@
           <w:numId w:val="1"/>
         </w:numPr>
       </w:pPr>
-      <w:bookmarkStart w:id="72" w:name="_Toc506302175"/>
-      <w:r>
-        <w:lastRenderedPageBreak/>
+      <w:bookmarkStart w:id="73" w:name="_Toc506302175"/>
+      <w:r>
         <w:t>Pflichtenheft</w:t>
       </w:r>
-      <w:bookmarkEnd w:id="72"/>
+      <w:bookmarkEnd w:id="73"/>
     </w:p>
     <w:p>
       <w:r>
@@ -8131,11 +8190,11 @@
           <w:numId w:val="1"/>
         </w:numPr>
       </w:pPr>
-      <w:bookmarkStart w:id="73" w:name="_Toc506302176"/>
+      <w:bookmarkStart w:id="74" w:name="_Toc506302176"/>
       <w:r>
         <w:t>Raspberry Pi Anwendung</w:t>
       </w:r>
-      <w:bookmarkEnd w:id="73"/>
+      <w:bookmarkEnd w:id="74"/>
     </w:p>
     <w:p>
       <w:pPr>
@@ -8145,14 +8204,14 @@
           <w:numId w:val="1"/>
         </w:numPr>
       </w:pPr>
-      <w:bookmarkStart w:id="74" w:name="_Toc506302177"/>
+      <w:bookmarkStart w:id="75" w:name="_Toc506302177"/>
       <w:r>
         <w:t>API</w:t>
       </w:r>
       <w:r>
         <w:t xml:space="preserve"> und Seine Bibliothek</w:t>
       </w:r>
-      <w:bookmarkEnd w:id="74"/>
+      <w:bookmarkEnd w:id="75"/>
     </w:p>
     <w:p>
       <w:r>
@@ -8285,7 +8344,7 @@
         <w:pStyle w:val="Beschriftung"/>
         <w:jc w:val="center"/>
       </w:pPr>
-      <w:bookmarkStart w:id="75" w:name="_Ref506180791"/>
+      <w:bookmarkStart w:id="76" w:name="_Ref506180791"/>
       <w:r>
         <w:t xml:space="preserve">Abbildung </w:t>
       </w:r>
@@ -8297,13 +8356,14 @@
           <w:t>18</w:t>
         </w:r>
       </w:fldSimple>
-      <w:bookmarkEnd w:id="75"/>
+      <w:bookmarkEnd w:id="76"/>
       <w:r>
         <w:t>: Beispiel Aufruf API mit Argumenten</w:t>
       </w:r>
     </w:p>
     <w:p>
       <w:r>
+        <w:lastRenderedPageBreak/>
         <w:t xml:space="preserve">Der Zugriff auf diese Argumente in Skripte </w:t>
       </w:r>
       <w:r>
@@ -8353,7 +8413,6 @@
     </w:p>
     <w:p>
       <w:r>
-        <w:lastRenderedPageBreak/>
         <w:t xml:space="preserve">Die Bibliothek ist auch in Python geschrieben und ihre Aufgabe ist die die Manipulation der Parameter zu vereinheitlichen und zu erleichtern. Weiterhin bietet Sie grundlegende Methoden zur Verwaltung GPIO-Ports. </w:t>
       </w:r>
       <w:r>
@@ -8467,7 +8526,7 @@
         <w:rPr>
           <w:rStyle w:val="Funotenzeichen"/>
         </w:rPr>
-        <w:footnoteReference w:id="6"/>
+        <w:footnoteReference w:id="7"/>
       </w:r>
       <w:r>
         <w:t>), die den Argument-Name beschreibt. Er muss immer übergeben werden.</w:t>
@@ -8635,7 +8694,7 @@
         <w:rPr>
           <w:rStyle w:val="Funotenzeichen"/>
         </w:rPr>
-        <w:footnoteReference w:id="7"/>
+        <w:footnoteReference w:id="8"/>
       </w:r>
       <w:r>
         <w:t>)</w:t>
@@ -8850,7 +8909,7 @@
         <w:rPr>
           <w:rStyle w:val="Funotenzeichen"/>
         </w:rPr>
-        <w:footnoteReference w:id="8"/>
+        <w:footnoteReference w:id="9"/>
       </w:r>
       <w:r>
         <w:t xml:space="preserve"> Bibliothek einkapselt, die für die Ausgabe ein </w:t>
@@ -8868,7 +8927,11 @@
         <w:t xml:space="preserve"> sind. Die RPi.GPIO Bib</w:t>
       </w:r>
       <w:r>
-        <w:t xml:space="preserve">liothek wurde in App Bibliothek eingebunden. </w:t>
+        <w:t xml:space="preserve">liothek </w:t>
+      </w:r>
+      <w:r>
+        <w:lastRenderedPageBreak/>
+        <w:t xml:space="preserve">wurde in App Bibliothek eingebunden. </w:t>
       </w:r>
       <w:r>
         <w:t>Zu diesen Methoden zähle</w:t>
@@ -8910,11 +8973,7 @@
         <w:t>handlePwmControl</w:t>
       </w:r>
       <w:r>
-        <w:t xml:space="preserve">. Jede Methode wurde </w:t>
-      </w:r>
-      <w:r>
-        <w:lastRenderedPageBreak/>
-        <w:t xml:space="preserve">aufgebaut um das Signal eine bestimmte Control zu behandelt. </w:t>
+        <w:t xml:space="preserve">. Jede Methode wurde aufgebaut um das Signal eine bestimmte Control zu behandelt. </w:t>
       </w:r>
       <w:r>
         <w:rPr>
@@ -9153,7 +9212,7 @@
       </w:r>
       <w:r>
         <w:rPr>
-          <w:i/>
+          <w:rStyle w:val="codeZchn"/>
         </w:rPr>
         <w:t>handlePwmControl</w:t>
       </w:r>
@@ -9224,7 +9283,7 @@
         <w:rPr>
           <w:rStyle w:val="Funotenzeichen"/>
         </w:rPr>
-        <w:footnoteReference w:id="9"/>
+        <w:footnoteReference w:id="10"/>
       </w:r>
       <w:r>
         <w:t xml:space="preserve"> ein </w:t>
@@ -9236,7 +9295,7 @@
         <w:rPr>
           <w:rStyle w:val="Funotenzeichen"/>
         </w:rPr>
-        <w:footnoteReference w:id="10"/>
+        <w:footnoteReference w:id="11"/>
       </w:r>
       <w:r>
         <w:t xml:space="preserve"> implementiert. Gemäß dem Beispiel wurde das </w:t>
@@ -9344,8 +9403,138 @@
       <w:r>
         <w:t xml:space="preserve"> ausgeführt werden.</w:t>
       </w:r>
-      <w:bookmarkStart w:id="76" w:name="_GoBack"/>
-      <w:bookmarkEnd w:id="76"/>
+    </w:p>
+    <w:p>
+      <w:pPr>
+        <w:pStyle w:val="berschrift1"/>
+        <w:numPr>
+          <w:ilvl w:val="2"/>
+          <w:numId w:val="1"/>
+        </w:numPr>
+      </w:pPr>
+      <w:r>
+        <w:t>Kommunikation Schnittstelle</w:t>
+      </w:r>
+    </w:p>
+    <w:p>
+      <w:r>
+        <w:t xml:space="preserve">Die Aufgabe dieses Modul ist die Verarbeitung von Signale und die Bereitstellung der Konsole Ausgabe der API. </w:t>
+      </w:r>
+      <w:r>
+        <w:t xml:space="preserve">Es handelt sich </w:t>
+      </w:r>
+      <w:r>
+        <w:t xml:space="preserve">Grundsätzlich </w:t>
+      </w:r>
+      <w:r>
+        <w:t>um ei</w:t>
+      </w:r>
+      <w:r>
+        <w:t xml:space="preserve">ne Java </w:t>
+      </w:r>
+      <w:r>
+        <w:t>Anwendung</w:t>
+      </w:r>
+      <w:r>
+        <w:t xml:space="preserve"> die zusätzlich zur Verarbeitung und Weiterleitung von Signale an den API auch eine HTML Seite generiert, die </w:t>
+      </w:r>
+      <w:r>
+        <w:lastRenderedPageBreak/>
+        <w:t xml:space="preserve">Informationen über das verarbeitete Signal und die Konsole Ausgabe der API in einer bestimmten Form beinhaltet. Die HTML Seite kann dann in Browser angeschaut werden oder wie in unseren </w:t>
+      </w:r>
+      <w:r>
+        <w:t>F</w:t>
+      </w:r>
+      <w:r>
+        <w:t>all durch eine weitere Anwendung (Android Applikation) verarbeite.</w:t>
+      </w:r>
+      <w:r>
+        <w:t xml:space="preserve"> </w:t>
+      </w:r>
+      <w:r>
+        <w:t xml:space="preserve">Die Anwendung besteht aus eine Java-klasse, deren wichtigste Methoden </w:t>
+      </w:r>
+      <w:r>
+        <w:rPr>
+          <w:rStyle w:val="codeZchn"/>
+        </w:rPr>
+        <w:t>buildCmd</w:t>
+      </w:r>
+      <w:r>
+        <w:t xml:space="preserve"> und </w:t>
+      </w:r>
+      <w:r>
+        <w:rPr>
+          <w:rStyle w:val="codeZchn"/>
+        </w:rPr>
+        <w:t>callApi</w:t>
+      </w:r>
+      <w:r>
+        <w:t xml:space="preserve"> sind. </w:t>
+      </w:r>
+      <w:r>
+        <w:rPr>
+          <w:rStyle w:val="codeZchn"/>
+        </w:rPr>
+        <w:t>buildCmd</w:t>
+      </w:r>
+      <w:r>
+        <w:t xml:space="preserve"> generiert </w:t>
+      </w:r>
+      <w:r>
+        <w:t xml:space="preserve">das Kommando, die zum Aufrufen des API Notwendig sind. Das Kommando besteht unter anderen aus der API Umgebung (Python – API ist in Python), sein Name, sein Absoluter Path, und den Parametern. </w:t>
+      </w:r>
+      <w:r>
+        <w:rPr>
+          <w:rStyle w:val="codeZchn"/>
+        </w:rPr>
+        <w:t>callApi</w:t>
+      </w:r>
+      <w:r>
+        <w:rPr>
+          <w:rStyle w:val="codeZchn"/>
+        </w:rPr>
+        <w:t xml:space="preserve"> </w:t>
+      </w:r>
+      <w:r>
+        <w:t>ruft API mittels generierte Kommando auf</w:t>
+      </w:r>
+      <w:r>
+        <w:t xml:space="preserve"> und fügt die vom API generierte Ausgabe in der HTML-Seite ein.</w:t>
+      </w:r>
+    </w:p>
+    <w:p>
+      <w:r>
+        <w:t>&lt;bild html seite von RPICOM&gt;</w:t>
+      </w:r>
+      <w:bookmarkStart w:id="77" w:name="_GoBack"/>
+      <w:bookmarkEnd w:id="77"/>
+    </w:p>
+    <w:p>
+      <w:r>
+        <w:t xml:space="preserve">Die Anwendung wird vom CGI-Skript </w:t>
+      </w:r>
+      <w:r>
+        <w:t xml:space="preserve">über Umgebungsvariable </w:t>
+      </w:r>
+      <w:r>
+        <w:t xml:space="preserve">mit Signal Informationen versorgt und </w:t>
+      </w:r>
+      <w:r>
+        <w:t>ausgeführt. Damit</w:t>
+      </w:r>
+      <w:r>
+        <w:t xml:space="preserve"> der Zugriff und die Verarbeitung von Signal Informationen leichter werden, wurde die Hier</w:t>
+      </w:r>
+      <w:r>
+        <w:rPr>
+          <w:rStyle w:val="Funotenzeichen"/>
+        </w:rPr>
+        <w:footnoteReference w:id="12"/>
+      </w:r>
+      <w:r>
+        <w:t xml:space="preserve"> implementierte Bibliothek verwendet.</w:t>
+      </w:r>
     </w:p>
     <w:sectPr>
       <w:pgSz w:w="12240" w:h="15840"/>
@@ -10085,6 +10274,36 @@
           <w:rPr>
             <w:rStyle w:val="Hyperlink"/>
           </w:rPr>
+          <w:t>https://de.wikipedia.org/wiki/Umgebungsvariable</w:t>
+        </w:r>
+      </w:hyperlink>
+      <w:r>
+        <w:t xml:space="preserve"> [13.02.2018]</w:t>
+      </w:r>
+    </w:p>
+  </w:footnote>
+  <w:footnote w:id="7">
+    <w:p>
+      <w:pPr>
+        <w:pStyle w:val="Funotentext"/>
+        <w:rPr>
+          <w:lang w:val="en-US"/>
+        </w:rPr>
+      </w:pPr>
+      <w:r>
+        <w:rPr>
+          <w:rStyle w:val="Funotenzeichen"/>
+        </w:rPr>
+        <w:footnoteRef/>
+      </w:r>
+      <w:r>
+        <w:t xml:space="preserve"> </w:t>
+      </w:r>
+      <w:hyperlink r:id="rId7" w:history="1">
+        <w:r>
+          <w:rPr>
+            <w:rStyle w:val="Hyperlink"/>
+          </w:rPr>
           <w:t>https://en.wikipedia.org/wiki/String_(computer_science)</w:t>
         </w:r>
       </w:hyperlink>
@@ -10093,7 +10312,7 @@
       </w:r>
     </w:p>
   </w:footnote>
-  <w:footnote w:id="7">
+  <w:footnote w:id="8">
     <w:p>
       <w:pPr>
         <w:pStyle w:val="Funotentext"/>
@@ -10110,7 +10329,7 @@
       <w:r>
         <w:t xml:space="preserve"> </w:t>
       </w:r>
-      <w:hyperlink r:id="rId7" w:history="1">
+      <w:hyperlink r:id="rId8" w:history="1">
         <w:r>
           <w:rPr>
             <w:rStyle w:val="Hyperlink"/>
@@ -10123,7 +10342,7 @@
       </w:r>
     </w:p>
   </w:footnote>
-  <w:footnote w:id="8">
+  <w:footnote w:id="9">
     <w:p>
       <w:pPr>
         <w:pStyle w:val="Funotentext"/>
@@ -10140,7 +10359,7 @@
       <w:r>
         <w:t xml:space="preserve"> </w:t>
       </w:r>
-      <w:hyperlink r:id="rId8" w:history="1">
+      <w:hyperlink r:id="rId9" w:history="1">
         <w:r>
           <w:rPr>
             <w:rStyle w:val="Hyperlink"/>
@@ -10153,7 +10372,7 @@
       </w:r>
     </w:p>
   </w:footnote>
-  <w:footnote w:id="9">
+  <w:footnote w:id="10">
     <w:p>
       <w:pPr>
         <w:pStyle w:val="Funotentext"/>
@@ -10170,7 +10389,7 @@
       <w:r>
         <w:t xml:space="preserve"> </w:t>
       </w:r>
-      <w:hyperlink r:id="rId9" w:history="1">
+      <w:hyperlink r:id="rId10" w:history="1">
         <w:r>
           <w:rPr>
             <w:rStyle w:val="Hyperlink"/>
@@ -10183,7 +10402,7 @@
       </w:r>
     </w:p>
   </w:footnote>
-  <w:footnote w:id="10">
+  <w:footnote w:id="11">
     <w:p>
       <w:pPr>
         <w:pStyle w:val="Funotentext"/>
@@ -10200,12 +10419,42 @@
       <w:r>
         <w:t xml:space="preserve"> </w:t>
       </w:r>
-      <w:hyperlink r:id="rId10" w:history="1">
+      <w:hyperlink r:id="rId11" w:history="1">
         <w:r>
           <w:rPr>
             <w:rStyle w:val="Hyperlink"/>
           </w:rPr>
           <w:t>https://pypi.python.org/pypi/python-daemon/</w:t>
+        </w:r>
+      </w:hyperlink>
+      <w:r>
+        <w:t xml:space="preserve"> [13.02.18]</w:t>
+      </w:r>
+    </w:p>
+  </w:footnote>
+  <w:footnote w:id="12">
+    <w:p>
+      <w:pPr>
+        <w:pStyle w:val="Funotentext"/>
+        <w:rPr>
+          <w:lang w:val="en-US"/>
+        </w:rPr>
+      </w:pPr>
+      <w:r>
+        <w:rPr>
+          <w:rStyle w:val="Funotenzeichen"/>
+        </w:rPr>
+        <w:footnoteRef/>
+      </w:r>
+      <w:r>
+        <w:t xml:space="preserve"> </w:t>
+      </w:r>
+      <w:hyperlink r:id="rId12" w:history="1">
+        <w:r>
+          <w:rPr>
+            <w:rStyle w:val="Hyperlink"/>
+          </w:rPr>
+          <w:t>https://www.javaworld.com/article/2076863/java-web-development/write-cgi-programs-in-java.html</w:t>
         </w:r>
       </w:hyperlink>
       <w:r>
@@ -13166,7 +13415,6 @@
   <w:style w:type="character" w:default="1" w:styleId="Absatz-Standardschriftart">
     <w:name w:val="Default Paragraph Font"/>
     <w:uiPriority w:val="1"/>
-    <w:semiHidden/>
     <w:unhideWhenUsed/>
   </w:style>
   <w:style w:type="table" w:default="1" w:styleId="NormaleTabelle">
@@ -13956,7 +14204,7 @@
   </b:Source>
   <b:Source xmlns:b="http://schemas.openxmlformats.org/officeDocument/2006/bibliography" xmlns="http://schemas.openxmlformats.org/officeDocument/2006/bibliography">
     <b:Tag>Pan2</b:Tag>
-    <b:RefOrder>27</b:RefOrder>
+    <b:RefOrder>28</b:RefOrder>
   </b:Source>
   <b:Source>
     <b:Tag>Man98</b:Tag>
@@ -14076,7 +14324,7 @@
     <b:MonthAccessed>02</b:MonthAccessed>
     <b:DayAccessed>06</b:DayAccessed>
     <b:URL>https://www.uni-trier.de/fileadmin/urt/doku/android/android.pdf</b:URL>
-    <b:RefOrder>28</b:RefOrder>
+    <b:RefOrder>29</b:RefOrder>
   </b:Source>
   <b:Source>
     <b:Tag>Ser18</b:Tag>
@@ -14097,7 +14345,7 @@
         </b:NameList>
       </b:Author>
     </b:Author>
-    <b:RefOrder>29</b:RefOrder>
+    <b:RefOrder>30</b:RefOrder>
   </b:Source>
   <b:Source>
     <b:Tag>tec18</b:Tag>
@@ -14109,7 +14357,7 @@
     <b:MonthAccessed>02</b:MonthAccessed>
     <b:DayAccessed>06</b:DayAccessed>
     <b:URL>https://www.techstage.de/thema/Android</b:URL>
-    <b:RefOrder>30</b:RefOrder>
+    <b:RefOrder>31</b:RefOrder>
   </b:Source>
   <b:Source>
     <b:Tag>Com18</b:Tag>
@@ -14214,7 +14462,7 @@
     <b:MonthAccessed>02</b:MonthAccessed>
     <b:DayAccessed>07</b:DayAccessed>
     <b:URL>https://developer.android.com/reference/android/view/View.html</b:URL>
-    <b:RefOrder>31</b:RefOrder>
+    <b:RefOrder>32</b:RefOrder>
   </b:Source>
   <b:Source>
     <b:Tag>Tho17</b:Tag>
@@ -14289,7 +14537,7 @@
     <b:MonthAccessed>02</b:MonthAccessed>
     <b:DayAccessed>09</b:DayAccessed>
     <b:URL>https://www.linksys.com/us/r/resource-center/what-is-a-wifi-access-point/</b:URL>
-    <b:RefOrder>32</b:RefOrder>
+    <b:RefOrder>33</b:RefOrder>
   </b:Source>
   <b:Source>
     <b:Tag>lif18</b:Tag>
@@ -14300,7 +14548,7 @@
     <b:MonthAccessed>02</b:MonthAccessed>
     <b:DayAccessed>09</b:DayAccessed>
     <b:URL>https://www.lifewire.com/wireless-access-point-816545</b:URL>
-    <b:RefOrder>33</b:RefOrder>
+    <b:RefOrder>34</b:RefOrder>
   </b:Source>
   <b:Source>
     <b:Tag>sel18</b:Tag>
@@ -14322,7 +14570,7 @@
     <b:MonthAccessed>02</b:MonthAccessed>
     <b:DayAccessed>10</b:DayAccessed>
     <b:URL>http://www.spazztech.net/python-vs-c-on-rpi.html</b:URL>
-    <b:RefOrder>24</b:RefOrder>
+    <b:RefOrder>25</b:RefOrder>
   </b:Source>
   <b:Source>
     <b:Tag>Pyt18</b:Tag>
@@ -14333,7 +14581,7 @@
     <b:MonthAccessed>02</b:MonthAccessed>
     <b:DayAccessed>12</b:DayAccessed>
     <b:URL>https://docs.python.org/2/library/sys.html</b:URL>
-    <b:RefOrder>25</b:RefOrder>
+    <b:RefOrder>26</b:RefOrder>
   </b:Source>
   <b:Source>
     <b:Tag>Sta18</b:Tag>
@@ -14344,13 +14592,24 @@
     <b:MonthAccessed>02</b:MonthAccessed>
     <b:DayAccessed>13</b:DayAccessed>
     <b:URL>https://stackoverflow.com/a/29089425/7614256</b:URL>
-    <b:RefOrder>26</b:RefOrder>
+    <b:RefOrder>27</b:RefOrder>
+  </b:Source>
+  <b:Source>
+    <b:Tag>JAV18</b:Tag>
+    <b:SourceType>InternetSite</b:SourceType>
+    <b:Guid>{22C3E2FE-CC61-451E-BC1E-915A9B81D9D1}</b:Guid>
+    <b:Title>JAVAWORLD - Write CGI programms in Java</b:Title>
+    <b:YearAccessed>2018</b:YearAccessed>
+    <b:MonthAccessed>02</b:MonthAccessed>
+    <b:DayAccessed>13</b:DayAccessed>
+    <b:URL>https://www.javaworld.com/article/2076863/java-web-development/write-cgi-programs-in-java.html</b:URL>
+    <b:RefOrder>24</b:RefOrder>
   </b:Source>
 </b:Sources>
 </file>
 
 <file path=customXml/itemProps1.xml><?xml version="1.0" encoding="utf-8"?>
-<ds:datastoreItem xmlns:ds="http://schemas.openxmlformats.org/officeDocument/2006/customXml" ds:itemID="{D1E5D5E6-3B76-49D1-AB06-0C7BC8C76724}">
+<ds:datastoreItem xmlns:ds="http://schemas.openxmlformats.org/officeDocument/2006/customXml" ds:itemID="{163484C4-6790-4B33-A906-DEDC54739BA7}">
   <ds:schemaRefs>
     <ds:schemaRef ds:uri="http://schemas.openxmlformats.org/officeDocument/2006/bibliography"/>
   </ds:schemaRefs>

</xml_diff>

<commit_message>
RPICOM generated HTML added
</commit_message>
<xml_diff>
--- a/Gliederung und Einleitung.docx
+++ b/Gliederung und Einleitung.docx
@@ -2591,6 +2591,7 @@
           <w:id w:val="1182170824"/>
           <w:citation/>
         </w:sdtPr>
+        <w:sdtEndPr/>
         <w:sdtContent>
           <w:r>
             <w:fldChar w:fldCharType="begin"/>
@@ -3197,6 +3198,7 @@
           <w:id w:val="792407695"/>
           <w:citation/>
         </w:sdtPr>
+        <w:sdtEndPr/>
         <w:sdtContent>
           <w:r>
             <w:fldChar w:fldCharType="begin"/>
@@ -3240,6 +3242,7 @@
           <w:id w:val="-1047448998"/>
           <w:citation/>
         </w:sdtPr>
+        <w:sdtEndPr/>
         <w:sdtContent>
           <w:r>
             <w:fldChar w:fldCharType="begin"/>
@@ -3331,14 +3334,27 @@
       <w:r>
         <w:t xml:space="preserve">Abbildung </w:t>
       </w:r>
-      <w:fldSimple w:instr=" SEQ Abbildung \* ARABIC ">
-        <w:r>
-          <w:rPr>
-            <w:noProof/>
-          </w:rPr>
-          <w:t>1</w:t>
-        </w:r>
-      </w:fldSimple>
+      <w:r>
+        <w:fldChar w:fldCharType="begin"/>
+      </w:r>
+      <w:r>
+        <w:instrText xml:space="preserve"> SEQ Abbildung \* ARABIC </w:instrText>
+      </w:r>
+      <w:r>
+        <w:fldChar w:fldCharType="separate"/>
+      </w:r>
+      <w:r>
+        <w:rPr>
+          <w:noProof/>
+        </w:rPr>
+        <w:t>1</w:t>
+      </w:r>
+      <w:r>
+        <w:rPr>
+          <w:noProof/>
+        </w:rPr>
+        <w:fldChar w:fldCharType="end"/>
+      </w:r>
       <w:bookmarkEnd w:id="31"/>
       <w:r>
         <w:t>: Graphische Oberfläche PiReplay</w:t>
@@ -3387,6 +3403,7 @@
           <w:id w:val="528604660"/>
           <w:citation/>
         </w:sdtPr>
+        <w:sdtEndPr/>
         <w:sdtContent>
           <w:r>
             <w:fldChar w:fldCharType="begin"/>
@@ -3490,14 +3507,27 @@
       <w:r>
         <w:t xml:space="preserve">Abbildung </w:t>
       </w:r>
-      <w:fldSimple w:instr=" SEQ Abbildung \* ARABIC ">
-        <w:r>
-          <w:rPr>
-            <w:noProof/>
-          </w:rPr>
-          <w:t>2</w:t>
-        </w:r>
-      </w:fldSimple>
+      <w:r>
+        <w:fldChar w:fldCharType="begin"/>
+      </w:r>
+      <w:r>
+        <w:instrText xml:space="preserve"> SEQ Abbildung \* ARABIC </w:instrText>
+      </w:r>
+      <w:r>
+        <w:fldChar w:fldCharType="separate"/>
+      </w:r>
+      <w:r>
+        <w:rPr>
+          <w:noProof/>
+        </w:rPr>
+        <w:t>2</w:t>
+      </w:r>
+      <w:r>
+        <w:rPr>
+          <w:noProof/>
+        </w:rPr>
+        <w:fldChar w:fldCharType="end"/>
+      </w:r>
       <w:r>
         <w:t>: Konsolenanwendung BlueTerm</w:t>
       </w:r>
@@ -3638,6 +3668,7 @@
           <w:id w:val="743076590"/>
           <w:citation/>
         </w:sdtPr>
+        <w:sdtEndPr/>
         <w:sdtContent>
           <w:r>
             <w:fldChar w:fldCharType="begin"/>
@@ -3764,14 +3795,30 @@
       <w:r>
         <w:t xml:space="preserve">Abbildung </w:t>
       </w:r>
-      <w:fldSimple w:instr=" SEQ Abbildung \* ARABIC ">
-        <w:r>
-          <w:rPr>
-            <w:noProof/>
-          </w:rPr>
-          <w:t>3</w:t>
-        </w:r>
-      </w:fldSimple>
+      <w:r>
+        <w:fldChar w:fldCharType="begin"/>
+      </w:r>
+      <w:r>
+        <w:instrText xml:space="preserve"> SEQ Abb</w:instrText>
+      </w:r>
+      <w:r>
+        <w:instrText xml:space="preserve">ildung \* ARABIC </w:instrText>
+      </w:r>
+      <w:r>
+        <w:fldChar w:fldCharType="separate"/>
+      </w:r>
+      <w:r>
+        <w:rPr>
+          <w:noProof/>
+        </w:rPr>
+        <w:t>3</w:t>
+      </w:r>
+      <w:r>
+        <w:rPr>
+          <w:noProof/>
+        </w:rPr>
+        <w:fldChar w:fldCharType="end"/>
+      </w:r>
       <w:bookmarkEnd w:id="37"/>
       <w:r>
         <w:t xml:space="preserve">: </w:t>
@@ -3796,6 +3843,7 @@
           <w:id w:val="-682279912"/>
           <w:citation/>
         </w:sdtPr>
+        <w:sdtEndPr/>
         <w:sdtContent>
           <w:r>
             <w:fldChar w:fldCharType="begin"/>
@@ -4181,6 +4229,7 @@
           <w:id w:val="1870490486"/>
           <w:citation/>
         </w:sdtPr>
+        <w:sdtEndPr/>
         <w:sdtContent>
           <w:r>
             <w:fldChar w:fldCharType="begin"/>
@@ -4347,14 +4396,27 @@
       <w:r>
         <w:t xml:space="preserve">Abbildung </w:t>
       </w:r>
-      <w:fldSimple w:instr=" SEQ Abbildung \* ARABIC ">
-        <w:r>
-          <w:rPr>
-            <w:noProof/>
-          </w:rPr>
-          <w:t>4</w:t>
-        </w:r>
-      </w:fldSimple>
+      <w:r>
+        <w:fldChar w:fldCharType="begin"/>
+      </w:r>
+      <w:r>
+        <w:instrText xml:space="preserve"> SEQ Abbildung \* ARABIC </w:instrText>
+      </w:r>
+      <w:r>
+        <w:fldChar w:fldCharType="separate"/>
+      </w:r>
+      <w:r>
+        <w:rPr>
+          <w:noProof/>
+        </w:rPr>
+        <w:t>4</w:t>
+      </w:r>
+      <w:r>
+        <w:rPr>
+          <w:noProof/>
+        </w:rPr>
+        <w:fldChar w:fldCharType="end"/>
+      </w:r>
       <w:bookmarkEnd w:id="42"/>
       <w:r>
         <w:t>: Raspberry Pi GPIO-Pin</w:t>
@@ -4367,6 +4429,7 @@
           <w:id w:val="-398973754"/>
           <w:citation/>
         </w:sdtPr>
+        <w:sdtEndPr/>
         <w:sdtContent>
           <w:r>
             <w:fldChar w:fldCharType="begin"/>
@@ -4665,6 +4728,7 @@
           <w:id w:val="-691376149"/>
           <w:citation/>
         </w:sdtPr>
+        <w:sdtEndPr/>
         <w:sdtContent>
           <w:r>
             <w:fldChar w:fldCharType="begin"/>
@@ -4921,6 +4985,7 @@
           <w:id w:val="-1654527844"/>
           <w:citation/>
         </w:sdtPr>
+        <w:sdtEndPr/>
         <w:sdtContent>
           <w:r>
             <w:fldChar w:fldCharType="begin"/>
@@ -4999,6 +5064,7 @@
           <w:id w:val="1919749411"/>
           <w:citation/>
         </w:sdtPr>
+        <w:sdtEndPr/>
         <w:sdtContent>
           <w:r>
             <w:fldChar w:fldCharType="begin"/>
@@ -5037,6 +5103,7 @@
           <w:id w:val="-46224407"/>
           <w:citation/>
         </w:sdtPr>
+        <w:sdtEndPr/>
         <w:sdtContent>
           <w:r>
             <w:fldChar w:fldCharType="begin"/>
@@ -5126,14 +5193,27 @@
       <w:r>
         <w:t xml:space="preserve">Abbildung </w:t>
       </w:r>
-      <w:fldSimple w:instr=" SEQ Abbildung \* ARABIC ">
-        <w:r>
-          <w:rPr>
-            <w:noProof/>
-          </w:rPr>
-          <w:t>5</w:t>
-        </w:r>
-      </w:fldSimple>
+      <w:r>
+        <w:fldChar w:fldCharType="begin"/>
+      </w:r>
+      <w:r>
+        <w:instrText xml:space="preserve"> SEQ Abbildung \* ARABIC </w:instrText>
+      </w:r>
+      <w:r>
+        <w:fldChar w:fldCharType="separate"/>
+      </w:r>
+      <w:r>
+        <w:rPr>
+          <w:noProof/>
+        </w:rPr>
+        <w:t>5</w:t>
+      </w:r>
+      <w:r>
+        <w:rPr>
+          <w:noProof/>
+        </w:rPr>
+        <w:fldChar w:fldCharType="end"/>
+      </w:r>
       <w:r>
         <w:t xml:space="preserve">: Markanteil vom Android </w:t>
       </w:r>
@@ -5151,6 +5231,7 @@
           <w:id w:val="1334653542"/>
           <w:citation/>
         </w:sdtPr>
+        <w:sdtEndPr/>
         <w:sdtContent>
           <w:r>
             <w:fldChar w:fldCharType="begin"/>
@@ -5254,14 +5335,27 @@
       <w:r>
         <w:t xml:space="preserve">Abbildung </w:t>
       </w:r>
-      <w:fldSimple w:instr=" SEQ Abbildung \* ARABIC ">
-        <w:r>
-          <w:rPr>
-            <w:noProof/>
-          </w:rPr>
-          <w:t>6</w:t>
-        </w:r>
-      </w:fldSimple>
+      <w:r>
+        <w:fldChar w:fldCharType="begin"/>
+      </w:r>
+      <w:r>
+        <w:instrText xml:space="preserve"> SEQ Abbildung \* ARABIC </w:instrText>
+      </w:r>
+      <w:r>
+        <w:fldChar w:fldCharType="separate"/>
+      </w:r>
+      <w:r>
+        <w:rPr>
+          <w:noProof/>
+        </w:rPr>
+        <w:t>6</w:t>
+      </w:r>
+      <w:r>
+        <w:rPr>
+          <w:noProof/>
+        </w:rPr>
+        <w:fldChar w:fldCharType="end"/>
+      </w:r>
       <w:r>
         <w:t>: Architektur Android</w:t>
       </w:r>
@@ -5270,6 +5364,7 @@
           <w:id w:val="-1855878008"/>
           <w:citation/>
         </w:sdtPr>
+        <w:sdtEndPr/>
         <w:sdtContent>
           <w:r>
             <w:fldChar w:fldCharType="begin"/>
@@ -5310,6 +5405,7 @@
           <w:id w:val="83584668"/>
           <w:citation/>
         </w:sdtPr>
+        <w:sdtEndPr/>
         <w:sdtContent>
           <w:r>
             <w:fldChar w:fldCharType="begin"/>
@@ -5344,6 +5440,7 @@
           <w:id w:val="331805220"/>
           <w:citation/>
         </w:sdtPr>
+        <w:sdtEndPr/>
         <w:sdtContent>
           <w:r>
             <w:fldChar w:fldCharType="begin"/>
@@ -5502,6 +5599,7 @@
           <w:id w:val="116646271"/>
           <w:citation/>
         </w:sdtPr>
+        <w:sdtEndPr/>
         <w:sdtContent>
           <w:r>
             <w:fldChar w:fldCharType="begin"/>
@@ -5591,14 +5689,27 @@
       <w:r>
         <w:t xml:space="preserve">Abbildung </w:t>
       </w:r>
-      <w:fldSimple w:instr=" SEQ Abbildung \* ARABIC ">
-        <w:r>
-          <w:rPr>
-            <w:noProof/>
-          </w:rPr>
-          <w:t>7</w:t>
-        </w:r>
-      </w:fldSimple>
+      <w:r>
+        <w:fldChar w:fldCharType="begin"/>
+      </w:r>
+      <w:r>
+        <w:instrText xml:space="preserve"> SEQ Abbildung \* ARABIC </w:instrText>
+      </w:r>
+      <w:r>
+        <w:fldChar w:fldCharType="separate"/>
+      </w:r>
+      <w:r>
+        <w:rPr>
+          <w:noProof/>
+        </w:rPr>
+        <w:t>7</w:t>
+      </w:r>
+      <w:r>
+        <w:rPr>
+          <w:noProof/>
+        </w:rPr>
+        <w:fldChar w:fldCharType="end"/>
+      </w:r>
       <w:bookmarkEnd w:id="58"/>
       <w:r>
         <w:t>: Aufbau Android-Anwendung</w:t>
@@ -5757,14 +5868,27 @@
       <w:r>
         <w:t xml:space="preserve">Abbildung </w:t>
       </w:r>
-      <w:fldSimple w:instr=" SEQ Abbildung \* ARABIC ">
-        <w:r>
-          <w:rPr>
-            <w:noProof/>
-          </w:rPr>
-          <w:t>8</w:t>
-        </w:r>
-      </w:fldSimple>
+      <w:r>
+        <w:fldChar w:fldCharType="begin"/>
+      </w:r>
+      <w:r>
+        <w:instrText xml:space="preserve"> SEQ Abbildung \* ARABIC </w:instrText>
+      </w:r>
+      <w:r>
+        <w:fldChar w:fldCharType="separate"/>
+      </w:r>
+      <w:r>
+        <w:rPr>
+          <w:noProof/>
+        </w:rPr>
+        <w:t>8</w:t>
+      </w:r>
+      <w:r>
+        <w:rPr>
+          <w:noProof/>
+        </w:rPr>
+        <w:fldChar w:fldCharType="end"/>
+      </w:r>
       <w:r>
         <w:t>: Beispiel Android Manifest</w:t>
       </w:r>
@@ -5812,6 +5936,7 @@
           <w:id w:val="1104383438"/>
           <w:citation/>
         </w:sdtPr>
+        <w:sdtEndPr/>
         <w:sdtContent>
           <w:r>
             <w:fldChar w:fldCharType="begin"/>
@@ -5955,14 +6080,27 @@
       <w:r>
         <w:t xml:space="preserve">Abbildung </w:t>
       </w:r>
-      <w:fldSimple w:instr=" SEQ Abbildung \* ARABIC ">
-        <w:r>
-          <w:rPr>
-            <w:noProof/>
-          </w:rPr>
-          <w:t>9</w:t>
-        </w:r>
-      </w:fldSimple>
+      <w:r>
+        <w:fldChar w:fldCharType="begin"/>
+      </w:r>
+      <w:r>
+        <w:instrText xml:space="preserve"> SEQ Abbildung \* ARABIC </w:instrText>
+      </w:r>
+      <w:r>
+        <w:fldChar w:fldCharType="separate"/>
+      </w:r>
+      <w:r>
+        <w:rPr>
+          <w:noProof/>
+        </w:rPr>
+        <w:t>9</w:t>
+      </w:r>
+      <w:r>
+        <w:rPr>
+          <w:noProof/>
+        </w:rPr>
+        <w:fldChar w:fldCharType="end"/>
+      </w:r>
       <w:bookmarkEnd w:id="59"/>
       <w:r>
         <w:t>: Zustandsdiagramm einer Android Activity</w:t>
@@ -5972,6 +6110,7 @@
           <w:id w:val="-1244946864"/>
           <w:citation/>
         </w:sdtPr>
+        <w:sdtEndPr/>
         <w:sdtContent>
           <w:r>
             <w:fldChar w:fldCharType="begin"/>
@@ -6134,14 +6273,27 @@
       <w:r>
         <w:t xml:space="preserve">Abbildung </w:t>
       </w:r>
-      <w:fldSimple w:instr=" SEQ Abbildung \* ARABIC ">
-        <w:r>
-          <w:rPr>
-            <w:noProof/>
-          </w:rPr>
-          <w:t>10</w:t>
-        </w:r>
-      </w:fldSimple>
+      <w:r>
+        <w:fldChar w:fldCharType="begin"/>
+      </w:r>
+      <w:r>
+        <w:instrText xml:space="preserve"> SEQ Abbildung \* ARABIC </w:instrText>
+      </w:r>
+      <w:r>
+        <w:fldChar w:fldCharType="separate"/>
+      </w:r>
+      <w:r>
+        <w:rPr>
+          <w:noProof/>
+        </w:rPr>
+        <w:t>10</w:t>
+      </w:r>
+      <w:r>
+        <w:rPr>
+          <w:noProof/>
+        </w:rPr>
+        <w:fldChar w:fldCharType="end"/>
+      </w:r>
       <w:bookmarkEnd w:id="60"/>
       <w:r>
         <w:t xml:space="preserve">: Minimal </w:t>
@@ -6295,6 +6447,7 @@
           <w:id w:val="-2105401106"/>
           <w:citation/>
         </w:sdtPr>
+        <w:sdtEndPr/>
         <w:sdtContent>
           <w:r>
             <w:fldChar w:fldCharType="begin"/>
@@ -6389,14 +6542,27 @@
       <w:r>
         <w:t xml:space="preserve">Abbildung </w:t>
       </w:r>
-      <w:fldSimple w:instr=" SEQ Abbildung \* ARABIC ">
-        <w:r>
-          <w:rPr>
-            <w:noProof/>
-          </w:rPr>
-          <w:t>11</w:t>
-        </w:r>
-      </w:fldSimple>
+      <w:r>
+        <w:fldChar w:fldCharType="begin"/>
+      </w:r>
+      <w:r>
+        <w:instrText xml:space="preserve"> SEQ Abbildung \* ARABIC </w:instrText>
+      </w:r>
+      <w:r>
+        <w:fldChar w:fldCharType="separate"/>
+      </w:r>
+      <w:r>
+        <w:rPr>
+          <w:noProof/>
+        </w:rPr>
+        <w:t>11</w:t>
+      </w:r>
+      <w:r>
+        <w:rPr>
+          <w:noProof/>
+        </w:rPr>
+        <w:fldChar w:fldCharType="end"/>
+      </w:r>
       <w:r>
         <w:t>: Minimal Beispiel eines Android-Layout in Java</w:t>
       </w:r>
@@ -6548,14 +6714,27 @@
       <w:r>
         <w:t xml:space="preserve">Abbildung </w:t>
       </w:r>
-      <w:fldSimple w:instr=" SEQ Abbildung \* ARABIC ">
-        <w:r>
-          <w:rPr>
-            <w:noProof/>
-          </w:rPr>
-          <w:t>12</w:t>
-        </w:r>
-      </w:fldSimple>
+      <w:r>
+        <w:fldChar w:fldCharType="begin"/>
+      </w:r>
+      <w:r>
+        <w:instrText xml:space="preserve"> SEQ Abbildung \* ARABIC </w:instrText>
+      </w:r>
+      <w:r>
+        <w:fldChar w:fldCharType="separate"/>
+      </w:r>
+      <w:r>
+        <w:rPr>
+          <w:noProof/>
+        </w:rPr>
+        <w:t>12</w:t>
+      </w:r>
+      <w:r>
+        <w:rPr>
+          <w:noProof/>
+        </w:rPr>
+        <w:fldChar w:fldCharType="end"/>
+      </w:r>
       <w:r>
         <w:t xml:space="preserve">: </w:t>
       </w:r>
@@ -6570,6 +6749,7 @@
           <w:id w:val="837728964"/>
           <w:citation/>
         </w:sdtPr>
+        <w:sdtEndPr/>
         <w:sdtContent>
           <w:r>
             <w:fldChar w:fldCharType="begin"/>
@@ -6675,14 +6855,27 @@
       <w:r>
         <w:t xml:space="preserve">Abbildung </w:t>
       </w:r>
-      <w:fldSimple w:instr=" SEQ Abbildung \* ARABIC ">
-        <w:r>
-          <w:rPr>
-            <w:noProof/>
-          </w:rPr>
-          <w:t>13</w:t>
-        </w:r>
-      </w:fldSimple>
+      <w:r>
+        <w:fldChar w:fldCharType="begin"/>
+      </w:r>
+      <w:r>
+        <w:instrText xml:space="preserve"> SEQ Abbildung \* ARABIC </w:instrText>
+      </w:r>
+      <w:r>
+        <w:fldChar w:fldCharType="separate"/>
+      </w:r>
+      <w:r>
+        <w:rPr>
+          <w:noProof/>
+        </w:rPr>
+        <w:t>13</w:t>
+      </w:r>
+      <w:r>
+        <w:rPr>
+          <w:noProof/>
+        </w:rPr>
+        <w:fldChar w:fldCharType="end"/>
+      </w:r>
       <w:r>
         <w:t>: Erstellung einer Android-View in Java</w:t>
       </w:r>
@@ -6785,6 +6978,7 @@
           <w:id w:val="-1217280592"/>
           <w:citation/>
         </w:sdtPr>
+        <w:sdtEndPr/>
         <w:sdtContent>
           <w:r>
             <w:fldChar w:fldCharType="begin"/>
@@ -6984,14 +7178,27 @@
       <w:r>
         <w:t xml:space="preserve">Abbildung </w:t>
       </w:r>
-      <w:fldSimple w:instr=" SEQ Abbildung \* ARABIC ">
-        <w:r>
-          <w:rPr>
-            <w:noProof/>
-          </w:rPr>
-          <w:t>14</w:t>
-        </w:r>
-      </w:fldSimple>
+      <w:r>
+        <w:fldChar w:fldCharType="begin"/>
+      </w:r>
+      <w:r>
+        <w:instrText xml:space="preserve"> SEQ Abbildung \* ARABIC </w:instrText>
+      </w:r>
+      <w:r>
+        <w:fldChar w:fldCharType="separate"/>
+      </w:r>
+      <w:r>
+        <w:rPr>
+          <w:noProof/>
+        </w:rPr>
+        <w:t>14</w:t>
+      </w:r>
+      <w:r>
+        <w:rPr>
+          <w:noProof/>
+        </w:rPr>
+        <w:fldChar w:fldCharType="end"/>
+      </w:r>
       <w:bookmarkEnd w:id="63"/>
       <w:r>
         <w:t>: Aufbau des Bedienssytem</w:t>
@@ -7151,14 +7358,27 @@
       <w:r>
         <w:t xml:space="preserve">Abbildung </w:t>
       </w:r>
-      <w:fldSimple w:instr=" SEQ Abbildung \* ARABIC ">
-        <w:r>
-          <w:rPr>
-            <w:noProof/>
-          </w:rPr>
-          <w:t>15</w:t>
-        </w:r>
-      </w:fldSimple>
+      <w:r>
+        <w:fldChar w:fldCharType="begin"/>
+      </w:r>
+      <w:r>
+        <w:instrText xml:space="preserve"> SEQ Abbildung \* ARABIC </w:instrText>
+      </w:r>
+      <w:r>
+        <w:fldChar w:fldCharType="separate"/>
+      </w:r>
+      <w:r>
+        <w:rPr>
+          <w:noProof/>
+        </w:rPr>
+        <w:t>15</w:t>
+      </w:r>
+      <w:r>
+        <w:rPr>
+          <w:noProof/>
+        </w:rPr>
+        <w:fldChar w:fldCharType="end"/>
+      </w:r>
       <w:bookmarkEnd w:id="66"/>
       <w:r>
         <w:t>: Unterschiede, Vor- und Nachteile zwischen Bluetooth und WLAN</w:t>
@@ -7168,6 +7388,7 @@
           <w:id w:val="-2019071171"/>
           <w:citation/>
         </w:sdtPr>
+        <w:sdtEndPr/>
         <w:sdtContent>
           <w:r>
             <w:fldChar w:fldCharType="begin"/>
@@ -7271,6 +7492,7 @@
           <w:id w:val="53588161"/>
           <w:citation/>
         </w:sdtPr>
+        <w:sdtEndPr/>
         <w:sdtContent>
           <w:r>
             <w:fldChar w:fldCharType="begin"/>
@@ -7300,6 +7522,7 @@
           <w:id w:val="-160705073"/>
           <w:citation/>
         </w:sdtPr>
+        <w:sdtEndPr/>
         <w:sdtContent>
           <w:r>
             <w:fldChar w:fldCharType="begin"/>
@@ -7463,6 +7686,7 @@
           <w:id w:val="112022962"/>
           <w:citation/>
         </w:sdtPr>
+        <w:sdtEndPr/>
         <w:sdtContent>
           <w:r>
             <w:fldChar w:fldCharType="begin"/>
@@ -7571,14 +7795,27 @@
       <w:r>
         <w:t xml:space="preserve">Abbildung </w:t>
       </w:r>
-      <w:fldSimple w:instr=" SEQ Abbildung \* ARABIC ">
-        <w:r>
-          <w:rPr>
-            <w:noProof/>
-          </w:rPr>
-          <w:t>16</w:t>
-        </w:r>
-      </w:fldSimple>
+      <w:r>
+        <w:fldChar w:fldCharType="begin"/>
+      </w:r>
+      <w:r>
+        <w:instrText xml:space="preserve"> SEQ Abbildung \* ARABIC </w:instrText>
+      </w:r>
+      <w:r>
+        <w:fldChar w:fldCharType="separate"/>
+      </w:r>
+      <w:r>
+        <w:rPr>
+          <w:noProof/>
+        </w:rPr>
+        <w:t>16</w:t>
+      </w:r>
+      <w:r>
+        <w:rPr>
+          <w:noProof/>
+        </w:rPr>
+        <w:fldChar w:fldCharType="end"/>
+      </w:r>
       <w:bookmarkEnd w:id="69"/>
       <w:r>
         <w:t>: Beispiel HTTP Anfrage mit Parametern</w:t>
@@ -7661,6 +7898,7 @@
           <w:id w:val="-1678266265"/>
           <w:citation/>
         </w:sdtPr>
+        <w:sdtEndPr/>
         <w:sdtContent>
           <w:r>
             <w:fldChar w:fldCharType="begin"/>
@@ -7741,6 +7979,7 @@
           <w:id w:val="1125662202"/>
           <w:citation/>
         </w:sdtPr>
+        <w:sdtEndPr/>
         <w:sdtContent>
           <w:r>
             <w:fldChar w:fldCharType="begin"/>
@@ -7836,14 +8075,27 @@
       <w:r>
         <w:t xml:space="preserve">Abbildung </w:t>
       </w:r>
-      <w:fldSimple w:instr=" SEQ Abbildung \* ARABIC ">
-        <w:r>
-          <w:rPr>
-            <w:noProof/>
-          </w:rPr>
-          <w:t>17</w:t>
-        </w:r>
-      </w:fldSimple>
+      <w:r>
+        <w:fldChar w:fldCharType="begin"/>
+      </w:r>
+      <w:r>
+        <w:instrText xml:space="preserve"> SEQ Abbildung \* ARABIC </w:instrText>
+      </w:r>
+      <w:r>
+        <w:fldChar w:fldCharType="separate"/>
+      </w:r>
+      <w:r>
+        <w:rPr>
+          <w:noProof/>
+        </w:rPr>
+        <w:t>17</w:t>
+      </w:r>
+      <w:r>
+        <w:rPr>
+          <w:noProof/>
+        </w:rPr>
+        <w:fldChar w:fldCharType="end"/>
+      </w:r>
       <w:r>
         <w:t>: Leistung Python und C</w:t>
       </w:r>
@@ -7855,6 +8107,7 @@
           <w:id w:val="1981428025"/>
           <w:citation/>
         </w:sdtPr>
+        <w:sdtEndPr/>
         <w:sdtContent>
           <w:r>
             <w:fldChar w:fldCharType="begin"/>
@@ -8348,14 +8601,27 @@
       <w:r>
         <w:t xml:space="preserve">Abbildung </w:t>
       </w:r>
-      <w:fldSimple w:instr=" SEQ Abbildung \* ARABIC ">
-        <w:r>
-          <w:rPr>
-            <w:noProof/>
-          </w:rPr>
-          <w:t>18</w:t>
-        </w:r>
-      </w:fldSimple>
+      <w:r>
+        <w:fldChar w:fldCharType="begin"/>
+      </w:r>
+      <w:r>
+        <w:instrText xml:space="preserve"> SEQ Abbildung \* ARABIC </w:instrText>
+      </w:r>
+      <w:r>
+        <w:fldChar w:fldCharType="separate"/>
+      </w:r>
+      <w:r>
+        <w:rPr>
+          <w:noProof/>
+        </w:rPr>
+        <w:t>18</w:t>
+      </w:r>
+      <w:r>
+        <w:rPr>
+          <w:noProof/>
+        </w:rPr>
+        <w:fldChar w:fldCharType="end"/>
+      </w:r>
       <w:bookmarkEnd w:id="76"/>
       <w:r>
         <w:t>: Beispiel Aufruf API mit Argumenten</w:t>
@@ -8389,6 +8655,7 @@
           <w:id w:val="33548994"/>
           <w:citation/>
         </w:sdtPr>
+        <w:sdtEndPr/>
         <w:sdtContent>
           <w:r>
             <w:fldChar w:fldCharType="begin"/>
@@ -9062,14 +9329,27 @@
       <w:r>
         <w:t xml:space="preserve">Abbildung </w:t>
       </w:r>
-      <w:fldSimple w:instr=" SEQ Abbildung \* ARABIC ">
-        <w:r>
-          <w:rPr>
-            <w:noProof/>
-          </w:rPr>
-          <w:t>19</w:t>
-        </w:r>
-      </w:fldSimple>
+      <w:r>
+        <w:fldChar w:fldCharType="begin"/>
+      </w:r>
+      <w:r>
+        <w:instrText xml:space="preserve"> SEQ Abbildung \* ARABIC </w:instrText>
+      </w:r>
+      <w:r>
+        <w:fldChar w:fldCharType="separate"/>
+      </w:r>
+      <w:r>
+        <w:rPr>
+          <w:noProof/>
+        </w:rPr>
+        <w:t>19</w:t>
+      </w:r>
+      <w:r>
+        <w:rPr>
+          <w:noProof/>
+        </w:rPr>
+        <w:fldChar w:fldCharType="end"/>
+      </w:r>
       <w:r>
         <w:t xml:space="preserve">: Methode </w:t>
       </w:r>
@@ -9174,14 +9454,27 @@
       <w:r>
         <w:t xml:space="preserve">Abbildung </w:t>
       </w:r>
-      <w:fldSimple w:instr=" SEQ Abbildung \* ARABIC ">
-        <w:r>
-          <w:rPr>
-            <w:noProof/>
-          </w:rPr>
-          <w:t>20</w:t>
-        </w:r>
-      </w:fldSimple>
+      <w:r>
+        <w:fldChar w:fldCharType="begin"/>
+      </w:r>
+      <w:r>
+        <w:instrText xml:space="preserve"> SEQ Abbildung \* ARABIC </w:instrText>
+      </w:r>
+      <w:r>
+        <w:fldChar w:fldCharType="separate"/>
+      </w:r>
+      <w:r>
+        <w:rPr>
+          <w:noProof/>
+        </w:rPr>
+        <w:t>20</w:t>
+      </w:r>
+      <w:r>
+        <w:rPr>
+          <w:noProof/>
+        </w:rPr>
+        <w:fldChar w:fldCharType="end"/>
+      </w:r>
       <w:r>
         <w:t>: Beispiel Signal-Typ Überprüfung</w:t>
       </w:r>
@@ -9245,6 +9538,7 @@
           <w:id w:val="-69894070"/>
           <w:citation/>
         </w:sdtPr>
+        <w:sdtEndPr/>
         <w:sdtContent>
           <w:r>
             <w:fldChar w:fldCharType="begin"/>
@@ -9378,163 +9672,248 @@
       <w:r>
         <w:t xml:space="preserve">Abbildung </w:t>
       </w:r>
+      <w:r>
+        <w:fldChar w:fldCharType="begin"/>
+      </w:r>
+      <w:r>
+        <w:instrText xml:space="preserve"> SEQ Abbildung</w:instrText>
+      </w:r>
+      <w:r>
+        <w:instrText xml:space="preserve"> \* ARABIC </w:instrText>
+      </w:r>
+      <w:r>
+        <w:fldChar w:fldCharType="separate"/>
+      </w:r>
+      <w:r>
+        <w:rPr>
+          <w:noProof/>
+        </w:rPr>
+        <w:t>21</w:t>
+      </w:r>
+      <w:r>
+        <w:rPr>
+          <w:noProof/>
+        </w:rPr>
+        <w:fldChar w:fldCharType="end"/>
+      </w:r>
+      <w:r>
+        <w:t>: PWM Daemon Skript</w:t>
+      </w:r>
+    </w:p>
+    <w:p>
+      <w:r>
+        <w:t xml:space="preserve">Die Datei muss beim Aufruf in der Reihenfolge der Port Nummer, die Frequenz und der Duty Cycle der PWM übergeben werden. Der Aufruf kann von ein Python Skript mithilfe der Python Methode </w:t>
+      </w:r>
+      <w:r>
+        <w:rPr>
+          <w:rStyle w:val="codeZchn"/>
+        </w:rPr>
+        <w:t>os.system</w:t>
+      </w:r>
+      <w:r>
+        <w:t xml:space="preserve"> ausgeführt werden.</w:t>
+      </w:r>
+    </w:p>
+    <w:p>
+      <w:pPr>
+        <w:pStyle w:val="berschrift1"/>
+        <w:numPr>
+          <w:ilvl w:val="2"/>
+          <w:numId w:val="1"/>
+        </w:numPr>
+      </w:pPr>
+      <w:r>
+        <w:t>Kommunikation Schnittstelle</w:t>
+      </w:r>
+    </w:p>
+    <w:p>
+      <w:r>
+        <w:t xml:space="preserve">Die Aufgabe dieses Modul ist die Verarbeitung von Signale und die Bereitstellung der Konsole Ausgabe der API. </w:t>
+      </w:r>
+      <w:r>
+        <w:t xml:space="preserve">Es handelt sich </w:t>
+      </w:r>
+      <w:r>
+        <w:t xml:space="preserve">Grundsätzlich </w:t>
+      </w:r>
+      <w:r>
+        <w:t>um ei</w:t>
+      </w:r>
+      <w:r>
+        <w:t xml:space="preserve">ne Java </w:t>
+      </w:r>
+      <w:r>
+        <w:t>Anwendung</w:t>
+      </w:r>
+      <w:r>
+        <w:t xml:space="preserve"> die zusätzlich zur Verarbeitung und Weiterleitung von Signale an den API auch eine HTML Seite generiert, die </w:t>
+      </w:r>
+      <w:r>
+        <w:lastRenderedPageBreak/>
+        <w:t xml:space="preserve">Informationen über das verarbeitete Signal und die Konsole Ausgabe der API in einer bestimmten Form beinhaltet. Die HTML Seite kann dann in Browser angeschaut werden oder wie in unseren </w:t>
+      </w:r>
+      <w:r>
+        <w:t>F</w:t>
+      </w:r>
+      <w:r>
+        <w:t>all durch eine weitere Anwendung (Android Applikation) verarbeite.</w:t>
+      </w:r>
+      <w:r>
+        <w:t xml:space="preserve"> </w:t>
+      </w:r>
+      <w:r>
+        <w:t xml:space="preserve">Die Anwendung besteht aus eine Java-klasse, deren wichtigste Methoden </w:t>
+      </w:r>
+      <w:r>
+        <w:rPr>
+          <w:rStyle w:val="codeZchn"/>
+        </w:rPr>
+        <w:t>buildCmd</w:t>
+      </w:r>
+      <w:r>
+        <w:t xml:space="preserve"> und </w:t>
+      </w:r>
+      <w:r>
+        <w:rPr>
+          <w:rStyle w:val="codeZchn"/>
+        </w:rPr>
+        <w:t>callApi</w:t>
+      </w:r>
+      <w:r>
+        <w:t xml:space="preserve"> sind. </w:t>
+      </w:r>
+      <w:r>
+        <w:rPr>
+          <w:rStyle w:val="codeZchn"/>
+        </w:rPr>
+        <w:t>buildCmd</w:t>
+      </w:r>
+      <w:r>
+        <w:t xml:space="preserve"> generiert </w:t>
+      </w:r>
+      <w:r>
+        <w:t xml:space="preserve">das Kommando, die zum Aufrufen des API Notwendig sind. Das Kommando besteht unter anderen aus der API Umgebung (Python – API ist in Python), sein Name, sein Absoluter Path, und den Parametern. </w:t>
+      </w:r>
+      <w:r>
+        <w:rPr>
+          <w:rStyle w:val="codeZchn"/>
+        </w:rPr>
+        <w:t>callApi</w:t>
+      </w:r>
+      <w:r>
+        <w:rPr>
+          <w:rStyle w:val="codeZchn"/>
+        </w:rPr>
+        <w:t xml:space="preserve"> </w:t>
+      </w:r>
+      <w:r>
+        <w:t>ruft API mittels generierte Kommando auf</w:t>
+      </w:r>
+      <w:r>
+        <w:t xml:space="preserve"> und fügt die vom API generierte Ausgabe in der HTML-Seite ein.</w:t>
+      </w:r>
+    </w:p>
+    <w:p>
+      <w:pPr>
+        <w:keepNext/>
+      </w:pPr>
+      <w:r>
+        <w:rPr>
+          <w:noProof/>
+        </w:rPr>
+        <w:drawing>
+          <wp:inline distT="0" distB="0" distL="0" distR="0" wp14:anchorId="482E507D" wp14:editId="52112958">
+            <wp:extent cx="5881420" cy="3873948"/>
+            <wp:effectExtent l="19050" t="19050" r="24130" b="12700"/>
+            <wp:docPr id="23" name="Grafik 23"/>
+            <wp:cNvGraphicFramePr>
+              <a:graphicFrameLocks xmlns:a="http://schemas.openxmlformats.org/drawingml/2006/main" noChangeAspect="1"/>
+            </wp:cNvGraphicFramePr>
+            <a:graphic xmlns:a="http://schemas.openxmlformats.org/drawingml/2006/main">
+              <a:graphicData uri="http://schemas.openxmlformats.org/drawingml/2006/picture">
+                <pic:pic xmlns:pic="http://schemas.openxmlformats.org/drawingml/2006/picture">
+                  <pic:nvPicPr>
+                    <pic:cNvPr id="23" name="rpi com html.PNG"/>
+                    <pic:cNvPicPr/>
+                  </pic:nvPicPr>
+                  <pic:blipFill rotWithShape="1">
+                    <a:blip r:embed="rId32">
+                      <a:extLst>
+                        <a:ext uri="{28A0092B-C50C-407E-A947-70E740481C1C}">
+                          <a14:useLocalDpi xmlns:a14="http://schemas.microsoft.com/office/drawing/2010/main" val="0"/>
+                        </a:ext>
+                      </a:extLst>
+                    </a:blip>
+                    <a:srcRect t="8766" r="36011" b="19193"/>
+                    <a:stretch/>
+                  </pic:blipFill>
+                  <pic:spPr bwMode="auto">
+                    <a:xfrm>
+                      <a:off x="0" y="0"/>
+                      <a:ext cx="5915612" cy="3896470"/>
+                    </a:xfrm>
+                    <a:prstGeom prst="rect">
+                      <a:avLst/>
+                    </a:prstGeom>
+                    <a:ln>
+                      <a:solidFill>
+                        <a:schemeClr val="tx1"/>
+                      </a:solidFill>
+                    </a:ln>
+                    <a:extLst>
+                      <a:ext uri="{53640926-AAD7-44D8-BBD7-CCE9431645EC}">
+                        <a14:shadowObscured xmlns:a14="http://schemas.microsoft.com/office/drawing/2010/main"/>
+                      </a:ext>
+                    </a:extLst>
+                  </pic:spPr>
+                </pic:pic>
+              </a:graphicData>
+            </a:graphic>
+          </wp:inline>
+        </w:drawing>
+      </w:r>
+    </w:p>
+    <w:p>
+      <w:pPr>
+        <w:pStyle w:val="Beschriftung"/>
+        <w:jc w:val="center"/>
+      </w:pPr>
+      <w:r>
+        <w:t xml:space="preserve">Abbildung </w:t>
+      </w:r>
       <w:fldSimple w:instr=" SEQ Abbildung \* ARABIC ">
         <w:r>
           <w:rPr>
             <w:noProof/>
           </w:rPr>
-          <w:t>21</w:t>
+          <w:t>22</w:t>
         </w:r>
       </w:fldSimple>
       <w:r>
-        <w:t>: PWM Daemon Skript</w:t>
-      </w:r>
-    </w:p>
-    <w:p>
-      <w:r>
-        <w:t xml:space="preserve">Die Datei muss beim Aufruf in der Reihenfolge der Port Nummer, die Frequenz und der Duty Cycle der PWM übergeben werden. Der Aufruf kann von ein Python Skript mithilfe der Python Methode </w:t>
-      </w:r>
-      <w:r>
-        <w:rPr>
-          <w:rStyle w:val="codeZchn"/>
-        </w:rPr>
-        <w:t>os.system</w:t>
-      </w:r>
-      <w:r>
-        <w:t xml:space="preserve"> ausgeführt werden.</w:t>
-      </w:r>
-    </w:p>
-    <w:p>
-      <w:pPr>
-        <w:pStyle w:val="berschrift1"/>
-        <w:numPr>
-          <w:ilvl w:val="2"/>
-          <w:numId w:val="1"/>
-        </w:numPr>
-      </w:pPr>
-      <w:r>
-        <w:t>Kommunikation Schnittstelle</w:t>
-      </w:r>
-    </w:p>
-    <w:p>
-      <w:r>
-        <w:t xml:space="preserve">Die Aufgabe dieses Modul ist die Verarbeitung von Signale und die Bereitstellung der Konsole Ausgabe der API. </w:t>
-      </w:r>
-      <w:r>
-        <w:t xml:space="preserve">Es handelt sich </w:t>
-      </w:r>
-      <w:r>
-        <w:t xml:space="preserve">Grundsätzlich </w:t>
-      </w:r>
-      <w:r>
-        <w:t>um ei</w:t>
-      </w:r>
-      <w:r>
-        <w:t xml:space="preserve">ne Java </w:t>
-      </w:r>
-      <w:r>
-        <w:t>Anwendung</w:t>
-      </w:r>
-      <w:r>
-        <w:t xml:space="preserve"> die zusätzlich zur Verarbeitung und Weiterleitung von Signale an den API auch eine HTML Seite generiert, die </w:t>
-      </w:r>
-      <w:r>
-        <w:lastRenderedPageBreak/>
-        <w:t xml:space="preserve">Informationen über das verarbeitete Signal und die Konsole Ausgabe der API in einer bestimmten Form beinhaltet. Die HTML Seite kann dann in Browser angeschaut werden oder wie in unseren </w:t>
-      </w:r>
-      <w:r>
-        <w:t>F</w:t>
-      </w:r>
-      <w:r>
-        <w:t>all durch eine weitere Anwendung (Android Applikation) verarbeite.</w:t>
-      </w:r>
-      <w:r>
-        <w:t xml:space="preserve"> </w:t>
-      </w:r>
-      <w:r>
-        <w:t xml:space="preserve">Die Anwendung besteht aus eine Java-klasse, deren wichtigste Methoden </w:t>
-      </w:r>
-      <w:r>
-        <w:rPr>
-          <w:rStyle w:val="codeZchn"/>
-        </w:rPr>
-        <w:t>buildCmd</w:t>
-      </w:r>
-      <w:r>
-        <w:t xml:space="preserve"> und </w:t>
-      </w:r>
-      <w:r>
-        <w:rPr>
-          <w:rStyle w:val="codeZchn"/>
-        </w:rPr>
-        <w:t>callApi</w:t>
-      </w:r>
-      <w:r>
-        <w:t xml:space="preserve"> sind. </w:t>
-      </w:r>
-      <w:r>
-        <w:rPr>
-          <w:rStyle w:val="codeZchn"/>
-        </w:rPr>
-        <w:t>buildCmd</w:t>
-      </w:r>
-      <w:r>
-        <w:t xml:space="preserve"> generiert </w:t>
-      </w:r>
-      <w:r>
-        <w:t xml:space="preserve">das Kommando, die zum Aufrufen des API Notwendig sind. Das Kommando besteht unter anderen aus der API Umgebung (Python – API ist in Python), sein Name, sein Absoluter Path, und den Parametern. </w:t>
-      </w:r>
-      <w:r>
-        <w:rPr>
-          <w:rStyle w:val="codeZchn"/>
-        </w:rPr>
-        <w:t>callApi</w:t>
-      </w:r>
-      <w:r>
-        <w:rPr>
-          <w:rStyle w:val="codeZchn"/>
-        </w:rPr>
-        <w:t xml:space="preserve"> </w:t>
-      </w:r>
-      <w:r>
-        <w:t>ruft API mittels generierte Kommando auf</w:t>
-      </w:r>
-      <w:r>
-        <w:t xml:space="preserve"> und fügt die vom API generierte Ausgabe in der HTML-Seite ein.</w:t>
-      </w:r>
-    </w:p>
-    <w:p>
-      <w:r>
-        <w:t>&lt;bild html seite von RPICOM&gt;</w:t>
+        <w:t>: Vom COM Schnittstelle der Raspberry Pi generierte HTML Seite nach einem Signaldurchlauf</w:t>
+      </w:r>
+    </w:p>
+    <w:p>
+      <w:r>
+        <w:t xml:space="preserve">Die Anwendung wird vom CGI-Skript über Umgebungsvariable mit Signal Informationen versorgt und </w:t>
+      </w:r>
+      <w:r>
+        <w:t>ausgeführt. Damit</w:t>
+      </w:r>
+      <w:r>
+        <w:t xml:space="preserve"> der Zugriff und die Verarbeitung von Signal Informationen leichter werden, wurde die Hier</w:t>
+      </w:r>
+      <w:r>
+        <w:rPr>
+          <w:rStyle w:val="Funotenzeichen"/>
+        </w:rPr>
+        <w:footnoteReference w:id="12"/>
+      </w:r>
+      <w:r>
+        <w:t xml:space="preserve"> implementierte Bibliothek verwendet.</w:t>
       </w:r>
       <w:bookmarkStart w:id="77" w:name="_GoBack"/>
       <w:bookmarkEnd w:id="77"/>
-    </w:p>
-    <w:p>
-      <w:r>
-        <w:t xml:space="preserve">Die Anwendung wird vom CGI-Skript </w:t>
-      </w:r>
-      <w:r>
-        <w:t xml:space="preserve">über Umgebungsvariable </w:t>
-      </w:r>
-      <w:r>
-        <w:t xml:space="preserve">mit Signal Informationen versorgt und </w:t>
-      </w:r>
-      <w:r>
-        <w:t>ausgeführt. Damit</w:t>
-      </w:r>
-      <w:r>
-        <w:t xml:space="preserve"> der Zugriff und die Verarbeitung von Signal Informationen leichter werden, wurde die Hier</w:t>
-      </w:r>
-      <w:r>
-        <w:rPr>
-          <w:rStyle w:val="Funotenzeichen"/>
-        </w:rPr>
-        <w:footnoteReference w:id="12"/>
-      </w:r>
-      <w:r>
-        <w:t xml:space="preserve"> implementierte Bibliothek verwendet.</w:t>
-      </w:r>
     </w:p>
     <w:sectPr>
       <w:pgSz w:w="12240" w:h="15840"/>
@@ -13415,6 +13794,7 @@
   <w:style w:type="character" w:default="1" w:styleId="Absatz-Standardschriftart">
     <w:name w:val="Default Paragraph Font"/>
     <w:uiPriority w:val="1"/>
+    <w:semiHidden/>
     <w:unhideWhenUsed/>
   </w:style>
   <w:style w:type="table" w:default="1" w:styleId="NormaleTabelle">
@@ -14609,7 +14989,7 @@
 </file>
 
 <file path=customXml/itemProps1.xml><?xml version="1.0" encoding="utf-8"?>
-<ds:datastoreItem xmlns:ds="http://schemas.openxmlformats.org/officeDocument/2006/customXml" ds:itemID="{163484C4-6790-4B33-A906-DEDC54739BA7}">
+<ds:datastoreItem xmlns:ds="http://schemas.openxmlformats.org/officeDocument/2006/customXml" ds:itemID="{DC3CACAA-9746-4907-98DB-90364B6DE6FD}">
   <ds:schemaRefs>
     <ds:schemaRef ds:uri="http://schemas.openxmlformats.org/officeDocument/2006/bibliography"/>
   </ds:schemaRefs>

</xml_diff>